<commit_message>
Edit báo cáo Trí
</commit_message>
<xml_diff>
--- a/Documents/baocao/BaoCaoDACN-Final.docx
+++ b/Documents/baocao/BaoCaoDACN-Final.docx
@@ -1,6 +1,6 @@
 
 <file path=word/document.xml><?xml version="1.0" encoding="utf-8"?>
-<w:document xmlns:wpc="http://schemas.microsoft.com/office/word/2010/wordprocessingCanvas" xmlns:mc="http://schemas.openxmlformats.org/markup-compatibility/2006" xmlns:o="urn:schemas-microsoft-com:office:office" xmlns:r="http://schemas.openxmlformats.org/officeDocument/2006/relationships" xmlns:m="http://schemas.openxmlformats.org/officeDocument/2006/math" xmlns:v="urn:schemas-microsoft-com:vml" xmlns:wp14="http://schemas.microsoft.com/office/word/2010/wordprocessingDrawing" xmlns:wp="http://schemas.openxmlformats.org/drawingml/2006/wordprocessingDrawing" xmlns:w10="urn:schemas-microsoft-com:office:word" xmlns:w="http://schemas.openxmlformats.org/wordprocessingml/2006/main" xmlns:w14="http://schemas.microsoft.com/office/word/2010/wordml" xmlns:wpg="http://schemas.microsoft.com/office/word/2010/wordprocessingGroup" xmlns:wpi="http://schemas.microsoft.com/office/word/2010/wordprocessingInk" xmlns:wne="http://schemas.microsoft.com/office/word/2006/wordml" xmlns:wps="http://schemas.microsoft.com/office/word/2010/wordprocessingShape" mc:Ignorable="w14 wp14">
+<w:document xmlns:wpc="http://schemas.microsoft.com/office/word/2010/wordprocessingCanvas" xmlns:mc="http://schemas.openxmlformats.org/markup-compatibility/2006" xmlns:o="urn:schemas-microsoft-com:office:office" xmlns:r="http://schemas.openxmlformats.org/officeDocument/2006/relationships" xmlns:m="http://schemas.openxmlformats.org/officeDocument/2006/math" xmlns:v="urn:schemas-microsoft-com:vml" xmlns:wp14="http://schemas.microsoft.com/office/word/2010/wordprocessingDrawing" xmlns:wp="http://schemas.openxmlformats.org/drawingml/2006/wordprocessingDrawing" xmlns:w10="urn:schemas-microsoft-com:office:word" xmlns:w="http://schemas.openxmlformats.org/wordprocessingml/2006/main" xmlns:w14="http://schemas.microsoft.com/office/word/2010/wordml" xmlns:w15="http://schemas.microsoft.com/office/word/2012/wordml" xmlns:wpg="http://schemas.microsoft.com/office/word/2010/wordprocessingGroup" xmlns:wpi="http://schemas.microsoft.com/office/word/2010/wordprocessingInk" xmlns:wne="http://schemas.microsoft.com/office/word/2006/wordml" xmlns:wps="http://schemas.microsoft.com/office/word/2010/wordprocessingShape" mc:Ignorable="w14 w15 wp14">
   <w:body>
     <w:p>
       <w:pPr>
@@ -77,7 +77,7 @@
                           </pic:cNvPicPr>
                         </pic:nvPicPr>
                         <pic:blipFill>
-                          <a:blip r:embed="rId9">
+                          <a:blip r:embed="rId8">
                             <a:extLst>
                               <a:ext uri="{28A0092B-C50C-407E-A947-70E740481C1C}">
                                 <a14:useLocalDpi xmlns:a14="http://schemas.microsoft.com/office/drawing/2010/main" val="0"/>
@@ -681,7 +681,7 @@
           <w:szCs w:val="26"/>
         </w:rPr>
         <w:sectPr>
-          <w:footerReference w:type="default" r:id="rId10"/>
+          <w:footerReference w:type="default" r:id="rId9"/>
           <w:pgSz w:w="11907" w:h="16840" w:code="9"/>
           <w:pgMar w:top="1134" w:right="1134" w:bottom="1134" w:left="1699" w:header="720" w:footer="720" w:gutter="0"/>
           <w:pgBorders w:display="firstPage">
@@ -7655,8 +7655,35 @@
           <w:sz w:val="26"/>
           <w:szCs w:val="26"/>
         </w:rPr>
-        <w:t>Chương 4 : Kết quả thực nghiệm</w:t>
-      </w:r>
+        <w:t xml:space="preserve">Chương </w:t>
+      </w:r>
+      <w:r>
+        <w:rPr>
+          <w:rFonts w:asciiTheme="majorHAnsi" w:hAnsiTheme="majorHAnsi" w:cstheme="majorHAnsi"/>
+          <w:sz w:val="26"/>
+          <w:szCs w:val="26"/>
+          <w:lang w:val="en-US"/>
+        </w:rPr>
+        <w:t>3</w:t>
+      </w:r>
+      <w:r>
+        <w:rPr>
+          <w:rFonts w:asciiTheme="majorHAnsi" w:hAnsiTheme="majorHAnsi" w:cstheme="majorHAnsi"/>
+          <w:sz w:val="26"/>
+          <w:szCs w:val="26"/>
+        </w:rPr>
+        <w:t xml:space="preserve"> :</w:t>
+      </w:r>
+      <w:r>
+        <w:rPr>
+          <w:rFonts w:asciiTheme="majorHAnsi" w:hAnsiTheme="majorHAnsi" w:cstheme="majorHAnsi"/>
+          <w:sz w:val="26"/>
+          <w:szCs w:val="26"/>
+        </w:rPr>
+        <w:t xml:space="preserve"> Xây dựng ứng dụng</w:t>
+      </w:r>
+      <w:bookmarkStart w:id="1" w:name="_GoBack"/>
+      <w:bookmarkEnd w:id="1"/>
     </w:p>
     <w:p>
       <w:pPr>
@@ -7673,7 +7700,15 @@
           <w:sz w:val="26"/>
           <w:szCs w:val="26"/>
         </w:rPr>
-        <w:t xml:space="preserve">Chương 5 : Tổng kết </w:t>
+        <w:t>Chương 4</w:t>
+      </w:r>
+      <w:r>
+        <w:rPr>
+          <w:rFonts w:asciiTheme="majorHAnsi" w:hAnsiTheme="majorHAnsi" w:cstheme="majorHAnsi"/>
+          <w:sz w:val="26"/>
+          <w:szCs w:val="26"/>
+        </w:rPr>
+        <w:t xml:space="preserve"> : Tổng kết </w:t>
       </w:r>
     </w:p>
     <w:p>
@@ -7844,7 +7879,7 @@
           <w:rFonts w:cstheme="majorHAnsi"/>
         </w:rPr>
       </w:pPr>
-      <w:bookmarkStart w:id="1" w:name="_Toc501151607"/>
+      <w:bookmarkStart w:id="2" w:name="_Toc501151607"/>
       <w:r>
         <w:rPr>
           <w:rFonts w:cstheme="majorHAnsi"/>
@@ -7852,7 +7887,7 @@
         <w:lastRenderedPageBreak/>
         <w:t>Lời cảm ơn</w:t>
       </w:r>
-      <w:bookmarkEnd w:id="1"/>
+      <w:bookmarkEnd w:id="2"/>
     </w:p>
     <w:p>
       <w:pPr>
@@ -8128,7 +8163,7 @@
           <w:b/>
         </w:rPr>
       </w:pPr>
-      <w:bookmarkStart w:id="2" w:name="_Toc501151608"/>
+      <w:bookmarkStart w:id="3" w:name="_Toc501151608"/>
       <w:r>
         <w:rPr>
           <w:rFonts w:cstheme="majorHAnsi"/>
@@ -8144,7 +8179,7 @@
         </w:rPr>
         <w:t>TỔNG QUAN</w:t>
       </w:r>
-      <w:bookmarkEnd w:id="2"/>
+      <w:bookmarkEnd w:id="3"/>
     </w:p>
     <w:p>
       <w:pPr>
@@ -8158,7 +8193,7 @@
           <w:szCs w:val="28"/>
         </w:rPr>
       </w:pPr>
-      <w:bookmarkStart w:id="3" w:name="_Toc501151609"/>
+      <w:bookmarkStart w:id="4" w:name="_Toc501151609"/>
       <w:r>
         <w:rPr>
           <w:rFonts w:cstheme="majorHAnsi"/>
@@ -8213,7 +8248,7 @@
         </w:rPr>
         <w:t>:</w:t>
       </w:r>
-      <w:bookmarkEnd w:id="3"/>
+      <w:bookmarkEnd w:id="4"/>
     </w:p>
     <w:p>
       <w:pPr>
@@ -8375,7 +8410,7 @@
           <w:szCs w:val="28"/>
         </w:rPr>
       </w:pPr>
-      <w:bookmarkStart w:id="4" w:name="_Toc501151610"/>
+      <w:bookmarkStart w:id="5" w:name="_Toc501151610"/>
       <w:r>
         <w:rPr>
           <w:rFonts w:cstheme="majorHAnsi"/>
@@ -8431,7 +8466,7 @@
         </w:rPr>
         <w:t>:</w:t>
       </w:r>
-      <w:bookmarkEnd w:id="4"/>
+      <w:bookmarkEnd w:id="5"/>
     </w:p>
     <w:p>
       <w:pPr>
@@ -8493,7 +8528,7 @@
           <w:szCs w:val="28"/>
         </w:rPr>
       </w:pPr>
-      <w:bookmarkStart w:id="5" w:name="_Toc501151611"/>
+      <w:bookmarkStart w:id="6" w:name="_Toc501151611"/>
       <w:r>
         <w:rPr>
           <w:rFonts w:cstheme="majorHAnsi"/>
@@ -8530,7 +8565,7 @@
         </w:rPr>
         <w:t xml:space="preserve"> Nhiệm vụ đề tài</w:t>
       </w:r>
-      <w:bookmarkEnd w:id="5"/>
+      <w:bookmarkEnd w:id="6"/>
     </w:p>
     <w:p>
       <w:pPr>
@@ -8586,7 +8621,7 @@
           <w:szCs w:val="28"/>
         </w:rPr>
       </w:pPr>
-      <w:bookmarkStart w:id="6" w:name="_Toc501151612"/>
+      <w:bookmarkStart w:id="7" w:name="_Toc501151612"/>
       <w:r>
         <w:rPr>
           <w:b/>
@@ -8619,7 +8654,7 @@
         </w:rPr>
         <w:t>:</w:t>
       </w:r>
-      <w:bookmarkEnd w:id="6"/>
+      <w:bookmarkEnd w:id="7"/>
     </w:p>
     <w:p>
       <w:pPr>
@@ -8635,7 +8670,7 @@
       <w:r>
         <w:tab/>
       </w:r>
-      <w:bookmarkStart w:id="7" w:name="_Toc501151613"/>
+      <w:bookmarkStart w:id="8" w:name="_Toc501151613"/>
       <w:r>
         <w:t>1.4</w:t>
       </w:r>
@@ -8671,7 +8706,7 @@
         </w:rPr>
         <w:t>:</w:t>
       </w:r>
-      <w:bookmarkEnd w:id="7"/>
+      <w:bookmarkEnd w:id="8"/>
     </w:p>
     <w:p>
       <w:pPr>
@@ -8738,7 +8773,7 @@
         </w:rPr>
         <w:tab/>
       </w:r>
-      <w:bookmarkStart w:id="8" w:name="_Toc501151614"/>
+      <w:bookmarkStart w:id="9" w:name="_Toc501151614"/>
       <w:r>
         <w:rPr>
           <w:rFonts w:cstheme="majorHAnsi"/>
@@ -8783,7 +8818,7 @@
         </w:rPr>
         <w:t>:</w:t>
       </w:r>
-      <w:bookmarkEnd w:id="8"/>
+      <w:bookmarkEnd w:id="9"/>
     </w:p>
     <w:p>
       <w:pPr>
@@ -8833,7 +8868,7 @@
         </w:rPr>
         <w:tab/>
       </w:r>
-      <w:bookmarkStart w:id="9" w:name="_Toc501151615"/>
+      <w:bookmarkStart w:id="10" w:name="_Toc501151615"/>
       <w:r>
         <w:rPr>
           <w:rFonts w:cstheme="majorHAnsi"/>
@@ -8879,7 +8914,7 @@
         </w:rPr>
         <w:t>:</w:t>
       </w:r>
-      <w:bookmarkEnd w:id="9"/>
+      <w:bookmarkEnd w:id="10"/>
     </w:p>
     <w:p>
       <w:pPr>
@@ -9087,7 +9122,7 @@
           <w:szCs w:val="26"/>
         </w:rPr>
       </w:pPr>
-      <w:bookmarkStart w:id="10" w:name="_Toc501151616"/>
+      <w:bookmarkStart w:id="11" w:name="_Toc501151616"/>
       <w:r>
         <w:rPr>
           <w:rFonts w:cstheme="majorHAnsi"/>
@@ -9133,7 +9168,7 @@
         </w:rPr>
         <w:t>:</w:t>
       </w:r>
-      <w:bookmarkEnd w:id="10"/>
+      <w:bookmarkEnd w:id="11"/>
     </w:p>
     <w:p>
       <w:pPr>
@@ -9358,7 +9393,7 @@
           <w:b/>
         </w:rPr>
       </w:pPr>
-      <w:bookmarkStart w:id="11" w:name="_Toc501151617"/>
+      <w:bookmarkStart w:id="12" w:name="_Toc501151617"/>
       <w:r>
         <w:rPr>
           <w:rFonts w:cstheme="majorHAnsi"/>
@@ -9374,7 +9409,7 @@
         </w:rPr>
         <w:t>CƠ SỞ LÝ THUYẾT</w:t>
       </w:r>
-      <w:bookmarkEnd w:id="11"/>
+      <w:bookmarkEnd w:id="12"/>
     </w:p>
     <w:p>
       <w:pPr>
@@ -9388,7 +9423,7 @@
           <w:szCs w:val="28"/>
         </w:rPr>
       </w:pPr>
-      <w:bookmarkStart w:id="12" w:name="_Toc501151618"/>
+      <w:bookmarkStart w:id="13" w:name="_Toc501151618"/>
       <w:r>
         <w:rPr>
           <w:rFonts w:cstheme="majorHAnsi"/>
@@ -9452,7 +9487,7 @@
         </w:rPr>
         <w:t>:</w:t>
       </w:r>
-      <w:bookmarkEnd w:id="12"/>
+      <w:bookmarkEnd w:id="13"/>
     </w:p>
     <w:p>
       <w:pPr>
@@ -9841,7 +9876,7 @@
                     <pic:cNvPicPr/>
                   </pic:nvPicPr>
                   <pic:blipFill>
-                    <a:blip r:embed="rId11"/>
+                    <a:blip r:embed="rId10"/>
                     <a:stretch>
                       <a:fillRect/>
                     </a:stretch>
@@ -9915,7 +9950,7 @@
                     <pic:cNvPicPr/>
                   </pic:nvPicPr>
                   <pic:blipFill>
-                    <a:blip r:embed="rId12"/>
+                    <a:blip r:embed="rId11"/>
                     <a:stretch>
                       <a:fillRect/>
                     </a:stretch>
@@ -10172,7 +10207,7 @@
               </wp:anchor>
             </w:drawing>
           </mc:Choice>
-          <mc:Fallback xmlns:w16se="http://schemas.microsoft.com/office/word/2015/wordml/symex" xmlns:w16cid="http://schemas.microsoft.com/office/word/2016/wordml/cid" xmlns:w15="http://schemas.microsoft.com/office/word/2012/wordml" xmlns:am3d="http://schemas.microsoft.com/office/drawing/2017/model3d" xmlns:aink="http://schemas.microsoft.com/office/drawing/2016/ink" xmlns:cx8="http://schemas.microsoft.com/office/drawing/2016/5/14/chartex" xmlns:cx7="http://schemas.microsoft.com/office/drawing/2016/5/13/chartex" xmlns:cx6="http://schemas.microsoft.com/office/drawing/2016/5/12/chartex" xmlns:cx5="http://schemas.microsoft.com/office/drawing/2016/5/11/chartex" xmlns:cx4="http://schemas.microsoft.com/office/drawing/2016/5/10/chartex" xmlns:cx3="http://schemas.microsoft.com/office/drawing/2016/5/9/chartex" xmlns:cx2="http://schemas.microsoft.com/office/drawing/2015/10/21/chartex" xmlns:cx1="http://schemas.microsoft.com/office/drawing/2015/9/8/chartex" xmlns:cx="http://schemas.microsoft.com/office/drawing/2014/chartex">
+          <mc:Fallback>
             <w:pict>
               <v:shapetype w14:anchorId="5B7C066C" id="_x0000_t202" coordsize="21600,21600" o:spt="202" path="m,l,21600r21600,l21600,xe">
                 <v:stroke joinstyle="miter"/>
@@ -10252,7 +10287,7 @@
                     </pic:cNvPicPr>
                   </pic:nvPicPr>
                   <pic:blipFill>
-                    <a:blip r:embed="rId13">
+                    <a:blip r:embed="rId12">
                       <a:extLst>
                         <a:ext uri="{28A0092B-C50C-407E-A947-70E740481C1C}">
                           <a14:useLocalDpi xmlns:a14="http://schemas.microsoft.com/office/drawing/2010/main" val="0"/>
@@ -10386,7 +10421,7 @@
               </wp:anchor>
             </w:drawing>
           </mc:Choice>
-          <mc:Fallback xmlns:w16se="http://schemas.microsoft.com/office/word/2015/wordml/symex" xmlns:w16cid="http://schemas.microsoft.com/office/word/2016/wordml/cid" xmlns:w15="http://schemas.microsoft.com/office/word/2012/wordml" xmlns:am3d="http://schemas.microsoft.com/office/drawing/2017/model3d" xmlns:aink="http://schemas.microsoft.com/office/drawing/2016/ink" xmlns:cx8="http://schemas.microsoft.com/office/drawing/2016/5/14/chartex" xmlns:cx7="http://schemas.microsoft.com/office/drawing/2016/5/13/chartex" xmlns:cx6="http://schemas.microsoft.com/office/drawing/2016/5/12/chartex" xmlns:cx5="http://schemas.microsoft.com/office/drawing/2016/5/11/chartex" xmlns:cx4="http://schemas.microsoft.com/office/drawing/2016/5/10/chartex" xmlns:cx3="http://schemas.microsoft.com/office/drawing/2016/5/9/chartex" xmlns:cx2="http://schemas.microsoft.com/office/drawing/2015/10/21/chartex" xmlns:cx1="http://schemas.microsoft.com/office/drawing/2015/9/8/chartex" xmlns:cx="http://schemas.microsoft.com/office/drawing/2014/chartex">
+          <mc:Fallback>
             <w:pict>
               <v:shape w14:anchorId="4C68B0F2" id="Text Box 4" o:spid="_x0000_s1027" type="#_x0000_t202" style="position:absolute;left:0;text-align:left;margin-left:-.95pt;margin-top:268pt;width:468.75pt;height:.05pt;z-index:-251652096;visibility:visible;mso-wrap-style:square;mso-wrap-distance-left:9pt;mso-wrap-distance-top:0;mso-wrap-distance-right:9pt;mso-wrap-distance-bottom:0;mso-position-horizontal:absolute;mso-position-horizontal-relative:text;mso-position-vertical:absolute;mso-position-vertical-relative:text;v-text-anchor:top" o:gfxdata="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" stroked="f">
                 <v:textbox style="mso-fit-shape-to-text:t" inset="0,0,0,0">
@@ -10451,7 +10486,7 @@
                     <pic:cNvPicPr/>
                   </pic:nvPicPr>
                   <pic:blipFill>
-                    <a:blip r:embed="rId14">
+                    <a:blip r:embed="rId13">
                       <a:extLst>
                         <a:ext uri="{28A0092B-C50C-407E-A947-70E740481C1C}">
                           <a14:useLocalDpi xmlns:a14="http://schemas.microsoft.com/office/drawing/2010/main" val="0"/>
@@ -10607,7 +10642,7 @@
           <w:szCs w:val="28"/>
         </w:rPr>
       </w:pPr>
-      <w:bookmarkStart w:id="13" w:name="_Toc501151619"/>
+      <w:bookmarkStart w:id="14" w:name="_Toc501151619"/>
       <w:r>
         <w:rPr>
           <w:rFonts w:cstheme="majorHAnsi"/>
@@ -10637,7 +10672,7 @@
         </w:rPr>
         <w:t xml:space="preserve"> Mô hình</w:t>
       </w:r>
-      <w:bookmarkEnd w:id="13"/>
+      <w:bookmarkEnd w:id="14"/>
     </w:p>
     <w:p>
       <w:pPr>
@@ -10650,7 +10685,7 @@
           <w:szCs w:val="28"/>
         </w:rPr>
       </w:pPr>
-      <w:bookmarkStart w:id="14" w:name="_Toc501151620"/>
+      <w:bookmarkStart w:id="15" w:name="_Toc501151620"/>
       <w:r>
         <w:rPr>
           <w:rFonts w:cstheme="majorHAnsi"/>
@@ -10706,7 +10741,7 @@
         </w:rPr>
         <w:t>:</w:t>
       </w:r>
-      <w:bookmarkEnd w:id="14"/>
+      <w:bookmarkEnd w:id="15"/>
     </w:p>
     <w:p>
       <w:pPr>
@@ -10963,7 +10998,7 @@
           <w:szCs w:val="28"/>
         </w:rPr>
       </w:pPr>
-      <w:bookmarkStart w:id="15" w:name="_Toc501151621"/>
+      <w:bookmarkStart w:id="16" w:name="_Toc501151621"/>
       <w:r>
         <w:rPr>
           <w:rFonts w:cstheme="majorHAnsi"/>
@@ -11009,7 +11044,7 @@
         </w:rPr>
         <w:t>:</w:t>
       </w:r>
-      <w:bookmarkEnd w:id="15"/>
+      <w:bookmarkEnd w:id="16"/>
     </w:p>
     <w:p>
       <w:pPr>
@@ -11022,8 +11057,8 @@
           <w:szCs w:val="26"/>
         </w:rPr>
       </w:pPr>
-      <w:bookmarkStart w:id="16" w:name="_Toc500702040"/>
-      <w:bookmarkStart w:id="17" w:name="_Toc501151622"/>
+      <w:bookmarkStart w:id="17" w:name="_Toc500702040"/>
+      <w:bookmarkStart w:id="18" w:name="_Toc501151622"/>
       <w:r>
         <w:rPr>
           <w:rFonts w:cstheme="majorHAnsi"/>
@@ -11061,7 +11096,7 @@
         </w:rPr>
         <w:t>Sơ đồ tổng thể</w:t>
       </w:r>
-      <w:bookmarkEnd w:id="16"/>
+      <w:bookmarkEnd w:id="17"/>
       <w:r>
         <w:rPr>
           <w:rFonts w:cstheme="majorHAnsi"/>
@@ -11071,7 +11106,7 @@
         </w:rPr>
         <w:t>:</w:t>
       </w:r>
-      <w:bookmarkEnd w:id="17"/>
+      <w:bookmarkEnd w:id="18"/>
     </w:p>
     <w:p>
       <w:pPr>
@@ -11168,7 +11203,7 @@
               </wp:anchor>
             </w:drawing>
           </mc:Choice>
-          <mc:Fallback xmlns:w16se="http://schemas.microsoft.com/office/word/2015/wordml/symex" xmlns:w16cid="http://schemas.microsoft.com/office/word/2016/wordml/cid" xmlns:w15="http://schemas.microsoft.com/office/word/2012/wordml" xmlns:am3d="http://schemas.microsoft.com/office/drawing/2017/model3d" xmlns:aink="http://schemas.microsoft.com/office/drawing/2016/ink" xmlns:cx8="http://schemas.microsoft.com/office/drawing/2016/5/14/chartex" xmlns:cx7="http://schemas.microsoft.com/office/drawing/2016/5/13/chartex" xmlns:cx6="http://schemas.microsoft.com/office/drawing/2016/5/12/chartex" xmlns:cx5="http://schemas.microsoft.com/office/drawing/2016/5/11/chartex" xmlns:cx4="http://schemas.microsoft.com/office/drawing/2016/5/10/chartex" xmlns:cx3="http://schemas.microsoft.com/office/drawing/2016/5/9/chartex" xmlns:cx2="http://schemas.microsoft.com/office/drawing/2015/10/21/chartex" xmlns:cx1="http://schemas.microsoft.com/office/drawing/2015/9/8/chartex" xmlns:cx="http://schemas.microsoft.com/office/drawing/2014/chartex">
+          <mc:Fallback>
             <w:pict>
               <v:shape w14:anchorId="7B7440F0" id="Text Box 5" o:spid="_x0000_s1028" type="#_x0000_t202" style="position:absolute;left:0;text-align:left;margin-left:0;margin-top:211.75pt;width:479.25pt;height:.05pt;z-index:-251648000;visibility:visible;mso-wrap-style:square;mso-wrap-distance-left:9pt;mso-wrap-distance-top:0;mso-wrap-distance-right:9pt;mso-wrap-distance-bottom:0;mso-position-horizontal:absolute;mso-position-horizontal-relative:text;mso-position-vertical:absolute;mso-position-vertical-relative:text;v-text-anchor:top" o:gfxdata="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" stroked="f">
                 <v:textbox style="mso-fit-shape-to-text:t" inset="0,0,0,0">
@@ -11244,7 +11279,7 @@
                     <pic:cNvPicPr/>
                   </pic:nvPicPr>
                   <pic:blipFill rotWithShape="1">
-                    <a:blip r:embed="rId15">
+                    <a:blip r:embed="rId14">
                       <a:extLst>
                         <a:ext uri="{28A0092B-C50C-407E-A947-70E740481C1C}">
                           <a14:useLocalDpi xmlns:a14="http://schemas.microsoft.com/office/drawing/2010/main" val="0"/>
@@ -11314,7 +11349,7 @@
                     </pic:cNvPicPr>
                   </pic:nvPicPr>
                   <pic:blipFill>
-                    <a:blip r:embed="rId16">
+                    <a:blip r:embed="rId15">
                       <a:extLst>
                         <a:ext uri="{28A0092B-C50C-407E-A947-70E740481C1C}">
                           <a14:useLocalDpi xmlns:a14="http://schemas.microsoft.com/office/drawing/2010/main" val="0"/>
@@ -11439,8 +11474,8 @@
           <w:szCs w:val="26"/>
         </w:rPr>
       </w:pPr>
-      <w:bookmarkStart w:id="18" w:name="_Toc500702041"/>
-      <w:bookmarkStart w:id="19" w:name="_Toc501151623"/>
+      <w:bookmarkStart w:id="19" w:name="_Toc500702041"/>
+      <w:bookmarkStart w:id="20" w:name="_Toc501151623"/>
       <w:r>
         <w:rPr>
           <w:rFonts w:cstheme="majorHAnsi"/>
@@ -11479,7 +11514,7 @@
         </w:rPr>
         <w:t>Sơ đồ chi tiết</w:t>
       </w:r>
-      <w:bookmarkEnd w:id="18"/>
+      <w:bookmarkEnd w:id="19"/>
       <w:r>
         <w:rPr>
           <w:rFonts w:cstheme="majorHAnsi"/>
@@ -11489,7 +11524,7 @@
         </w:rPr>
         <w:t>:</w:t>
       </w:r>
-      <w:bookmarkEnd w:id="19"/>
+      <w:bookmarkEnd w:id="20"/>
     </w:p>
     <w:p>
       <w:pPr>
@@ -11600,7 +11635,7 @@
                     </pic:cNvPicPr>
                   </pic:nvPicPr>
                   <pic:blipFill>
-                    <a:blip r:embed="rId17">
+                    <a:blip r:embed="rId16">
                       <a:extLst>
                         <a:ext uri="{28A0092B-C50C-407E-A947-70E740481C1C}">
                           <a14:useLocalDpi xmlns:a14="http://schemas.microsoft.com/office/drawing/2010/main" val="0"/>
@@ -11767,7 +11802,7 @@
                     </pic:cNvPicPr>
                   </pic:nvPicPr>
                   <pic:blipFill>
-                    <a:blip r:embed="rId18">
+                    <a:blip r:embed="rId17">
                       <a:extLst>
                         <a:ext uri="{28A0092B-C50C-407E-A947-70E740481C1C}">
                           <a14:useLocalDpi xmlns:a14="http://schemas.microsoft.com/office/drawing/2010/main" val="0"/>
@@ -11830,8 +11865,8 @@
           <w:szCs w:val="26"/>
         </w:rPr>
       </w:pPr>
-      <w:bookmarkStart w:id="20" w:name="_Toc500702042"/>
-      <w:bookmarkStart w:id="21" w:name="_Toc501151624"/>
+      <w:bookmarkStart w:id="21" w:name="_Toc500702042"/>
+      <w:bookmarkStart w:id="22" w:name="_Toc501151624"/>
       <w:r>
         <w:rPr>
           <w:rFonts w:cstheme="majorHAnsi"/>
@@ -11878,7 +11913,7 @@
         </w:rPr>
         <w:t>ăng</w:t>
       </w:r>
-      <w:bookmarkEnd w:id="20"/>
+      <w:bookmarkEnd w:id="21"/>
       <w:r>
         <w:rPr>
           <w:rFonts w:cstheme="majorHAnsi"/>
@@ -11888,7 +11923,7 @@
         </w:rPr>
         <w:t>:</w:t>
       </w:r>
-      <w:bookmarkEnd w:id="21"/>
+      <w:bookmarkEnd w:id="22"/>
     </w:p>
     <w:p>
       <w:pPr>
@@ -12013,7 +12048,7 @@
               </wp:anchor>
             </w:drawing>
           </mc:Choice>
-          <mc:Fallback xmlns:w16se="http://schemas.microsoft.com/office/word/2015/wordml/symex" xmlns:w16cid="http://schemas.microsoft.com/office/word/2016/wordml/cid" xmlns:w15="http://schemas.microsoft.com/office/word/2012/wordml" xmlns:am3d="http://schemas.microsoft.com/office/drawing/2017/model3d" xmlns:aink="http://schemas.microsoft.com/office/drawing/2016/ink" xmlns:cx8="http://schemas.microsoft.com/office/drawing/2016/5/14/chartex" xmlns:cx7="http://schemas.microsoft.com/office/drawing/2016/5/13/chartex" xmlns:cx6="http://schemas.microsoft.com/office/drawing/2016/5/12/chartex" xmlns:cx5="http://schemas.microsoft.com/office/drawing/2016/5/11/chartex" xmlns:cx4="http://schemas.microsoft.com/office/drawing/2016/5/10/chartex" xmlns:cx3="http://schemas.microsoft.com/office/drawing/2016/5/9/chartex" xmlns:cx2="http://schemas.microsoft.com/office/drawing/2015/10/21/chartex" xmlns:cx1="http://schemas.microsoft.com/office/drawing/2015/9/8/chartex" xmlns:cx="http://schemas.microsoft.com/office/drawing/2014/chartex">
+          <mc:Fallback>
             <w:pict>
               <v:shape w14:anchorId="3A263313" id="Text Box 14" o:spid="_x0000_s1029" type="#_x0000_t202" style="position:absolute;left:0;text-align:left;margin-left:.55pt;margin-top:335.75pt;width:453pt;height:.05pt;z-index:-251643904;visibility:visible;mso-wrap-style:square;mso-wrap-distance-left:9pt;mso-wrap-distance-top:0;mso-wrap-distance-right:9pt;mso-wrap-distance-bottom:0;mso-position-horizontal:absolute;mso-position-horizontal-relative:text;mso-position-vertical:absolute;mso-position-vertical-relative:text;v-text-anchor:top" o:gfxdata="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" stroked="f">
                 <v:textbox style="mso-fit-shape-to-text:t" inset="0,0,0,0">
@@ -12100,7 +12135,7 @@
             <wp:cNvGraphicFramePr/>
             <a:graphic xmlns:a="http://schemas.openxmlformats.org/drawingml/2006/main">
               <a:graphicData uri="http://schemas.openxmlformats.org/drawingml/2006/diagram">
-                <dgm:relIds xmlns:dgm="http://schemas.openxmlformats.org/drawingml/2006/diagram" xmlns:r="http://schemas.openxmlformats.org/officeDocument/2006/relationships" r:dm="rId19" r:lo="rId20" r:qs="rId21" r:cs="rId22"/>
+                <dgm:relIds xmlns:dgm="http://schemas.openxmlformats.org/drawingml/2006/diagram" xmlns:r="http://schemas.openxmlformats.org/officeDocument/2006/relationships" r:dm="rId18" r:lo="rId19" r:qs="rId20" r:cs="rId21"/>
               </a:graphicData>
             </a:graphic>
             <wp14:sizeRelH relativeFrom="margin">
@@ -12256,7 +12291,7 @@
           <w:szCs w:val="28"/>
         </w:rPr>
       </w:pPr>
-      <w:bookmarkStart w:id="22" w:name="_Toc501151625"/>
+      <w:bookmarkStart w:id="23" w:name="_Toc501151625"/>
       <w:r>
         <w:rPr>
           <w:rFonts w:cstheme="majorHAnsi"/>
@@ -12320,7 +12355,7 @@
         </w:rPr>
         <w:t>:</w:t>
       </w:r>
-      <w:bookmarkEnd w:id="22"/>
+      <w:bookmarkEnd w:id="23"/>
     </w:p>
     <w:p>
       <w:pPr>
@@ -12334,7 +12369,7 @@
           <w:lang w:val="en-US"/>
         </w:rPr>
       </w:pPr>
-      <w:bookmarkStart w:id="23" w:name="_Toc501151626"/>
+      <w:bookmarkStart w:id="24" w:name="_Toc501151626"/>
       <w:r>
         <w:rPr>
           <w:rFonts w:cstheme="majorHAnsi"/>
@@ -12384,7 +12419,7 @@
         </w:rPr>
         <w:t>:</w:t>
       </w:r>
-      <w:bookmarkEnd w:id="23"/>
+      <w:bookmarkEnd w:id="24"/>
     </w:p>
     <w:p>
       <w:pPr>
@@ -13624,7 +13659,7 @@
           <w:lang w:val="en-US"/>
         </w:rPr>
       </w:pPr>
-      <w:bookmarkStart w:id="24" w:name="_Toc501151627"/>
+      <w:bookmarkStart w:id="25" w:name="_Toc501151627"/>
       <w:r>
         <w:rPr>
           <w:rFonts w:cstheme="majorHAnsi"/>
@@ -13669,7 +13704,7 @@
         </w:rPr>
         <w:t>:</w:t>
       </w:r>
-      <w:bookmarkEnd w:id="24"/>
+      <w:bookmarkEnd w:id="25"/>
     </w:p>
     <w:p>
       <w:pPr>
@@ -16287,7 +16322,7 @@
           <w:lang w:val="en-US"/>
         </w:rPr>
       </w:pPr>
-      <w:bookmarkStart w:id="25" w:name="_Toc501151628"/>
+      <w:bookmarkStart w:id="26" w:name="_Toc501151628"/>
       <w:r>
         <w:rPr>
           <w:rFonts w:cstheme="majorHAnsi"/>
@@ -16308,7 +16343,7 @@
         </w:rPr>
         <w:t>:</w:t>
       </w:r>
-      <w:bookmarkEnd w:id="25"/>
+      <w:bookmarkEnd w:id="26"/>
     </w:p>
     <w:p>
       <w:pPr>
@@ -17584,7 +17619,7 @@
           <w:lang w:val="en-US"/>
         </w:rPr>
       </w:pPr>
-      <w:bookmarkStart w:id="26" w:name="_Toc501151630"/>
+      <w:bookmarkStart w:id="27" w:name="_Toc501151630"/>
       <w:r>
         <w:rPr>
           <w:rFonts w:cstheme="majorHAnsi"/>
@@ -17600,7 +17635,7 @@
         </w:rPr>
         <w:t xml:space="preserve"> </w:t>
       </w:r>
-      <w:bookmarkEnd w:id="26"/>
+      <w:bookmarkEnd w:id="27"/>
       <w:r>
         <w:rPr>
           <w:rFonts w:cstheme="majorHAnsi"/>
@@ -17609,8 +17644,6 @@
         </w:rPr>
         <w:t>XÂY DỰNG ỨNG DỤNG</w:t>
       </w:r>
-      <w:bookmarkStart w:id="27" w:name="_GoBack"/>
-      <w:bookmarkEnd w:id="27"/>
     </w:p>
     <w:p>
       <w:pPr>
@@ -17797,7 +17830,7 @@
                     </pic:cNvPicPr>
                   </pic:nvPicPr>
                   <pic:blipFill rotWithShape="1">
-                    <a:blip r:embed="rId24">
+                    <a:blip r:embed="rId23">
                       <a:extLst>
                         <a:ext uri="{28A0092B-C50C-407E-A947-70E740481C1C}">
                           <a14:useLocalDpi xmlns:a14="http://schemas.microsoft.com/office/drawing/2010/main" val="0"/>
@@ -18162,7 +18195,7 @@
                     </pic:cNvPicPr>
                   </pic:nvPicPr>
                   <pic:blipFill>
-                    <a:blip r:embed="rId25">
+                    <a:blip r:embed="rId24">
                       <a:extLst>
                         <a:ext uri="{28A0092B-C50C-407E-A947-70E740481C1C}">
                           <a14:useLocalDpi xmlns:a14="http://schemas.microsoft.com/office/drawing/2010/main" val="0"/>
@@ -18358,7 +18391,7 @@
                     </pic:cNvPicPr>
                   </pic:nvPicPr>
                   <pic:blipFill>
-                    <a:blip r:embed="rId26">
+                    <a:blip r:embed="rId25">
                       <a:extLst>
                         <a:ext uri="{28A0092B-C50C-407E-A947-70E740481C1C}">
                           <a14:useLocalDpi xmlns:a14="http://schemas.microsoft.com/office/drawing/2010/main" val="0"/>
@@ -18540,7 +18573,7 @@
                     </pic:cNvPicPr>
                   </pic:nvPicPr>
                   <pic:blipFill>
-                    <a:blip r:embed="rId27">
+                    <a:blip r:embed="rId26">
                       <a:extLst>
                         <a:ext uri="{28A0092B-C50C-407E-A947-70E740481C1C}">
                           <a14:useLocalDpi xmlns:a14="http://schemas.microsoft.com/office/drawing/2010/main" val="0"/>
@@ -18790,7 +18823,7 @@
                     </pic:cNvPicPr>
                   </pic:nvPicPr>
                   <pic:blipFill>
-                    <a:blip r:embed="rId28">
+                    <a:blip r:embed="rId27">
                       <a:extLst>
                         <a:ext uri="{28A0092B-C50C-407E-A947-70E740481C1C}">
                           <a14:useLocalDpi xmlns:a14="http://schemas.microsoft.com/office/drawing/2010/main" val="0"/>
@@ -18958,7 +18991,7 @@
                     </pic:cNvPicPr>
                   </pic:nvPicPr>
                   <pic:blipFill>
-                    <a:blip r:embed="rId29">
+                    <a:blip r:embed="rId28">
                       <a:extLst>
                         <a:ext uri="{28A0092B-C50C-407E-A947-70E740481C1C}">
                           <a14:useLocalDpi xmlns:a14="http://schemas.microsoft.com/office/drawing/2010/main" val="0"/>
@@ -19108,7 +19141,7 @@
                     </pic:cNvPicPr>
                   </pic:nvPicPr>
                   <pic:blipFill>
-                    <a:blip r:embed="rId30">
+                    <a:blip r:embed="rId29">
                       <a:extLst>
                         <a:ext uri="{28A0092B-C50C-407E-A947-70E740481C1C}">
                           <a14:useLocalDpi xmlns:a14="http://schemas.microsoft.com/office/drawing/2010/main" val="0"/>
@@ -19285,7 +19318,7 @@
                     </pic:cNvPicPr>
                   </pic:nvPicPr>
                   <pic:blipFill>
-                    <a:blip r:embed="rId31">
+                    <a:blip r:embed="rId30">
                       <a:extLst>
                         <a:ext uri="{28A0092B-C50C-407E-A947-70E740481C1C}">
                           <a14:useLocalDpi xmlns:a14="http://schemas.microsoft.com/office/drawing/2010/main" val="0"/>
@@ -19447,7 +19480,7 @@
                     </pic:cNvPicPr>
                   </pic:nvPicPr>
                   <pic:blipFill>
-                    <a:blip r:embed="rId32">
+                    <a:blip r:embed="rId31">
                       <a:extLst>
                         <a:ext uri="{28A0092B-C50C-407E-A947-70E740481C1C}">
                           <a14:useLocalDpi xmlns:a14="http://schemas.microsoft.com/office/drawing/2010/main" val="0"/>
@@ -19577,7 +19610,7 @@
                     </pic:cNvPicPr>
                   </pic:nvPicPr>
                   <pic:blipFill rotWithShape="1">
-                    <a:blip r:embed="rId33">
+                    <a:blip r:embed="rId32">
                       <a:extLst>
                         <a:ext uri="{28A0092B-C50C-407E-A947-70E740481C1C}">
                           <a14:useLocalDpi xmlns:a14="http://schemas.microsoft.com/office/drawing/2010/main" val="0"/>
@@ -19761,7 +19794,7 @@
                     </pic:cNvPicPr>
                   </pic:nvPicPr>
                   <pic:blipFill>
-                    <a:blip r:embed="rId34">
+                    <a:blip r:embed="rId33">
                       <a:extLst>
                         <a:ext uri="{28A0092B-C50C-407E-A947-70E740481C1C}">
                           <a14:useLocalDpi xmlns:a14="http://schemas.microsoft.com/office/drawing/2010/main" val="0"/>
@@ -19923,7 +19956,7 @@
                     </pic:cNvPicPr>
                   </pic:nvPicPr>
                   <pic:blipFill>
-                    <a:blip r:embed="rId35">
+                    <a:blip r:embed="rId34">
                       <a:extLst>
                         <a:ext uri="{28A0092B-C50C-407E-A947-70E740481C1C}">
                           <a14:useLocalDpi xmlns:a14="http://schemas.microsoft.com/office/drawing/2010/main" val="0"/>
@@ -20111,7 +20144,7 @@
                     </pic:cNvPicPr>
                   </pic:nvPicPr>
                   <pic:blipFill>
-                    <a:blip r:embed="rId36">
+                    <a:blip r:embed="rId35">
                       <a:extLst>
                         <a:ext uri="{28A0092B-C50C-407E-A947-70E740481C1C}">
                           <a14:useLocalDpi xmlns:a14="http://schemas.microsoft.com/office/drawing/2010/main" val="0"/>
@@ -20245,7 +20278,7 @@
                     </pic:cNvPicPr>
                   </pic:nvPicPr>
                   <pic:blipFill>
-                    <a:blip r:embed="rId37">
+                    <a:blip r:embed="rId36">
                       <a:extLst>
                         <a:ext uri="{28A0092B-C50C-407E-A947-70E740481C1C}">
                           <a14:useLocalDpi xmlns:a14="http://schemas.microsoft.com/office/drawing/2010/main" val="0"/>
@@ -20456,7 +20489,7 @@
                     </pic:cNvPicPr>
                   </pic:nvPicPr>
                   <pic:blipFill>
-                    <a:blip r:embed="rId38">
+                    <a:blip r:embed="rId37">
                       <a:extLst>
                         <a:ext uri="{28A0092B-C50C-407E-A947-70E740481C1C}">
                           <a14:useLocalDpi xmlns:a14="http://schemas.microsoft.com/office/drawing/2010/main" val="0"/>
@@ -20652,7 +20685,7 @@
                     </pic:cNvPicPr>
                   </pic:nvPicPr>
                   <pic:blipFill>
-                    <a:blip r:embed="rId39">
+                    <a:blip r:embed="rId38">
                       <a:extLst>
                         <a:ext uri="{28A0092B-C50C-407E-A947-70E740481C1C}">
                           <a14:useLocalDpi xmlns:a14="http://schemas.microsoft.com/office/drawing/2010/main" val="0"/>
@@ -20786,7 +20819,7 @@
                     </pic:cNvPicPr>
                   </pic:nvPicPr>
                   <pic:blipFill>
-                    <a:blip r:embed="rId40">
+                    <a:blip r:embed="rId39">
                       <a:extLst>
                         <a:ext uri="{28A0092B-C50C-407E-A947-70E740481C1C}">
                           <a14:useLocalDpi xmlns:a14="http://schemas.microsoft.com/office/drawing/2010/main" val="0"/>
@@ -20994,7 +21027,7 @@
                     </pic:cNvPicPr>
                   </pic:nvPicPr>
                   <pic:blipFill>
-                    <a:blip r:embed="rId41">
+                    <a:blip r:embed="rId40">
                       <a:extLst>
                         <a:ext uri="{28A0092B-C50C-407E-A947-70E740481C1C}">
                           <a14:useLocalDpi xmlns:a14="http://schemas.microsoft.com/office/drawing/2010/main" val="0"/>
@@ -21155,7 +21188,7 @@
                     </pic:cNvPicPr>
                   </pic:nvPicPr>
                   <pic:blipFill>
-                    <a:blip r:embed="rId42">
+                    <a:blip r:embed="rId41">
                       <a:extLst>
                         <a:ext uri="{28A0092B-C50C-407E-A947-70E740481C1C}">
                           <a14:useLocalDpi xmlns:a14="http://schemas.microsoft.com/office/drawing/2010/main" val="0"/>
@@ -21322,7 +21355,7 @@
                     </pic:cNvPicPr>
                   </pic:nvPicPr>
                   <pic:blipFill>
-                    <a:blip r:embed="rId43">
+                    <a:blip r:embed="rId42">
                       <a:extLst>
                         <a:ext uri="{28A0092B-C50C-407E-A947-70E740481C1C}">
                           <a14:useLocalDpi xmlns:a14="http://schemas.microsoft.com/office/drawing/2010/main" val="0"/>
@@ -21452,7 +21485,7 @@
                     </pic:cNvPicPr>
                   </pic:nvPicPr>
                   <pic:blipFill>
-                    <a:blip r:embed="rId44">
+                    <a:blip r:embed="rId43">
                       <a:extLst>
                         <a:ext uri="{28A0092B-C50C-407E-A947-70E740481C1C}">
                           <a14:useLocalDpi xmlns:a14="http://schemas.microsoft.com/office/drawing/2010/main" val="0"/>
@@ -21582,7 +21615,7 @@
                     </pic:cNvPicPr>
                   </pic:nvPicPr>
                   <pic:blipFill>
-                    <a:blip r:embed="rId45">
+                    <a:blip r:embed="rId44">
                       <a:extLst>
                         <a:ext uri="{28A0092B-C50C-407E-A947-70E740481C1C}">
                           <a14:useLocalDpi xmlns:a14="http://schemas.microsoft.com/office/drawing/2010/main" val="0"/>
@@ -21757,7 +21790,7 @@
                     </pic:cNvPicPr>
                   </pic:nvPicPr>
                   <pic:blipFill>
-                    <a:blip r:embed="rId46">
+                    <a:blip r:embed="rId45">
                       <a:extLst>
                         <a:ext uri="{28A0092B-C50C-407E-A947-70E740481C1C}">
                           <a14:useLocalDpi xmlns:a14="http://schemas.microsoft.com/office/drawing/2010/main" val="0"/>
@@ -21888,7 +21921,7 @@
                     </pic:cNvPicPr>
                   </pic:nvPicPr>
                   <pic:blipFill>
-                    <a:blip r:embed="rId47">
+                    <a:blip r:embed="rId46">
                       <a:extLst>
                         <a:ext uri="{28A0092B-C50C-407E-A947-70E740481C1C}">
                           <a14:useLocalDpi xmlns:a14="http://schemas.microsoft.com/office/drawing/2010/main" val="0"/>
@@ -22018,7 +22051,7 @@
                     </pic:cNvPicPr>
                   </pic:nvPicPr>
                   <pic:blipFill>
-                    <a:blip r:embed="rId48">
+                    <a:blip r:embed="rId47">
                       <a:extLst>
                         <a:ext uri="{28A0092B-C50C-407E-A947-70E740481C1C}">
                           <a14:useLocalDpi xmlns:a14="http://schemas.microsoft.com/office/drawing/2010/main" val="0"/>
@@ -22166,7 +22199,7 @@
                     </pic:cNvPicPr>
                   </pic:nvPicPr>
                   <pic:blipFill>
-                    <a:blip r:embed="rId49">
+                    <a:blip r:embed="rId48">
                       <a:extLst>
                         <a:ext uri="{28A0092B-C50C-407E-A947-70E740481C1C}">
                           <a14:useLocalDpi xmlns:a14="http://schemas.microsoft.com/office/drawing/2010/main" val="0"/>
@@ -22332,7 +22365,7 @@
                     </pic:cNvPicPr>
                   </pic:nvPicPr>
                   <pic:blipFill>
-                    <a:blip r:embed="rId50">
+                    <a:blip r:embed="rId49">
                       <a:extLst>
                         <a:ext uri="{28A0092B-C50C-407E-A947-70E740481C1C}">
                           <a14:useLocalDpi xmlns:a14="http://schemas.microsoft.com/office/drawing/2010/main" val="0"/>
@@ -22507,7 +22540,7 @@
                     </pic:cNvPicPr>
                   </pic:nvPicPr>
                   <pic:blipFill>
-                    <a:blip r:embed="rId51">
+                    <a:blip r:embed="rId50">
                       <a:extLst>
                         <a:ext uri="{28A0092B-C50C-407E-A947-70E740481C1C}">
                           <a14:useLocalDpi xmlns:a14="http://schemas.microsoft.com/office/drawing/2010/main" val="0"/>
@@ -22710,7 +22743,7 @@
                     </pic:cNvPicPr>
                   </pic:nvPicPr>
                   <pic:blipFill>
-                    <a:blip r:embed="rId52">
+                    <a:blip r:embed="rId51">
                       <a:extLst>
                         <a:ext uri="{28A0092B-C50C-407E-A947-70E740481C1C}">
                           <a14:useLocalDpi xmlns:a14="http://schemas.microsoft.com/office/drawing/2010/main" val="0"/>
@@ -22850,7 +22883,7 @@
                     </pic:cNvPicPr>
                   </pic:nvPicPr>
                   <pic:blipFill>
-                    <a:blip r:embed="rId53">
+                    <a:blip r:embed="rId52">
                       <a:extLst>
                         <a:ext uri="{28A0092B-C50C-407E-A947-70E740481C1C}">
                           <a14:useLocalDpi xmlns:a14="http://schemas.microsoft.com/office/drawing/2010/main" val="0"/>
@@ -22996,7 +23029,7 @@
                     </pic:cNvPicPr>
                   </pic:nvPicPr>
                   <pic:blipFill>
-                    <a:blip r:embed="rId54">
+                    <a:blip r:embed="rId53">
                       <a:extLst>
                         <a:ext uri="{28A0092B-C50C-407E-A947-70E740481C1C}">
                           <a14:useLocalDpi xmlns:a14="http://schemas.microsoft.com/office/drawing/2010/main" val="0"/>
@@ -23113,7 +23146,7 @@
                     </pic:cNvPicPr>
                   </pic:nvPicPr>
                   <pic:blipFill>
-                    <a:blip r:embed="rId55">
+                    <a:blip r:embed="rId54">
                       <a:extLst>
                         <a:ext uri="{28A0092B-C50C-407E-A947-70E740481C1C}">
                           <a14:useLocalDpi xmlns:a14="http://schemas.microsoft.com/office/drawing/2010/main" val="0"/>
@@ -23314,7 +23347,7 @@
                     </pic:cNvPicPr>
                   </pic:nvPicPr>
                   <pic:blipFill>
-                    <a:blip r:embed="rId56">
+                    <a:blip r:embed="rId55">
                       <a:extLst>
                         <a:ext uri="{28A0092B-C50C-407E-A947-70E740481C1C}">
                           <a14:useLocalDpi xmlns:a14="http://schemas.microsoft.com/office/drawing/2010/main" val="0"/>
@@ -23445,7 +23478,7 @@
                     </pic:cNvPicPr>
                   </pic:nvPicPr>
                   <pic:blipFill>
-                    <a:blip r:embed="rId57">
+                    <a:blip r:embed="rId56">
                       <a:extLst>
                         <a:ext uri="{28A0092B-C50C-407E-A947-70E740481C1C}">
                           <a14:useLocalDpi xmlns:a14="http://schemas.microsoft.com/office/drawing/2010/main" val="0"/>
@@ -23595,7 +23628,7 @@
                     </pic:cNvPicPr>
                   </pic:nvPicPr>
                   <pic:blipFill>
-                    <a:blip r:embed="rId58">
+                    <a:blip r:embed="rId57">
                       <a:extLst>
                         <a:ext uri="{28A0092B-C50C-407E-A947-70E740481C1C}">
                           <a14:useLocalDpi xmlns:a14="http://schemas.microsoft.com/office/drawing/2010/main" val="0"/>
@@ -23760,7 +23793,7 @@
                     <pic:cNvPicPr/>
                   </pic:nvPicPr>
                   <pic:blipFill>
-                    <a:blip r:embed="rId59"/>
+                    <a:blip r:embed="rId58"/>
                     <a:stretch>
                       <a:fillRect/>
                     </a:stretch>
@@ -23935,7 +23968,7 @@
                     </pic:cNvPicPr>
                   </pic:nvPicPr>
                   <pic:blipFill>
-                    <a:blip r:embed="rId60">
+                    <a:blip r:embed="rId59">
                       <a:extLst>
                         <a:ext uri="{28A0092B-C50C-407E-A947-70E740481C1C}">
                           <a14:useLocalDpi xmlns:a14="http://schemas.microsoft.com/office/drawing/2010/main" val="0"/>
@@ -24103,7 +24136,7 @@
                     </pic:cNvPicPr>
                   </pic:nvPicPr>
                   <pic:blipFill>
-                    <a:blip r:embed="rId61">
+                    <a:blip r:embed="rId60">
                       <a:extLst>
                         <a:ext uri="{28A0092B-C50C-407E-A947-70E740481C1C}">
                           <a14:useLocalDpi xmlns:a14="http://schemas.microsoft.com/office/drawing/2010/main" val="0"/>
@@ -24253,7 +24286,7 @@
                     </pic:cNvPicPr>
                   </pic:nvPicPr>
                   <pic:blipFill>
-                    <a:blip r:embed="rId62">
+                    <a:blip r:embed="rId61">
                       <a:extLst>
                         <a:ext uri="{28A0092B-C50C-407E-A947-70E740481C1C}">
                           <a14:useLocalDpi xmlns:a14="http://schemas.microsoft.com/office/drawing/2010/main" val="0"/>
@@ -24411,7 +24444,7 @@
                     </pic:cNvPicPr>
                   </pic:nvPicPr>
                   <pic:blipFill>
-                    <a:blip r:embed="rId63">
+                    <a:blip r:embed="rId62">
                       <a:extLst>
                         <a:ext uri="{28A0092B-C50C-407E-A947-70E740481C1C}">
                           <a14:useLocalDpi xmlns:a14="http://schemas.microsoft.com/office/drawing/2010/main" val="0"/>
@@ -24573,7 +24606,7 @@
                     </pic:cNvPicPr>
                   </pic:nvPicPr>
                   <pic:blipFill>
-                    <a:blip r:embed="rId64">
+                    <a:blip r:embed="rId63">
                       <a:extLst>
                         <a:ext uri="{28A0092B-C50C-407E-A947-70E740481C1C}">
                           <a14:useLocalDpi xmlns:a14="http://schemas.microsoft.com/office/drawing/2010/main" val="0"/>
@@ -24724,7 +24757,7 @@
                     </pic:cNvPicPr>
                   </pic:nvPicPr>
                   <pic:blipFill>
-                    <a:blip r:embed="rId65">
+                    <a:blip r:embed="rId64">
                       <a:extLst>
                         <a:ext uri="{28A0092B-C50C-407E-A947-70E740481C1C}">
                           <a14:useLocalDpi xmlns:a14="http://schemas.microsoft.com/office/drawing/2010/main" val="0"/>
@@ -24874,7 +24907,7 @@
                     </pic:cNvPicPr>
                   </pic:nvPicPr>
                   <pic:blipFill>
-                    <a:blip r:embed="rId66">
+                    <a:blip r:embed="rId65">
                       <a:extLst>
                         <a:ext uri="{28A0092B-C50C-407E-A947-70E740481C1C}">
                           <a14:useLocalDpi xmlns:a14="http://schemas.microsoft.com/office/drawing/2010/main" val="0"/>
@@ -25033,7 +25066,7 @@
                     <pic:cNvPicPr/>
                   </pic:nvPicPr>
                   <pic:blipFill>
-                    <a:blip r:embed="rId67"/>
+                    <a:blip r:embed="rId66"/>
                     <a:stretch>
                       <a:fillRect/>
                     </a:stretch>
@@ -25202,7 +25235,7 @@
                     </pic:cNvPicPr>
                   </pic:nvPicPr>
                   <pic:blipFill>
-                    <a:blip r:embed="rId68">
+                    <a:blip r:embed="rId67">
                       <a:extLst>
                         <a:ext uri="{28A0092B-C50C-407E-A947-70E740481C1C}">
                           <a14:useLocalDpi xmlns:a14="http://schemas.microsoft.com/office/drawing/2010/main" val="0"/>
@@ -25381,7 +25414,7 @@
                     </pic:cNvPicPr>
                   </pic:nvPicPr>
                   <pic:blipFill>
-                    <a:blip r:embed="rId69">
+                    <a:blip r:embed="rId68">
                       <a:extLst>
                         <a:ext uri="{28A0092B-C50C-407E-A947-70E740481C1C}">
                           <a14:useLocalDpi xmlns:a14="http://schemas.microsoft.com/office/drawing/2010/main" val="0"/>
@@ -25628,7 +25661,7 @@
                     </pic:cNvPicPr>
                   </pic:nvPicPr>
                   <pic:blipFill>
-                    <a:blip r:embed="rId70">
+                    <a:blip r:embed="rId69">
                       <a:extLst>
                         <a:ext uri="{28A0092B-C50C-407E-A947-70E740481C1C}">
                           <a14:useLocalDpi xmlns:a14="http://schemas.microsoft.com/office/drawing/2010/main" val="0"/>
@@ -25839,7 +25872,7 @@
                     <pic:cNvPicPr/>
                   </pic:nvPicPr>
                   <pic:blipFill>
-                    <a:blip r:embed="rId71"/>
+                    <a:blip r:embed="rId70"/>
                     <a:stretch>
                       <a:fillRect/>
                     </a:stretch>
@@ -25932,7 +25965,7 @@
                     <pic:cNvPicPr/>
                   </pic:nvPicPr>
                   <pic:blipFill>
-                    <a:blip r:embed="rId72"/>
+                    <a:blip r:embed="rId71"/>
                     <a:stretch>
                       <a:fillRect/>
                     </a:stretch>
@@ -25999,7 +26032,7 @@
                     </pic:cNvPicPr>
                   </pic:nvPicPr>
                   <pic:blipFill>
-                    <a:blip r:embed="rId73">
+                    <a:blip r:embed="rId72">
                       <a:extLst>
                         <a:ext uri="{28A0092B-C50C-407E-A947-70E740481C1C}">
                           <a14:useLocalDpi xmlns:a14="http://schemas.microsoft.com/office/drawing/2010/main" val="0"/>
@@ -26121,7 +26154,7 @@
                     <pic:cNvPicPr/>
                   </pic:nvPicPr>
                   <pic:blipFill>
-                    <a:blip r:embed="rId74"/>
+                    <a:blip r:embed="rId73"/>
                     <a:stretch>
                       <a:fillRect/>
                     </a:stretch>
@@ -26189,6 +26222,85 @@
             <wp:extent cx="1457143" cy="352381"/>
             <wp:effectExtent l="0" t="0" r="0" b="0"/>
             <wp:docPr id="50" name="Picture 50"/>
+            <wp:cNvGraphicFramePr>
+              <a:graphicFrameLocks xmlns:a="http://schemas.openxmlformats.org/drawingml/2006/main" noChangeAspect="1"/>
+            </wp:cNvGraphicFramePr>
+            <a:graphic xmlns:a="http://schemas.openxmlformats.org/drawingml/2006/main">
+              <a:graphicData uri="http://schemas.openxmlformats.org/drawingml/2006/picture">
+                <pic:pic xmlns:pic="http://schemas.openxmlformats.org/drawingml/2006/picture">
+                  <pic:nvPicPr>
+                    <pic:cNvPr id="1" name=""/>
+                    <pic:cNvPicPr/>
+                  </pic:nvPicPr>
+                  <pic:blipFill>
+                    <a:blip r:embed="rId74"/>
+                    <a:stretch>
+                      <a:fillRect/>
+                    </a:stretch>
+                  </pic:blipFill>
+                  <pic:spPr>
+                    <a:xfrm>
+                      <a:off x="0" y="0"/>
+                      <a:ext cx="1457143" cy="352381"/>
+                    </a:xfrm>
+                    <a:prstGeom prst="rect">
+                      <a:avLst/>
+                    </a:prstGeom>
+                  </pic:spPr>
+                </pic:pic>
+              </a:graphicData>
+            </a:graphic>
+          </wp:inline>
+        </w:drawing>
+      </w:r>
+      <w:r>
+        <w:rPr>
+          <w:rFonts w:asciiTheme="majorHAnsi" w:hAnsiTheme="majorHAnsi" w:cstheme="majorHAnsi"/>
+          <w:sz w:val="26"/>
+          <w:szCs w:val="26"/>
+        </w:rPr>
+        <w:t xml:space="preserve"> để quay về màn hình home.</w:t>
+      </w:r>
+    </w:p>
+    <w:p>
+      <w:pPr>
+        <w:tabs>
+          <w:tab w:val="left" w:pos="720"/>
+          <w:tab w:val="left" w:pos="1440"/>
+          <w:tab w:val="left" w:pos="2160"/>
+          <w:tab w:val="left" w:pos="2880"/>
+          <w:tab w:val="left" w:pos="3600"/>
+          <w:tab w:val="left" w:pos="4320"/>
+          <w:tab w:val="left" w:pos="5400"/>
+        </w:tabs>
+        <w:jc w:val="both"/>
+        <w:rPr>
+          <w:rFonts w:asciiTheme="majorHAnsi" w:hAnsiTheme="majorHAnsi" w:cstheme="majorHAnsi"/>
+          <w:sz w:val="26"/>
+          <w:szCs w:val="26"/>
+        </w:rPr>
+      </w:pPr>
+      <w:r>
+        <w:rPr>
+          <w:rFonts w:asciiTheme="majorHAnsi" w:hAnsiTheme="majorHAnsi" w:cstheme="majorHAnsi"/>
+          <w:sz w:val="26"/>
+          <w:szCs w:val="26"/>
+        </w:rPr>
+        <w:tab/>
+        <w:t xml:space="preserve">- Nhấp </w:t>
+      </w:r>
+      <w:r>
+        <w:rPr>
+          <w:noProof/>
+          <w:sz w:val="26"/>
+          <w:szCs w:val="26"/>
+          <w:lang w:val="en-US"/>
+        </w:rPr>
+        <w:drawing>
+          <wp:inline distT="0" distB="0" distL="0" distR="0" wp14:anchorId="571D7E89" wp14:editId="218C3EFD">
+            <wp:extent cx="1428571" cy="333333"/>
+            <wp:effectExtent l="0" t="0" r="635" b="0"/>
+            <wp:docPr id="52" name="Picture 52"/>
             <wp:cNvGraphicFramePr>
               <a:graphicFrameLocks xmlns:a="http://schemas.openxmlformats.org/drawingml/2006/main" noChangeAspect="1"/>
             </wp:cNvGraphicFramePr>
@@ -26208,7 +26320,7 @@
                   <pic:spPr>
                     <a:xfrm>
                       <a:off x="0" y="0"/>
-                      <a:ext cx="1457143" cy="352381"/>
+                      <a:ext cx="1428571" cy="333333"/>
                     </a:xfrm>
                     <a:prstGeom prst="rect">
                       <a:avLst/>
@@ -26226,7 +26338,7 @@
           <w:sz w:val="26"/>
           <w:szCs w:val="26"/>
         </w:rPr>
-        <w:t xml:space="preserve"> để quay về màn hình home.</w:t>
+        <w:t xml:space="preserve"> để truy cập chức năng quản lí tài khoản.</w:t>
       </w:r>
     </w:p>
     <w:p>
@@ -26264,10 +26376,10 @@
           <w:lang w:val="en-US"/>
         </w:rPr>
         <w:drawing>
-          <wp:inline distT="0" distB="0" distL="0" distR="0" wp14:anchorId="571D7E89" wp14:editId="218C3EFD">
-            <wp:extent cx="1428571" cy="333333"/>
-            <wp:effectExtent l="0" t="0" r="635" b="0"/>
-            <wp:docPr id="52" name="Picture 52"/>
+          <wp:inline distT="0" distB="0" distL="0" distR="0" wp14:anchorId="4FCBF355" wp14:editId="5E42E403">
+            <wp:extent cx="1361905" cy="352381"/>
+            <wp:effectExtent l="0" t="0" r="0" b="0"/>
+            <wp:docPr id="58" name="Picture 58"/>
             <wp:cNvGraphicFramePr>
               <a:graphicFrameLocks xmlns:a="http://schemas.openxmlformats.org/drawingml/2006/main" noChangeAspect="1"/>
             </wp:cNvGraphicFramePr>
@@ -26287,85 +26399,6 @@
                   <pic:spPr>
                     <a:xfrm>
                       <a:off x="0" y="0"/>
-                      <a:ext cx="1428571" cy="333333"/>
-                    </a:xfrm>
-                    <a:prstGeom prst="rect">
-                      <a:avLst/>
-                    </a:prstGeom>
-                  </pic:spPr>
-                </pic:pic>
-              </a:graphicData>
-            </a:graphic>
-          </wp:inline>
-        </w:drawing>
-      </w:r>
-      <w:r>
-        <w:rPr>
-          <w:rFonts w:asciiTheme="majorHAnsi" w:hAnsiTheme="majorHAnsi" w:cstheme="majorHAnsi"/>
-          <w:sz w:val="26"/>
-          <w:szCs w:val="26"/>
-        </w:rPr>
-        <w:t xml:space="preserve"> để truy cập chức năng quản lí tài khoản.</w:t>
-      </w:r>
-    </w:p>
-    <w:p>
-      <w:pPr>
-        <w:tabs>
-          <w:tab w:val="left" w:pos="720"/>
-          <w:tab w:val="left" w:pos="1440"/>
-          <w:tab w:val="left" w:pos="2160"/>
-          <w:tab w:val="left" w:pos="2880"/>
-          <w:tab w:val="left" w:pos="3600"/>
-          <w:tab w:val="left" w:pos="4320"/>
-          <w:tab w:val="left" w:pos="5400"/>
-        </w:tabs>
-        <w:jc w:val="both"/>
-        <w:rPr>
-          <w:rFonts w:asciiTheme="majorHAnsi" w:hAnsiTheme="majorHAnsi" w:cstheme="majorHAnsi"/>
-          <w:sz w:val="26"/>
-          <w:szCs w:val="26"/>
-        </w:rPr>
-      </w:pPr>
-      <w:r>
-        <w:rPr>
-          <w:rFonts w:asciiTheme="majorHAnsi" w:hAnsiTheme="majorHAnsi" w:cstheme="majorHAnsi"/>
-          <w:sz w:val="26"/>
-          <w:szCs w:val="26"/>
-        </w:rPr>
-        <w:tab/>
-        <w:t xml:space="preserve">- Nhấp </w:t>
-      </w:r>
-      <w:r>
-        <w:rPr>
-          <w:noProof/>
-          <w:sz w:val="26"/>
-          <w:szCs w:val="26"/>
-          <w:lang w:val="en-US"/>
-        </w:rPr>
-        <w:drawing>
-          <wp:inline distT="0" distB="0" distL="0" distR="0" wp14:anchorId="4FCBF355" wp14:editId="5E42E403">
-            <wp:extent cx="1361905" cy="352381"/>
-            <wp:effectExtent l="0" t="0" r="0" b="0"/>
-            <wp:docPr id="58" name="Picture 58"/>
-            <wp:cNvGraphicFramePr>
-              <a:graphicFrameLocks xmlns:a="http://schemas.openxmlformats.org/drawingml/2006/main" noChangeAspect="1"/>
-            </wp:cNvGraphicFramePr>
-            <a:graphic xmlns:a="http://schemas.openxmlformats.org/drawingml/2006/main">
-              <a:graphicData uri="http://schemas.openxmlformats.org/drawingml/2006/picture">
-                <pic:pic xmlns:pic="http://schemas.openxmlformats.org/drawingml/2006/picture">
-                  <pic:nvPicPr>
-                    <pic:cNvPr id="1" name=""/>
-                    <pic:cNvPicPr/>
-                  </pic:nvPicPr>
-                  <pic:blipFill>
-                    <a:blip r:embed="rId77"/>
-                    <a:stretch>
-                      <a:fillRect/>
-                    </a:stretch>
-                  </pic:blipFill>
-                  <pic:spPr>
-                    <a:xfrm>
-                      <a:off x="0" y="0"/>
                       <a:ext cx="1361905" cy="352381"/>
                     </a:xfrm>
                     <a:prstGeom prst="rect">
@@ -26476,7 +26509,7 @@
                     </pic:cNvPicPr>
                   </pic:nvPicPr>
                   <pic:blipFill>
-                    <a:blip r:embed="rId78">
+                    <a:blip r:embed="rId77">
                       <a:extLst>
                         <a:ext uri="{28A0092B-C50C-407E-A947-70E740481C1C}">
                           <a14:useLocalDpi xmlns:a14="http://schemas.microsoft.com/office/drawing/2010/main" val="0"/>
@@ -26631,7 +26664,7 @@
                     <pic:cNvPicPr/>
                   </pic:nvPicPr>
                   <pic:blipFill>
-                    <a:blip r:embed="rId79"/>
+                    <a:blip r:embed="rId78"/>
                     <a:stretch>
                       <a:fillRect/>
                     </a:stretch>
@@ -26699,6 +26732,101 @@
             <wp:extent cx="1333333" cy="371429"/>
             <wp:effectExtent l="0" t="0" r="635" b="0"/>
             <wp:docPr id="70" name="Picture 70"/>
+            <wp:cNvGraphicFramePr>
+              <a:graphicFrameLocks xmlns:a="http://schemas.openxmlformats.org/drawingml/2006/main" noChangeAspect="1"/>
+            </wp:cNvGraphicFramePr>
+            <a:graphic xmlns:a="http://schemas.openxmlformats.org/drawingml/2006/main">
+              <a:graphicData uri="http://schemas.openxmlformats.org/drawingml/2006/picture">
+                <pic:pic xmlns:pic="http://schemas.openxmlformats.org/drawingml/2006/picture">
+                  <pic:nvPicPr>
+                    <pic:cNvPr id="1" name=""/>
+                    <pic:cNvPicPr/>
+                  </pic:nvPicPr>
+                  <pic:blipFill>
+                    <a:blip r:embed="rId79"/>
+                    <a:stretch>
+                      <a:fillRect/>
+                    </a:stretch>
+                  </pic:blipFill>
+                  <pic:spPr>
+                    <a:xfrm>
+                      <a:off x="0" y="0"/>
+                      <a:ext cx="1333333" cy="371429"/>
+                    </a:xfrm>
+                    <a:prstGeom prst="rect">
+                      <a:avLst/>
+                    </a:prstGeom>
+                  </pic:spPr>
+                </pic:pic>
+              </a:graphicData>
+            </a:graphic>
+          </wp:inline>
+        </w:drawing>
+      </w:r>
+      <w:r>
+        <w:rPr>
+          <w:rFonts w:asciiTheme="majorHAnsi" w:hAnsiTheme="majorHAnsi" w:cstheme="majorHAnsi"/>
+          <w:sz w:val="26"/>
+          <w:szCs w:val="26"/>
+        </w:rPr>
+        <w:t xml:space="preserve"> dùng để </w:t>
+      </w:r>
+      <w:r>
+        <w:rPr>
+          <w:rFonts w:asciiTheme="majorHAnsi" w:hAnsiTheme="majorHAnsi" w:cstheme="majorHAnsi"/>
+          <w:sz w:val="26"/>
+          <w:szCs w:val="26"/>
+        </w:rPr>
+        <w:t xml:space="preserve">thực hiện lệnh </w:t>
+      </w:r>
+      <w:r>
+        <w:rPr>
+          <w:rFonts w:asciiTheme="majorHAnsi" w:hAnsiTheme="majorHAnsi" w:cstheme="majorHAnsi"/>
+          <w:sz w:val="26"/>
+          <w:szCs w:val="26"/>
+        </w:rPr>
+        <w:t>đăng nhập bằng tài khoản ứng dụng.</w:t>
+      </w:r>
+    </w:p>
+    <w:p>
+      <w:pPr>
+        <w:tabs>
+          <w:tab w:val="left" w:pos="720"/>
+          <w:tab w:val="left" w:pos="1440"/>
+          <w:tab w:val="left" w:pos="2160"/>
+          <w:tab w:val="left" w:pos="2880"/>
+          <w:tab w:val="left" w:pos="3600"/>
+          <w:tab w:val="left" w:pos="4320"/>
+          <w:tab w:val="left" w:pos="5400"/>
+        </w:tabs>
+        <w:jc w:val="both"/>
+        <w:rPr>
+          <w:rFonts w:asciiTheme="majorHAnsi" w:hAnsiTheme="majorHAnsi" w:cstheme="majorHAnsi"/>
+          <w:sz w:val="26"/>
+          <w:szCs w:val="26"/>
+        </w:rPr>
+      </w:pPr>
+      <w:r>
+        <w:rPr>
+          <w:rFonts w:asciiTheme="majorHAnsi" w:hAnsiTheme="majorHAnsi" w:cstheme="majorHAnsi"/>
+          <w:sz w:val="26"/>
+          <w:szCs w:val="26"/>
+        </w:rPr>
+        <w:tab/>
+        <w:t xml:space="preserve">- Button </w:t>
+      </w:r>
+      <w:r>
+        <w:rPr>
+          <w:noProof/>
+          <w:sz w:val="26"/>
+          <w:szCs w:val="26"/>
+          <w:lang w:val="en-US"/>
+        </w:rPr>
+        <w:drawing>
+          <wp:inline distT="0" distB="0" distL="0" distR="0" wp14:anchorId="029DA9BB" wp14:editId="75851737">
+            <wp:extent cx="2657143" cy="409524"/>
+            <wp:effectExtent l="0" t="0" r="0" b="0"/>
+            <wp:docPr id="71" name="Picture 71"/>
             <wp:cNvGraphicFramePr>
               <a:graphicFrameLocks xmlns:a="http://schemas.openxmlformats.org/drawingml/2006/main" noChangeAspect="1"/>
             </wp:cNvGraphicFramePr>
@@ -26718,101 +26846,6 @@
                   <pic:spPr>
                     <a:xfrm>
                       <a:off x="0" y="0"/>
-                      <a:ext cx="1333333" cy="371429"/>
-                    </a:xfrm>
-                    <a:prstGeom prst="rect">
-                      <a:avLst/>
-                    </a:prstGeom>
-                  </pic:spPr>
-                </pic:pic>
-              </a:graphicData>
-            </a:graphic>
-          </wp:inline>
-        </w:drawing>
-      </w:r>
-      <w:r>
-        <w:rPr>
-          <w:rFonts w:asciiTheme="majorHAnsi" w:hAnsiTheme="majorHAnsi" w:cstheme="majorHAnsi"/>
-          <w:sz w:val="26"/>
-          <w:szCs w:val="26"/>
-        </w:rPr>
-        <w:t xml:space="preserve"> dùng để </w:t>
-      </w:r>
-      <w:r>
-        <w:rPr>
-          <w:rFonts w:asciiTheme="majorHAnsi" w:hAnsiTheme="majorHAnsi" w:cstheme="majorHAnsi"/>
-          <w:sz w:val="26"/>
-          <w:szCs w:val="26"/>
-        </w:rPr>
-        <w:t xml:space="preserve">thực hiện lệnh </w:t>
-      </w:r>
-      <w:r>
-        <w:rPr>
-          <w:rFonts w:asciiTheme="majorHAnsi" w:hAnsiTheme="majorHAnsi" w:cstheme="majorHAnsi"/>
-          <w:sz w:val="26"/>
-          <w:szCs w:val="26"/>
-        </w:rPr>
-        <w:t>đăng nhập bằng tài khoản ứng dụng.</w:t>
-      </w:r>
-    </w:p>
-    <w:p>
-      <w:pPr>
-        <w:tabs>
-          <w:tab w:val="left" w:pos="720"/>
-          <w:tab w:val="left" w:pos="1440"/>
-          <w:tab w:val="left" w:pos="2160"/>
-          <w:tab w:val="left" w:pos="2880"/>
-          <w:tab w:val="left" w:pos="3600"/>
-          <w:tab w:val="left" w:pos="4320"/>
-          <w:tab w:val="left" w:pos="5400"/>
-        </w:tabs>
-        <w:jc w:val="both"/>
-        <w:rPr>
-          <w:rFonts w:asciiTheme="majorHAnsi" w:hAnsiTheme="majorHAnsi" w:cstheme="majorHAnsi"/>
-          <w:sz w:val="26"/>
-          <w:szCs w:val="26"/>
-        </w:rPr>
-      </w:pPr>
-      <w:r>
-        <w:rPr>
-          <w:rFonts w:asciiTheme="majorHAnsi" w:hAnsiTheme="majorHAnsi" w:cstheme="majorHAnsi"/>
-          <w:sz w:val="26"/>
-          <w:szCs w:val="26"/>
-        </w:rPr>
-        <w:tab/>
-        <w:t xml:space="preserve">- Button </w:t>
-      </w:r>
-      <w:r>
-        <w:rPr>
-          <w:noProof/>
-          <w:sz w:val="26"/>
-          <w:szCs w:val="26"/>
-          <w:lang w:val="en-US"/>
-        </w:rPr>
-        <w:drawing>
-          <wp:inline distT="0" distB="0" distL="0" distR="0" wp14:anchorId="029DA9BB" wp14:editId="75851737">
-            <wp:extent cx="2657143" cy="409524"/>
-            <wp:effectExtent l="0" t="0" r="0" b="0"/>
-            <wp:docPr id="71" name="Picture 71"/>
-            <wp:cNvGraphicFramePr>
-              <a:graphicFrameLocks xmlns:a="http://schemas.openxmlformats.org/drawingml/2006/main" noChangeAspect="1"/>
-            </wp:cNvGraphicFramePr>
-            <a:graphic xmlns:a="http://schemas.openxmlformats.org/drawingml/2006/main">
-              <a:graphicData uri="http://schemas.openxmlformats.org/drawingml/2006/picture">
-                <pic:pic xmlns:pic="http://schemas.openxmlformats.org/drawingml/2006/picture">
-                  <pic:nvPicPr>
-                    <pic:cNvPr id="1" name=""/>
-                    <pic:cNvPicPr/>
-                  </pic:nvPicPr>
-                  <pic:blipFill>
-                    <a:blip r:embed="rId81"/>
-                    <a:stretch>
-                      <a:fillRect/>
-                    </a:stretch>
-                  </pic:blipFill>
-                  <pic:spPr>
-                    <a:xfrm>
-                      <a:off x="0" y="0"/>
                       <a:ext cx="2657143" cy="409524"/>
                     </a:xfrm>
                     <a:prstGeom prst="rect">
@@ -26955,7 +26988,7 @@
                     </pic:cNvPicPr>
                   </pic:nvPicPr>
                   <pic:blipFill>
-                    <a:blip r:embed="rId82">
+                    <a:blip r:embed="rId81">
                       <a:extLst>
                         <a:ext uri="{28A0092B-C50C-407E-A947-70E740481C1C}">
                           <a14:useLocalDpi xmlns:a14="http://schemas.microsoft.com/office/drawing/2010/main" val="0"/>
@@ -27145,7 +27178,7 @@
                     <pic:cNvPicPr/>
                   </pic:nvPicPr>
                   <pic:blipFill>
-                    <a:blip r:embed="rId83"/>
+                    <a:blip r:embed="rId82"/>
                     <a:stretch>
                       <a:fillRect/>
                     </a:stretch>
@@ -27224,7 +27257,7 @@
                     <pic:cNvPicPr/>
                   </pic:nvPicPr>
                   <pic:blipFill>
-                    <a:blip r:embed="rId84"/>
+                    <a:blip r:embed="rId83"/>
                     <a:stretch>
                       <a:fillRect/>
                     </a:stretch>
@@ -27442,7 +27475,7 @@
                     </pic:cNvPicPr>
                   </pic:nvPicPr>
                   <pic:blipFill>
-                    <a:blip r:embed="rId85">
+                    <a:blip r:embed="rId84">
                       <a:extLst>
                         <a:ext uri="{28A0092B-C50C-407E-A947-70E740481C1C}">
                           <a14:useLocalDpi xmlns:a14="http://schemas.microsoft.com/office/drawing/2010/main" val="0"/>
@@ -27563,7 +27596,7 @@
                     <pic:cNvPicPr/>
                   </pic:nvPicPr>
                   <pic:blipFill>
-                    <a:blip r:embed="rId86"/>
+                    <a:blip r:embed="rId85"/>
                     <a:stretch>
                       <a:fillRect/>
                     </a:stretch>
@@ -27631,6 +27664,85 @@
             <wp:extent cx="1647619" cy="380952"/>
             <wp:effectExtent l="0" t="0" r="0" b="635"/>
             <wp:docPr id="77" name="Picture 77"/>
+            <wp:cNvGraphicFramePr>
+              <a:graphicFrameLocks xmlns:a="http://schemas.openxmlformats.org/drawingml/2006/main" noChangeAspect="1"/>
+            </wp:cNvGraphicFramePr>
+            <a:graphic xmlns:a="http://schemas.openxmlformats.org/drawingml/2006/main">
+              <a:graphicData uri="http://schemas.openxmlformats.org/drawingml/2006/picture">
+                <pic:pic xmlns:pic="http://schemas.openxmlformats.org/drawingml/2006/picture">
+                  <pic:nvPicPr>
+                    <pic:cNvPr id="1" name=""/>
+                    <pic:cNvPicPr/>
+                  </pic:nvPicPr>
+                  <pic:blipFill>
+                    <a:blip r:embed="rId86"/>
+                    <a:stretch>
+                      <a:fillRect/>
+                    </a:stretch>
+                  </pic:blipFill>
+                  <pic:spPr>
+                    <a:xfrm>
+                      <a:off x="0" y="0"/>
+                      <a:ext cx="1647619" cy="380952"/>
+                    </a:xfrm>
+                    <a:prstGeom prst="rect">
+                      <a:avLst/>
+                    </a:prstGeom>
+                  </pic:spPr>
+                </pic:pic>
+              </a:graphicData>
+            </a:graphic>
+          </wp:inline>
+        </w:drawing>
+      </w:r>
+      <w:r>
+        <w:rPr>
+          <w:rFonts w:asciiTheme="majorHAnsi" w:hAnsiTheme="majorHAnsi" w:cstheme="majorHAnsi"/>
+          <w:sz w:val="26"/>
+          <w:szCs w:val="26"/>
+        </w:rPr>
+        <w:t xml:space="preserve"> xem danh sách các khóa học do người dùng đã tạo ra.</w:t>
+      </w:r>
+    </w:p>
+    <w:p>
+      <w:pPr>
+        <w:tabs>
+          <w:tab w:val="left" w:pos="720"/>
+          <w:tab w:val="left" w:pos="1440"/>
+          <w:tab w:val="left" w:pos="2160"/>
+          <w:tab w:val="left" w:pos="2880"/>
+          <w:tab w:val="left" w:pos="3600"/>
+          <w:tab w:val="left" w:pos="4320"/>
+          <w:tab w:val="left" w:pos="5400"/>
+        </w:tabs>
+        <w:jc w:val="both"/>
+        <w:rPr>
+          <w:rFonts w:asciiTheme="majorHAnsi" w:hAnsiTheme="majorHAnsi" w:cstheme="majorHAnsi"/>
+          <w:sz w:val="26"/>
+          <w:szCs w:val="26"/>
+        </w:rPr>
+      </w:pPr>
+      <w:r>
+        <w:rPr>
+          <w:rFonts w:asciiTheme="majorHAnsi" w:hAnsiTheme="majorHAnsi" w:cstheme="majorHAnsi"/>
+          <w:sz w:val="26"/>
+          <w:szCs w:val="26"/>
+        </w:rPr>
+        <w:tab/>
+        <w:t xml:space="preserve">- Button </w:t>
+      </w:r>
+      <w:r>
+        <w:rPr>
+          <w:noProof/>
+          <w:sz w:val="26"/>
+          <w:szCs w:val="26"/>
+          <w:lang w:val="en-US"/>
+        </w:rPr>
+        <w:drawing>
+          <wp:inline distT="0" distB="0" distL="0" distR="0" wp14:anchorId="51A1BD00" wp14:editId="44DC962C">
+            <wp:extent cx="1742857" cy="323810"/>
+            <wp:effectExtent l="0" t="0" r="0" b="635"/>
+            <wp:docPr id="78" name="Picture 78"/>
             <wp:cNvGraphicFramePr>
               <a:graphicFrameLocks xmlns:a="http://schemas.openxmlformats.org/drawingml/2006/main" noChangeAspect="1"/>
             </wp:cNvGraphicFramePr>
@@ -27650,7 +27762,7 @@
                   <pic:spPr>
                     <a:xfrm>
                       <a:off x="0" y="0"/>
-                      <a:ext cx="1647619" cy="380952"/>
+                      <a:ext cx="1742857" cy="323810"/>
                     </a:xfrm>
                     <a:prstGeom prst="rect">
                       <a:avLst/>
@@ -27668,7 +27780,7 @@
           <w:sz w:val="26"/>
           <w:szCs w:val="26"/>
         </w:rPr>
-        <w:t xml:space="preserve"> xem danh sách các khóa học do người dùng đã tạo ra.</w:t>
+        <w:t>cập nhật thông tin bằng cấp cho ban quản trị ứng dụng ( dành riêng cho các tài khoản gia sư)</w:t>
       </w:r>
     </w:p>
     <w:p>
@@ -27696,7 +27808,7 @@
           <w:szCs w:val="26"/>
         </w:rPr>
         <w:tab/>
-        <w:t xml:space="preserve">- Button </w:t>
+        <w:t xml:space="preserve">- Buton </w:t>
       </w:r>
       <w:r>
         <w:rPr>
@@ -27706,10 +27818,10 @@
           <w:lang w:val="en-US"/>
         </w:rPr>
         <w:drawing>
-          <wp:inline distT="0" distB="0" distL="0" distR="0" wp14:anchorId="51A1BD00" wp14:editId="44DC962C">
-            <wp:extent cx="1742857" cy="323810"/>
-            <wp:effectExtent l="0" t="0" r="0" b="635"/>
-            <wp:docPr id="78" name="Picture 78"/>
+          <wp:inline distT="0" distB="0" distL="0" distR="0" wp14:anchorId="3EE2BBF0" wp14:editId="1B50B068">
+            <wp:extent cx="1780952" cy="352381"/>
+            <wp:effectExtent l="0" t="0" r="0" b="0"/>
+            <wp:docPr id="79" name="Picture 79"/>
             <wp:cNvGraphicFramePr>
               <a:graphicFrameLocks xmlns:a="http://schemas.openxmlformats.org/drawingml/2006/main" noChangeAspect="1"/>
             </wp:cNvGraphicFramePr>
@@ -27729,7 +27841,7 @@
                   <pic:spPr>
                     <a:xfrm>
                       <a:off x="0" y="0"/>
-                      <a:ext cx="1742857" cy="323810"/>
+                      <a:ext cx="1780952" cy="352381"/>
                     </a:xfrm>
                     <a:prstGeom prst="rect">
                       <a:avLst/>
@@ -27747,7 +27859,7 @@
           <w:sz w:val="26"/>
           <w:szCs w:val="26"/>
         </w:rPr>
-        <w:t>cập nhật thông tin bằng cấp cho ban quản trị ứng dụng ( dành riêng cho các tài khoản gia sư)</w:t>
+        <w:t>quản lí danh sách những lĩnh vực mà người dùng quan tâm.</w:t>
       </w:r>
     </w:p>
     <w:p>
@@ -27775,7 +27887,7 @@
           <w:szCs w:val="26"/>
         </w:rPr>
         <w:tab/>
-        <w:t xml:space="preserve">- Buton </w:t>
+        <w:t xml:space="preserve">- Button </w:t>
       </w:r>
       <w:r>
         <w:rPr>
@@ -27785,10 +27897,10 @@
           <w:lang w:val="en-US"/>
         </w:rPr>
         <w:drawing>
-          <wp:inline distT="0" distB="0" distL="0" distR="0" wp14:anchorId="3EE2BBF0" wp14:editId="1B50B068">
-            <wp:extent cx="1780952" cy="352381"/>
-            <wp:effectExtent l="0" t="0" r="0" b="0"/>
-            <wp:docPr id="79" name="Picture 79"/>
+          <wp:inline distT="0" distB="0" distL="0" distR="0" wp14:anchorId="42AA28EF" wp14:editId="14F13E81">
+            <wp:extent cx="1409524" cy="333333"/>
+            <wp:effectExtent l="0" t="0" r="635" b="0"/>
+            <wp:docPr id="80" name="Picture 80"/>
             <wp:cNvGraphicFramePr>
               <a:graphicFrameLocks xmlns:a="http://schemas.openxmlformats.org/drawingml/2006/main" noChangeAspect="1"/>
             </wp:cNvGraphicFramePr>
@@ -27808,7 +27920,7 @@
                   <pic:spPr>
                     <a:xfrm>
                       <a:off x="0" y="0"/>
-                      <a:ext cx="1780952" cy="352381"/>
+                      <a:ext cx="1409524" cy="333333"/>
                     </a:xfrm>
                     <a:prstGeom prst="rect">
                       <a:avLst/>
@@ -27826,7 +27938,15 @@
           <w:sz w:val="26"/>
           <w:szCs w:val="26"/>
         </w:rPr>
-        <w:t>quản lí danh sách những lĩnh vực mà người dùng quan tâm.</w:t>
+        <w:t xml:space="preserve">chia sẻ và mời bạn bè tham gia vào sử dụng ứng dụng </w:t>
+      </w:r>
+      <w:r>
+        <w:rPr>
+          <w:rFonts w:asciiTheme="majorHAnsi" w:hAnsiTheme="majorHAnsi" w:cstheme="majorHAnsi"/>
+          <w:sz w:val="26"/>
+          <w:szCs w:val="26"/>
+        </w:rPr>
+        <w:t>bằng cách đăng lên các trang mạng xã hội, tin nhắn,v..v..</w:t>
       </w:r>
     </w:p>
     <w:p>
@@ -27854,7 +27974,22 @@
           <w:szCs w:val="26"/>
         </w:rPr>
         <w:tab/>
-        <w:t xml:space="preserve">- Button </w:t>
+      </w:r>
+      <w:r>
+        <w:rPr>
+          <w:rFonts w:asciiTheme="majorHAnsi" w:hAnsiTheme="majorHAnsi" w:cstheme="majorHAnsi"/>
+          <w:sz w:val="26"/>
+          <w:szCs w:val="26"/>
+        </w:rPr>
+        <w:t xml:space="preserve">- </w:t>
+      </w:r>
+      <w:r>
+        <w:rPr>
+          <w:rFonts w:asciiTheme="majorHAnsi" w:hAnsiTheme="majorHAnsi" w:cstheme="majorHAnsi"/>
+          <w:sz w:val="26"/>
+          <w:szCs w:val="26"/>
+        </w:rPr>
+        <w:t xml:space="preserve">Button </w:t>
       </w:r>
       <w:r>
         <w:rPr>
@@ -27864,10 +27999,10 @@
           <w:lang w:val="en-US"/>
         </w:rPr>
         <w:drawing>
-          <wp:inline distT="0" distB="0" distL="0" distR="0" wp14:anchorId="42AA28EF" wp14:editId="14F13E81">
-            <wp:extent cx="1409524" cy="333333"/>
+          <wp:inline distT="0" distB="0" distL="0" distR="0" wp14:anchorId="63833C0F" wp14:editId="3CA3F493">
+            <wp:extent cx="1485714" cy="276190"/>
             <wp:effectExtent l="0" t="0" r="635" b="0"/>
-            <wp:docPr id="80" name="Picture 80"/>
+            <wp:docPr id="81" name="Picture 81"/>
             <wp:cNvGraphicFramePr>
               <a:graphicFrameLocks xmlns:a="http://schemas.openxmlformats.org/drawingml/2006/main" noChangeAspect="1"/>
             </wp:cNvGraphicFramePr>
@@ -27887,108 +28022,6 @@
                   <pic:spPr>
                     <a:xfrm>
                       <a:off x="0" y="0"/>
-                      <a:ext cx="1409524" cy="333333"/>
-                    </a:xfrm>
-                    <a:prstGeom prst="rect">
-                      <a:avLst/>
-                    </a:prstGeom>
-                  </pic:spPr>
-                </pic:pic>
-              </a:graphicData>
-            </a:graphic>
-          </wp:inline>
-        </w:drawing>
-      </w:r>
-      <w:r>
-        <w:rPr>
-          <w:rFonts w:asciiTheme="majorHAnsi" w:hAnsiTheme="majorHAnsi" w:cstheme="majorHAnsi"/>
-          <w:sz w:val="26"/>
-          <w:szCs w:val="26"/>
-        </w:rPr>
-        <w:t xml:space="preserve">chia sẻ và mời bạn bè tham gia vào sử dụng ứng dụng </w:t>
-      </w:r>
-      <w:r>
-        <w:rPr>
-          <w:rFonts w:asciiTheme="majorHAnsi" w:hAnsiTheme="majorHAnsi" w:cstheme="majorHAnsi"/>
-          <w:sz w:val="26"/>
-          <w:szCs w:val="26"/>
-        </w:rPr>
-        <w:t>bằng cách đăng lên các trang mạng xã hội, tin nhắn,v..v..</w:t>
-      </w:r>
-    </w:p>
-    <w:p>
-      <w:pPr>
-        <w:tabs>
-          <w:tab w:val="left" w:pos="720"/>
-          <w:tab w:val="left" w:pos="1440"/>
-          <w:tab w:val="left" w:pos="2160"/>
-          <w:tab w:val="left" w:pos="2880"/>
-          <w:tab w:val="left" w:pos="3600"/>
-          <w:tab w:val="left" w:pos="4320"/>
-          <w:tab w:val="left" w:pos="5400"/>
-        </w:tabs>
-        <w:jc w:val="both"/>
-        <w:rPr>
-          <w:rFonts w:asciiTheme="majorHAnsi" w:hAnsiTheme="majorHAnsi" w:cstheme="majorHAnsi"/>
-          <w:sz w:val="26"/>
-          <w:szCs w:val="26"/>
-        </w:rPr>
-      </w:pPr>
-      <w:r>
-        <w:rPr>
-          <w:rFonts w:asciiTheme="majorHAnsi" w:hAnsiTheme="majorHAnsi" w:cstheme="majorHAnsi"/>
-          <w:sz w:val="26"/>
-          <w:szCs w:val="26"/>
-        </w:rPr>
-        <w:tab/>
-      </w:r>
-      <w:r>
-        <w:rPr>
-          <w:rFonts w:asciiTheme="majorHAnsi" w:hAnsiTheme="majorHAnsi" w:cstheme="majorHAnsi"/>
-          <w:sz w:val="26"/>
-          <w:szCs w:val="26"/>
-        </w:rPr>
-        <w:t xml:space="preserve">- </w:t>
-      </w:r>
-      <w:r>
-        <w:rPr>
-          <w:rFonts w:asciiTheme="majorHAnsi" w:hAnsiTheme="majorHAnsi" w:cstheme="majorHAnsi"/>
-          <w:sz w:val="26"/>
-          <w:szCs w:val="26"/>
-        </w:rPr>
-        <w:t xml:space="preserve">Button </w:t>
-      </w:r>
-      <w:r>
-        <w:rPr>
-          <w:noProof/>
-          <w:sz w:val="26"/>
-          <w:szCs w:val="26"/>
-          <w:lang w:val="en-US"/>
-        </w:rPr>
-        <w:drawing>
-          <wp:inline distT="0" distB="0" distL="0" distR="0" wp14:anchorId="63833C0F" wp14:editId="3CA3F493">
-            <wp:extent cx="1485714" cy="276190"/>
-            <wp:effectExtent l="0" t="0" r="635" b="0"/>
-            <wp:docPr id="81" name="Picture 81"/>
-            <wp:cNvGraphicFramePr>
-              <a:graphicFrameLocks xmlns:a="http://schemas.openxmlformats.org/drawingml/2006/main" noChangeAspect="1"/>
-            </wp:cNvGraphicFramePr>
-            <a:graphic xmlns:a="http://schemas.openxmlformats.org/drawingml/2006/main">
-              <a:graphicData uri="http://schemas.openxmlformats.org/drawingml/2006/picture">
-                <pic:pic xmlns:pic="http://schemas.openxmlformats.org/drawingml/2006/picture">
-                  <pic:nvPicPr>
-                    <pic:cNvPr id="1" name=""/>
-                    <pic:cNvPicPr/>
-                  </pic:nvPicPr>
-                  <pic:blipFill>
-                    <a:blip r:embed="rId91"/>
-                    <a:stretch>
-                      <a:fillRect/>
-                    </a:stretch>
-                  </pic:blipFill>
-                  <pic:spPr>
-                    <a:xfrm>
-                      <a:off x="0" y="0"/>
                       <a:ext cx="1485714" cy="276190"/>
                     </a:xfrm>
                     <a:prstGeom prst="rect">
@@ -28103,7 +28136,7 @@
                     </pic:cNvPicPr>
                   </pic:nvPicPr>
                   <pic:blipFill>
-                    <a:blip r:embed="rId92">
+                    <a:blip r:embed="rId91">
                       <a:extLst>
                         <a:ext uri="{28A0092B-C50C-407E-A947-70E740481C1C}">
                           <a14:useLocalDpi xmlns:a14="http://schemas.microsoft.com/office/drawing/2010/main" val="0"/>
@@ -28265,7 +28298,7 @@
                     <pic:cNvPicPr/>
                   </pic:nvPicPr>
                   <pic:blipFill>
-                    <a:blip r:embed="rId93"/>
+                    <a:blip r:embed="rId92"/>
                     <a:stretch>
                       <a:fillRect/>
                     </a:stretch>
@@ -28393,7 +28426,7 @@
                     <pic:cNvPicPr/>
                   </pic:nvPicPr>
                   <pic:blipFill>
-                    <a:blip r:embed="rId94"/>
+                    <a:blip r:embed="rId93"/>
                     <a:stretch>
                       <a:fillRect/>
                     </a:stretch>
@@ -28472,7 +28505,7 @@
                     <pic:cNvPicPr/>
                   </pic:nvPicPr>
                   <pic:blipFill>
-                    <a:blip r:embed="rId95"/>
+                    <a:blip r:embed="rId94"/>
                     <a:stretch>
                       <a:fillRect/>
                     </a:stretch>
@@ -28625,7 +28658,7 @@
                     </pic:cNvPicPr>
                   </pic:nvPicPr>
                   <pic:blipFill>
-                    <a:blip r:embed="rId96">
+                    <a:blip r:embed="rId95">
                       <a:extLst>
                         <a:ext uri="{28A0092B-C50C-407E-A947-70E740481C1C}">
                           <a14:useLocalDpi xmlns:a14="http://schemas.microsoft.com/office/drawing/2010/main" val="0"/>
@@ -28774,7 +28807,7 @@
                     <pic:cNvPicPr/>
                   </pic:nvPicPr>
                   <pic:blipFill>
-                    <a:blip r:embed="rId97"/>
+                    <a:blip r:embed="rId96"/>
                     <a:stretch>
                       <a:fillRect/>
                     </a:stretch>
@@ -29065,7 +29098,7 @@
                     </pic:cNvPicPr>
                   </pic:nvPicPr>
                   <pic:blipFill>
-                    <a:blip r:embed="rId98">
+                    <a:blip r:embed="rId97">
                       <a:extLst>
                         <a:ext uri="{28A0092B-C50C-407E-A947-70E740481C1C}">
                           <a14:useLocalDpi xmlns:a14="http://schemas.microsoft.com/office/drawing/2010/main" val="0"/>
@@ -29222,7 +29255,7 @@
                     <pic:cNvPicPr/>
                   </pic:nvPicPr>
                   <pic:blipFill>
-                    <a:blip r:embed="rId99"/>
+                    <a:blip r:embed="rId98"/>
                     <a:stretch>
                       <a:fillRect/>
                     </a:stretch>
@@ -29494,7 +29527,7 @@
                     </pic:cNvPicPr>
                   </pic:nvPicPr>
                   <pic:blipFill>
-                    <a:blip r:embed="rId100">
+                    <a:blip r:embed="rId99">
                       <a:extLst>
                         <a:ext uri="{28A0092B-C50C-407E-A947-70E740481C1C}">
                           <a14:useLocalDpi xmlns:a14="http://schemas.microsoft.com/office/drawing/2010/main" val="0"/>
@@ -29643,7 +29676,7 @@
                     <pic:cNvPicPr/>
                   </pic:nvPicPr>
                   <pic:blipFill>
-                    <a:blip r:embed="rId101"/>
+                    <a:blip r:embed="rId100"/>
                     <a:stretch>
                       <a:fillRect/>
                     </a:stretch>
@@ -31977,7 +32010,7 @@
       </w:pPr>
     </w:p>
     <w:sectPr>
-      <w:footerReference w:type="default" r:id="rId102"/>
+      <w:footerReference w:type="default" r:id="rId101"/>
       <w:pgSz w:w="11907" w:h="16840" w:code="9"/>
       <w:pgMar w:top="1134" w:right="1134" w:bottom="1134" w:left="1699" w:header="720" w:footer="720" w:gutter="0"/>
       <w:pgNumType w:start="1"/>
@@ -31989,7 +32022,7 @@
 </file>
 
 <file path=word/endnotes.xml><?xml version="1.0" encoding="utf-8"?>
-<w:endnotes xmlns:wpc="http://schemas.microsoft.com/office/word/2010/wordprocessingCanvas" xmlns:mc="http://schemas.openxmlformats.org/markup-compatibility/2006" xmlns:o="urn:schemas-microsoft-com:office:office" xmlns:r="http://schemas.openxmlformats.org/officeDocument/2006/relationships" xmlns:m="http://schemas.openxmlformats.org/officeDocument/2006/math" xmlns:v="urn:schemas-microsoft-com:vml" xmlns:wp14="http://schemas.microsoft.com/office/word/2010/wordprocessingDrawing" xmlns:wp="http://schemas.openxmlformats.org/drawingml/2006/wordprocessingDrawing" xmlns:w10="urn:schemas-microsoft-com:office:word" xmlns:w="http://schemas.openxmlformats.org/wordprocessingml/2006/main" xmlns:w14="http://schemas.microsoft.com/office/word/2010/wordml" xmlns:wpg="http://schemas.microsoft.com/office/word/2010/wordprocessingGroup" xmlns:wpi="http://schemas.microsoft.com/office/word/2010/wordprocessingInk" xmlns:wne="http://schemas.microsoft.com/office/word/2006/wordml" xmlns:wps="http://schemas.microsoft.com/office/word/2010/wordprocessingShape" mc:Ignorable="w14 wp14">
+<w:endnotes xmlns:wpc="http://schemas.microsoft.com/office/word/2010/wordprocessingCanvas" xmlns:mc="http://schemas.openxmlformats.org/markup-compatibility/2006" xmlns:o="urn:schemas-microsoft-com:office:office" xmlns:r="http://schemas.openxmlformats.org/officeDocument/2006/relationships" xmlns:m="http://schemas.openxmlformats.org/officeDocument/2006/math" xmlns:v="urn:schemas-microsoft-com:vml" xmlns:wp14="http://schemas.microsoft.com/office/word/2010/wordprocessingDrawing" xmlns:wp="http://schemas.openxmlformats.org/drawingml/2006/wordprocessingDrawing" xmlns:w10="urn:schemas-microsoft-com:office:word" xmlns:w="http://schemas.openxmlformats.org/wordprocessingml/2006/main" xmlns:w14="http://schemas.microsoft.com/office/word/2010/wordml" xmlns:w15="http://schemas.microsoft.com/office/word/2012/wordml" xmlns:wpg="http://schemas.microsoft.com/office/word/2010/wordprocessingGroup" xmlns:wpi="http://schemas.microsoft.com/office/word/2010/wordprocessingInk" xmlns:wne="http://schemas.microsoft.com/office/word/2006/wordml" xmlns:wps="http://schemas.microsoft.com/office/word/2010/wordprocessingShape" mc:Ignorable="w14 w15 wp14">
   <w:endnote w:type="separator" w:id="-1">
     <w:p>
       <w:pPr>
@@ -32014,7 +32047,7 @@
 </file>
 
 <file path=word/footer1.xml><?xml version="1.0" encoding="utf-8"?>
-<w:ftr xmlns:wpc="http://schemas.microsoft.com/office/word/2010/wordprocessingCanvas" xmlns:mc="http://schemas.openxmlformats.org/markup-compatibility/2006" xmlns:o="urn:schemas-microsoft-com:office:office" xmlns:r="http://schemas.openxmlformats.org/officeDocument/2006/relationships" xmlns:m="http://schemas.openxmlformats.org/officeDocument/2006/math" xmlns:v="urn:schemas-microsoft-com:vml" xmlns:wp14="http://schemas.microsoft.com/office/word/2010/wordprocessingDrawing" xmlns:wp="http://schemas.openxmlformats.org/drawingml/2006/wordprocessingDrawing" xmlns:w10="urn:schemas-microsoft-com:office:word" xmlns:w="http://schemas.openxmlformats.org/wordprocessingml/2006/main" xmlns:w14="http://schemas.microsoft.com/office/word/2010/wordml" xmlns:wpg="http://schemas.microsoft.com/office/word/2010/wordprocessingGroup" xmlns:wpi="http://schemas.microsoft.com/office/word/2010/wordprocessingInk" xmlns:wne="http://schemas.microsoft.com/office/word/2006/wordml" xmlns:wps="http://schemas.microsoft.com/office/word/2010/wordprocessingShape" mc:Ignorable="w14 wp14">
+<w:ftr xmlns:wpc="http://schemas.microsoft.com/office/word/2010/wordprocessingCanvas" xmlns:mc="http://schemas.openxmlformats.org/markup-compatibility/2006" xmlns:o="urn:schemas-microsoft-com:office:office" xmlns:r="http://schemas.openxmlformats.org/officeDocument/2006/relationships" xmlns:m="http://schemas.openxmlformats.org/officeDocument/2006/math" xmlns:v="urn:schemas-microsoft-com:vml" xmlns:wp14="http://schemas.microsoft.com/office/word/2010/wordprocessingDrawing" xmlns:wp="http://schemas.openxmlformats.org/drawingml/2006/wordprocessingDrawing" xmlns:w10="urn:schemas-microsoft-com:office:word" xmlns:w="http://schemas.openxmlformats.org/wordprocessingml/2006/main" xmlns:w14="http://schemas.microsoft.com/office/word/2010/wordml" xmlns:w15="http://schemas.microsoft.com/office/word/2012/wordml" xmlns:wpg="http://schemas.microsoft.com/office/word/2010/wordprocessingGroup" xmlns:wpi="http://schemas.microsoft.com/office/word/2010/wordprocessingInk" xmlns:wne="http://schemas.microsoft.com/office/word/2006/wordml" xmlns:wps="http://schemas.microsoft.com/office/word/2010/wordprocessingShape" mc:Ignorable="w14 w15 wp14">
   <w:p>
     <w:pPr>
       <w:pStyle w:val="Footer"/>
@@ -32035,7 +32068,7 @@
 </file>
 
 <file path=word/footer2.xml><?xml version="1.0" encoding="utf-8"?>
-<w:ftr xmlns:wpc="http://schemas.microsoft.com/office/word/2010/wordprocessingCanvas" xmlns:mc="http://schemas.openxmlformats.org/markup-compatibility/2006" xmlns:o="urn:schemas-microsoft-com:office:office" xmlns:r="http://schemas.openxmlformats.org/officeDocument/2006/relationships" xmlns:m="http://schemas.openxmlformats.org/officeDocument/2006/math" xmlns:v="urn:schemas-microsoft-com:vml" xmlns:wp14="http://schemas.microsoft.com/office/word/2010/wordprocessingDrawing" xmlns:wp="http://schemas.openxmlformats.org/drawingml/2006/wordprocessingDrawing" xmlns:w10="urn:schemas-microsoft-com:office:word" xmlns:w="http://schemas.openxmlformats.org/wordprocessingml/2006/main" xmlns:w14="http://schemas.microsoft.com/office/word/2010/wordml" xmlns:wpg="http://schemas.microsoft.com/office/word/2010/wordprocessingGroup" xmlns:wpi="http://schemas.microsoft.com/office/word/2010/wordprocessingInk" xmlns:wne="http://schemas.microsoft.com/office/word/2006/wordml" xmlns:wps="http://schemas.microsoft.com/office/word/2010/wordprocessingShape" mc:Ignorable="w14 wp14">
+<w:ftr xmlns:wpc="http://schemas.microsoft.com/office/word/2010/wordprocessingCanvas" xmlns:mc="http://schemas.openxmlformats.org/markup-compatibility/2006" xmlns:o="urn:schemas-microsoft-com:office:office" xmlns:r="http://schemas.openxmlformats.org/officeDocument/2006/relationships" xmlns:m="http://schemas.openxmlformats.org/officeDocument/2006/math" xmlns:v="urn:schemas-microsoft-com:vml" xmlns:wp14="http://schemas.microsoft.com/office/word/2010/wordprocessingDrawing" xmlns:wp="http://schemas.openxmlformats.org/drawingml/2006/wordprocessingDrawing" xmlns:w10="urn:schemas-microsoft-com:office:word" xmlns:w="http://schemas.openxmlformats.org/wordprocessingml/2006/main" xmlns:w14="http://schemas.microsoft.com/office/word/2010/wordml" xmlns:w15="http://schemas.microsoft.com/office/word/2012/wordml" xmlns:wpg="http://schemas.microsoft.com/office/word/2010/wordprocessingGroup" xmlns:wpi="http://schemas.microsoft.com/office/word/2010/wordprocessingInk" xmlns:wne="http://schemas.microsoft.com/office/word/2006/wordml" xmlns:wps="http://schemas.microsoft.com/office/word/2010/wordprocessingShape" mc:Ignorable="w14 w15 wp14">
   <w:p>
     <w:pPr>
       <w:pStyle w:val="Footer"/>
@@ -32073,7 +32106,7 @@
         <w:noProof/>
         <w:color w:val="4472C4" w:themeColor="accent1"/>
       </w:rPr>
-      <w:t>24</w:t>
+      <w:t>44</w:t>
     </w:r>
     <w:r>
       <w:rPr>
@@ -32093,7 +32126,7 @@
 </file>
 
 <file path=word/footnotes.xml><?xml version="1.0" encoding="utf-8"?>
-<w:footnotes xmlns:wpc="http://schemas.microsoft.com/office/word/2010/wordprocessingCanvas" xmlns:mc="http://schemas.openxmlformats.org/markup-compatibility/2006" xmlns:o="urn:schemas-microsoft-com:office:office" xmlns:r="http://schemas.openxmlformats.org/officeDocument/2006/relationships" xmlns:m="http://schemas.openxmlformats.org/officeDocument/2006/math" xmlns:v="urn:schemas-microsoft-com:vml" xmlns:wp14="http://schemas.microsoft.com/office/word/2010/wordprocessingDrawing" xmlns:wp="http://schemas.openxmlformats.org/drawingml/2006/wordprocessingDrawing" xmlns:w10="urn:schemas-microsoft-com:office:word" xmlns:w="http://schemas.openxmlformats.org/wordprocessingml/2006/main" xmlns:w14="http://schemas.microsoft.com/office/word/2010/wordml" xmlns:wpg="http://schemas.microsoft.com/office/word/2010/wordprocessingGroup" xmlns:wpi="http://schemas.microsoft.com/office/word/2010/wordprocessingInk" xmlns:wne="http://schemas.microsoft.com/office/word/2006/wordml" xmlns:wps="http://schemas.microsoft.com/office/word/2010/wordprocessingShape" mc:Ignorable="w14 wp14">
+<w:footnotes xmlns:wpc="http://schemas.microsoft.com/office/word/2010/wordprocessingCanvas" xmlns:mc="http://schemas.openxmlformats.org/markup-compatibility/2006" xmlns:o="urn:schemas-microsoft-com:office:office" xmlns:r="http://schemas.openxmlformats.org/officeDocument/2006/relationships" xmlns:m="http://schemas.openxmlformats.org/officeDocument/2006/math" xmlns:v="urn:schemas-microsoft-com:vml" xmlns:wp14="http://schemas.microsoft.com/office/word/2010/wordprocessingDrawing" xmlns:wp="http://schemas.openxmlformats.org/drawingml/2006/wordprocessingDrawing" xmlns:w10="urn:schemas-microsoft-com:office:word" xmlns:w="http://schemas.openxmlformats.org/wordprocessingml/2006/main" xmlns:w14="http://schemas.microsoft.com/office/word/2010/wordml" xmlns:w15="http://schemas.microsoft.com/office/word/2012/wordml" xmlns:wpg="http://schemas.microsoft.com/office/word/2010/wordprocessingGroup" xmlns:wpi="http://schemas.microsoft.com/office/word/2010/wordprocessingInk" xmlns:wne="http://schemas.microsoft.com/office/word/2006/wordml" xmlns:wps="http://schemas.microsoft.com/office/word/2010/wordprocessingShape" mc:Ignorable="w14 w15 wp14">
   <w:footnote w:type="separator" w:id="-1">
     <w:p>
       <w:pPr>
@@ -32118,8 +32151,8 @@
 </file>
 
 <file path=word/numbering.xml><?xml version="1.0" encoding="utf-8"?>
-<w:numbering xmlns:wpc="http://schemas.microsoft.com/office/word/2010/wordprocessingCanvas" xmlns:mc="http://schemas.openxmlformats.org/markup-compatibility/2006" xmlns:o="urn:schemas-microsoft-com:office:office" xmlns:r="http://schemas.openxmlformats.org/officeDocument/2006/relationships" xmlns:m="http://schemas.openxmlformats.org/officeDocument/2006/math" xmlns:v="urn:schemas-microsoft-com:vml" xmlns:wp14="http://schemas.microsoft.com/office/word/2010/wordprocessingDrawing" xmlns:wp="http://schemas.openxmlformats.org/drawingml/2006/wordprocessingDrawing" xmlns:w10="urn:schemas-microsoft-com:office:word" xmlns:w="http://schemas.openxmlformats.org/wordprocessingml/2006/main" xmlns:w14="http://schemas.microsoft.com/office/word/2010/wordml" xmlns:wpg="http://schemas.microsoft.com/office/word/2010/wordprocessingGroup" xmlns:wpi="http://schemas.microsoft.com/office/word/2010/wordprocessingInk" xmlns:wne="http://schemas.microsoft.com/office/word/2006/wordml" xmlns:wps="http://schemas.microsoft.com/office/word/2010/wordprocessingShape" mc:Ignorable="w14 wp14">
-  <w:abstractNum w:abstractNumId="0">
+<w:numbering xmlns:wpc="http://schemas.microsoft.com/office/word/2010/wordprocessingCanvas" xmlns:mc="http://schemas.openxmlformats.org/markup-compatibility/2006" xmlns:o="urn:schemas-microsoft-com:office:office" xmlns:r="http://schemas.openxmlformats.org/officeDocument/2006/relationships" xmlns:m="http://schemas.openxmlformats.org/officeDocument/2006/math" xmlns:v="urn:schemas-microsoft-com:vml" xmlns:wp14="http://schemas.microsoft.com/office/word/2010/wordprocessingDrawing" xmlns:wp="http://schemas.openxmlformats.org/drawingml/2006/wordprocessingDrawing" xmlns:w10="urn:schemas-microsoft-com:office:word" xmlns:w="http://schemas.openxmlformats.org/wordprocessingml/2006/main" xmlns:w14="http://schemas.microsoft.com/office/word/2010/wordml" xmlns:w15="http://schemas.microsoft.com/office/word/2012/wordml" xmlns:wpg="http://schemas.microsoft.com/office/word/2010/wordprocessingGroup" xmlns:wpi="http://schemas.microsoft.com/office/word/2010/wordprocessingInk" xmlns:wne="http://schemas.microsoft.com/office/word/2006/wordml" xmlns:wps="http://schemas.microsoft.com/office/word/2010/wordprocessingShape" mc:Ignorable="w14 w15 wp14">
+  <w:abstractNum w:abstractNumId="0" w15:restartNumberingAfterBreak="0">
     <w:nsid w:val="0B736C0E"/>
     <w:multiLevelType w:val="hybridMultilevel"/>
     <w:tmpl w:val="83A49A08"/>
@@ -32208,7 +32241,7 @@
       </w:pPr>
     </w:lvl>
   </w:abstractNum>
-  <w:abstractNum w:abstractNumId="1">
+  <w:abstractNum w:abstractNumId="1" w15:restartNumberingAfterBreak="0">
     <w:nsid w:val="106C285F"/>
     <w:multiLevelType w:val="hybridMultilevel"/>
     <w:tmpl w:val="553AFDC8"/>
@@ -32300,7 +32333,7 @@
       </w:pPr>
     </w:lvl>
   </w:abstractNum>
-  <w:abstractNum w:abstractNumId="2">
+  <w:abstractNum w:abstractNumId="2" w15:restartNumberingAfterBreak="0">
     <w:nsid w:val="10B94AE3"/>
     <w:multiLevelType w:val="multilevel"/>
     <w:tmpl w:val="3780BAE0"/>
@@ -32351,7 +32384,7 @@
       <w:lvlJc w:val="left"/>
     </w:lvl>
   </w:abstractNum>
-  <w:abstractNum w:abstractNumId="3">
+  <w:abstractNum w:abstractNumId="3" w15:restartNumberingAfterBreak="0">
     <w:nsid w:val="198544C1"/>
     <w:multiLevelType w:val="hybridMultilevel"/>
     <w:tmpl w:val="B95CA690"/>
@@ -32440,7 +32473,7 @@
       </w:pPr>
     </w:lvl>
   </w:abstractNum>
-  <w:abstractNum w:abstractNumId="4">
+  <w:abstractNum w:abstractNumId="4" w15:restartNumberingAfterBreak="0">
     <w:nsid w:val="1BDC7B1C"/>
     <w:multiLevelType w:val="multilevel"/>
     <w:tmpl w:val="A2A4ECAC"/>
@@ -32561,7 +32594,7 @@
       </w:rPr>
     </w:lvl>
   </w:abstractNum>
-  <w:abstractNum w:abstractNumId="5">
+  <w:abstractNum w:abstractNumId="5" w15:restartNumberingAfterBreak="0">
     <w:nsid w:val="1F220264"/>
     <w:multiLevelType w:val="hybridMultilevel"/>
     <w:tmpl w:val="3FDE7A6A"/>
@@ -32650,7 +32683,7 @@
       </w:pPr>
     </w:lvl>
   </w:abstractNum>
-  <w:abstractNum w:abstractNumId="6">
+  <w:abstractNum w:abstractNumId="6" w15:restartNumberingAfterBreak="0">
     <w:nsid w:val="22C91F61"/>
     <w:multiLevelType w:val="hybridMultilevel"/>
     <w:tmpl w:val="45A65B3E"/>
@@ -32763,7 +32796,7 @@
       </w:rPr>
     </w:lvl>
   </w:abstractNum>
-  <w:abstractNum w:abstractNumId="7">
+  <w:abstractNum w:abstractNumId="7" w15:restartNumberingAfterBreak="0">
     <w:nsid w:val="271D4179"/>
     <w:multiLevelType w:val="hybridMultilevel"/>
     <w:tmpl w:val="B95CA690"/>
@@ -32852,7 +32885,7 @@
       </w:pPr>
     </w:lvl>
   </w:abstractNum>
-  <w:abstractNum w:abstractNumId="8">
+  <w:abstractNum w:abstractNumId="8" w15:restartNumberingAfterBreak="0">
     <w:nsid w:val="49FB5544"/>
     <w:multiLevelType w:val="multilevel"/>
     <w:tmpl w:val="9DDC6B46"/>
@@ -32976,7 +33009,7 @@
       </w:rPr>
     </w:lvl>
   </w:abstractNum>
-  <w:abstractNum w:abstractNumId="9">
+  <w:abstractNum w:abstractNumId="9" w15:restartNumberingAfterBreak="0">
     <w:nsid w:val="5BEE7141"/>
     <w:multiLevelType w:val="hybridMultilevel"/>
     <w:tmpl w:val="B95CA690"/>
@@ -33065,7 +33098,7 @@
       </w:pPr>
     </w:lvl>
   </w:abstractNum>
-  <w:abstractNum w:abstractNumId="10">
+  <w:abstractNum w:abstractNumId="10" w15:restartNumberingAfterBreak="0">
     <w:nsid w:val="5F062DF0"/>
     <w:multiLevelType w:val="multilevel"/>
     <w:tmpl w:val="884E9024"/>
@@ -33189,7 +33222,7 @@
       </w:rPr>
     </w:lvl>
   </w:abstractNum>
-  <w:abstractNum w:abstractNumId="11">
+  <w:abstractNum w:abstractNumId="11" w15:restartNumberingAfterBreak="0">
     <w:nsid w:val="61374374"/>
     <w:multiLevelType w:val="hybridMultilevel"/>
     <w:tmpl w:val="A9D0028C"/>
@@ -33278,7 +33311,7 @@
       </w:pPr>
     </w:lvl>
   </w:abstractNum>
-  <w:abstractNum w:abstractNumId="12">
+  <w:abstractNum w:abstractNumId="12" w15:restartNumberingAfterBreak="0">
     <w:nsid w:val="621E55AA"/>
     <w:multiLevelType w:val="multilevel"/>
     <w:tmpl w:val="4296FE46"/>
@@ -33329,7 +33362,7 @@
       <w:lvlJc w:val="left"/>
     </w:lvl>
   </w:abstractNum>
-  <w:abstractNum w:abstractNumId="13">
+  <w:abstractNum w:abstractNumId="13" w15:restartNumberingAfterBreak="0">
     <w:nsid w:val="64D053FE"/>
     <w:multiLevelType w:val="hybridMultilevel"/>
     <w:tmpl w:val="FF52A39C"/>
@@ -33415,7 +33448,7 @@
       </w:pPr>
     </w:lvl>
   </w:abstractNum>
-  <w:abstractNum w:abstractNumId="14">
+  <w:abstractNum w:abstractNumId="14" w15:restartNumberingAfterBreak="0">
     <w:nsid w:val="6AEB15F7"/>
     <w:multiLevelType w:val="hybridMultilevel"/>
     <w:tmpl w:val="4292689C"/>
@@ -33527,7 +33560,7 @@
       </w:rPr>
     </w:lvl>
   </w:abstractNum>
-  <w:abstractNum w:abstractNumId="15">
+  <w:abstractNum w:abstractNumId="15" w15:restartNumberingAfterBreak="0">
     <w:nsid w:val="6CEF53CB"/>
     <w:multiLevelType w:val="hybridMultilevel"/>
     <w:tmpl w:val="A32EA652"/>
@@ -33616,7 +33649,7 @@
       </w:pPr>
     </w:lvl>
   </w:abstractNum>
-  <w:abstractNum w:abstractNumId="16">
+  <w:abstractNum w:abstractNumId="16" w15:restartNumberingAfterBreak="0">
     <w:nsid w:val="73554803"/>
     <w:multiLevelType w:val="hybridMultilevel"/>
     <w:tmpl w:val="63C88E08"/>
@@ -33705,7 +33738,7 @@
       </w:pPr>
     </w:lvl>
   </w:abstractNum>
-  <w:abstractNum w:abstractNumId="17">
+  <w:abstractNum w:abstractNumId="17" w15:restartNumberingAfterBreak="0">
     <w:nsid w:val="76BA1B3E"/>
     <w:multiLevelType w:val="multilevel"/>
     <w:tmpl w:val="AAC287DA"/>
@@ -33834,7 +33867,7 @@
       </w:rPr>
     </w:lvl>
   </w:abstractNum>
-  <w:abstractNum w:abstractNumId="18">
+  <w:abstractNum w:abstractNumId="18" w15:restartNumberingAfterBreak="0">
     <w:nsid w:val="7BBB0249"/>
     <w:multiLevelType w:val="multilevel"/>
     <w:tmpl w:val="4B70556A"/>
@@ -33955,7 +33988,7 @@
       </w:rPr>
     </w:lvl>
   </w:abstractNum>
-  <w:abstractNum w:abstractNumId="19">
+  <w:abstractNum w:abstractNumId="19" w15:restartNumberingAfterBreak="0">
     <w:nsid w:val="7E7240AA"/>
     <w:multiLevelType w:val="hybridMultilevel"/>
     <w:tmpl w:val="A3DA4996"/>
@@ -34108,7 +34141,7 @@
 </file>
 
 <file path=word/styles.xml><?xml version="1.0" encoding="utf-8"?>
-<w:styles xmlns:mc="http://schemas.openxmlformats.org/markup-compatibility/2006" xmlns:r="http://schemas.openxmlformats.org/officeDocument/2006/relationships" xmlns:w="http://schemas.openxmlformats.org/wordprocessingml/2006/main" xmlns:w14="http://schemas.microsoft.com/office/word/2010/wordml" mc:Ignorable="w14">
+<w:styles xmlns:mc="http://schemas.openxmlformats.org/markup-compatibility/2006" xmlns:r="http://schemas.openxmlformats.org/officeDocument/2006/relationships" xmlns:w="http://schemas.openxmlformats.org/wordprocessingml/2006/main" xmlns:w14="http://schemas.microsoft.com/office/word/2010/wordml" xmlns:w15="http://schemas.microsoft.com/office/word/2012/wordml" mc:Ignorable="w14 w15">
   <w:docDefaults>
     <w:rPrDefault>
       <w:rPr>
@@ -34124,738 +34157,378 @@
       </w:pPr>
     </w:pPrDefault>
   </w:docDefaults>
-  <w:latentStyles w:defLockedState="0" w:defUIPriority="99" w:defSemiHidden="1" w:defUnhideWhenUsed="1" w:defQFormat="0" w:count="267">
-    <w:lsdException w:name="Normal" w:semiHidden="0" w:uiPriority="0" w:unhideWhenUsed="0" w:qFormat="1"/>
-    <w:lsdException w:name="heading 1" w:semiHidden="0" w:uiPriority="9" w:unhideWhenUsed="0" w:qFormat="1"/>
-    <w:lsdException w:name="heading 2" w:uiPriority="9" w:qFormat="1"/>
-    <w:lsdException w:name="heading 3" w:uiPriority="9" w:qFormat="1"/>
-    <w:lsdException w:name="heading 4" w:uiPriority="9" w:qFormat="1"/>
-    <w:lsdException w:name="heading 5" w:uiPriority="9" w:qFormat="1"/>
-    <w:lsdException w:name="heading 6" w:uiPriority="9" w:qFormat="1"/>
-    <w:lsdException w:name="heading 7" w:uiPriority="9" w:qFormat="1"/>
-    <w:lsdException w:name="heading 8" w:uiPriority="9" w:qFormat="1"/>
-    <w:lsdException w:name="heading 9" w:uiPriority="9" w:qFormat="1"/>
-    <w:lsdException w:name="toc 1" w:uiPriority="39"/>
-    <w:lsdException w:name="toc 2" w:uiPriority="39"/>
-    <w:lsdException w:name="toc 3" w:uiPriority="39"/>
-    <w:lsdException w:name="toc 4" w:uiPriority="39"/>
-    <w:lsdException w:name="toc 5" w:uiPriority="39"/>
-    <w:lsdException w:name="toc 6" w:uiPriority="39"/>
-    <w:lsdException w:name="toc 7" w:uiPriority="39"/>
-    <w:lsdException w:name="toc 8" w:uiPriority="39"/>
-    <w:lsdException w:name="toc 9" w:uiPriority="39"/>
-    <w:lsdException w:name="caption" w:uiPriority="35" w:qFormat="1"/>
-    <w:lsdException w:name="Title" w:semiHidden="0" w:uiPriority="10" w:unhideWhenUsed="0" w:qFormat="1"/>
-    <w:lsdException w:name="Default Paragraph Font" w:uiPriority="1"/>
-    <w:lsdException w:name="Subtitle" w:semiHidden="0" w:uiPriority="11" w:unhideWhenUsed="0" w:qFormat="1"/>
-    <w:lsdException w:name="Strong" w:semiHidden="0" w:uiPriority="22" w:unhideWhenUsed="0" w:qFormat="1"/>
-    <w:lsdException w:name="Emphasis" w:semiHidden="0" w:uiPriority="20" w:unhideWhenUsed="0" w:qFormat="1"/>
-    <w:lsdException w:name="Table Grid" w:semiHidden="0" w:uiPriority="39" w:unhideWhenUsed="0"/>
-    <w:lsdException w:name="Placeholder Text" w:unhideWhenUsed="0"/>
-    <w:lsdException w:name="No Spacing" w:semiHidden="0" w:uiPriority="1" w:unhideWhenUsed="0" w:qFormat="1"/>
-    <w:lsdException w:name="Light Shading" w:semiHidden="0" w:uiPriority="60" w:unhideWhenUsed="0"/>
-    <w:lsdException w:name="Light List" w:semiHidden="0" w:uiPriority="61" w:unhideWhenUsed="0"/>
-    <w:lsdException w:name="Light Grid" w:semiHidden="0" w:uiPriority="62" w:unhideWhenUsed="0"/>
-    <w:lsdException w:name="Medium Shading 1" w:semiHidden="0" w:uiPriority="63" w:unhideWhenUsed="0"/>
-    <w:lsdException w:name="Medium Shading 2" w:semiHidden="0" w:uiPriority="64" w:unhideWhenUsed="0"/>
-    <w:lsdException w:name="Medium List 1" w:semiHidden="0" w:uiPriority="65" w:unhideWhenUsed="0"/>
-    <w:lsdException w:name="Medium List 2" w:semiHidden="0" w:uiPriority="66" w:unhideWhenUsed="0"/>
-    <w:lsdException w:name="Medium Grid 1" w:semiHidden="0" w:uiPriority="67" w:unhideWhenUsed="0"/>
-    <w:lsdException w:name="Medium Grid 2" w:semiHidden="0" w:uiPriority="68" w:unhideWhenUsed="0"/>
-    <w:lsdException w:name="Medium Grid 3" w:semiHidden="0" w:uiPriority="69" w:unhideWhenUsed="0"/>
-    <w:lsdException w:name="Dark List" w:semiHidden="0" w:uiPriority="70" w:unhideWhenUsed="0"/>
-    <w:lsdException w:name="Colorful Shading" w:semiHidden="0" w:uiPriority="71" w:unhideWhenUsed="0"/>
-    <w:lsdException w:name="Colorful List" w:semiHidden="0" w:uiPriority="72" w:unhideWhenUsed="0"/>
-    <w:lsdException w:name="Colorful Grid" w:semiHidden="0" w:uiPriority="73" w:unhideWhenUsed="0"/>
-    <w:lsdException w:name="Light Shading Accent 1" w:semiHidden="0" w:uiPriority="60" w:unhideWhenUsed="0"/>
-    <w:lsdException w:name="Light List Accent 1" w:semiHidden="0" w:uiPriority="61" w:unhideWhenUsed="0"/>
-    <w:lsdException w:name="Light Grid Accent 1" w:semiHidden="0" w:uiPriority="62" w:unhideWhenUsed="0"/>
-    <w:lsdException w:name="Medium Shading 1 Accent 1" w:semiHidden="0" w:uiPriority="63" w:unhideWhenUsed="0"/>
-    <w:lsdException w:name="Medium Shading 2 Accent 1" w:semiHidden="0" w:uiPriority="64" w:unhideWhenUsed="0"/>
-    <w:lsdException w:name="Medium List 1 Accent 1" w:semiHidden="0" w:uiPriority="65" w:unhideWhenUsed="0"/>
-    <w:lsdException w:name="Revision" w:unhideWhenUsed="0"/>
-    <w:lsdException w:name="List Paragraph" w:semiHidden="0" w:uiPriority="34" w:unhideWhenUsed="0" w:qFormat="1"/>
-    <w:lsdException w:name="Quote" w:semiHidden="0" w:uiPriority="29" w:unhideWhenUsed="0" w:qFormat="1"/>
-    <w:lsdException w:name="Intense Quote" w:semiHidden="0" w:uiPriority="30" w:unhideWhenUsed="0" w:qFormat="1"/>
-    <w:lsdException w:name="Medium List 2 Accent 1" w:semiHidden="0" w:uiPriority="66" w:unhideWhenUsed="0"/>
-    <w:lsdException w:name="Medium Grid 1 Accent 1" w:semiHidden="0" w:uiPriority="67" w:unhideWhenUsed="0"/>
-    <w:lsdException w:name="Medium Grid 2 Accent 1" w:semiHidden="0" w:uiPriority="68" w:unhideWhenUsed="0"/>
-    <w:lsdException w:name="Medium Grid 3 Accent 1" w:semiHidden="0" w:uiPriority="69" w:unhideWhenUsed="0"/>
-    <w:lsdException w:name="Dark List Accent 1" w:semiHidden="0" w:uiPriority="70" w:unhideWhenUsed="0"/>
-    <w:lsdException w:name="Colorful Shading Accent 1" w:semiHidden="0" w:uiPriority="71" w:unhideWhenUsed="0"/>
-    <w:lsdException w:name="Colorful List Accent 1" w:semiHidden="0" w:uiPriority="72" w:unhideWhenUsed="0"/>
-    <w:lsdException w:name="Colorful Grid Accent 1" w:semiHidden="0" w:uiPriority="73" w:unhideWhenUsed="0"/>
-    <w:lsdException w:name="Light Shading Accent 2" w:semiHidden="0" w:uiPriority="60" w:unhideWhenUsed="0"/>
-    <w:lsdException w:name="Light List Accent 2" w:semiHidden="0" w:uiPriority="61" w:unhideWhenUsed="0"/>
-    <w:lsdException w:name="Light Grid Accent 2" w:semiHidden="0" w:uiPriority="62" w:unhideWhenUsed="0"/>
-    <w:lsdException w:name="Medium Shading 1 Accent 2" w:semiHidden="0" w:uiPriority="63" w:unhideWhenUsed="0"/>
-    <w:lsdException w:name="Medium Shading 2 Accent 2" w:semiHidden="0" w:uiPriority="64" w:unhideWhenUsed="0"/>
-    <w:lsdException w:name="Medium List 1 Accent 2" w:semiHidden="0" w:uiPriority="65" w:unhideWhenUsed="0"/>
-    <w:lsdException w:name="Medium List 2 Accent 2" w:semiHidden="0" w:uiPriority="66" w:unhideWhenUsed="0"/>
-    <w:lsdException w:name="Medium Grid 1 Accent 2" w:semiHidden="0" w:uiPriority="67" w:unhideWhenUsed="0"/>
-    <w:lsdException w:name="Medium Grid 2 Accent 2" w:semiHidden="0" w:uiPriority="68" w:unhideWhenUsed="0"/>
-    <w:lsdException w:name="Medium Grid 3 Accent 2" w:semiHidden="0" w:uiPriority="69" w:unhideWhenUsed="0"/>
-    <w:lsdException w:name="Dark List Accent 2" w:semiHidden="0" w:uiPriority="70" w:unhideWhenUsed="0"/>
-    <w:lsdException w:name="Colorful Shading Accent 2" w:semiHidden="0" w:uiPriority="71" w:unhideWhenUsed="0"/>
-    <w:lsdException w:name="Colorful List Accent 2" w:semiHidden="0" w:uiPriority="72" w:unhideWhenUsed="0"/>
-    <w:lsdException w:name="Colorful Grid Accent 2" w:semiHidden="0" w:uiPriority="73" w:unhideWhenUsed="0"/>
-    <w:lsdException w:name="Light Shading Accent 3" w:semiHidden="0" w:uiPriority="60" w:unhideWhenUsed="0"/>
-    <w:lsdException w:name="Light List Accent 3" w:semiHidden="0" w:uiPriority="61" w:unhideWhenUsed="0"/>
-    <w:lsdException w:name="Light Grid Accent 3" w:semiHidden="0" w:uiPriority="62" w:unhideWhenUsed="0"/>
-    <w:lsdException w:name="Medium Shading 1 Accent 3" w:semiHidden="0" w:uiPriority="63" w:unhideWhenUsed="0"/>
-    <w:lsdException w:name="Medium Shading 2 Accent 3" w:semiHidden="0" w:uiPriority="64" w:unhideWhenUsed="0"/>
-    <w:lsdException w:name="Medium List 1 Accent 3" w:semiHidden="0" w:uiPriority="65" w:unhideWhenUsed="0"/>
-    <w:lsdException w:name="Medium List 2 Accent 3" w:semiHidden="0" w:uiPriority="66" w:unhideWhenUsed="0"/>
-    <w:lsdException w:name="Medium Grid 1 Accent 3" w:semiHidden="0" w:uiPriority="67" w:unhideWhenUsed="0"/>
-    <w:lsdException w:name="Medium Grid 2 Accent 3" w:semiHidden="0" w:uiPriority="68" w:unhideWhenUsed="0"/>
-    <w:lsdException w:name="Medium Grid 3 Accent 3" w:semiHidden="0" w:uiPriority="69" w:unhideWhenUsed="0"/>
-    <w:lsdException w:name="Dark List Accent 3" w:semiHidden="0" w:uiPriority="70" w:unhideWhenUsed="0"/>
-    <w:lsdException w:name="Colorful Shading Accent 3" w:semiHidden="0" w:uiPriority="71" w:unhideWhenUsed="0"/>
-    <w:lsdException w:name="Colorful List Accent 3" w:semiHidden="0" w:uiPriority="72" w:unhideWhenUsed="0"/>
-    <w:lsdException w:name="Colorful Grid Accent 3" w:semiHidden="0" w:uiPriority="73" w:unhideWhenUsed="0"/>
-    <w:lsdException w:name="Light Shading Accent 4" w:semiHidden="0" w:uiPriority="60" w:unhideWhenUsed="0"/>
-    <w:lsdException w:name="Light List Accent 4" w:semiHidden="0" w:uiPriority="61" w:unhideWhenUsed="0"/>
-    <w:lsdException w:name="Light Grid Accent 4" w:semiHidden="0" w:uiPriority="62" w:unhideWhenUsed="0"/>
-    <w:lsdException w:name="Medium Shading 1 Accent 4" w:semiHidden="0" w:uiPriority="63" w:unhideWhenUsed="0"/>
-    <w:lsdException w:name="Medium Shading 2 Accent 4" w:semiHidden="0" w:uiPriority="64" w:unhideWhenUsed="0"/>
-    <w:lsdException w:name="Medium List 1 Accent 4" w:semiHidden="0" w:uiPriority="65" w:unhideWhenUsed="0"/>
-    <w:lsdException w:name="Medium List 2 Accent 4" w:semiHidden="0" w:uiPriority="66" w:unhideWhenUsed="0"/>
-    <w:lsdException w:name="Medium Grid 1 Accent 4" w:semiHidden="0" w:uiPriority="67" w:unhideWhenUsed="0"/>
-    <w:lsdException w:name="Medium Grid 2 Accent 4" w:semiHidden="0" w:uiPriority="68" w:unhideWhenUsed="0"/>
-    <w:lsdException w:name="Medium Grid 3 Accent 4" w:semiHidden="0" w:uiPriority="69" w:unhideWhenUsed="0"/>
-    <w:lsdException w:name="Dark List Accent 4" w:semiHidden="0" w:uiPriority="70" w:unhideWhenUsed="0"/>
-    <w:lsdException w:name="Colorful Shading Accent 4" w:semiHidden="0" w:uiPriority="71" w:unhideWhenUsed="0"/>
-    <w:lsdException w:name="Colorful List Accent 4" w:semiHidden="0" w:uiPriority="72" w:unhideWhenUsed="0"/>
-    <w:lsdException w:name="Colorful Grid Accent 4" w:semiHidden="0" w:uiPriority="73" w:unhideWhenUsed="0"/>
-    <w:lsdException w:name="Light Shading Accent 5" w:semiHidden="0" w:uiPriority="60" w:unhideWhenUsed="0"/>
-    <w:lsdException w:name="Light List Accent 5" w:semiHidden="0" w:uiPriority="61" w:unhideWhenUsed="0"/>
-    <w:lsdException w:name="Light Grid Accent 5" w:semiHidden="0" w:uiPriority="62" w:unhideWhenUsed="0"/>
-    <w:lsdException w:name="Medium Shading 1 Accent 5" w:semiHidden="0" w:uiPriority="63" w:unhideWhenUsed="0"/>
-    <w:lsdException w:name="Medium Shading 2 Accent 5" w:semiHidden="0" w:uiPriority="64" w:unhideWhenUsed="0"/>
-    <w:lsdException w:name="Medium List 1 Accent 5" w:semiHidden="0" w:uiPriority="65" w:unhideWhenUsed="0"/>
-    <w:lsdException w:name="Medium List 2 Accent 5" w:semiHidden="0" w:uiPriority="66" w:unhideWhenUsed="0"/>
-    <w:lsdException w:name="Medium Grid 1 Accent 5" w:semiHidden="0" w:uiPriority="67" w:unhideWhenUsed="0"/>
-    <w:lsdException w:name="Medium Grid 2 Accent 5" w:semiHidden="0" w:uiPriority="68" w:unhideWhenUsed="0"/>
-    <w:lsdException w:name="Medium Grid 3 Accent 5" w:semiHidden="0" w:uiPriority="69" w:unhideWhenUsed="0"/>
-    <w:lsdException w:name="Dark List Accent 5" w:semiHidden="0" w:uiPriority="70" w:unhideWhenUsed="0"/>
-    <w:lsdException w:name="Colorful Shading Accent 5" w:semiHidden="0" w:uiPriority="71" w:unhideWhenUsed="0"/>
-    <w:lsdException w:name="Colorful List Accent 5" w:semiHidden="0" w:uiPriority="72" w:unhideWhenUsed="0"/>
-    <w:lsdException w:name="Colorful Grid Accent 5" w:semiHidden="0" w:uiPriority="73" w:unhideWhenUsed="0"/>
-    <w:lsdException w:name="Light Shading Accent 6" w:semiHidden="0" w:uiPriority="60" w:unhideWhenUsed="0"/>
-    <w:lsdException w:name="Light List Accent 6" w:semiHidden="0" w:uiPriority="61" w:unhideWhenUsed="0"/>
-    <w:lsdException w:name="Light Grid Accent 6" w:semiHidden="0" w:uiPriority="62" w:unhideWhenUsed="0"/>
-    <w:lsdException w:name="Medium Shading 1 Accent 6" w:semiHidden="0" w:uiPriority="63" w:unhideWhenUsed="0"/>
-    <w:lsdException w:name="Medium Shading 2 Accent 6" w:semiHidden="0" w:uiPriority="64" w:unhideWhenUsed="0"/>
-    <w:lsdException w:name="Medium List 1 Accent 6" w:semiHidden="0" w:uiPriority="65" w:unhideWhenUsed="0"/>
-    <w:lsdException w:name="Medium List 2 Accent 6" w:semiHidden="0" w:uiPriority="66" w:unhideWhenUsed="0"/>
-    <w:lsdException w:name="Medium Grid 1 Accent 6" w:semiHidden="0" w:uiPriority="67" w:unhideWhenUsed="0"/>
-    <w:lsdException w:name="Medium Grid 2 Accent 6" w:semiHidden="0" w:uiPriority="68" w:unhideWhenUsed="0"/>
-    <w:lsdException w:name="Medium Grid 3 Accent 6" w:semiHidden="0" w:uiPriority="69" w:unhideWhenUsed="0"/>
-    <w:lsdException w:name="Dark List Accent 6" w:semiHidden="0" w:uiPriority="70" w:unhideWhenUsed="0"/>
-    <w:lsdException w:name="Colorful Shading Accent 6" w:semiHidden="0" w:uiPriority="71" w:unhideWhenUsed="0"/>
-    <w:lsdException w:name="Colorful List Accent 6" w:semiHidden="0" w:uiPriority="72" w:unhideWhenUsed="0"/>
-    <w:lsdException w:name="Colorful Grid Accent 6" w:semiHidden="0" w:uiPriority="73" w:unhideWhenUsed="0"/>
-    <w:lsdException w:name="Subtle Emphasis" w:semiHidden="0" w:uiPriority="19" w:unhideWhenUsed="0" w:qFormat="1"/>
-    <w:lsdException w:name="Intense Emphasis" w:semiHidden="0" w:uiPriority="21" w:unhideWhenUsed="0" w:qFormat="1"/>
-    <w:lsdException w:name="Subtle Reference" w:semiHidden="0" w:uiPriority="31" w:unhideWhenUsed="0" w:qFormat="1"/>
-    <w:lsdException w:name="Intense Reference" w:semiHidden="0" w:uiPriority="32" w:unhideWhenUsed="0" w:qFormat="1"/>
-    <w:lsdException w:name="Book Title" w:semiHidden="0" w:uiPriority="33" w:unhideWhenUsed="0" w:qFormat="1"/>
-    <w:lsdException w:name="Bibliography" w:uiPriority="37"/>
-    <w:lsdException w:name="TOC Heading" w:uiPriority="39" w:qFormat="1"/>
-  </w:latentStyles>
-  <w:style w:type="paragraph" w:default="1" w:styleId="Normal">
-    <w:name w:val="Normal"/>
-    <w:qFormat/>
-  </w:style>
-  <w:style w:type="paragraph" w:styleId="Heading1">
-    <w:name w:val="heading 1"/>
-    <w:basedOn w:val="Normal"/>
-    <w:next w:val="Normal"/>
-    <w:link w:val="Heading1Char"/>
-    <w:uiPriority w:val="9"/>
-    <w:qFormat/>
-    <w:rsid w:val="00D04D73"/>
-    <w:pPr>
-      <w:keepNext/>
-      <w:keepLines/>
-      <w:spacing w:before="240" w:after="0"/>
-      <w:outlineLvl w:val="0"/>
-    </w:pPr>
-    <w:rPr>
-      <w:rFonts w:asciiTheme="majorHAnsi" w:eastAsiaTheme="majorEastAsia" w:hAnsiTheme="majorHAnsi" w:cstheme="majorBidi"/>
-      <w:color w:val="2F5496" w:themeColor="accent1" w:themeShade="BF"/>
-      <w:sz w:val="32"/>
-      <w:szCs w:val="32"/>
-    </w:rPr>
-  </w:style>
-  <w:style w:type="paragraph" w:styleId="Heading2">
-    <w:name w:val="heading 2"/>
-    <w:basedOn w:val="Normal"/>
-    <w:next w:val="Normal"/>
-    <w:link w:val="Heading2Char"/>
-    <w:uiPriority w:val="9"/>
-    <w:unhideWhenUsed/>
-    <w:qFormat/>
-    <w:rsid w:val="00D04D73"/>
-    <w:pPr>
-      <w:keepNext/>
-      <w:keepLines/>
-      <w:spacing w:before="40" w:after="0"/>
-      <w:outlineLvl w:val="1"/>
-    </w:pPr>
-    <w:rPr>
-      <w:rFonts w:asciiTheme="majorHAnsi" w:eastAsiaTheme="majorEastAsia" w:hAnsiTheme="majorHAnsi" w:cstheme="majorBidi"/>
-      <w:color w:val="2F5496" w:themeColor="accent1" w:themeShade="BF"/>
-      <w:sz w:val="26"/>
-      <w:szCs w:val="26"/>
-    </w:rPr>
-  </w:style>
-  <w:style w:type="paragraph" w:styleId="Heading3">
-    <w:name w:val="heading 3"/>
-    <w:basedOn w:val="Normal"/>
-    <w:next w:val="Normal"/>
-    <w:link w:val="Heading3Char"/>
-    <w:uiPriority w:val="9"/>
-    <w:unhideWhenUsed/>
-    <w:qFormat/>
-    <w:rsid w:val="00D04D73"/>
-    <w:pPr>
-      <w:keepNext/>
-      <w:keepLines/>
-      <w:spacing w:before="40" w:after="0"/>
-      <w:outlineLvl w:val="2"/>
-    </w:pPr>
-    <w:rPr>
-      <w:rFonts w:asciiTheme="majorHAnsi" w:eastAsiaTheme="majorEastAsia" w:hAnsiTheme="majorHAnsi" w:cstheme="majorBidi"/>
-      <w:color w:val="1F3763" w:themeColor="accent1" w:themeShade="7F"/>
-      <w:sz w:val="24"/>
-      <w:szCs w:val="24"/>
-    </w:rPr>
-  </w:style>
-  <w:style w:type="paragraph" w:styleId="Heading4">
-    <w:name w:val="heading 4"/>
-    <w:basedOn w:val="Normal"/>
-    <w:next w:val="Normal"/>
-    <w:link w:val="Heading4Char"/>
-    <w:uiPriority w:val="9"/>
-    <w:semiHidden/>
-    <w:unhideWhenUsed/>
-    <w:qFormat/>
-    <w:rsid w:val="00D04D73"/>
-    <w:pPr>
-      <w:keepNext/>
-      <w:keepLines/>
-      <w:spacing w:before="40" w:after="0"/>
-      <w:outlineLvl w:val="3"/>
-    </w:pPr>
-    <w:rPr>
-      <w:rFonts w:asciiTheme="majorHAnsi" w:eastAsiaTheme="majorEastAsia" w:hAnsiTheme="majorHAnsi" w:cstheme="majorBidi"/>
-      <w:i/>
-      <w:iCs/>
-      <w:color w:val="2F5496" w:themeColor="accent1" w:themeShade="BF"/>
-    </w:rPr>
-  </w:style>
-  <w:style w:type="character" w:default="1" w:styleId="DefaultParagraphFont">
-    <w:name w:val="Default Paragraph Font"/>
-    <w:uiPriority w:val="1"/>
-    <w:semiHidden/>
-    <w:unhideWhenUsed/>
-  </w:style>
-  <w:style w:type="table" w:default="1" w:styleId="TableNormal">
-    <w:name w:val="Normal Table"/>
-    <w:uiPriority w:val="99"/>
-    <w:semiHidden/>
-    <w:unhideWhenUsed/>
-    <w:tblPr>
-      <w:tblInd w:w="0" w:type="dxa"/>
-      <w:tblCellMar>
-        <w:top w:w="0" w:type="dxa"/>
-        <w:left w:w="108" w:type="dxa"/>
-        <w:bottom w:w="0" w:type="dxa"/>
-        <w:right w:w="108" w:type="dxa"/>
-      </w:tblCellMar>
-    </w:tblPr>
-  </w:style>
-  <w:style w:type="numbering" w:default="1" w:styleId="NoList">
-    <w:name w:val="No List"/>
-    <w:uiPriority w:val="99"/>
-    <w:semiHidden/>
-    <w:unhideWhenUsed/>
-  </w:style>
-  <w:style w:type="paragraph" w:styleId="ListParagraph">
-    <w:name w:val="List Paragraph"/>
-    <w:basedOn w:val="Normal"/>
-    <w:uiPriority w:val="34"/>
-    <w:qFormat/>
-    <w:rsid w:val="003D1091"/>
-    <w:pPr>
-      <w:ind w:left="720"/>
-      <w:contextualSpacing/>
-    </w:pPr>
-  </w:style>
-  <w:style w:type="character" w:styleId="Strong">
-    <w:name w:val="Strong"/>
-    <w:basedOn w:val="DefaultParagraphFont"/>
-    <w:uiPriority w:val="22"/>
-    <w:qFormat/>
-    <w:rsid w:val="00C27B2F"/>
-    <w:rPr>
-      <w:b/>
-      <w:bCs/>
-    </w:rPr>
-  </w:style>
-  <w:style w:type="paragraph" w:styleId="Caption">
-    <w:name w:val="caption"/>
-    <w:basedOn w:val="Normal"/>
-    <w:next w:val="Normal"/>
-    <w:uiPriority w:val="35"/>
-    <w:unhideWhenUsed/>
-    <w:qFormat/>
-    <w:rsid w:val="00C27B2F"/>
-    <w:pPr>
-      <w:spacing w:after="200" w:line="240" w:lineRule="auto"/>
-    </w:pPr>
-    <w:rPr>
-      <w:i/>
-      <w:iCs/>
-      <w:color w:val="44546A" w:themeColor="text2"/>
-      <w:sz w:val="18"/>
-      <w:szCs w:val="18"/>
-    </w:rPr>
-  </w:style>
-  <w:style w:type="paragraph" w:styleId="Header">
-    <w:name w:val="header"/>
-    <w:basedOn w:val="Normal"/>
-    <w:link w:val="HeaderChar"/>
-    <w:uiPriority w:val="99"/>
-    <w:unhideWhenUsed/>
-    <w:rsid w:val="0082438F"/>
-    <w:pPr>
-      <w:tabs>
-        <w:tab w:val="center" w:pos="4513"/>
-        <w:tab w:val="right" w:pos="9026"/>
-      </w:tabs>
-      <w:spacing w:after="0" w:line="240" w:lineRule="auto"/>
-    </w:pPr>
-  </w:style>
-  <w:style w:type="character" w:customStyle="1" w:styleId="HeaderChar">
-    <w:name w:val="Header Char"/>
-    <w:basedOn w:val="DefaultParagraphFont"/>
-    <w:link w:val="Header"/>
-    <w:uiPriority w:val="99"/>
-    <w:rsid w:val="0082438F"/>
-  </w:style>
-  <w:style w:type="paragraph" w:styleId="Footer">
-    <w:name w:val="footer"/>
-    <w:basedOn w:val="Normal"/>
-    <w:link w:val="FooterChar"/>
-    <w:uiPriority w:val="99"/>
-    <w:unhideWhenUsed/>
-    <w:rsid w:val="0082438F"/>
-    <w:pPr>
-      <w:tabs>
-        <w:tab w:val="center" w:pos="4513"/>
-        <w:tab w:val="right" w:pos="9026"/>
-      </w:tabs>
-      <w:spacing w:after="0" w:line="240" w:lineRule="auto"/>
-    </w:pPr>
-  </w:style>
-  <w:style w:type="character" w:customStyle="1" w:styleId="FooterChar">
-    <w:name w:val="Footer Char"/>
-    <w:basedOn w:val="DefaultParagraphFont"/>
-    <w:link w:val="Footer"/>
-    <w:uiPriority w:val="99"/>
-    <w:rsid w:val="0082438F"/>
-  </w:style>
-  <w:style w:type="table" w:styleId="TableGrid">
-    <w:name w:val="Table Grid"/>
-    <w:basedOn w:val="TableNormal"/>
-    <w:uiPriority w:val="39"/>
-    <w:rsid w:val="00923C7A"/>
-    <w:pPr>
-      <w:spacing w:after="0" w:line="240" w:lineRule="auto"/>
-    </w:pPr>
-    <w:rPr>
-      <w:lang w:val="en-US"/>
-    </w:rPr>
-    <w:tblPr>
-      <w:tblBorders>
-        <w:top w:val="single" w:sz="4" w:space="0" w:color="auto"/>
-        <w:left w:val="single" w:sz="4" w:space="0" w:color="auto"/>
-        <w:bottom w:val="single" w:sz="4" w:space="0" w:color="auto"/>
-        <w:right w:val="single" w:sz="4" w:space="0" w:color="auto"/>
-        <w:insideH w:val="single" w:sz="4" w:space="0" w:color="auto"/>
-        <w:insideV w:val="single" w:sz="4" w:space="0" w:color="auto"/>
-      </w:tblBorders>
-    </w:tblPr>
-  </w:style>
-  <w:style w:type="character" w:customStyle="1" w:styleId="Heading1Char">
-    <w:name w:val="Heading 1 Char"/>
-    <w:basedOn w:val="DefaultParagraphFont"/>
-    <w:link w:val="Heading1"/>
-    <w:uiPriority w:val="9"/>
-    <w:rsid w:val="00D04D73"/>
-    <w:rPr>
-      <w:rFonts w:asciiTheme="majorHAnsi" w:eastAsiaTheme="majorEastAsia" w:hAnsiTheme="majorHAnsi" w:cstheme="majorBidi"/>
-      <w:color w:val="2F5496" w:themeColor="accent1" w:themeShade="BF"/>
-      <w:sz w:val="32"/>
-      <w:szCs w:val="32"/>
-    </w:rPr>
-  </w:style>
-  <w:style w:type="character" w:customStyle="1" w:styleId="Heading2Char">
-    <w:name w:val="Heading 2 Char"/>
-    <w:basedOn w:val="DefaultParagraphFont"/>
-    <w:link w:val="Heading2"/>
-    <w:uiPriority w:val="9"/>
-    <w:rsid w:val="00D04D73"/>
-    <w:rPr>
-      <w:rFonts w:asciiTheme="majorHAnsi" w:eastAsiaTheme="majorEastAsia" w:hAnsiTheme="majorHAnsi" w:cstheme="majorBidi"/>
-      <w:color w:val="2F5496" w:themeColor="accent1" w:themeShade="BF"/>
-      <w:sz w:val="26"/>
-      <w:szCs w:val="26"/>
-    </w:rPr>
-  </w:style>
-  <w:style w:type="character" w:customStyle="1" w:styleId="Heading3Char">
-    <w:name w:val="Heading 3 Char"/>
-    <w:basedOn w:val="DefaultParagraphFont"/>
-    <w:link w:val="Heading3"/>
-    <w:uiPriority w:val="9"/>
-    <w:rsid w:val="00D04D73"/>
-    <w:rPr>
-      <w:rFonts w:asciiTheme="majorHAnsi" w:eastAsiaTheme="majorEastAsia" w:hAnsiTheme="majorHAnsi" w:cstheme="majorBidi"/>
-      <w:color w:val="1F3763" w:themeColor="accent1" w:themeShade="7F"/>
-      <w:sz w:val="24"/>
-      <w:szCs w:val="24"/>
-    </w:rPr>
-  </w:style>
-  <w:style w:type="character" w:customStyle="1" w:styleId="Heading4Char">
-    <w:name w:val="Heading 4 Char"/>
-    <w:basedOn w:val="DefaultParagraphFont"/>
-    <w:link w:val="Heading4"/>
-    <w:uiPriority w:val="9"/>
-    <w:semiHidden/>
-    <w:rsid w:val="00D04D73"/>
-    <w:rPr>
-      <w:rFonts w:asciiTheme="majorHAnsi" w:eastAsiaTheme="majorEastAsia" w:hAnsiTheme="majorHAnsi" w:cstheme="majorBidi"/>
-      <w:i/>
-      <w:iCs/>
-      <w:color w:val="2F5496" w:themeColor="accent1" w:themeShade="BF"/>
-    </w:rPr>
-  </w:style>
-  <w:style w:type="paragraph" w:styleId="TOCHeading">
-    <w:name w:val="TOC Heading"/>
-    <w:basedOn w:val="Heading1"/>
-    <w:next w:val="Normal"/>
-    <w:uiPriority w:val="39"/>
-    <w:unhideWhenUsed/>
-    <w:qFormat/>
-    <w:rsid w:val="00D04D73"/>
-    <w:pPr>
-      <w:outlineLvl w:val="9"/>
-    </w:pPr>
-    <w:rPr>
-      <w:lang w:val="en-US"/>
-    </w:rPr>
-  </w:style>
-  <w:style w:type="paragraph" w:styleId="TOC1">
-    <w:name w:val="toc 1"/>
-    <w:basedOn w:val="Normal"/>
-    <w:next w:val="Normal"/>
-    <w:autoRedefine/>
-    <w:uiPriority w:val="39"/>
-    <w:unhideWhenUsed/>
-    <w:rsid w:val="00084C1D"/>
-    <w:pPr>
-      <w:tabs>
-        <w:tab w:val="right" w:leader="dot" w:pos="9348"/>
-      </w:tabs>
-      <w:spacing w:after="100" w:line="360" w:lineRule="auto"/>
-      <w:jc w:val="center"/>
-    </w:pPr>
-    <w:rPr>
-      <w:rFonts w:asciiTheme="majorHAnsi" w:hAnsiTheme="majorHAnsi" w:cstheme="majorHAnsi"/>
-      <w:b/>
-      <w:noProof/>
-      <w:sz w:val="32"/>
-      <w:szCs w:val="32"/>
-      <w:lang w:val="en-US"/>
-    </w:rPr>
-  </w:style>
-  <w:style w:type="paragraph" w:styleId="TOC2">
-    <w:name w:val="toc 2"/>
-    <w:basedOn w:val="Normal"/>
-    <w:next w:val="Normal"/>
-    <w:autoRedefine/>
-    <w:uiPriority w:val="39"/>
-    <w:unhideWhenUsed/>
-    <w:rsid w:val="00E31B74"/>
-    <w:pPr>
-      <w:tabs>
-        <w:tab w:val="right" w:leader="dot" w:pos="9348"/>
-      </w:tabs>
-      <w:spacing w:after="100"/>
-      <w:ind w:left="220"/>
-    </w:pPr>
-    <w:rPr>
-      <w:b/>
-      <w:lang w:val="en-US"/>
-    </w:rPr>
-  </w:style>
-  <w:style w:type="paragraph" w:styleId="TOC3">
-    <w:name w:val="toc 3"/>
-    <w:basedOn w:val="Normal"/>
-    <w:next w:val="Normal"/>
-    <w:autoRedefine/>
-    <w:uiPriority w:val="39"/>
-    <w:unhideWhenUsed/>
-    <w:rsid w:val="00D04D73"/>
-    <w:pPr>
-      <w:spacing w:after="100"/>
-      <w:ind w:left="440"/>
-    </w:pPr>
-  </w:style>
-  <w:style w:type="character" w:styleId="Hyperlink">
-    <w:name w:val="Hyperlink"/>
-    <w:basedOn w:val="DefaultParagraphFont"/>
-    <w:uiPriority w:val="99"/>
-    <w:unhideWhenUsed/>
-    <w:rsid w:val="00D04D73"/>
-    <w:rPr>
-      <w:color w:val="0563C1" w:themeColor="hyperlink"/>
-      <w:u w:val="single"/>
-    </w:rPr>
-  </w:style>
-  <w:style w:type="paragraph" w:styleId="TOC4">
-    <w:name w:val="toc 4"/>
-    <w:basedOn w:val="Normal"/>
-    <w:next w:val="Normal"/>
-    <w:autoRedefine/>
-    <w:uiPriority w:val="39"/>
-    <w:unhideWhenUsed/>
-    <w:rsid w:val="00D04D73"/>
-    <w:pPr>
-      <w:spacing w:after="100"/>
-      <w:ind w:left="660"/>
-    </w:pPr>
-  </w:style>
-  <w:style w:type="paragraph" w:styleId="BalloonText">
-    <w:name w:val="Balloon Text"/>
-    <w:basedOn w:val="Normal"/>
-    <w:link w:val="BalloonTextChar"/>
-    <w:uiPriority w:val="99"/>
-    <w:semiHidden/>
-    <w:unhideWhenUsed/>
-    <w:rsid w:val="009E4B86"/>
-    <w:pPr>
-      <w:spacing w:after="0" w:line="240" w:lineRule="auto"/>
-    </w:pPr>
-    <w:rPr>
-      <w:rFonts w:ascii="Tahoma" w:hAnsi="Tahoma" w:cs="Tahoma"/>
-      <w:sz w:val="16"/>
-      <w:szCs w:val="16"/>
-    </w:rPr>
-  </w:style>
-  <w:style w:type="character" w:customStyle="1" w:styleId="BalloonTextChar">
-    <w:name w:val="Balloon Text Char"/>
-    <w:basedOn w:val="DefaultParagraphFont"/>
-    <w:link w:val="BalloonText"/>
-    <w:uiPriority w:val="99"/>
-    <w:semiHidden/>
-    <w:rsid w:val="009E4B86"/>
-    <w:rPr>
-      <w:rFonts w:ascii="Tahoma" w:hAnsi="Tahoma" w:cs="Tahoma"/>
-      <w:sz w:val="16"/>
-      <w:szCs w:val="16"/>
-    </w:rPr>
-  </w:style>
-  <w:style w:type="character" w:styleId="FollowedHyperlink">
-    <w:name w:val="FollowedHyperlink"/>
-    <w:basedOn w:val="DefaultParagraphFont"/>
-    <w:uiPriority w:val="99"/>
-    <w:semiHidden/>
-    <w:unhideWhenUsed/>
-    <w:rsid w:val="00C10EDC"/>
-    <w:rPr>
-      <w:color w:val="954F72" w:themeColor="followedHyperlink"/>
-      <w:u w:val="single"/>
-    </w:rPr>
-  </w:style>
-  <w:style w:type="paragraph" w:styleId="TableofFigures">
-    <w:name w:val="table of figures"/>
-    <w:basedOn w:val="Normal"/>
-    <w:next w:val="Normal"/>
-    <w:uiPriority w:val="99"/>
-    <w:unhideWhenUsed/>
-    <w:rsid w:val="00DF0DE4"/>
-    <w:pPr>
-      <w:spacing w:after="0"/>
-      <w:ind w:left="440" w:hanging="440"/>
-    </w:pPr>
-    <w:rPr>
-      <w:rFonts w:cstheme="minorHAnsi"/>
-      <w:caps/>
-      <w:sz w:val="20"/>
-      <w:szCs w:val="20"/>
-    </w:rPr>
-  </w:style>
-</w:styles>
-</file>
-
-<file path=word/stylesWithEffects.xml><?xml version="1.0" encoding="utf-8"?>
-<w:styles xmlns:wpc="http://schemas.microsoft.com/office/word/2010/wordprocessingCanvas" xmlns:mc="http://schemas.openxmlformats.org/markup-compatibility/2006" xmlns:o="urn:schemas-microsoft-com:office:office" xmlns:r="http://schemas.openxmlformats.org/officeDocument/2006/relationships" xmlns:m="http://schemas.openxmlformats.org/officeDocument/2006/math" xmlns:v="urn:schemas-microsoft-com:vml" xmlns:wp14="http://schemas.microsoft.com/office/word/2010/wordprocessingDrawing" xmlns:wp="http://schemas.openxmlformats.org/drawingml/2006/wordprocessingDrawing" xmlns:w10="urn:schemas-microsoft-com:office:word" xmlns:w="http://schemas.openxmlformats.org/wordprocessingml/2006/main" xmlns:w14="http://schemas.microsoft.com/office/word/2010/wordml" xmlns:wpg="http://schemas.microsoft.com/office/word/2010/wordprocessingGroup" xmlns:wpi="http://schemas.microsoft.com/office/word/2010/wordprocessingInk" xmlns:wne="http://schemas.microsoft.com/office/word/2006/wordml" xmlns:wps="http://schemas.microsoft.com/office/word/2010/wordprocessingShape" mc:Ignorable="w14 wp14">
-  <w:docDefaults>
-    <w:rPrDefault>
-      <w:rPr>
-        <w:rFonts w:asciiTheme="minorHAnsi" w:eastAsiaTheme="minorHAnsi" w:hAnsiTheme="minorHAnsi" w:cstheme="minorBidi"/>
-        <w:sz w:val="22"/>
-        <w:szCs w:val="22"/>
-        <w:lang w:val="vi-VN" w:eastAsia="en-US" w:bidi="ar-SA"/>
-      </w:rPr>
-    </w:rPrDefault>
-    <w:pPrDefault>
-      <w:pPr>
-        <w:spacing w:after="160" w:line="259" w:lineRule="auto"/>
-      </w:pPr>
-    </w:pPrDefault>
-  </w:docDefaults>
-  <w:latentStyles w:defLockedState="0" w:defUIPriority="99" w:defSemiHidden="1" w:defUnhideWhenUsed="1" w:defQFormat="0" w:count="267">
-    <w:lsdException w:name="Normal" w:semiHidden="0" w:uiPriority="0" w:unhideWhenUsed="0" w:qFormat="1"/>
-    <w:lsdException w:name="heading 1" w:semiHidden="0" w:uiPriority="9" w:unhideWhenUsed="0" w:qFormat="1"/>
-    <w:lsdException w:name="heading 2" w:uiPriority="9" w:qFormat="1"/>
-    <w:lsdException w:name="heading 3" w:uiPriority="9" w:qFormat="1"/>
-    <w:lsdException w:name="heading 4" w:uiPriority="9" w:qFormat="1"/>
-    <w:lsdException w:name="heading 5" w:uiPriority="9" w:qFormat="1"/>
-    <w:lsdException w:name="heading 6" w:uiPriority="9" w:qFormat="1"/>
-    <w:lsdException w:name="heading 7" w:uiPriority="9" w:qFormat="1"/>
-    <w:lsdException w:name="heading 8" w:uiPriority="9" w:qFormat="1"/>
-    <w:lsdException w:name="heading 9" w:uiPriority="9" w:qFormat="1"/>
-    <w:lsdException w:name="toc 1" w:uiPriority="39"/>
-    <w:lsdException w:name="toc 2" w:uiPriority="39"/>
-    <w:lsdException w:name="toc 3" w:uiPriority="39"/>
-    <w:lsdException w:name="toc 4" w:uiPriority="39"/>
-    <w:lsdException w:name="toc 5" w:uiPriority="39"/>
-    <w:lsdException w:name="toc 6" w:uiPriority="39"/>
-    <w:lsdException w:name="toc 7" w:uiPriority="39"/>
-    <w:lsdException w:name="toc 8" w:uiPriority="39"/>
-    <w:lsdException w:name="toc 9" w:uiPriority="39"/>
-    <w:lsdException w:name="caption" w:uiPriority="35" w:qFormat="1"/>
-    <w:lsdException w:name="Title" w:semiHidden="0" w:uiPriority="10" w:unhideWhenUsed="0" w:qFormat="1"/>
-    <w:lsdException w:name="Default Paragraph Font" w:uiPriority="1"/>
-    <w:lsdException w:name="Subtitle" w:semiHidden="0" w:uiPriority="11" w:unhideWhenUsed="0" w:qFormat="1"/>
-    <w:lsdException w:name="Strong" w:semiHidden="0" w:uiPriority="22" w:unhideWhenUsed="0" w:qFormat="1"/>
-    <w:lsdException w:name="Emphasis" w:semiHidden="0" w:uiPriority="20" w:unhideWhenUsed="0" w:qFormat="1"/>
-    <w:lsdException w:name="Table Grid" w:semiHidden="0" w:uiPriority="39" w:unhideWhenUsed="0"/>
-    <w:lsdException w:name="Placeholder Text" w:unhideWhenUsed="0"/>
-    <w:lsdException w:name="No Spacing" w:semiHidden="0" w:uiPriority="1" w:unhideWhenUsed="0" w:qFormat="1"/>
-    <w:lsdException w:name="Light Shading" w:semiHidden="0" w:uiPriority="60" w:unhideWhenUsed="0"/>
-    <w:lsdException w:name="Light List" w:semiHidden="0" w:uiPriority="61" w:unhideWhenUsed="0"/>
-    <w:lsdException w:name="Light Grid" w:semiHidden="0" w:uiPriority="62" w:unhideWhenUsed="0"/>
-    <w:lsdException w:name="Medium Shading 1" w:semiHidden="0" w:uiPriority="63" w:unhideWhenUsed="0"/>
-    <w:lsdException w:name="Medium Shading 2" w:semiHidden="0" w:uiPriority="64" w:unhideWhenUsed="0"/>
-    <w:lsdException w:name="Medium List 1" w:semiHidden="0" w:uiPriority="65" w:unhideWhenUsed="0"/>
-    <w:lsdException w:name="Medium List 2" w:semiHidden="0" w:uiPriority="66" w:unhideWhenUsed="0"/>
-    <w:lsdException w:name="Medium Grid 1" w:semiHidden="0" w:uiPriority="67" w:unhideWhenUsed="0"/>
-    <w:lsdException w:name="Medium Grid 2" w:semiHidden="0" w:uiPriority="68" w:unhideWhenUsed="0"/>
-    <w:lsdException w:name="Medium Grid 3" w:semiHidden="0" w:uiPriority="69" w:unhideWhenUsed="0"/>
-    <w:lsdException w:name="Dark List" w:semiHidden="0" w:uiPriority="70" w:unhideWhenUsed="0"/>
-    <w:lsdException w:name="Colorful Shading" w:semiHidden="0" w:uiPriority="71" w:unhideWhenUsed="0"/>
-    <w:lsdException w:name="Colorful List" w:semiHidden="0" w:uiPriority="72" w:unhideWhenUsed="0"/>
-    <w:lsdException w:name="Colorful Grid" w:semiHidden="0" w:uiPriority="73" w:unhideWhenUsed="0"/>
-    <w:lsdException w:name="Light Shading Accent 1" w:semiHidden="0" w:uiPriority="60" w:unhideWhenUsed="0"/>
-    <w:lsdException w:name="Light List Accent 1" w:semiHidden="0" w:uiPriority="61" w:unhideWhenUsed="0"/>
-    <w:lsdException w:name="Light Grid Accent 1" w:semiHidden="0" w:uiPriority="62" w:unhideWhenUsed="0"/>
-    <w:lsdException w:name="Medium Shading 1 Accent 1" w:semiHidden="0" w:uiPriority="63" w:unhideWhenUsed="0"/>
-    <w:lsdException w:name="Medium Shading 2 Accent 1" w:semiHidden="0" w:uiPriority="64" w:unhideWhenUsed="0"/>
-    <w:lsdException w:name="Medium List 1 Accent 1" w:semiHidden="0" w:uiPriority="65" w:unhideWhenUsed="0"/>
-    <w:lsdException w:name="Revision" w:unhideWhenUsed="0"/>
-    <w:lsdException w:name="List Paragraph" w:semiHidden="0" w:uiPriority="34" w:unhideWhenUsed="0" w:qFormat="1"/>
-    <w:lsdException w:name="Quote" w:semiHidden="0" w:uiPriority="29" w:unhideWhenUsed="0" w:qFormat="1"/>
-    <w:lsdException w:name="Intense Quote" w:semiHidden="0" w:uiPriority="30" w:unhideWhenUsed="0" w:qFormat="1"/>
-    <w:lsdException w:name="Medium List 2 Accent 1" w:semiHidden="0" w:uiPriority="66" w:unhideWhenUsed="0"/>
-    <w:lsdException w:name="Medium Grid 1 Accent 1" w:semiHidden="0" w:uiPriority="67" w:unhideWhenUsed="0"/>
-    <w:lsdException w:name="Medium Grid 2 Accent 1" w:semiHidden="0" w:uiPriority="68" w:unhideWhenUsed="0"/>
-    <w:lsdException w:name="Medium Grid 3 Accent 1" w:semiHidden="0" w:uiPriority="69" w:unhideWhenUsed="0"/>
-    <w:lsdException w:name="Dark List Accent 1" w:semiHidden="0" w:uiPriority="70" w:unhideWhenUsed="0"/>
-    <w:lsdException w:name="Colorful Shading Accent 1" w:semiHidden="0" w:uiPriority="71" w:unhideWhenUsed="0"/>
-    <w:lsdException w:name="Colorful List Accent 1" w:semiHidden="0" w:uiPriority="72" w:unhideWhenUsed="0"/>
-    <w:lsdException w:name="Colorful Grid Accent 1" w:semiHidden="0" w:uiPriority="73" w:unhideWhenUsed="0"/>
-    <w:lsdException w:name="Light Shading Accent 2" w:semiHidden="0" w:uiPriority="60" w:unhideWhenUsed="0"/>
-    <w:lsdException w:name="Light List Accent 2" w:semiHidden="0" w:uiPriority="61" w:unhideWhenUsed="0"/>
-    <w:lsdException w:name="Light Grid Accent 2" w:semiHidden="0" w:uiPriority="62" w:unhideWhenUsed="0"/>
-    <w:lsdException w:name="Medium Shading 1 Accent 2" w:semiHidden="0" w:uiPriority="63" w:unhideWhenUsed="0"/>
-    <w:lsdException w:name="Medium Shading 2 Accent 2" w:semiHidden="0" w:uiPriority="64" w:unhideWhenUsed="0"/>
-    <w:lsdException w:name="Medium List 1 Accent 2" w:semiHidden="0" w:uiPriority="65" w:unhideWhenUsed="0"/>
-    <w:lsdException w:name="Medium List 2 Accent 2" w:semiHidden="0" w:uiPriority="66" w:unhideWhenUsed="0"/>
-    <w:lsdException w:name="Medium Grid 1 Accent 2" w:semiHidden="0" w:uiPriority="67" w:unhideWhenUsed="0"/>
-    <w:lsdException w:name="Medium Grid 2 Accent 2" w:semiHidden="0" w:uiPriority="68" w:unhideWhenUsed="0"/>
-    <w:lsdException w:name="Medium Grid 3 Accent 2" w:semiHidden="0" w:uiPriority="69" w:unhideWhenUsed="0"/>
-    <w:lsdException w:name="Dark List Accent 2" w:semiHidden="0" w:uiPriority="70" w:unhideWhenUsed="0"/>
-    <w:lsdException w:name="Colorful Shading Accent 2" w:semiHidden="0" w:uiPriority="71" w:unhideWhenUsed="0"/>
-    <w:lsdException w:name="Colorful List Accent 2" w:semiHidden="0" w:uiPriority="72" w:unhideWhenUsed="0"/>
-    <w:lsdException w:name="Colorful Grid Accent 2" w:semiHidden="0" w:uiPriority="73" w:unhideWhenUsed="0"/>
-    <w:lsdException w:name="Light Shading Accent 3" w:semiHidden="0" w:uiPriority="60" w:unhideWhenUsed="0"/>
-    <w:lsdException w:name="Light List Accent 3" w:semiHidden="0" w:uiPriority="61" w:unhideWhenUsed="0"/>
-    <w:lsdException w:name="Light Grid Accent 3" w:semiHidden="0" w:uiPriority="62" w:unhideWhenUsed="0"/>
-    <w:lsdException w:name="Medium Shading 1 Accent 3" w:semiHidden="0" w:uiPriority="63" w:unhideWhenUsed="0"/>
-    <w:lsdException w:name="Medium Shading 2 Accent 3" w:semiHidden="0" w:uiPriority="64" w:unhideWhenUsed="0"/>
-    <w:lsdException w:name="Medium List 1 Accent 3" w:semiHidden="0" w:uiPriority="65" w:unhideWhenUsed="0"/>
-    <w:lsdException w:name="Medium List 2 Accent 3" w:semiHidden="0" w:uiPriority="66" w:unhideWhenUsed="0"/>
-    <w:lsdException w:name="Medium Grid 1 Accent 3" w:semiHidden="0" w:uiPriority="67" w:unhideWhenUsed="0"/>
-    <w:lsdException w:name="Medium Grid 2 Accent 3" w:semiHidden="0" w:uiPriority="68" w:unhideWhenUsed="0"/>
-    <w:lsdException w:name="Medium Grid 3 Accent 3" w:semiHidden="0" w:uiPriority="69" w:unhideWhenUsed="0"/>
-    <w:lsdException w:name="Dark List Accent 3" w:semiHidden="0" w:uiPriority="70" w:unhideWhenUsed="0"/>
-    <w:lsdException w:name="Colorful Shading Accent 3" w:semiHidden="0" w:uiPriority="71" w:unhideWhenUsed="0"/>
-    <w:lsdException w:name="Colorful List Accent 3" w:semiHidden="0" w:uiPriority="72" w:unhideWhenUsed="0"/>
-    <w:lsdException w:name="Colorful Grid Accent 3" w:semiHidden="0" w:uiPriority="73" w:unhideWhenUsed="0"/>
-    <w:lsdException w:name="Light Shading Accent 4" w:semiHidden="0" w:uiPriority="60" w:unhideWhenUsed="0"/>
-    <w:lsdException w:name="Light List Accent 4" w:semiHidden="0" w:uiPriority="61" w:unhideWhenUsed="0"/>
-    <w:lsdException w:name="Light Grid Accent 4" w:semiHidden="0" w:uiPriority="62" w:unhideWhenUsed="0"/>
-    <w:lsdException w:name="Medium Shading 1 Accent 4" w:semiHidden="0" w:uiPriority="63" w:unhideWhenUsed="0"/>
-    <w:lsdException w:name="Medium Shading 2 Accent 4" w:semiHidden="0" w:uiPriority="64" w:unhideWhenUsed="0"/>
-    <w:lsdException w:name="Medium List 1 Accent 4" w:semiHidden="0" w:uiPriority="65" w:unhideWhenUsed="0"/>
-    <w:lsdException w:name="Medium List 2 Accent 4" w:semiHidden="0" w:uiPriority="66" w:unhideWhenUsed="0"/>
-    <w:lsdException w:name="Medium Grid 1 Accent 4" w:semiHidden="0" w:uiPriority="67" w:unhideWhenUsed="0"/>
-    <w:lsdException w:name="Medium Grid 2 Accent 4" w:semiHidden="0" w:uiPriority="68" w:unhideWhenUsed="0"/>
-    <w:lsdException w:name="Medium Grid 3 Accent 4" w:semiHidden="0" w:uiPriority="69" w:unhideWhenUsed="0"/>
-    <w:lsdException w:name="Dark List Accent 4" w:semiHidden="0" w:uiPriority="70" w:unhideWhenUsed="0"/>
-    <w:lsdException w:name="Colorful Shading Accent 4" w:semiHidden="0" w:uiPriority="71" w:unhideWhenUsed="0"/>
-    <w:lsdException w:name="Colorful List Accent 4" w:semiHidden="0" w:uiPriority="72" w:unhideWhenUsed="0"/>
-    <w:lsdException w:name="Colorful Grid Accent 4" w:semiHidden="0" w:uiPriority="73" w:unhideWhenUsed="0"/>
-    <w:lsdException w:name="Light Shading Accent 5" w:semiHidden="0" w:uiPriority="60" w:unhideWhenUsed="0"/>
-    <w:lsdException w:name="Light List Accent 5" w:semiHidden="0" w:uiPriority="61" w:unhideWhenUsed="0"/>
-    <w:lsdException w:name="Light Grid Accent 5" w:semiHidden="0" w:uiPriority="62" w:unhideWhenUsed="0"/>
-    <w:lsdException w:name="Medium Shading 1 Accent 5" w:semiHidden="0" w:uiPriority="63" w:unhideWhenUsed="0"/>
-    <w:lsdException w:name="Medium Shading 2 Accent 5" w:semiHidden="0" w:uiPriority="64" w:unhideWhenUsed="0"/>
-    <w:lsdException w:name="Medium List 1 Accent 5" w:semiHidden="0" w:uiPriority="65" w:unhideWhenUsed="0"/>
-    <w:lsdException w:name="Medium List 2 Accent 5" w:semiHidden="0" w:uiPriority="66" w:unhideWhenUsed="0"/>
-    <w:lsdException w:name="Medium Grid 1 Accent 5" w:semiHidden="0" w:uiPriority="67" w:unhideWhenUsed="0"/>
-    <w:lsdException w:name="Medium Grid 2 Accent 5" w:semiHidden="0" w:uiPriority="68" w:unhideWhenUsed="0"/>
-    <w:lsdException w:name="Medium Grid 3 Accent 5" w:semiHidden="0" w:uiPriority="69" w:unhideWhenUsed="0"/>
-    <w:lsdException w:name="Dark List Accent 5" w:semiHidden="0" w:uiPriority="70" w:unhideWhenUsed="0"/>
-    <w:lsdException w:name="Colorful Shading Accent 5" w:semiHidden="0" w:uiPriority="71" w:unhideWhenUsed="0"/>
-    <w:lsdException w:name="Colorful List Accent 5" w:semiHidden="0" w:uiPriority="72" w:unhideWhenUsed="0"/>
-    <w:lsdException w:name="Colorful Grid Accent 5" w:semiHidden="0" w:uiPriority="73" w:unhideWhenUsed="0"/>
-    <w:lsdException w:name="Light Shading Accent 6" w:semiHidden="0" w:uiPriority="60" w:unhideWhenUsed="0"/>
-    <w:lsdException w:name="Light List Accent 6" w:semiHidden="0" w:uiPriority="61" w:unhideWhenUsed="0"/>
-    <w:lsdException w:name="Light Grid Accent 6" w:semiHidden="0" w:uiPriority="62" w:unhideWhenUsed="0"/>
-    <w:lsdException w:name="Medium Shading 1 Accent 6" w:semiHidden="0" w:uiPriority="63" w:unhideWhenUsed="0"/>
-    <w:lsdException w:name="Medium Shading 2 Accent 6" w:semiHidden="0" w:uiPriority="64" w:unhideWhenUsed="0"/>
-    <w:lsdException w:name="Medium List 1 Accent 6" w:semiHidden="0" w:uiPriority="65" w:unhideWhenUsed="0"/>
-    <w:lsdException w:name="Medium List 2 Accent 6" w:semiHidden="0" w:uiPriority="66" w:unhideWhenUsed="0"/>
-    <w:lsdException w:name="Medium Grid 1 Accent 6" w:semiHidden="0" w:uiPriority="67" w:unhideWhenUsed="0"/>
-    <w:lsdException w:name="Medium Grid 2 Accent 6" w:semiHidden="0" w:uiPriority="68" w:unhideWhenUsed="0"/>
-    <w:lsdException w:name="Medium Grid 3 Accent 6" w:semiHidden="0" w:uiPriority="69" w:unhideWhenUsed="0"/>
-    <w:lsdException w:name="Dark List Accent 6" w:semiHidden="0" w:uiPriority="70" w:unhideWhenUsed="0"/>
-    <w:lsdException w:name="Colorful Shading Accent 6" w:semiHidden="0" w:uiPriority="71" w:unhideWhenUsed="0"/>
-    <w:lsdException w:name="Colorful List Accent 6" w:semiHidden="0" w:uiPriority="72" w:unhideWhenUsed="0"/>
-    <w:lsdException w:name="Colorful Grid Accent 6" w:semiHidden="0" w:uiPriority="73" w:unhideWhenUsed="0"/>
-    <w:lsdException w:name="Subtle Emphasis" w:semiHidden="0" w:uiPriority="19" w:unhideWhenUsed="0" w:qFormat="1"/>
-    <w:lsdException w:name="Intense Emphasis" w:semiHidden="0" w:uiPriority="21" w:unhideWhenUsed="0" w:qFormat="1"/>
-    <w:lsdException w:name="Subtle Reference" w:semiHidden="0" w:uiPriority="31" w:unhideWhenUsed="0" w:qFormat="1"/>
-    <w:lsdException w:name="Intense Reference" w:semiHidden="0" w:uiPriority="32" w:unhideWhenUsed="0" w:qFormat="1"/>
-    <w:lsdException w:name="Book Title" w:semiHidden="0" w:uiPriority="33" w:unhideWhenUsed="0" w:qFormat="1"/>
-    <w:lsdException w:name="Bibliography" w:uiPriority="37"/>
-    <w:lsdException w:name="TOC Heading" w:uiPriority="39" w:qFormat="1"/>
+  <w:latentStyles w:defLockedState="0" w:defUIPriority="99" w:defSemiHidden="0" w:defUnhideWhenUsed="0" w:defQFormat="0" w:count="371">
+    <w:lsdException w:name="Normal" w:uiPriority="0" w:qFormat="1"/>
+    <w:lsdException w:name="heading 1" w:uiPriority="9" w:qFormat="1"/>
+    <w:lsdException w:name="heading 2" w:semiHidden="1" w:uiPriority="9" w:unhideWhenUsed="1" w:qFormat="1"/>
+    <w:lsdException w:name="heading 3" w:semiHidden="1" w:uiPriority="9" w:unhideWhenUsed="1" w:qFormat="1"/>
+    <w:lsdException w:name="heading 4" w:semiHidden="1" w:uiPriority="9" w:unhideWhenUsed="1" w:qFormat="1"/>
+    <w:lsdException w:name="heading 5" w:semiHidden="1" w:uiPriority="9" w:unhideWhenUsed="1" w:qFormat="1"/>
+    <w:lsdException w:name="heading 6" w:semiHidden="1" w:uiPriority="9" w:unhideWhenUsed="1" w:qFormat="1"/>
+    <w:lsdException w:name="heading 7" w:semiHidden="1" w:uiPriority="9" w:unhideWhenUsed="1" w:qFormat="1"/>
+    <w:lsdException w:name="heading 8" w:semiHidden="1" w:uiPriority="9" w:unhideWhenUsed="1" w:qFormat="1"/>
+    <w:lsdException w:name="heading 9" w:semiHidden="1" w:uiPriority="9" w:unhideWhenUsed="1" w:qFormat="1"/>
+    <w:lsdException w:name="index 1" w:semiHidden="1" w:unhideWhenUsed="1"/>
+    <w:lsdException w:name="index 2" w:semiHidden="1" w:unhideWhenUsed="1"/>
+    <w:lsdException w:name="index 3" w:semiHidden="1" w:unhideWhenUsed="1"/>
+    <w:lsdException w:name="index 4" w:semiHidden="1" w:unhideWhenUsed="1"/>
+    <w:lsdException w:name="index 5" w:semiHidden="1" w:unhideWhenUsed="1"/>
+    <w:lsdException w:name="index 6" w:semiHidden="1" w:unhideWhenUsed="1"/>
+    <w:lsdException w:name="index 7" w:semiHidden="1" w:unhideWhenUsed="1"/>
+    <w:lsdException w:name="index 8" w:semiHidden="1" w:unhideWhenUsed="1"/>
+    <w:lsdException w:name="index 9" w:semiHidden="1" w:unhideWhenUsed="1"/>
+    <w:lsdException w:name="toc 1" w:semiHidden="1" w:uiPriority="39" w:unhideWhenUsed="1"/>
+    <w:lsdException w:name="toc 2" w:semiHidden="1" w:uiPriority="39" w:unhideWhenUsed="1"/>
+    <w:lsdException w:name="toc 3" w:semiHidden="1" w:uiPriority="39" w:unhideWhenUsed="1"/>
+    <w:lsdException w:name="toc 4" w:semiHidden="1" w:uiPriority="39" w:unhideWhenUsed="1"/>
+    <w:lsdException w:name="toc 5" w:semiHidden="1" w:uiPriority="39" w:unhideWhenUsed="1"/>
+    <w:lsdException w:name="toc 6" w:semiHidden="1" w:uiPriority="39" w:unhideWhenUsed="1"/>
+    <w:lsdException w:name="toc 7" w:semiHidden="1" w:uiPriority="39" w:unhideWhenUsed="1"/>
+    <w:lsdException w:name="toc 8" w:semiHidden="1" w:uiPriority="39" w:unhideWhenUsed="1"/>
+    <w:lsdException w:name="toc 9" w:semiHidden="1" w:uiPriority="39" w:unhideWhenUsed="1"/>
+    <w:lsdException w:name="Normal Indent" w:semiHidden="1" w:unhideWhenUsed="1"/>
+    <w:lsdException w:name="footnote text" w:semiHidden="1" w:unhideWhenUsed="1"/>
+    <w:lsdException w:name="annotation text" w:semiHidden="1" w:unhideWhenUsed="1"/>
+    <w:lsdException w:name="header" w:semiHidden="1" w:unhideWhenUsed="1"/>
+    <w:lsdException w:name="footer" w:semiHidden="1" w:unhideWhenUsed="1"/>
+    <w:lsdException w:name="index heading" w:semiHidden="1" w:unhideWhenUsed="1"/>
+    <w:lsdException w:name="caption" w:semiHidden="1" w:uiPriority="35" w:unhideWhenUsed="1" w:qFormat="1"/>
+    <w:lsdException w:name="table of figures" w:semiHidden="1" w:unhideWhenUsed="1"/>
+    <w:lsdException w:name="envelope address" w:semiHidden="1" w:unhideWhenUsed="1"/>
+    <w:lsdException w:name="envelope return" w:semiHidden="1" w:unhideWhenUsed="1"/>
+    <w:lsdException w:name="footnote reference" w:semiHidden="1" w:unhideWhenUsed="1"/>
+    <w:lsdException w:name="annotation reference" w:semiHidden="1" w:unhideWhenUsed="1"/>
+    <w:lsdException w:name="line number" w:semiHidden="1" w:unhideWhenUsed="1"/>
+    <w:lsdException w:name="page number" w:semiHidden="1" w:unhideWhenUsed="1"/>
+    <w:lsdException w:name="endnote reference" w:semiHidden="1" w:unhideWhenUsed="1"/>
+    <w:lsdException w:name="endnote text" w:semiHidden="1" w:unhideWhenUsed="1"/>
+    <w:lsdException w:name="table of authorities" w:semiHidden="1" w:unhideWhenUsed="1"/>
+    <w:lsdException w:name="macro" w:semiHidden="1" w:unhideWhenUsed="1"/>
+    <w:lsdException w:name="toa heading" w:semiHidden="1" w:unhideWhenUsed="1"/>
+    <w:lsdException w:name="List" w:semiHidden="1" w:unhideWhenUsed="1"/>
+    <w:lsdException w:name="List Bullet" w:semiHidden="1" w:unhideWhenUsed="1"/>
+    <w:lsdException w:name="List Number" w:semiHidden="1" w:unhideWhenUsed="1"/>
+    <w:lsdException w:name="List 2" w:semiHidden="1" w:unhideWhenUsed="1"/>
+    <w:lsdException w:name="List 3" w:semiHidden="1" w:unhideWhenUsed="1"/>
+    <w:lsdException w:name="List 4" w:semiHidden="1" w:unhideWhenUsed="1"/>
+    <w:lsdException w:name="List 5" w:semiHidden="1" w:unhideWhenUsed="1"/>
+    <w:lsdException w:name="List Bullet 2" w:semiHidden="1" w:unhideWhenUsed="1"/>
+    <w:lsdException w:name="List Bullet 3" w:semiHidden="1" w:unhideWhenUsed="1"/>
+    <w:lsdException w:name="List Bullet 4" w:semiHidden="1" w:unhideWhenUsed="1"/>
+    <w:lsdException w:name="List Bullet 5" w:semiHidden="1" w:unhideWhenUsed="1"/>
+    <w:lsdException w:name="List Number 2" w:semiHidden="1" w:unhideWhenUsed="1"/>
+    <w:lsdException w:name="List Number 3" w:semiHidden="1" w:unhideWhenUsed="1"/>
+    <w:lsdException w:name="List Number 4" w:semiHidden="1" w:unhideWhenUsed="1"/>
+    <w:lsdException w:name="List Number 5" w:semiHidden="1" w:unhideWhenUsed="1"/>
+    <w:lsdException w:name="Title" w:uiPriority="10" w:qFormat="1"/>
+    <w:lsdException w:name="Closing" w:semiHidden="1" w:unhideWhenUsed="1"/>
+    <w:lsdException w:name="Signature" w:semiHidden="1" w:unhideWhenUsed="1"/>
+    <w:lsdException w:name="Default Paragraph Font" w:semiHidden="1" w:uiPriority="1" w:unhideWhenUsed="1"/>
+    <w:lsdException w:name="Body Text" w:semiHidden="1" w:unhideWhenUsed="1"/>
+    <w:lsdException w:name="Body Text Indent" w:semiHidden="1" w:unhideWhenUsed="1"/>
+    <w:lsdException w:name="List Continue" w:semiHidden="1" w:unhideWhenUsed="1"/>
+    <w:lsdException w:name="List Continue 2" w:semiHidden="1" w:unhideWhenUsed="1"/>
+    <w:lsdException w:name="List Continue 3" w:semiHidden="1" w:unhideWhenUsed="1"/>
+    <w:lsdException w:name="List Continue 4" w:semiHidden="1" w:unhideWhenUsed="1"/>
+    <w:lsdException w:name="List Continue 5" w:semiHidden="1" w:unhideWhenUsed="1"/>
+    <w:lsdException w:name="Message Header" w:semiHidden="1" w:unhideWhenUsed="1"/>
+    <w:lsdException w:name="Subtitle" w:uiPriority="11" w:qFormat="1"/>
+    <w:lsdException w:name="Salutation" w:semiHidden="1" w:unhideWhenUsed="1"/>
+    <w:lsdException w:name="Date" w:semiHidden="1" w:unhideWhenUsed="1"/>
+    <w:lsdException w:name="Body Text First Indent" w:semiHidden="1" w:unhideWhenUsed="1"/>
+    <w:lsdException w:name="Body Text First Indent 2" w:semiHidden="1" w:unhideWhenUsed="1"/>
+    <w:lsdException w:name="Note Heading" w:semiHidden="1" w:unhideWhenUsed="1"/>
+    <w:lsdException w:name="Body Text 2" w:semiHidden="1" w:unhideWhenUsed="1"/>
+    <w:lsdException w:name="Body Text 3" w:semiHidden="1" w:unhideWhenUsed="1"/>
+    <w:lsdException w:name="Body Text Indent 2" w:semiHidden="1" w:unhideWhenUsed="1"/>
+    <w:lsdException w:name="Body Text Indent 3" w:semiHidden="1" w:unhideWhenUsed="1"/>
+    <w:lsdException w:name="Block Text" w:semiHidden="1" w:unhideWhenUsed="1"/>
+    <w:lsdException w:name="Hyperlink" w:semiHidden="1" w:unhideWhenUsed="1"/>
+    <w:lsdException w:name="FollowedHyperlink" w:semiHidden="1" w:unhideWhenUsed="1"/>
+    <w:lsdException w:name="Strong" w:uiPriority="22" w:qFormat="1"/>
+    <w:lsdException w:name="Emphasis" w:uiPriority="20" w:qFormat="1"/>
+    <w:lsdException w:name="Document Map" w:semiHidden="1" w:unhideWhenUsed="1"/>
+    <w:lsdException w:name="Plain Text" w:semiHidden="1" w:unhideWhenUsed="1"/>
+    <w:lsdException w:name="E-mail Signature" w:semiHidden="1" w:unhideWhenUsed="1"/>
+    <w:lsdException w:name="HTML Top of Form" w:semiHidden="1" w:unhideWhenUsed="1"/>
+    <w:lsdException w:name="HTML Bottom of Form" w:semiHidden="1" w:unhideWhenUsed="1"/>
+    <w:lsdException w:name="Normal (Web)" w:semiHidden="1" w:unhideWhenUsed="1"/>
+    <w:lsdException w:name="HTML Acronym" w:semiHidden="1" w:unhideWhenUsed="1"/>
+    <w:lsdException w:name="HTML Address" w:semiHidden="1" w:unhideWhenUsed="1"/>
+    <w:lsdException w:name="HTML Cite" w:semiHidden="1" w:unhideWhenUsed="1"/>
+    <w:lsdException w:name="HTML Code" w:semiHidden="1" w:unhideWhenUsed="1"/>
+    <w:lsdException w:name="HTML Definition" w:semiHidden="1" w:unhideWhenUsed="1"/>
+    <w:lsdException w:name="HTML Keyboard" w:semiHidden="1" w:unhideWhenUsed="1"/>
+    <w:lsdException w:name="HTML Preformatted" w:semiHidden="1" w:unhideWhenUsed="1"/>
+    <w:lsdException w:name="HTML Sample" w:semiHidden="1" w:unhideWhenUsed="1"/>
+    <w:lsdException w:name="HTML Typewriter" w:semiHidden="1" w:unhideWhenUsed="1"/>
+    <w:lsdException w:name="HTML Variable" w:semiHidden="1" w:unhideWhenUsed="1"/>
+    <w:lsdException w:name="Normal Table" w:semiHidden="1" w:unhideWhenUsed="1"/>
+    <w:lsdException w:name="annotation subject" w:semiHidden="1" w:unhideWhenUsed="1"/>
+    <w:lsdException w:name="No List" w:semiHidden="1" w:unhideWhenUsed="1"/>
+    <w:lsdException w:name="Outline List 1" w:semiHidden="1" w:unhideWhenUsed="1"/>
+    <w:lsdException w:name="Outline List 2" w:semiHidden="1" w:unhideWhenUsed="1"/>
+    <w:lsdException w:name="Outline List 3" w:semiHidden="1" w:unhideWhenUsed="1"/>
+    <w:lsdException w:name="Table Simple 1" w:semiHidden="1" w:unhideWhenUsed="1"/>
+    <w:lsdException w:name="Table Simple 2" w:semiHidden="1" w:unhideWhenUsed="1"/>
+    <w:lsdException w:name="Table Simple 3" w:semiHidden="1" w:unhideWhenUsed="1"/>
+    <w:lsdException w:name="Table Classic 1" w:semiHidden="1" w:unhideWhenUsed="1"/>
+    <w:lsdException w:name="Table Classic 2" w:semiHidden="1" w:unhideWhenUsed="1"/>
+    <w:lsdException w:name="Table Classic 3" w:semiHidden="1" w:unhideWhenUsed="1"/>
+    <w:lsdException w:name="Table Classic 4" w:semiHidden="1" w:unhideWhenUsed="1"/>
+    <w:lsdException w:name="Table Colorful 1" w:semiHidden="1" w:unhideWhenUsed="1"/>
+    <w:lsdException w:name="Table Colorful 2" w:semiHidden="1" w:unhideWhenUsed="1"/>
+    <w:lsdException w:name="Table Colorful 3" w:semiHidden="1" w:unhideWhenUsed="1"/>
+    <w:lsdException w:name="Table Columns 1" w:semiHidden="1" w:unhideWhenUsed="1"/>
+    <w:lsdException w:name="Table Columns 2" w:semiHidden="1" w:unhideWhenUsed="1"/>
+    <w:lsdException w:name="Table Columns 3" w:semiHidden="1" w:unhideWhenUsed="1"/>
+    <w:lsdException w:name="Table Columns 4" w:semiHidden="1" w:unhideWhenUsed="1"/>
+    <w:lsdException w:name="Table Columns 5" w:semiHidden="1" w:unhideWhenUsed="1"/>
+    <w:lsdException w:name="Table Grid 1" w:semiHidden="1" w:unhideWhenUsed="1"/>
+    <w:lsdException w:name="Table Grid 2" w:semiHidden="1" w:unhideWhenUsed="1"/>
+    <w:lsdException w:name="Table Grid 3" w:semiHidden="1" w:unhideWhenUsed="1"/>
+    <w:lsdException w:name="Table Grid 4" w:semiHidden="1" w:unhideWhenUsed="1"/>
+    <w:lsdException w:name="Table Grid 5" w:semiHidden="1" w:unhideWhenUsed="1"/>
+    <w:lsdException w:name="Table Grid 6" w:semiHidden="1" w:unhideWhenUsed="1"/>
+    <w:lsdException w:name="Table Grid 7" w:semiHidden="1" w:unhideWhenUsed="1"/>
+    <w:lsdException w:name="Table Grid 8" w:semiHidden="1" w:unhideWhenUsed="1"/>
+    <w:lsdException w:name="Table List 1" w:semiHidden="1" w:unhideWhenUsed="1"/>
+    <w:lsdException w:name="Table List 2" w:semiHidden="1" w:unhideWhenUsed="1"/>
+    <w:lsdException w:name="Table List 3" w:semiHidden="1" w:unhideWhenUsed="1"/>
+    <w:lsdException w:name="Table List 4" w:semiHidden="1" w:unhideWhenUsed="1"/>
+    <w:lsdException w:name="Table List 5" w:semiHidden="1" w:unhideWhenUsed="1"/>
+    <w:lsdException w:name="Table List 6" w:semiHidden="1" w:unhideWhenUsed="1"/>
+    <w:lsdException w:name="Table List 7" w:semiHidden="1" w:unhideWhenUsed="1"/>
+    <w:lsdException w:name="Table List 8" w:semiHidden="1" w:unhideWhenUsed="1"/>
+    <w:lsdException w:name="Table 3D effects 1" w:semiHidden="1" w:unhideWhenUsed="1"/>
+    <w:lsdException w:name="Table 3D effects 2" w:semiHidden="1" w:unhideWhenUsed="1"/>
+    <w:lsdException w:name="Table 3D effects 3" w:semiHidden="1" w:unhideWhenUsed="1"/>
+    <w:lsdException w:name="Table Contemporary" w:semiHidden="1" w:unhideWhenUsed="1"/>
+    <w:lsdException w:name="Table Elegant" w:semiHidden="1" w:unhideWhenUsed="1"/>
+    <w:lsdException w:name="Table Professional" w:semiHidden="1" w:unhideWhenUsed="1"/>
+    <w:lsdException w:name="Table Subtle 1" w:semiHidden="1" w:unhideWhenUsed="1"/>
+    <w:lsdException w:name="Table Subtle 2" w:semiHidden="1" w:unhideWhenUsed="1"/>
+    <w:lsdException w:name="Table Web 1" w:semiHidden="1" w:unhideWhenUsed="1"/>
+    <w:lsdException w:name="Table Web 2" w:semiHidden="1" w:unhideWhenUsed="1"/>
+    <w:lsdException w:name="Table Web 3" w:semiHidden="1" w:unhideWhenUsed="1"/>
+    <w:lsdException w:name="Balloon Text" w:semiHidden="1" w:unhideWhenUsed="1"/>
+    <w:lsdException w:name="Table Grid" w:uiPriority="39"/>
+    <w:lsdException w:name="Table Theme" w:semiHidden="1" w:unhideWhenUsed="1"/>
+    <w:lsdException w:name="Placeholder Text" w:semiHidden="1"/>
+    <w:lsdException w:name="No Spacing" w:uiPriority="1" w:qFormat="1"/>
+    <w:lsdException w:name="Light Shading" w:uiPriority="60"/>
+    <w:lsdException w:name="Light List" w:uiPriority="61"/>
+    <w:lsdException w:name="Light Grid" w:uiPriority="62"/>
+    <w:lsdException w:name="Medium Shading 1" w:uiPriority="63"/>
+    <w:lsdException w:name="Medium Shading 2" w:uiPriority="64"/>
+    <w:lsdException w:name="Medium List 1" w:uiPriority="65"/>
+    <w:lsdException w:name="Medium List 2" w:uiPriority="66"/>
+    <w:lsdException w:name="Medium Grid 1" w:uiPriority="67"/>
+    <w:lsdException w:name="Medium Grid 2" w:uiPriority="68"/>
+    <w:lsdException w:name="Medium Grid 3" w:uiPriority="69"/>
+    <w:lsdException w:name="Dark List" w:uiPriority="70"/>
+    <w:lsdException w:name="Colorful Shading" w:uiPriority="71"/>
+    <w:lsdException w:name="Colorful List" w:uiPriority="72"/>
+    <w:lsdException w:name="Colorful Grid" w:uiPriority="73"/>
+    <w:lsdException w:name="Light Shading Accent 1" w:uiPriority="60"/>
+    <w:lsdException w:name="Light List Accent 1" w:uiPriority="61"/>
+    <w:lsdException w:name="Light Grid Accent 1" w:uiPriority="62"/>
+    <w:lsdException w:name="Medium Shading 1 Accent 1" w:uiPriority="63"/>
+    <w:lsdException w:name="Medium Shading 2 Accent 1" w:uiPriority="64"/>
+    <w:lsdException w:name="Medium List 1 Accent 1" w:uiPriority="65"/>
+    <w:lsdException w:name="Revision" w:semiHidden="1"/>
+    <w:lsdException w:name="List Paragraph" w:uiPriority="34" w:qFormat="1"/>
+    <w:lsdException w:name="Quote" w:uiPriority="29" w:qFormat="1"/>
+    <w:lsdException w:name="Intense Quote" w:uiPriority="30" w:qFormat="1"/>
+    <w:lsdException w:name="Medium List 2 Accent 1" w:uiPriority="66"/>
+    <w:lsdException w:name="Medium Grid 1 Accent 1" w:uiPriority="67"/>
+    <w:lsdException w:name="Medium Grid 2 Accent 1" w:uiPriority="68"/>
+    <w:lsdException w:name="Medium Grid 3 Accent 1" w:uiPriority="69"/>
+    <w:lsdException w:name="Dark List Accent 1" w:uiPriority="70"/>
+    <w:lsdException w:name="Colorful Shading Accent 1" w:uiPriority="71"/>
+    <w:lsdException w:name="Colorful List Accent 1" w:uiPriority="72"/>
+    <w:lsdException w:name="Colorful Grid Accent 1" w:uiPriority="73"/>
+    <w:lsdException w:name="Light Shading Accent 2" w:uiPriority="60"/>
+    <w:lsdException w:name="Light List Accent 2" w:uiPriority="61"/>
+    <w:lsdException w:name="Light Grid Accent 2" w:uiPriority="62"/>
+    <w:lsdException w:name="Medium Shading 1 Accent 2" w:uiPriority="63"/>
+    <w:lsdException w:name="Medium Shading 2 Accent 2" w:uiPriority="64"/>
+    <w:lsdException w:name="Medium List 1 Accent 2" w:uiPriority="65"/>
+    <w:lsdException w:name="Medium List 2 Accent 2" w:uiPriority="66"/>
+    <w:lsdException w:name="Medium Grid 1 Accent 2" w:uiPriority="67"/>
+    <w:lsdException w:name="Medium Grid 2 Accent 2" w:uiPriority="68"/>
+    <w:lsdException w:name="Medium Grid 3 Accent 2" w:uiPriority="69"/>
+    <w:lsdException w:name="Dark List Accent 2" w:uiPriority="70"/>
+    <w:lsdException w:name="Colorful Shading Accent 2" w:uiPriority="71"/>
+    <w:lsdException w:name="Colorful List Accent 2" w:uiPriority="72"/>
+    <w:lsdException w:name="Colorful Grid Accent 2" w:uiPriority="73"/>
+    <w:lsdException w:name="Light Shading Accent 3" w:uiPriority="60"/>
+    <w:lsdException w:name="Light List Accent 3" w:uiPriority="61"/>
+    <w:lsdException w:name="Light Grid Accent 3" w:uiPriority="62"/>
+    <w:lsdException w:name="Medium Shading 1 Accent 3" w:uiPriority="63"/>
+    <w:lsdException w:name="Medium Shading 2 Accent 3" w:uiPriority="64"/>
+    <w:lsdException w:name="Medium List 1 Accent 3" w:uiPriority="65"/>
+    <w:lsdException w:name="Medium List 2 Accent 3" w:uiPriority="66"/>
+    <w:lsdException w:name="Medium Grid 1 Accent 3" w:uiPriority="67"/>
+    <w:lsdException w:name="Medium Grid 2 Accent 3" w:uiPriority="68"/>
+    <w:lsdException w:name="Medium Grid 3 Accent 3" w:uiPriority="69"/>
+    <w:lsdException w:name="Dark List Accent 3" w:uiPriority="70"/>
+    <w:lsdException w:name="Colorful Shading Accent 3" w:uiPriority="71"/>
+    <w:lsdException w:name="Colorful List Accent 3" w:uiPriority="72"/>
+    <w:lsdException w:name="Colorful Grid Accent 3" w:uiPriority="73"/>
+    <w:lsdException w:name="Light Shading Accent 4" w:uiPriority="60"/>
+    <w:lsdException w:name="Light List Accent 4" w:uiPriority="61"/>
+    <w:lsdException w:name="Light Grid Accent 4" w:uiPriority="62"/>
+    <w:lsdException w:name="Medium Shading 1 Accent 4" w:uiPriority="63"/>
+    <w:lsdException w:name="Medium Shading 2 Accent 4" w:uiPriority="64"/>
+    <w:lsdException w:name="Medium List 1 Accent 4" w:uiPriority="65"/>
+    <w:lsdException w:name="Medium List 2 Accent 4" w:uiPriority="66"/>
+    <w:lsdException w:name="Medium Grid 1 Accent 4" w:uiPriority="67"/>
+    <w:lsdException w:name="Medium Grid 2 Accent 4" w:uiPriority="68"/>
+    <w:lsdException w:name="Medium Grid 3 Accent 4" w:uiPriority="69"/>
+    <w:lsdException w:name="Dark List Accent 4" w:uiPriority="70"/>
+    <w:lsdException w:name="Colorful Shading Accent 4" w:uiPriority="71"/>
+    <w:lsdException w:name="Colorful List Accent 4" w:uiPriority="72"/>
+    <w:lsdException w:name="Colorful Grid Accent 4" w:uiPriority="73"/>
+    <w:lsdException w:name="Light Shading Accent 5" w:uiPriority="60"/>
+    <w:lsdException w:name="Light List Accent 5" w:uiPriority="61"/>
+    <w:lsdException w:name="Light Grid Accent 5" w:uiPriority="62"/>
+    <w:lsdException w:name="Medium Shading 1 Accent 5" w:uiPriority="63"/>
+    <w:lsdException w:name="Medium Shading 2 Accent 5" w:uiPriority="64"/>
+    <w:lsdException w:name="Medium List 1 Accent 5" w:uiPriority="65"/>
+    <w:lsdException w:name="Medium List 2 Accent 5" w:uiPriority="66"/>
+    <w:lsdException w:name="Medium Grid 1 Accent 5" w:uiPriority="67"/>
+    <w:lsdException w:name="Medium Grid 2 Accent 5" w:uiPriority="68"/>
+    <w:lsdException w:name="Medium Grid 3 Accent 5" w:uiPriority="69"/>
+    <w:lsdException w:name="Dark List Accent 5" w:uiPriority="70"/>
+    <w:lsdException w:name="Colorful Shading Accent 5" w:uiPriority="71"/>
+    <w:lsdException w:name="Colorful List Accent 5" w:uiPriority="72"/>
+    <w:lsdException w:name="Colorful Grid Accent 5" w:uiPriority="73"/>
+    <w:lsdException w:name="Light Shading Accent 6" w:uiPriority="60"/>
+    <w:lsdException w:name="Light List Accent 6" w:uiPriority="61"/>
+    <w:lsdException w:name="Light Grid Accent 6" w:uiPriority="62"/>
+    <w:lsdException w:name="Medium Shading 1 Accent 6" w:uiPriority="63"/>
+    <w:lsdException w:name="Medium Shading 2 Accent 6" w:uiPriority="64"/>
+    <w:lsdException w:name="Medium List 1 Accent 6" w:uiPriority="65"/>
+    <w:lsdException w:name="Medium List 2 Accent 6" w:uiPriority="66"/>
+    <w:lsdException w:name="Medium Grid 1 Accent 6" w:uiPriority="67"/>
+    <w:lsdException w:name="Medium Grid 2 Accent 6" w:uiPriority="68"/>
+    <w:lsdException w:name="Medium Grid 3 Accent 6" w:uiPriority="69"/>
+    <w:lsdException w:name="Dark List Accent 6" w:uiPriority="70"/>
+    <w:lsdException w:name="Colorful Shading Accent 6" w:uiPriority="71"/>
+    <w:lsdException w:name="Colorful List Accent 6" w:uiPriority="72"/>
+    <w:lsdException w:name="Colorful Grid Accent 6" w:uiPriority="73"/>
+    <w:lsdException w:name="Subtle Emphasis" w:uiPriority="19" w:qFormat="1"/>
+    <w:lsdException w:name="Intense Emphasis" w:uiPriority="21" w:qFormat="1"/>
+    <w:lsdException w:name="Subtle Reference" w:uiPriority="31" w:qFormat="1"/>
+    <w:lsdException w:name="Intense Reference" w:uiPriority="32" w:qFormat="1"/>
+    <w:lsdException w:name="Book Title" w:uiPriority="33" w:qFormat="1"/>
+    <w:lsdException w:name="Bibliography" w:semiHidden="1" w:uiPriority="37" w:unhideWhenUsed="1"/>
+    <w:lsdException w:name="TOC Heading" w:semiHidden="1" w:uiPriority="39" w:unhideWhenUsed="1" w:qFormat="1"/>
+    <w:lsdException w:name="Plain Table 1" w:uiPriority="41"/>
+    <w:lsdException w:name="Plain Table 2" w:uiPriority="42"/>
+    <w:lsdException w:name="Plain Table 3" w:uiPriority="43"/>
+    <w:lsdException w:name="Plain Table 4" w:uiPriority="44"/>
+    <w:lsdException w:name="Plain Table 5" w:uiPriority="45"/>
+    <w:lsdException w:name="Grid Table Light" w:uiPriority="40"/>
+    <w:lsdException w:name="Grid Table 1 Light" w:uiPriority="46"/>
+    <w:lsdException w:name="Grid Table 2" w:uiPriority="47"/>
+    <w:lsdException w:name="Grid Table 3" w:uiPriority="48"/>
+    <w:lsdException w:name="Grid Table 4" w:uiPriority="49"/>
+    <w:lsdException w:name="Grid Table 5 Dark" w:uiPriority="50"/>
+    <w:lsdException w:name="Grid Table 6 Colorful" w:uiPriority="51"/>
+    <w:lsdException w:name="Grid Table 7 Colorful" w:uiPriority="52"/>
+    <w:lsdException w:name="Grid Table 1 Light Accent 1" w:uiPriority="46"/>
+    <w:lsdException w:name="Grid Table 2 Accent 1" w:uiPriority="47"/>
+    <w:lsdException w:name="Grid Table 3 Accent 1" w:uiPriority="48"/>
+    <w:lsdException w:name="Grid Table 4 Accent 1" w:uiPriority="49"/>
+    <w:lsdException w:name="Grid Table 5 Dark Accent 1" w:uiPriority="50"/>
+    <w:lsdException w:name="Grid Table 6 Colorful Accent 1" w:uiPriority="51"/>
+    <w:lsdException w:name="Grid Table 7 Colorful Accent 1" w:uiPriority="52"/>
+    <w:lsdException w:name="Grid Table 1 Light Accent 2" w:uiPriority="46"/>
+    <w:lsdException w:name="Grid Table 2 Accent 2" w:uiPriority="47"/>
+    <w:lsdException w:name="Grid Table 3 Accent 2" w:uiPriority="48"/>
+    <w:lsdException w:name="Grid Table 4 Accent 2" w:uiPriority="49"/>
+    <w:lsdException w:name="Grid Table 5 Dark Accent 2" w:uiPriority="50"/>
+    <w:lsdException w:name="Grid Table 6 Colorful Accent 2" w:uiPriority="51"/>
+    <w:lsdException w:name="Grid Table 7 Colorful Accent 2" w:uiPriority="52"/>
+    <w:lsdException w:name="Grid Table 1 Light Accent 3" w:uiPriority="46"/>
+    <w:lsdException w:name="Grid Table 2 Accent 3" w:uiPriority="47"/>
+    <w:lsdException w:name="Grid Table 3 Accent 3" w:uiPriority="48"/>
+    <w:lsdException w:name="Grid Table 4 Accent 3" w:uiPriority="49"/>
+    <w:lsdException w:name="Grid Table 5 Dark Accent 3" w:uiPriority="50"/>
+    <w:lsdException w:name="Grid Table 6 Colorful Accent 3" w:uiPriority="51"/>
+    <w:lsdException w:name="Grid Table 7 Colorful Accent 3" w:uiPriority="52"/>
+    <w:lsdException w:name="Grid Table 1 Light Accent 4" w:uiPriority="46"/>
+    <w:lsdException w:name="Grid Table 2 Accent 4" w:uiPriority="47"/>
+    <w:lsdException w:name="Grid Table 3 Accent 4" w:uiPriority="48"/>
+    <w:lsdException w:name="Grid Table 4 Accent 4" w:uiPriority="49"/>
+    <w:lsdException w:name="Grid Table 5 Dark Accent 4" w:uiPriority="50"/>
+    <w:lsdException w:name="Grid Table 6 Colorful Accent 4" w:uiPriority="51"/>
+    <w:lsdException w:name="Grid Table 7 Colorful Accent 4" w:uiPriority="52"/>
+    <w:lsdException w:name="Grid Table 1 Light Accent 5" w:uiPriority="46"/>
+    <w:lsdException w:name="Grid Table 2 Accent 5" w:uiPriority="47"/>
+    <w:lsdException w:name="Grid Table 3 Accent 5" w:uiPriority="48"/>
+    <w:lsdException w:name="Grid Table 4 Accent 5" w:uiPriority="49"/>
+    <w:lsdException w:name="Grid Table 5 Dark Accent 5" w:uiPriority="50"/>
+    <w:lsdException w:name="Grid Table 6 Colorful Accent 5" w:uiPriority="51"/>
+    <w:lsdException w:name="Grid Table 7 Colorful Accent 5" w:uiPriority="52"/>
+    <w:lsdException w:name="Grid Table 1 Light Accent 6" w:uiPriority="46"/>
+    <w:lsdException w:name="Grid Table 2 Accent 6" w:uiPriority="47"/>
+    <w:lsdException w:name="Grid Table 3 Accent 6" w:uiPriority="48"/>
+    <w:lsdException w:name="Grid Table 4 Accent 6" w:uiPriority="49"/>
+    <w:lsdException w:name="Grid Table 5 Dark Accent 6" w:uiPriority="50"/>
+    <w:lsdException w:name="Grid Table 6 Colorful Accent 6" w:uiPriority="51"/>
+    <w:lsdException w:name="Grid Table 7 Colorful Accent 6" w:uiPriority="52"/>
+    <w:lsdException w:name="List Table 1 Light" w:uiPriority="46"/>
+    <w:lsdException w:name="List Table 2" w:uiPriority="47"/>
+    <w:lsdException w:name="List Table 3" w:uiPriority="48"/>
+    <w:lsdException w:name="List Table 4" w:uiPriority="49"/>
+    <w:lsdException w:name="List Table 5 Dark" w:uiPriority="50"/>
+    <w:lsdException w:name="List Table 6 Colorful" w:uiPriority="51"/>
+    <w:lsdException w:name="List Table 7 Colorful" w:uiPriority="52"/>
+    <w:lsdException w:name="List Table 1 Light Accent 1" w:uiPriority="46"/>
+    <w:lsdException w:name="List Table 2 Accent 1" w:uiPriority="47"/>
+    <w:lsdException w:name="List Table 3 Accent 1" w:uiPriority="48"/>
+    <w:lsdException w:name="List Table 4 Accent 1" w:uiPriority="49"/>
+    <w:lsdException w:name="List Table 5 Dark Accent 1" w:uiPriority="50"/>
+    <w:lsdException w:name="List Table 6 Colorful Accent 1" w:uiPriority="51"/>
+    <w:lsdException w:name="List Table 7 Colorful Accent 1" w:uiPriority="52"/>
+    <w:lsdException w:name="List Table 1 Light Accent 2" w:uiPriority="46"/>
+    <w:lsdException w:name="List Table 2 Accent 2" w:uiPriority="47"/>
+    <w:lsdException w:name="List Table 3 Accent 2" w:uiPriority="48"/>
+    <w:lsdException w:name="List Table 4 Accent 2" w:uiPriority="49"/>
+    <w:lsdException w:name="List Table 5 Dark Accent 2" w:uiPriority="50"/>
+    <w:lsdException w:name="List Table 6 Colorful Accent 2" w:uiPriority="51"/>
+    <w:lsdException w:name="List Table 7 Colorful Accent 2" w:uiPriority="52"/>
+    <w:lsdException w:name="List Table 1 Light Accent 3" w:uiPriority="46"/>
+    <w:lsdException w:name="List Table 2 Accent 3" w:uiPriority="47"/>
+    <w:lsdException w:name="List Table 3 Accent 3" w:uiPriority="48"/>
+    <w:lsdException w:name="List Table 4 Accent 3" w:uiPriority="49"/>
+    <w:lsdException w:name="List Table 5 Dark Accent 3" w:uiPriority="50"/>
+    <w:lsdException w:name="List Table 6 Colorful Accent 3" w:uiPriority="51"/>
+    <w:lsdException w:name="List Table 7 Colorful Accent 3" w:uiPriority="52"/>
+    <w:lsdException w:name="List Table 1 Light Accent 4" w:uiPriority="46"/>
+    <w:lsdException w:name="List Table 2 Accent 4" w:uiPriority="47"/>
+    <w:lsdException w:name="List Table 3 Accent 4" w:uiPriority="48"/>
+    <w:lsdException w:name="List Table 4 Accent 4" w:uiPriority="49"/>
+    <w:lsdException w:name="List Table 5 Dark Accent 4" w:uiPriority="50"/>
+    <w:lsdException w:name="List Table 6 Colorful Accent 4" w:uiPriority="51"/>
+    <w:lsdException w:name="List Table 7 Colorful Accent 4" w:uiPriority="52"/>
+    <w:lsdException w:name="List Table 1 Light Accent 5" w:uiPriority="46"/>
+    <w:lsdException w:name="List Table 2 Accent 5" w:uiPriority="47"/>
+    <w:lsdException w:name="List Table 3 Accent 5" w:uiPriority="48"/>
+    <w:lsdException w:name="List Table 4 Accent 5" w:uiPriority="49"/>
+    <w:lsdException w:name="List Table 5 Dark Accent 5" w:uiPriority="50"/>
+    <w:lsdException w:name="List Table 6 Colorful Accent 5" w:uiPriority="51"/>
+    <w:lsdException w:name="List Table 7 Colorful Accent 5" w:uiPriority="52"/>
+    <w:lsdException w:name="List Table 1 Light Accent 6" w:uiPriority="46"/>
+    <w:lsdException w:name="List Table 2 Accent 6" w:uiPriority="47"/>
+    <w:lsdException w:name="List Table 3 Accent 6" w:uiPriority="48"/>
+    <w:lsdException w:name="List Table 4 Accent 6" w:uiPriority="49"/>
+    <w:lsdException w:name="List Table 5 Dark Accent 6" w:uiPriority="50"/>
+    <w:lsdException w:name="List Table 6 Colorful Accent 6" w:uiPriority="51"/>
+    <w:lsdException w:name="List Table 7 Colorful Accent 6" w:uiPriority="52"/>
   </w:latentStyles>
   <w:style w:type="paragraph" w:default="1" w:styleId="Normal">
     <w:name w:val="Normal"/>
@@ -39116,351 +38789,351 @@
   </dgm:ptLst>
   <dgm:cxnLst>
     <dgm:cxn modelId="{40FCFCCA-DF80-4463-9532-F8494A6C4D87}" srcId="{536EC114-44A7-459F-A158-ADEF4F8093EF}" destId="{DE063D7B-44B0-4600-BE33-9D4AE71E8FFA}" srcOrd="2" destOrd="0" parTransId="{A5DED7DC-C20F-47ED-8C35-E6206484E436}" sibTransId="{AF99C13D-C083-4934-A1C4-03F5E5F33E32}"/>
-    <dgm:cxn modelId="{D872C1BA-FCB6-4200-B0E8-D9E3D7B3E913}" type="presOf" srcId="{4FA2FCAD-B411-43A5-BD88-891E38A72E1D}" destId="{BA12D6E3-0634-48E4-8682-16EE67E7308B}" srcOrd="1" destOrd="0" presId="urn:microsoft.com/office/officeart/2005/8/layout/orgChart1"/>
     <dgm:cxn modelId="{E102644A-546C-4DD3-8325-D664C59EE3F9}" srcId="{702E27E6-909C-40A9-83C9-3D68F849A1B8}" destId="{1760AA3B-7404-4CB0-BB37-099E76F840BA}" srcOrd="0" destOrd="0" parTransId="{5DB41EA8-8B95-47D1-A921-F671B85C8568}" sibTransId="{78BBC9D5-148F-49FC-83FE-FAE3543D2F96}"/>
-    <dgm:cxn modelId="{5E2B2910-18B8-496D-B20B-C15556466C99}" type="presOf" srcId="{878CD373-4660-49A3-9811-963BB8324985}" destId="{7B4BB816-02D5-4A31-95AD-F4C5D4EE881F}" srcOrd="0" destOrd="0" presId="urn:microsoft.com/office/officeart/2005/8/layout/orgChart1"/>
-    <dgm:cxn modelId="{0170BDA6-E465-4A85-B6CD-1FD7F21DC8EC}" type="presOf" srcId="{DE063D7B-44B0-4600-BE33-9D4AE71E8FFA}" destId="{F42905A8-F381-4218-8907-4489BCB8E454}" srcOrd="1" destOrd="0" presId="urn:microsoft.com/office/officeart/2005/8/layout/orgChart1"/>
-    <dgm:cxn modelId="{7DAC5A99-B00D-4007-BB72-B58F949D18B5}" type="presOf" srcId="{D9DC5A02-D719-4616-8DFE-E3274C7A2CC5}" destId="{D8AFADCF-5D6B-4E73-A1FE-E7BA9CBB8B3F}" srcOrd="1" destOrd="0" presId="urn:microsoft.com/office/officeart/2005/8/layout/orgChart1"/>
+    <dgm:cxn modelId="{177055DE-1EA8-4BA2-90BD-1597B507C37B}" type="presOf" srcId="{B4AA2ADF-EC3A-466C-A6B1-EFD2A51FB419}" destId="{D49E6676-4A80-4ECF-B16E-BF2D35D1BF89}" srcOrd="0" destOrd="0" presId="urn:microsoft.com/office/officeart/2005/8/layout/orgChart1"/>
+    <dgm:cxn modelId="{4AF5133E-055A-47F0-9332-FF2075FBEEB8}" type="presOf" srcId="{BCFB8175-F6D5-4A9B-BD5D-7311D968BE3C}" destId="{C957B00E-D8D0-4727-9868-68DA85D08B2E}" srcOrd="0" destOrd="0" presId="urn:microsoft.com/office/officeart/2005/8/layout/orgChart1"/>
+    <dgm:cxn modelId="{D922663D-252E-4507-A600-D75D6814C102}" type="presOf" srcId="{F29E987F-3F47-4BCA-A988-A6175A24752A}" destId="{B19CB693-9FE1-4FA2-9C7A-5F2EE6D18688}" srcOrd="0" destOrd="0" presId="urn:microsoft.com/office/officeart/2005/8/layout/orgChart1"/>
+    <dgm:cxn modelId="{16776B5F-3C18-4FE7-B0DA-A32598F8D735}" type="presOf" srcId="{0BD9F8BD-8B1C-45B2-8953-C460224B6097}" destId="{D3B7CE7B-0AEF-4929-8A20-82EECE001950}" srcOrd="0" destOrd="0" presId="urn:microsoft.com/office/officeart/2005/8/layout/orgChart1"/>
+    <dgm:cxn modelId="{CA92AC99-C802-4F2E-97CD-6E81FC2DB256}" type="presOf" srcId="{424D71EA-0493-445D-A6D1-FF313D3A2D6E}" destId="{74ED8BA5-1187-4901-BB9C-D1B9192D3B84}" srcOrd="0" destOrd="0" presId="urn:microsoft.com/office/officeart/2005/8/layout/orgChart1"/>
+    <dgm:cxn modelId="{B96CC86D-DD25-40AE-BFBB-FA79BEA927D1}" type="presOf" srcId="{079FFBB5-E239-48D7-A075-F1E0AE9C10A6}" destId="{D08C6A86-10CA-4C76-A67F-05D1CCD70689}" srcOrd="0" destOrd="0" presId="urn:microsoft.com/office/officeart/2005/8/layout/orgChart1"/>
     <dgm:cxn modelId="{9861F2C1-F3AE-433C-9391-D5D6A6A718EC}" srcId="{6C5ADF0C-CED6-4349-A909-BC4757B0F82B}" destId="{01C87228-3044-4EE2-9385-1F4E86FA82CD}" srcOrd="5" destOrd="0" parTransId="{606974E1-1135-4CB7-8E7D-D7563B9CA244}" sibTransId="{23EE3AFC-6697-4138-8593-71C40003284F}"/>
-    <dgm:cxn modelId="{371ED1A4-1873-47EC-9B1F-633A0F340B19}" type="presOf" srcId="{77EE1BEB-0868-4B9A-BF29-345ECFDD36EF}" destId="{7DCB335F-6191-4ED5-ACE8-7BE6C9F31001}" srcOrd="0" destOrd="0" presId="urn:microsoft.com/office/officeart/2005/8/layout/orgChart1"/>
-    <dgm:cxn modelId="{C9713FBA-604D-40F2-BED1-1EC133FC6601}" type="presOf" srcId="{F29E987F-3F47-4BCA-A988-A6175A24752A}" destId="{B19CB693-9FE1-4FA2-9C7A-5F2EE6D18688}" srcOrd="0" destOrd="0" presId="urn:microsoft.com/office/officeart/2005/8/layout/orgChart1"/>
+    <dgm:cxn modelId="{0543F784-AE84-4C6C-A12B-8DF326099739}" type="presOf" srcId="{911912E1-C1FE-488A-8C6B-5124EED562D8}" destId="{14E2128F-6000-4D70-A938-33C4BD7BAFEB}" srcOrd="0" destOrd="0" presId="urn:microsoft.com/office/officeart/2005/8/layout/orgChart1"/>
+    <dgm:cxn modelId="{BA07C175-7453-425C-837A-D510B6AC4F4C}" type="presOf" srcId="{77EE1BEB-0868-4B9A-BF29-345ECFDD36EF}" destId="{7DCB335F-6191-4ED5-ACE8-7BE6C9F31001}" srcOrd="0" destOrd="0" presId="urn:microsoft.com/office/officeart/2005/8/layout/orgChart1"/>
+    <dgm:cxn modelId="{1AEC4BC6-8093-48F9-B375-CA44118438E3}" type="presOf" srcId="{4614DFF7-03A6-464F-9A3B-18DF41025077}" destId="{033EA9A0-9FBA-48F7-B9D4-C8602B679B5B}" srcOrd="0" destOrd="0" presId="urn:microsoft.com/office/officeart/2005/8/layout/orgChart1"/>
     <dgm:cxn modelId="{83DAC1FC-0918-4353-B745-4435BF72FE25}" srcId="{6C5ADF0C-CED6-4349-A909-BC4757B0F82B}" destId="{702E27E6-909C-40A9-83C9-3D68F849A1B8}" srcOrd="0" destOrd="0" parTransId="{079FFBB5-E239-48D7-A075-F1E0AE9C10A6}" sibTransId="{D218F70F-B766-43E1-9E79-7D5E678AEDBF}"/>
     <dgm:cxn modelId="{1C79C81C-7801-4FD6-A18E-2460041C8EC9}" srcId="{6C5ADF0C-CED6-4349-A909-BC4757B0F82B}" destId="{D9DC5A02-D719-4616-8DFE-E3274C7A2CC5}" srcOrd="4" destOrd="0" parTransId="{575186B2-D4C5-4F98-BAD9-E2155A1D8938}" sibTransId="{A0A7B119-54D0-475D-9F96-2E630AA179E9}"/>
-    <dgm:cxn modelId="{6110B776-3640-47D6-99B1-F70342AE4FB5}" type="presOf" srcId="{6C5ADF0C-CED6-4349-A909-BC4757B0F82B}" destId="{DAB63D16-AAB5-4E6E-AF80-CFD8C9A74760}" srcOrd="0" destOrd="0" presId="urn:microsoft.com/office/officeart/2005/8/layout/orgChart1"/>
-    <dgm:cxn modelId="{12EA4281-C839-495A-8CEA-8AE68CB18D47}" type="presOf" srcId="{2363E87B-82F0-4067-A634-C0EFFF5C5499}" destId="{E3F0AEEE-485F-4698-9E21-82B77BBF0B4B}" srcOrd="1" destOrd="0" presId="urn:microsoft.com/office/officeart/2005/8/layout/orgChart1"/>
-    <dgm:cxn modelId="{F8870439-062D-41DE-BF82-9CD319FB40BF}" type="presOf" srcId="{8237D877-6EAB-4E6C-9A49-610685C9FC6E}" destId="{D2292419-6879-450D-B771-B08ED1D1E5BD}" srcOrd="0" destOrd="0" presId="urn:microsoft.com/office/officeart/2005/8/layout/orgChart1"/>
-    <dgm:cxn modelId="{DA8749F8-1EE4-415F-8AA5-008DB4EF4C1D}" type="presOf" srcId="{A08A116B-4020-4126-A16E-D3E9091F9437}" destId="{EE481BFD-C0B9-41BF-B958-EDB438183034}" srcOrd="1" destOrd="0" presId="urn:microsoft.com/office/officeart/2005/8/layout/orgChart1"/>
-    <dgm:cxn modelId="{6485402A-1B58-41EF-BFEA-A562A362D2A3}" type="presOf" srcId="{8B102D45-94C6-4DE2-B12F-1F2FB348F697}" destId="{6202260C-BFAD-460D-886F-4C73E8E53193}" srcOrd="0" destOrd="0" presId="urn:microsoft.com/office/officeart/2005/8/layout/orgChart1"/>
-    <dgm:cxn modelId="{2456EDC7-0B5A-4B18-8E43-218ED8B7D710}" type="presOf" srcId="{01C87228-3044-4EE2-9385-1F4E86FA82CD}" destId="{D194E4D3-EC91-4854-9829-23748A90368B}" srcOrd="1" destOrd="0" presId="urn:microsoft.com/office/officeart/2005/8/layout/orgChart1"/>
+    <dgm:cxn modelId="{613A9E23-79E6-4695-9587-F8C073D19523}" type="presOf" srcId="{885F2991-40C5-46C4-9B9D-C3BCE169252B}" destId="{E4A8D810-F40B-4C41-9B59-F1AF7EB023D0}" srcOrd="0" destOrd="0" presId="urn:microsoft.com/office/officeart/2005/8/layout/orgChart1"/>
+    <dgm:cxn modelId="{0BFD0141-418B-47F8-AAF1-0D87A1C66F92}" type="presOf" srcId="{A08A116B-4020-4126-A16E-D3E9091F9437}" destId="{EE481BFD-C0B9-41BF-B958-EDB438183034}" srcOrd="1" destOrd="0" presId="urn:microsoft.com/office/officeart/2005/8/layout/orgChart1"/>
+    <dgm:cxn modelId="{FA6CB5CC-A676-4419-9A70-8A6A0ACB4AF6}" type="presOf" srcId="{4FA2FCAD-B411-43A5-BD88-891E38A72E1D}" destId="{BA12D6E3-0634-48E4-8682-16EE67E7308B}" srcOrd="1" destOrd="0" presId="urn:microsoft.com/office/officeart/2005/8/layout/orgChart1"/>
+    <dgm:cxn modelId="{EF2ACE85-0914-4C6A-BF7B-06870DA3D796}" type="presOf" srcId="{5DB41EA8-8B95-47D1-A921-F671B85C8568}" destId="{395C8854-5716-4FA2-B748-28444C2C68A2}" srcOrd="0" destOrd="0" presId="urn:microsoft.com/office/officeart/2005/8/layout/orgChart1"/>
+    <dgm:cxn modelId="{81310881-7CD3-4354-85D4-5EFF8AD99222}" type="presOf" srcId="{54B398EB-F997-4688-8F88-7FD5C52A8D10}" destId="{91BA9976-C51D-4D30-9285-1B4A66F68351}" srcOrd="0" destOrd="0" presId="urn:microsoft.com/office/officeart/2005/8/layout/orgChart1"/>
     <dgm:cxn modelId="{AA92C610-A794-40EB-9872-016297186D3A}" srcId="{536EC114-44A7-459F-A158-ADEF4F8093EF}" destId="{8C74E6CD-29C5-4F71-80A7-531433C3EF93}" srcOrd="0" destOrd="0" parTransId="{543510D8-624C-4FDF-A27D-D7909E8928E4}" sibTransId="{8FC5EA19-DA3A-46A6-9346-A9B3E61C5683}"/>
-    <dgm:cxn modelId="{82418BD6-14A4-4E5E-94FD-046C410C3DB6}" type="presOf" srcId="{01C87228-3044-4EE2-9385-1F4E86FA82CD}" destId="{0E2C5E5F-6FBB-42BC-8143-859CCC9897A1}" srcOrd="0" destOrd="0" presId="urn:microsoft.com/office/officeart/2005/8/layout/orgChart1"/>
-    <dgm:cxn modelId="{7C1CEF41-8CDD-420D-A009-2771B5A90918}" type="presOf" srcId="{8237D877-6EAB-4E6C-9A49-610685C9FC6E}" destId="{034B8FC1-FFBF-452E-8E4E-1CC2E0ABBBD4}" srcOrd="1" destOrd="0" presId="urn:microsoft.com/office/officeart/2005/8/layout/orgChart1"/>
-    <dgm:cxn modelId="{31B19B99-5B4F-4375-AC08-A73740A50390}" type="presOf" srcId="{CA61FAFA-FDAD-4DF1-880F-540CC86BF05F}" destId="{F90DDFC3-31CF-40B4-B74B-064DA76C3BA3}" srcOrd="1" destOrd="0" presId="urn:microsoft.com/office/officeart/2005/8/layout/orgChart1"/>
+    <dgm:cxn modelId="{B4AC7FD2-B3CB-4AD4-B224-3C72C8396036}" type="presOf" srcId="{D9DC5A02-D719-4616-8DFE-E3274C7A2CC5}" destId="{D8AFADCF-5D6B-4E73-A1FE-E7BA9CBB8B3F}" srcOrd="1" destOrd="0" presId="urn:microsoft.com/office/officeart/2005/8/layout/orgChart1"/>
+    <dgm:cxn modelId="{E2882236-1FFB-4D79-8BFD-188B451A2911}" type="presOf" srcId="{7348DD2D-1F04-4E68-91C6-E54C1908C382}" destId="{4A727000-F147-4A90-82EE-41D2EDE7A4AD}" srcOrd="0" destOrd="0" presId="urn:microsoft.com/office/officeart/2005/8/layout/orgChart1"/>
+    <dgm:cxn modelId="{F0581A49-A1D9-4C28-85C3-3B9FAB96B489}" type="presOf" srcId="{CA61FAFA-FDAD-4DF1-880F-540CC86BF05F}" destId="{2B85E99C-7A78-4E2F-BB1B-B172B43FDA01}" srcOrd="0" destOrd="0" presId="urn:microsoft.com/office/officeart/2005/8/layout/orgChart1"/>
+    <dgm:cxn modelId="{FD6DF50C-D61A-47D4-A488-2B230544007C}" type="presOf" srcId="{E055A74B-F512-45A8-9F5D-B67FF57E82B2}" destId="{367E865B-2393-485C-B0F2-C34B2C735BC4}" srcOrd="0" destOrd="0" presId="urn:microsoft.com/office/officeart/2005/8/layout/orgChart1"/>
+    <dgm:cxn modelId="{286692A1-97BE-4CF6-A965-8374CBF54D4C}" type="presOf" srcId="{01C87228-3044-4EE2-9385-1F4E86FA82CD}" destId="{0E2C5E5F-6FBB-42BC-8143-859CCC9897A1}" srcOrd="0" destOrd="0" presId="urn:microsoft.com/office/officeart/2005/8/layout/orgChart1"/>
+    <dgm:cxn modelId="{119AA71E-C1B9-4902-9250-15DD47CE8858}" type="presOf" srcId="{F29E987F-3F47-4BCA-A988-A6175A24752A}" destId="{F453B8A6-AEC4-4B7D-9658-2F9DC17B25AE}" srcOrd="1" destOrd="0" presId="urn:microsoft.com/office/officeart/2005/8/layout/orgChart1"/>
+    <dgm:cxn modelId="{F55B5EC9-3B29-4B48-8F7D-FD04E4ABD1FD}" type="presOf" srcId="{0AE64D7B-3CFD-4907-9798-DFF31DA39E61}" destId="{3AE85EF5-A722-4E65-B490-8F49892F3609}" srcOrd="0" destOrd="0" presId="urn:microsoft.com/office/officeart/2005/8/layout/orgChart1"/>
     <dgm:cxn modelId="{872B7EAC-4656-45A5-A043-665C276A9252}" srcId="{5F0CA69A-6E7D-450A-9188-7140918AB08C}" destId="{CA61FAFA-FDAD-4DF1-880F-540CC86BF05F}" srcOrd="1" destOrd="0" parTransId="{8B102D45-94C6-4DE2-B12F-1F2FB348F697}" sibTransId="{7415FBAC-C886-48B9-843E-03CBE46AE94C}"/>
-    <dgm:cxn modelId="{AC6A8D01-248C-4B82-B29C-EA8AF74F2768}" type="presOf" srcId="{885F2991-40C5-46C4-9B9D-C3BCE169252B}" destId="{E4A8D810-F40B-4C41-9B59-F1AF7EB023D0}" srcOrd="0" destOrd="0" presId="urn:microsoft.com/office/officeart/2005/8/layout/orgChart1"/>
-    <dgm:cxn modelId="{64EB4B9B-B613-4955-A0A8-B7E54B89D1EC}" type="presOf" srcId="{D9DC5A02-D719-4616-8DFE-E3274C7A2CC5}" destId="{2A5251F0-3026-4695-B9BD-8A761AFA5536}" srcOrd="0" destOrd="0" presId="urn:microsoft.com/office/officeart/2005/8/layout/orgChart1"/>
+    <dgm:cxn modelId="{5CEF4335-7DA2-4B9B-B6C6-1FA449FE0EE6}" type="presOf" srcId="{ED411713-6A84-4281-9ADC-D9672A0F71ED}" destId="{53671FCB-914E-47FB-9498-9877C7A84E8D}" srcOrd="0" destOrd="0" presId="urn:microsoft.com/office/officeart/2005/8/layout/orgChart1"/>
     <dgm:cxn modelId="{7390FE9D-112B-4A86-B60E-C6E4B332597F}" srcId="{0A15AFF0-AD27-41A0-94CC-709FFA22F4A7}" destId="{9809FFD2-2049-46E9-90BF-55C2E0E5BE68}" srcOrd="2" destOrd="0" parTransId="{13B90B72-3D43-43B6-B0C5-C39B274EEEC8}" sibTransId="{7835AD66-B934-49CA-9883-6CDE8E1B6E72}"/>
     <dgm:cxn modelId="{E691A163-E0F0-428E-9437-6448AF23B769}" srcId="{0A15AFF0-AD27-41A0-94CC-709FFA22F4A7}" destId="{8237D877-6EAB-4E6C-9A49-610685C9FC6E}" srcOrd="1" destOrd="0" parTransId="{911912E1-C1FE-488A-8C6B-5124EED562D8}" sibTransId="{622387D5-6D05-4E5B-AAD6-AB773674EDD2}"/>
     <dgm:cxn modelId="{72D65B20-7505-4CF9-96E1-FF5441B17E52}" srcId="{622A12E8-0D3B-479C-8B8F-16D08C62D518}" destId="{6C5ADF0C-CED6-4349-A909-BC4757B0F82B}" srcOrd="0" destOrd="0" parTransId="{9FF8CEDA-A014-4424-B70B-846A7699DBEA}" sibTransId="{E21BA9E9-056B-4F24-B9CA-8A89C1A1FA78}"/>
-    <dgm:cxn modelId="{53E64E52-1E37-470D-93D2-4037EAA48E56}" type="presOf" srcId="{667A4C05-3380-4DEF-A45E-F60DFB355D39}" destId="{20351E29-61C3-4E0F-9234-E798CAC2A9BD}" srcOrd="0" destOrd="0" presId="urn:microsoft.com/office/officeart/2005/8/layout/orgChart1"/>
-    <dgm:cxn modelId="{E5B595AA-FFF9-4559-BB15-A4E469D07661}" type="presOf" srcId="{5DB41EA8-8B95-47D1-A921-F671B85C8568}" destId="{395C8854-5716-4FA2-B748-28444C2C68A2}" srcOrd="0" destOrd="0" presId="urn:microsoft.com/office/officeart/2005/8/layout/orgChart1"/>
-    <dgm:cxn modelId="{6913427D-B2CF-44EB-A721-F71A4626B29E}" type="presOf" srcId="{606974E1-1135-4CB7-8E7D-D7563B9CA244}" destId="{F0115E4D-04B6-47A9-8448-81CD5D62F6B3}" srcOrd="0" destOrd="0" presId="urn:microsoft.com/office/officeart/2005/8/layout/orgChart1"/>
-    <dgm:cxn modelId="{E01666F3-575E-4C8A-8B67-CFEBE7A367B0}" type="presOf" srcId="{A5DED7DC-C20F-47ED-8C35-E6206484E436}" destId="{FDEA0EAC-7ABD-4CF3-AAF3-85FA4EC9514D}" srcOrd="0" destOrd="0" presId="urn:microsoft.com/office/officeart/2005/8/layout/orgChart1"/>
+    <dgm:cxn modelId="{41ACE99D-FD43-4E66-B28C-779B2C2FD617}" type="presOf" srcId="{5F0CA69A-6E7D-450A-9188-7140918AB08C}" destId="{988F8AFC-340D-47EE-93DB-CDCE3B522BBD}" srcOrd="1" destOrd="0" presId="urn:microsoft.com/office/officeart/2005/8/layout/orgChart1"/>
+    <dgm:cxn modelId="{3ED3C1DB-6120-4249-A2FD-8D02D73A3AB5}" type="presOf" srcId="{B7E4F40F-8E8D-41C7-8CBA-F5BF76827BC1}" destId="{19B92B73-32BB-49C8-9562-A55948A293F1}" srcOrd="0" destOrd="0" presId="urn:microsoft.com/office/officeart/2005/8/layout/orgChart1"/>
+    <dgm:cxn modelId="{4C0CBF6F-9760-4931-86FF-A611C50E3840}" type="presOf" srcId="{8B102D45-94C6-4DE2-B12F-1F2FB348F697}" destId="{6202260C-BFAD-460D-886F-4C73E8E53193}" srcOrd="0" destOrd="0" presId="urn:microsoft.com/office/officeart/2005/8/layout/orgChart1"/>
+    <dgm:cxn modelId="{721BE465-032C-451C-BC39-608C77AC09FB}" type="presOf" srcId="{A08A116B-4020-4126-A16E-D3E9091F9437}" destId="{0C191927-4F5F-4179-BDDA-A2B55E4D1AB0}" srcOrd="0" destOrd="0" presId="urn:microsoft.com/office/officeart/2005/8/layout/orgChart1"/>
+    <dgm:cxn modelId="{6E0FF63F-A7C4-4C12-9889-DD17ECC3AF24}" type="presOf" srcId="{78867F06-D219-486B-BDBF-D087A37F41EC}" destId="{E158B302-9932-4088-9636-4524CA7CA8C7}" srcOrd="1" destOrd="0" presId="urn:microsoft.com/office/officeart/2005/8/layout/orgChart1"/>
+    <dgm:cxn modelId="{F86C84DD-38A7-43EF-A85E-B102FFBCF338}" type="presOf" srcId="{2363E87B-82F0-4067-A634-C0EFFF5C5499}" destId="{E3F0AEEE-485F-4698-9E21-82B77BBF0B4B}" srcOrd="1" destOrd="0" presId="urn:microsoft.com/office/officeart/2005/8/layout/orgChart1"/>
     <dgm:cxn modelId="{F0550ECE-6738-46EF-A376-E3C4DA7E83B0}" srcId="{5F0CA69A-6E7D-450A-9188-7140918AB08C}" destId="{B6912443-49E3-4A73-A496-582DEBEC5ACF}" srcOrd="2" destOrd="0" parTransId="{B4AA2ADF-EC3A-466C-A6B1-EFD2A51FB419}" sibTransId="{0F38D304-02C2-43D7-8454-DC5A22252DF9}"/>
-    <dgm:cxn modelId="{893BC6D3-245B-4FCD-86D2-03BDFE672736}" type="presOf" srcId="{CCD54D39-E674-433C-AAEB-5279423A9FFF}" destId="{07E31504-69CD-476A-9BD3-3B7016352EDD}" srcOrd="1" destOrd="0" presId="urn:microsoft.com/office/officeart/2005/8/layout/orgChart1"/>
-    <dgm:cxn modelId="{A77F82C5-6BEE-41CC-A171-87C9181045BF}" type="presOf" srcId="{78867F06-D219-486B-BDBF-D087A37F41EC}" destId="{55DAC4FF-078E-4628-A2EF-AA4743530C26}" srcOrd="0" destOrd="0" presId="urn:microsoft.com/office/officeart/2005/8/layout/orgChart1"/>
-    <dgm:cxn modelId="{47232C93-4F0A-4E3D-9F64-2EDBB8BB3DCD}" type="presOf" srcId="{D554BF2D-1161-489A-8A85-C18C58EE6C6B}" destId="{D8CAB3AD-FD1B-4AD3-A81C-8C66DD145D37}" srcOrd="0" destOrd="0" presId="urn:microsoft.com/office/officeart/2005/8/layout/orgChart1"/>
-    <dgm:cxn modelId="{B7948F15-A009-40EB-893C-D6F4EB06905C}" type="presOf" srcId="{50301FE5-0A59-4667-98C3-C63F7BB9D745}" destId="{E0D647EC-3247-44B2-AD5D-087527AE2071}" srcOrd="0" destOrd="0" presId="urn:microsoft.com/office/officeart/2005/8/layout/orgChart1"/>
-    <dgm:cxn modelId="{A65112D2-08E5-431E-B6DB-D201CFB0F0F5}" type="presOf" srcId="{911912E1-C1FE-488A-8C6B-5124EED562D8}" destId="{14E2128F-6000-4D70-A938-33C4BD7BAFEB}" srcOrd="0" destOrd="0" presId="urn:microsoft.com/office/officeart/2005/8/layout/orgChart1"/>
-    <dgm:cxn modelId="{376723C5-6FA7-461A-A808-D56BDEA06F29}" type="presOf" srcId="{0AE64D7B-3CFD-4907-9798-DFF31DA39E61}" destId="{3AE85EF5-A722-4E65-B490-8F49892F3609}" srcOrd="0" destOrd="0" presId="urn:microsoft.com/office/officeart/2005/8/layout/orgChart1"/>
-    <dgm:cxn modelId="{340600B2-84A7-49FA-B5C9-18A3F28C2CF4}" type="presOf" srcId="{9809FFD2-2049-46E9-90BF-55C2E0E5BE68}" destId="{9C537B50-29E4-4D0E-8F91-CD654732E8E0}" srcOrd="0" destOrd="0" presId="urn:microsoft.com/office/officeart/2005/8/layout/orgChart1"/>
-    <dgm:cxn modelId="{1177165B-4CB0-4E01-AA4E-AB9A5209123B}" type="presOf" srcId="{7CB525ED-3404-43B9-917D-6C9C9899599C}" destId="{E634CF05-4D99-4AE1-BA5C-C4A163E86764}" srcOrd="1" destOrd="0" presId="urn:microsoft.com/office/officeart/2005/8/layout/orgChart1"/>
-    <dgm:cxn modelId="{59CFB48C-DCE0-4932-9EDF-568FC321802E}" type="presOf" srcId="{1760AA3B-7404-4CB0-BB37-099E76F840BA}" destId="{20C4E7BA-9892-4C92-91A2-88D3F0F3B122}" srcOrd="1" destOrd="0" presId="urn:microsoft.com/office/officeart/2005/8/layout/orgChart1"/>
+    <dgm:cxn modelId="{3548F282-A6B3-4628-ADB2-3C7DA24F3217}" type="presOf" srcId="{6AFC8CF2-8A8B-4D42-9D79-C0FF009BF8D8}" destId="{ED75E5D4-567C-4266-A1C2-8C8229394749}" srcOrd="0" destOrd="0" presId="urn:microsoft.com/office/officeart/2005/8/layout/orgChart1"/>
+    <dgm:cxn modelId="{358480F7-AEE3-4C84-922F-BA7C8D6EC759}" type="presOf" srcId="{CCD54D39-E674-433C-AAEB-5279423A9FFF}" destId="{07E31504-69CD-476A-9BD3-3B7016352EDD}" srcOrd="1" destOrd="0" presId="urn:microsoft.com/office/officeart/2005/8/layout/orgChart1"/>
+    <dgm:cxn modelId="{CA806720-63BC-4C28-AECC-603D772225D3}" type="presOf" srcId="{864B8023-143E-4943-A065-2C8C71C778D2}" destId="{9F05CE5F-34CB-41ED-9B6D-6BACED5EFD70}" srcOrd="0" destOrd="0" presId="urn:microsoft.com/office/officeart/2005/8/layout/orgChart1"/>
+    <dgm:cxn modelId="{7E4EC149-CDD6-40A2-8E8B-0F8E4288E462}" type="presOf" srcId="{8B88DD32-A294-4CD4-BA82-83EE234E2CDD}" destId="{AABD0162-ED5A-4F65-986F-2D35D3909148}" srcOrd="0" destOrd="0" presId="urn:microsoft.com/office/officeart/2005/8/layout/orgChart1"/>
+    <dgm:cxn modelId="{A1A2B66F-1068-418A-BB0E-96407C356962}" type="presOf" srcId="{0A15AFF0-AD27-41A0-94CC-709FFA22F4A7}" destId="{8A085D8C-B3FB-48C7-802C-2E3E152BE0F9}" srcOrd="0" destOrd="0" presId="urn:microsoft.com/office/officeart/2005/8/layout/orgChart1"/>
+    <dgm:cxn modelId="{DFA1F2CC-E414-4A01-AFFA-16F558320E36}" type="presOf" srcId="{D554BF2D-1161-489A-8A85-C18C58EE6C6B}" destId="{D8CAB3AD-FD1B-4AD3-A81C-8C66DD145D37}" srcOrd="0" destOrd="0" presId="urn:microsoft.com/office/officeart/2005/8/layout/orgChart1"/>
+    <dgm:cxn modelId="{43309B57-776A-4527-8B91-76465BE02031}" type="presOf" srcId="{8237D877-6EAB-4E6C-9A49-610685C9FC6E}" destId="{D2292419-6879-450D-B771-B08ED1D1E5BD}" srcOrd="0" destOrd="0" presId="urn:microsoft.com/office/officeart/2005/8/layout/orgChart1"/>
+    <dgm:cxn modelId="{BAC08623-0C1A-4609-9373-90B6F9E3AA9F}" type="presOf" srcId="{2363E87B-82F0-4067-A634-C0EFFF5C5499}" destId="{469862CD-3CB9-4A18-9E3E-96BAF14A1171}" srcOrd="0" destOrd="0" presId="urn:microsoft.com/office/officeart/2005/8/layout/orgChart1"/>
+    <dgm:cxn modelId="{61009460-C166-4C44-B4CD-E55C986AFACD}" type="presOf" srcId="{DE063D7B-44B0-4600-BE33-9D4AE71E8FFA}" destId="{F42905A8-F381-4218-8907-4489BCB8E454}" srcOrd="1" destOrd="0" presId="urn:microsoft.com/office/officeart/2005/8/layout/orgChart1"/>
+    <dgm:cxn modelId="{03952D02-20D0-4DEA-84A4-46564DCFAF5B}" type="presOf" srcId="{7CB525ED-3404-43B9-917D-6C9C9899599C}" destId="{E634CF05-4D99-4AE1-BA5C-C4A163E86764}" srcOrd="1" destOrd="0" presId="urn:microsoft.com/office/officeart/2005/8/layout/orgChart1"/>
+    <dgm:cxn modelId="{139077BA-B935-4688-807F-B14975800E85}" type="presOf" srcId="{536EC114-44A7-459F-A158-ADEF4F8093EF}" destId="{561D5B2A-0096-4418-92BE-2FB3D06667EA}" srcOrd="0" destOrd="0" presId="urn:microsoft.com/office/officeart/2005/8/layout/orgChart1"/>
+    <dgm:cxn modelId="{415C1CEF-CC17-427E-8A18-338745394574}" type="presOf" srcId="{557F889D-7B40-49D9-BDE1-364C50CDA102}" destId="{403C636C-1AD9-47A3-8FF5-596FD6AB4E00}" srcOrd="0" destOrd="0" presId="urn:microsoft.com/office/officeart/2005/8/layout/orgChart1"/>
+    <dgm:cxn modelId="{45C90B77-3501-4659-834C-B660181D9A4D}" type="presOf" srcId="{864B8023-143E-4943-A065-2C8C71C778D2}" destId="{937F3E93-A8AB-4D05-9FD5-E340F3A6CAE8}" srcOrd="1" destOrd="0" presId="urn:microsoft.com/office/officeart/2005/8/layout/orgChart1"/>
+    <dgm:cxn modelId="{5970F025-DD03-4693-ADBD-EE27DF0C7FEA}" type="presOf" srcId="{5F0CA69A-6E7D-450A-9188-7140918AB08C}" destId="{5DDB5F2B-A0A5-4445-8069-CB46682AB020}" srcOrd="0" destOrd="0" presId="urn:microsoft.com/office/officeart/2005/8/layout/orgChart1"/>
+    <dgm:cxn modelId="{17AAAD60-23FA-4815-A939-37AFC976407D}" type="presOf" srcId="{9809FFD2-2049-46E9-90BF-55C2E0E5BE68}" destId="{9C537B50-29E4-4D0E-8F91-CD654732E8E0}" srcOrd="0" destOrd="0" presId="urn:microsoft.com/office/officeart/2005/8/layout/orgChart1"/>
+    <dgm:cxn modelId="{5BEA272D-27D5-4626-B249-5149AB520EB4}" type="presOf" srcId="{8237D877-6EAB-4E6C-9A49-610685C9FC6E}" destId="{034B8FC1-FFBF-452E-8E4E-1CC2E0ABBBD4}" srcOrd="1" destOrd="0" presId="urn:microsoft.com/office/officeart/2005/8/layout/orgChart1"/>
+    <dgm:cxn modelId="{0655397C-0D3F-42F9-8AF4-996556B16286}" type="presOf" srcId="{606974E1-1135-4CB7-8E7D-D7563B9CA244}" destId="{F0115E4D-04B6-47A9-8448-81CD5D62F6B3}" srcOrd="0" destOrd="0" presId="urn:microsoft.com/office/officeart/2005/8/layout/orgChart1"/>
     <dgm:cxn modelId="{A47BDB23-9670-40DE-A581-59309550400A}" srcId="{6C5ADF0C-CED6-4349-A909-BC4757B0F82B}" destId="{0A15AFF0-AD27-41A0-94CC-709FFA22F4A7}" srcOrd="3" destOrd="0" parTransId="{BA933DBD-42B5-4E75-984E-2426322E8A37}" sibTransId="{3F59BCA7-D14D-4E89-9052-CC72145AE5D6}"/>
-    <dgm:cxn modelId="{7B566D60-1AB5-45B8-8B11-C81A38B0946D}" type="presOf" srcId="{702E27E6-909C-40A9-83C9-3D68F849A1B8}" destId="{646196EA-5082-43B9-8BA9-AB88A2DAD89C}" srcOrd="0" destOrd="0" presId="urn:microsoft.com/office/officeart/2005/8/layout/orgChart1"/>
+    <dgm:cxn modelId="{E72EDE9E-7539-47DE-82D7-7DEFA21A88B0}" type="presOf" srcId="{CA61FAFA-FDAD-4DF1-880F-540CC86BF05F}" destId="{F90DDFC3-31CF-40B4-B74B-064DA76C3BA3}" srcOrd="1" destOrd="0" presId="urn:microsoft.com/office/officeart/2005/8/layout/orgChart1"/>
     <dgm:cxn modelId="{DB5CAD82-8768-4F8C-9A29-AA0EB0603877}" srcId="{01C87228-3044-4EE2-9385-1F4E86FA82CD}" destId="{7EC877FB-8E90-4BC0-ACA8-7EAB4A121366}" srcOrd="1" destOrd="0" parTransId="{557F889D-7B40-49D9-BDE1-364C50CDA102}" sibTransId="{FBC5D6F2-8BED-46ED-9608-AEB2DFA5AE06}"/>
     <dgm:cxn modelId="{88890D56-8669-46BD-9D37-9E31E21EF09D}" srcId="{F29E987F-3F47-4BCA-A988-A6175A24752A}" destId="{0BD9F8BD-8B1C-45B2-8953-C460224B6097}" srcOrd="3" destOrd="0" parTransId="{878CD373-4660-49A3-9811-963BB8324985}" sibTransId="{8B4E77F5-4061-4825-8B2F-DBB22DFB56B6}"/>
-    <dgm:cxn modelId="{E39AC046-EA57-4B64-9DC7-34AF6DD8669B}" type="presOf" srcId="{4614DFF7-03A6-464F-9A3B-18DF41025077}" destId="{B09BA027-7FB9-493C-84A2-B32AB97BEA7D}" srcOrd="1" destOrd="0" presId="urn:microsoft.com/office/officeart/2005/8/layout/orgChart1"/>
-    <dgm:cxn modelId="{73637006-0E51-4B18-95B1-0EF56DF78406}" type="presOf" srcId="{702E27E6-909C-40A9-83C9-3D68F849A1B8}" destId="{F7500EE1-4F54-4593-A5DE-2398E55393EF}" srcOrd="1" destOrd="0" presId="urn:microsoft.com/office/officeart/2005/8/layout/orgChart1"/>
+    <dgm:cxn modelId="{3D637607-FFAB-4619-BD15-664BCFAE0DAF}" type="presOf" srcId="{702E27E6-909C-40A9-83C9-3D68F849A1B8}" destId="{646196EA-5082-43B9-8BA9-AB88A2DAD89C}" srcOrd="0" destOrd="0" presId="urn:microsoft.com/office/officeart/2005/8/layout/orgChart1"/>
+    <dgm:cxn modelId="{275B58FA-276A-4AAD-815C-52B1F242B787}" type="presOf" srcId="{667A4C05-3380-4DEF-A45E-F60DFB355D39}" destId="{20351E29-61C3-4E0F-9234-E798CAC2A9BD}" srcOrd="0" destOrd="0" presId="urn:microsoft.com/office/officeart/2005/8/layout/orgChart1"/>
+    <dgm:cxn modelId="{06AB7924-F2BA-4651-896A-C2373E514DE1}" type="presOf" srcId="{543510D8-624C-4FDF-A27D-D7909E8928E4}" destId="{72DF087B-D3B0-4EF6-9B3D-A8734B42CF70}" srcOrd="0" destOrd="0" presId="urn:microsoft.com/office/officeart/2005/8/layout/orgChart1"/>
     <dgm:cxn modelId="{A63D3C03-2DF1-4D68-A55D-8938C0C97E47}" srcId="{F29E987F-3F47-4BCA-A988-A6175A24752A}" destId="{78867F06-D219-486B-BDBF-D087A37F41EC}" srcOrd="0" destOrd="0" parTransId="{50301FE5-0A59-4667-98C3-C63F7BB9D745}" sibTransId="{A6CC0D84-8B36-4480-873C-6A4ED08DC235}"/>
-    <dgm:cxn modelId="{083599FD-826C-4F1E-8026-EC9E97C28738}" type="presOf" srcId="{71659B5B-18A6-4078-B878-0F864942F20F}" destId="{DAAB20D9-89DC-4FF0-BEE6-2CBB2F40DCC2}" srcOrd="0" destOrd="0" presId="urn:microsoft.com/office/officeart/2005/8/layout/orgChart1"/>
-    <dgm:cxn modelId="{FFB7ACC2-68F8-47B8-A989-56CF6EC5213B}" type="presOf" srcId="{424D71EA-0493-445D-A6D1-FF313D3A2D6E}" destId="{5C2C0E63-CB47-465E-AE33-E1603D7A9E79}" srcOrd="1" destOrd="0" presId="urn:microsoft.com/office/officeart/2005/8/layout/orgChart1"/>
-    <dgm:cxn modelId="{5BD20EBF-854A-431E-98A2-38D076ED888F}" type="presOf" srcId="{B7E4F40F-8E8D-41C7-8CBA-F5BF76827BC1}" destId="{19B92B73-32BB-49C8-9562-A55948A293F1}" srcOrd="0" destOrd="0" presId="urn:microsoft.com/office/officeart/2005/8/layout/orgChart1"/>
-    <dgm:cxn modelId="{3D50ED15-CDF1-4602-8E22-EEDC0CFB5496}" type="presOf" srcId="{575186B2-D4C5-4F98-BAD9-E2155A1D8938}" destId="{AF170006-C691-4C3B-8B68-FD9617080C4B}" srcOrd="0" destOrd="0" presId="urn:microsoft.com/office/officeart/2005/8/layout/orgChart1"/>
-    <dgm:cxn modelId="{2637737E-AD09-4B40-A4E9-E7E9CE1B002F}" type="presOf" srcId="{BA933DBD-42B5-4E75-984E-2426322E8A37}" destId="{C092AA78-91B0-42C5-89D1-980011F1CEFA}" srcOrd="0" destOrd="0" presId="urn:microsoft.com/office/officeart/2005/8/layout/orgChart1"/>
-    <dgm:cxn modelId="{727E4166-B5EC-4077-BAD2-619218A5C540}" type="presOf" srcId="{622A12E8-0D3B-479C-8B8F-16D08C62D518}" destId="{93435B09-ABF6-4072-8745-143D47FC8DD3}" srcOrd="0" destOrd="0" presId="urn:microsoft.com/office/officeart/2005/8/layout/orgChart1"/>
+    <dgm:cxn modelId="{FD8B5270-65B4-48A6-9F91-A39F2DB4042D}" type="presOf" srcId="{6C5ADF0C-CED6-4349-A909-BC4757B0F82B}" destId="{DAB63D16-AAB5-4E6E-AF80-CFD8C9A74760}" srcOrd="0" destOrd="0" presId="urn:microsoft.com/office/officeart/2005/8/layout/orgChart1"/>
+    <dgm:cxn modelId="{F8DD6129-D3C7-4032-8873-75DE69772514}" type="presOf" srcId="{536EC114-44A7-459F-A158-ADEF4F8093EF}" destId="{8DF60B3E-0BB5-4FA6-9AB6-8D574A102249}" srcOrd="1" destOrd="0" presId="urn:microsoft.com/office/officeart/2005/8/layout/orgChart1"/>
+    <dgm:cxn modelId="{DF4037B9-B37D-4CD9-A4E5-D075E48AEFD2}" type="presOf" srcId="{0AE64D7B-3CFD-4907-9798-DFF31DA39E61}" destId="{047D908F-6C4F-489F-A2D7-18E87CB5C1BD}" srcOrd="1" destOrd="0" presId="urn:microsoft.com/office/officeart/2005/8/layout/orgChart1"/>
+    <dgm:cxn modelId="{0522FCA2-9E18-4651-97A8-5C75F8EE63AE}" type="presOf" srcId="{6C5ADF0C-CED6-4349-A909-BC4757B0F82B}" destId="{E315E2A9-B432-4A6F-BB40-25F5DC1DD061}" srcOrd="1" destOrd="0" presId="urn:microsoft.com/office/officeart/2005/8/layout/orgChart1"/>
+    <dgm:cxn modelId="{15C68691-3057-44AC-B792-0710418DF310}" type="presOf" srcId="{702E27E6-909C-40A9-83C9-3D68F849A1B8}" destId="{F7500EE1-4F54-4593-A5DE-2398E55393EF}" srcOrd="1" destOrd="0" presId="urn:microsoft.com/office/officeart/2005/8/layout/orgChart1"/>
+    <dgm:cxn modelId="{A12D55FB-DA82-4FC3-8C6F-DA26F89DAC38}" type="presOf" srcId="{B6912443-49E3-4A73-A496-582DEBEC5ACF}" destId="{05BE8F70-984D-459F-BC68-356A1B4A978B}" srcOrd="0" destOrd="0" presId="urn:microsoft.com/office/officeart/2005/8/layout/orgChart1"/>
     <dgm:cxn modelId="{A936BE20-DE70-4F72-BCD2-03CD1A564E8A}" srcId="{D9DC5A02-D719-4616-8DFE-E3274C7A2CC5}" destId="{4614DFF7-03A6-464F-9A3B-18DF41025077}" srcOrd="0" destOrd="0" parTransId="{8B88DD32-A294-4CD4-BA82-83EE234E2CDD}" sibTransId="{DFF6D1FD-978B-40C1-B135-5B00656EA28A}"/>
-    <dgm:cxn modelId="{3A688B0F-9ECB-425E-B7C1-70708FFD7E40}" type="presOf" srcId="{B4AA2ADF-EC3A-466C-A6B1-EFD2A51FB419}" destId="{D49E6676-4A80-4ECF-B16E-BF2D35D1BF89}" srcOrd="0" destOrd="0" presId="urn:microsoft.com/office/officeart/2005/8/layout/orgChart1"/>
+    <dgm:cxn modelId="{D62C1238-3BA3-4233-9CB9-3C982791D3C3}" type="presOf" srcId="{885F2991-40C5-46C4-9B9D-C3BCE169252B}" destId="{91C7E182-F79D-4166-8D1B-5128AF0B8CF9}" srcOrd="1" destOrd="0" presId="urn:microsoft.com/office/officeart/2005/8/layout/orgChart1"/>
     <dgm:cxn modelId="{9D23E6EA-BC1F-4E0F-AF41-D419F1C01CF2}" srcId="{D9DC5A02-D719-4616-8DFE-E3274C7A2CC5}" destId="{A08A116B-4020-4126-A16E-D3E9091F9437}" srcOrd="1" destOrd="0" parTransId="{71659B5B-18A6-4078-B878-0F864942F20F}" sibTransId="{069348EF-6745-47F1-81D7-63D9F7930FC8}"/>
-    <dgm:cxn modelId="{9547B432-7F93-4AAD-8213-D6FA75A50AA5}" type="presOf" srcId="{6C5ADF0C-CED6-4349-A909-BC4757B0F82B}" destId="{E315E2A9-B432-4A6F-BB40-25F5DC1DD061}" srcOrd="1" destOrd="0" presId="urn:microsoft.com/office/officeart/2005/8/layout/orgChart1"/>
-    <dgm:cxn modelId="{F9B426FD-6152-4C05-BDB1-288BEA36D459}" type="presOf" srcId="{B6912443-49E3-4A73-A496-582DEBEC5ACF}" destId="{05BE8F70-984D-459F-BC68-356A1B4A978B}" srcOrd="0" destOrd="0" presId="urn:microsoft.com/office/officeart/2005/8/layout/orgChart1"/>
-    <dgm:cxn modelId="{54DDA9E4-B899-4E84-8753-540386E1B3CB}" type="presOf" srcId="{536EC114-44A7-459F-A158-ADEF4F8093EF}" destId="{561D5B2A-0096-4418-92BE-2FB3D06667EA}" srcOrd="0" destOrd="0" presId="urn:microsoft.com/office/officeart/2005/8/layout/orgChart1"/>
+    <dgm:cxn modelId="{1CEFB7C0-5C43-4788-B4CD-8E9DC49D0F79}" type="presOf" srcId="{4614DFF7-03A6-464F-9A3B-18DF41025077}" destId="{B09BA027-7FB9-493C-84A2-B32AB97BEA7D}" srcOrd="1" destOrd="0" presId="urn:microsoft.com/office/officeart/2005/8/layout/orgChart1"/>
+    <dgm:cxn modelId="{0E8B7761-3371-4A37-9663-FB95EEC64FE7}" type="presOf" srcId="{8C74E6CD-29C5-4F71-80A7-531433C3EF93}" destId="{2EE79E38-D19B-41E3-A678-05C49A072068}" srcOrd="0" destOrd="0" presId="urn:microsoft.com/office/officeart/2005/8/layout/orgChart1"/>
+    <dgm:cxn modelId="{FACB2973-4764-44A5-9858-6A63375E5DFD}" type="presOf" srcId="{7EC877FB-8E90-4BC0-ACA8-7EAB4A121366}" destId="{034343C7-091F-4457-8249-FA5294CE7A23}" srcOrd="0" destOrd="0" presId="urn:microsoft.com/office/officeart/2005/8/layout/orgChart1"/>
+    <dgm:cxn modelId="{66DCA157-84E1-4880-B1FA-954670092F90}" type="presOf" srcId="{DE063D7B-44B0-4600-BE33-9D4AE71E8FFA}" destId="{F72A4475-316C-43C9-B4A2-EE6D25A0F609}" srcOrd="0" destOrd="0" presId="urn:microsoft.com/office/officeart/2005/8/layout/orgChart1"/>
+    <dgm:cxn modelId="{9038DA89-9F3C-4084-9A64-8439D829E13D}" type="presOf" srcId="{8C74E6CD-29C5-4F71-80A7-531433C3EF93}" destId="{504302AA-2D1F-43BF-868E-4284A5BDE998}" srcOrd="1" destOrd="0" presId="urn:microsoft.com/office/officeart/2005/8/layout/orgChart1"/>
     <dgm:cxn modelId="{9D083FC3-1075-40B7-9860-307A4FB48B8F}" srcId="{0A15AFF0-AD27-41A0-94CC-709FFA22F4A7}" destId="{0AE64D7B-3CFD-4907-9798-DFF31DA39E61}" srcOrd="3" destOrd="0" parTransId="{6F275424-2745-4D6A-B93C-5D65BA62CF26}" sibTransId="{56B847DF-2236-45C5-BE7C-65BB8DE81190}"/>
-    <dgm:cxn modelId="{70D5ADC2-05F3-420F-A824-C886F7858572}" type="presOf" srcId="{78867F06-D219-486B-BDBF-D087A37F41EC}" destId="{E158B302-9932-4088-9636-4524CA7CA8C7}" srcOrd="1" destOrd="0" presId="urn:microsoft.com/office/officeart/2005/8/layout/orgChart1"/>
-    <dgm:cxn modelId="{5BC0DD57-EDBA-4900-85BA-D7D298FBEB7B}" type="presOf" srcId="{A08A116B-4020-4126-A16E-D3E9091F9437}" destId="{0C191927-4F5F-4179-BDDA-A2B55E4D1AB0}" srcOrd="0" destOrd="0" presId="urn:microsoft.com/office/officeart/2005/8/layout/orgChart1"/>
-    <dgm:cxn modelId="{3306F59C-C701-429B-BA2D-27535C96F5BA}" type="presOf" srcId="{6AFC8CF2-8A8B-4D42-9D79-C0FF009BF8D8}" destId="{ED75E5D4-567C-4266-A1C2-8C8229394749}" srcOrd="0" destOrd="0" presId="urn:microsoft.com/office/officeart/2005/8/layout/orgChart1"/>
+    <dgm:cxn modelId="{4C037833-3CEC-43F6-B168-A76D05085D14}" type="presOf" srcId="{7EC877FB-8E90-4BC0-ACA8-7EAB4A121366}" destId="{705D3AB3-53D4-4518-BAB8-425DD50AAE58}" srcOrd="1" destOrd="0" presId="urn:microsoft.com/office/officeart/2005/8/layout/orgChart1"/>
     <dgm:cxn modelId="{A562082C-9E59-4B56-AA0A-9CC16D3D0B15}" srcId="{5F0CA69A-6E7D-450A-9188-7140918AB08C}" destId="{885F2991-40C5-46C4-9B9D-C3BCE169252B}" srcOrd="0" destOrd="0" parTransId="{E055A74B-F512-45A8-9F5D-B67FF57E82B2}" sibTransId="{726DC5D7-4979-40F6-A850-AA5D6FD02475}"/>
+    <dgm:cxn modelId="{C0D4A7BB-D274-4C7A-A4B0-C00735C58367}" type="presOf" srcId="{0BD9F8BD-8B1C-45B2-8953-C460224B6097}" destId="{38D8FC17-BC35-455A-8D8D-4E4ECBAE9CA1}" srcOrd="1" destOrd="0" presId="urn:microsoft.com/office/officeart/2005/8/layout/orgChart1"/>
+    <dgm:cxn modelId="{B5B51059-8A45-41C1-8C3A-7742B2FD5DA3}" type="presOf" srcId="{1760AA3B-7404-4CB0-BB37-099E76F840BA}" destId="{20C4E7BA-9892-4C92-91A2-88D3F0F3B122}" srcOrd="1" destOrd="0" presId="urn:microsoft.com/office/officeart/2005/8/layout/orgChart1"/>
     <dgm:cxn modelId="{2A27BDCF-C33D-4A43-BB7D-CC0616C37D62}" srcId="{F29E987F-3F47-4BCA-A988-A6175A24752A}" destId="{54B398EB-F997-4688-8F88-7FD5C52A8D10}" srcOrd="1" destOrd="0" parTransId="{ED411713-6A84-4281-9ADC-D9672A0F71ED}" sibTransId="{451D808B-9A4E-43D2-B7E4-4E125AC730E5}"/>
-    <dgm:cxn modelId="{79615841-BFE3-49FA-9F2E-7CBB83584DDF}" type="presOf" srcId="{6F275424-2745-4D6A-B93C-5D65BA62CF26}" destId="{5C8BD308-822B-46CF-934D-D54D1B236AE5}" srcOrd="0" destOrd="0" presId="urn:microsoft.com/office/officeart/2005/8/layout/orgChart1"/>
+    <dgm:cxn modelId="{8080885B-258C-4768-965D-C61424DC671B}" type="presOf" srcId="{6F275424-2745-4D6A-B93C-5D65BA62CF26}" destId="{5C8BD308-822B-46CF-934D-D54D1B236AE5}" srcOrd="0" destOrd="0" presId="urn:microsoft.com/office/officeart/2005/8/layout/orgChart1"/>
     <dgm:cxn modelId="{0BD3900F-4B92-48A6-A5CA-F92A6FF958A3}" srcId="{6C5ADF0C-CED6-4349-A909-BC4757B0F82B}" destId="{5F0CA69A-6E7D-450A-9188-7140918AB08C}" srcOrd="1" destOrd="0" parTransId="{D554BF2D-1161-489A-8A85-C18C58EE6C6B}" sibTransId="{AF2B170A-F9EA-4A77-B7B2-4A519A6D618E}"/>
-    <dgm:cxn modelId="{978164CD-BCA5-4544-A2BA-3F2F8DEF33E2}" type="presOf" srcId="{F29E987F-3F47-4BCA-A988-A6175A24752A}" destId="{F453B8A6-AEC4-4B7D-9658-2F9DC17B25AE}" srcOrd="1" destOrd="0" presId="urn:microsoft.com/office/officeart/2005/8/layout/orgChart1"/>
-    <dgm:cxn modelId="{82275FF8-F9D4-407C-B08D-4A5D020B2338}" type="presOf" srcId="{8C74E6CD-29C5-4F71-80A7-531433C3EF93}" destId="{2EE79E38-D19B-41E3-A678-05C49A072068}" srcOrd="0" destOrd="0" presId="urn:microsoft.com/office/officeart/2005/8/layout/orgChart1"/>
-    <dgm:cxn modelId="{61AC25F5-F8F8-451F-9E63-1964DD9B1FE4}" type="presOf" srcId="{2363E87B-82F0-4067-A634-C0EFFF5C5499}" destId="{469862CD-3CB9-4A18-9E3E-96BAF14A1171}" srcOrd="0" destOrd="0" presId="urn:microsoft.com/office/officeart/2005/8/layout/orgChart1"/>
-    <dgm:cxn modelId="{620B5A34-C5F8-47A8-BE66-AA586CF8AB28}" type="presOf" srcId="{8B88DD32-A294-4CD4-BA82-83EE234E2CDD}" destId="{AABD0162-ED5A-4F65-986F-2D35D3909148}" srcOrd="0" destOrd="0" presId="urn:microsoft.com/office/officeart/2005/8/layout/orgChart1"/>
-    <dgm:cxn modelId="{A70EFD86-9C54-40FE-AC09-11B5702AA4AE}" type="presOf" srcId="{54B398EB-F997-4688-8F88-7FD5C52A8D10}" destId="{71B479E5-2E86-47DD-B42F-3AB1E8DF1D11}" srcOrd="1" destOrd="0" presId="urn:microsoft.com/office/officeart/2005/8/layout/orgChart1"/>
-    <dgm:cxn modelId="{3EA7DAE8-3FE6-4C5E-9AAB-3CED1BE89FA3}" type="presOf" srcId="{1760AA3B-7404-4CB0-BB37-099E76F840BA}" destId="{090DF259-4AF8-4DE0-8B93-E002B4279F5B}" srcOrd="0" destOrd="0" presId="urn:microsoft.com/office/officeart/2005/8/layout/orgChart1"/>
-    <dgm:cxn modelId="{8D20F416-2574-4036-8BDD-5C86937A9560}" type="presOf" srcId="{0A15AFF0-AD27-41A0-94CC-709FFA22F4A7}" destId="{1AB32E43-3480-4FDD-B6B4-94474CA3EB4A}" srcOrd="1" destOrd="0" presId="urn:microsoft.com/office/officeart/2005/8/layout/orgChart1"/>
-    <dgm:cxn modelId="{A2828150-0231-49BE-84C5-818F2A204759}" type="presOf" srcId="{9809FFD2-2049-46E9-90BF-55C2E0E5BE68}" destId="{D7F71AD8-03DC-494A-BF8C-177C2E40C1F3}" srcOrd="1" destOrd="0" presId="urn:microsoft.com/office/officeart/2005/8/layout/orgChart1"/>
-    <dgm:cxn modelId="{04F459A1-67F3-416C-AF34-9D1F0CFFDD89}" type="presOf" srcId="{13B90B72-3D43-43B6-B0C5-C39B274EEEC8}" destId="{C51D8E3D-6E1A-484F-AE5D-DF2345C1C863}" srcOrd="0" destOrd="0" presId="urn:microsoft.com/office/officeart/2005/8/layout/orgChart1"/>
-    <dgm:cxn modelId="{EAC48E66-CEAC-4F75-8340-38855B3DB80F}" type="presOf" srcId="{864B8023-143E-4943-A065-2C8C71C778D2}" destId="{9F05CE5F-34CB-41ED-9B6D-6BACED5EFD70}" srcOrd="0" destOrd="0" presId="urn:microsoft.com/office/officeart/2005/8/layout/orgChart1"/>
-    <dgm:cxn modelId="{019B338E-FDA4-41BE-BF22-F5246690124E}" type="presOf" srcId="{AADBECAE-0508-4E19-B4A0-2C0FE283678B}" destId="{D0D9BC0E-77EC-44E0-8FE0-39D233A1CBE5}" srcOrd="1" destOrd="0" presId="urn:microsoft.com/office/officeart/2005/8/layout/orgChart1"/>
-    <dgm:cxn modelId="{FEE9FBF0-BE6F-472C-9309-E5E58A9A2092}" type="presOf" srcId="{9A076CAA-1C8C-41BB-B928-85F7659434BF}" destId="{B3A37682-90BB-47F4-9A08-6DCC295949FF}" srcOrd="0" destOrd="0" presId="urn:microsoft.com/office/officeart/2005/8/layout/orgChart1"/>
-    <dgm:cxn modelId="{ADA91154-9AC9-4511-92BE-A38B5FCFA1FE}" type="presOf" srcId="{0BD9F8BD-8B1C-45B2-8953-C460224B6097}" destId="{38D8FC17-BC35-455A-8D8D-4E4ECBAE9CA1}" srcOrd="1" destOrd="0" presId="urn:microsoft.com/office/officeart/2005/8/layout/orgChart1"/>
-    <dgm:cxn modelId="{9FFD0564-28A4-496F-B351-E413E2FE35F4}" type="presOf" srcId="{B6912443-49E3-4A73-A496-582DEBEC5ACF}" destId="{A576422A-85AF-40AF-82E0-0D046393CD97}" srcOrd="1" destOrd="0" presId="urn:microsoft.com/office/officeart/2005/8/layout/orgChart1"/>
-    <dgm:cxn modelId="{E62BBECA-F009-4AF9-B1B5-516CCC93F424}" type="presOf" srcId="{CCD54D39-E674-433C-AAEB-5279423A9FFF}" destId="{DAB9ADB2-F9CD-4BF5-9541-9085CA9DF1F2}" srcOrd="0" destOrd="0" presId="urn:microsoft.com/office/officeart/2005/8/layout/orgChart1"/>
-    <dgm:cxn modelId="{3FBB5D2E-DA08-430E-8B05-CC098134BFED}" type="presOf" srcId="{4FA2FCAD-B411-43A5-BD88-891E38A72E1D}" destId="{C6D09E56-3658-4F96-9F1B-883AA6A2B727}" srcOrd="0" destOrd="0" presId="urn:microsoft.com/office/officeart/2005/8/layout/orgChart1"/>
-    <dgm:cxn modelId="{EF5D5FB4-7ED9-4A36-BDA2-4CA44CEC1DC4}" type="presOf" srcId="{E055A74B-F512-45A8-9F5D-B67FF57E82B2}" destId="{367E865B-2393-485C-B0F2-C34B2C735BC4}" srcOrd="0" destOrd="0" presId="urn:microsoft.com/office/officeart/2005/8/layout/orgChart1"/>
-    <dgm:cxn modelId="{0F2349E3-71A4-4241-A35A-DFE156DCF938}" type="presOf" srcId="{5F0CA69A-6E7D-450A-9188-7140918AB08C}" destId="{988F8AFC-340D-47EE-93DB-CDCE3B522BBD}" srcOrd="1" destOrd="0" presId="urn:microsoft.com/office/officeart/2005/8/layout/orgChart1"/>
-    <dgm:cxn modelId="{C2076E58-4FFE-4756-9A42-D5E939D73213}" type="presOf" srcId="{543510D8-624C-4FDF-A27D-D7909E8928E4}" destId="{72DF087B-D3B0-4EF6-9B3D-A8734B42CF70}" srcOrd="0" destOrd="0" presId="urn:microsoft.com/office/officeart/2005/8/layout/orgChart1"/>
-    <dgm:cxn modelId="{FD28B98A-6AD1-42E9-8AF7-DA33DD43C6C3}" type="presOf" srcId="{079FFBB5-E239-48D7-A075-F1E0AE9C10A6}" destId="{D08C6A86-10CA-4C76-A67F-05D1CCD70689}" srcOrd="0" destOrd="0" presId="urn:microsoft.com/office/officeart/2005/8/layout/orgChart1"/>
+    <dgm:cxn modelId="{9246A861-B99A-458D-8C7A-E271C4A32CEC}" type="presOf" srcId="{71659B5B-18A6-4078-B878-0F864942F20F}" destId="{DAAB20D9-89DC-4FF0-BEE6-2CBB2F40DCC2}" srcOrd="0" destOrd="0" presId="urn:microsoft.com/office/officeart/2005/8/layout/orgChart1"/>
+    <dgm:cxn modelId="{DB4D4539-C076-490E-9867-AC5A6CF132E2}" type="presOf" srcId="{BA933DBD-42B5-4E75-984E-2426322E8A37}" destId="{C092AA78-91B0-42C5-89D1-980011F1CEFA}" srcOrd="0" destOrd="0" presId="urn:microsoft.com/office/officeart/2005/8/layout/orgChart1"/>
+    <dgm:cxn modelId="{2537272F-02F1-4947-8EB8-11E3A318098B}" type="presOf" srcId="{F70DC5A4-A879-4178-B8D5-26964C3F0E5A}" destId="{B4BED6B4-B2A7-4165-B351-9794906583EE}" srcOrd="0" destOrd="0" presId="urn:microsoft.com/office/officeart/2005/8/layout/orgChart1"/>
+    <dgm:cxn modelId="{F196FCE6-0CAA-454B-823B-454ED5C164A6}" type="presOf" srcId="{54B398EB-F997-4688-8F88-7FD5C52A8D10}" destId="{71B479E5-2E86-47DD-B42F-3AB1E8DF1D11}" srcOrd="1" destOrd="0" presId="urn:microsoft.com/office/officeart/2005/8/layout/orgChart1"/>
+    <dgm:cxn modelId="{5A95A5EA-9716-4551-8804-607B0B0ED87C}" type="presOf" srcId="{3AD95E81-27BB-4F6B-ABEC-6E65AB329E03}" destId="{D3871E18-EE7A-461D-B49C-BA4F49C11564}" srcOrd="1" destOrd="0" presId="urn:microsoft.com/office/officeart/2005/8/layout/orgChart1"/>
+    <dgm:cxn modelId="{2918D883-C0A6-4981-9E60-32FD9A8C9C68}" type="presOf" srcId="{0A15AFF0-AD27-41A0-94CC-709FFA22F4A7}" destId="{1AB32E43-3480-4FDD-B6B4-94474CA3EB4A}" srcOrd="1" destOrd="0" presId="urn:microsoft.com/office/officeart/2005/8/layout/orgChart1"/>
+    <dgm:cxn modelId="{783EE8B3-DADF-4CF6-8BEF-77FC00D82FFE}" type="presOf" srcId="{A5DED7DC-C20F-47ED-8C35-E6206484E436}" destId="{FDEA0EAC-7ABD-4CF3-AAF3-85FA4EC9514D}" srcOrd="0" destOrd="0" presId="urn:microsoft.com/office/officeart/2005/8/layout/orgChart1"/>
+    <dgm:cxn modelId="{4403A97B-3779-4B04-BD26-7A77071EFBDA}" type="presOf" srcId="{78867F06-D219-486B-BDBF-D087A37F41EC}" destId="{55DAC4FF-078E-4628-A2EF-AA4743530C26}" srcOrd="0" destOrd="0" presId="urn:microsoft.com/office/officeart/2005/8/layout/orgChart1"/>
     <dgm:cxn modelId="{D1F9C2D5-F206-4320-A2AC-A981EDDC177B}" srcId="{F29E987F-3F47-4BCA-A988-A6175A24752A}" destId="{CCD54D39-E674-433C-AAEB-5279423A9FFF}" srcOrd="2" destOrd="0" parTransId="{7348DD2D-1F04-4E68-91C6-E54C1908C382}" sibTransId="{CA0A8010-D9C8-4DD2-A660-4A824821559C}"/>
-    <dgm:cxn modelId="{7F0FEFD0-7309-41F4-8F13-6B0F065BA783}" type="presOf" srcId="{864B8023-143E-4943-A065-2C8C71C778D2}" destId="{937F3E93-A8AB-4D05-9FD5-E340F3A6CAE8}" srcOrd="1" destOrd="0" presId="urn:microsoft.com/office/officeart/2005/8/layout/orgChart1"/>
-    <dgm:cxn modelId="{A912B5AA-CA21-45D3-ABC7-B2C32E0D5756}" type="presOf" srcId="{ED411713-6A84-4281-9ADC-D9672A0F71ED}" destId="{53671FCB-914E-47FB-9498-9877C7A84E8D}" srcOrd="0" destOrd="0" presId="urn:microsoft.com/office/officeart/2005/8/layout/orgChart1"/>
-    <dgm:cxn modelId="{F853E07B-8D03-4B9E-9428-FA7BD09F36A6}" type="presOf" srcId="{54B398EB-F997-4688-8F88-7FD5C52A8D10}" destId="{91BA9976-C51D-4D30-9285-1B4A66F68351}" srcOrd="0" destOrd="0" presId="urn:microsoft.com/office/officeart/2005/8/layout/orgChart1"/>
-    <dgm:cxn modelId="{CF67F384-01ED-4BA7-AAB0-9D27D11F532A}" type="presOf" srcId="{64EEBB9E-AE5B-43AF-BEAD-84F5BB26BE81}" destId="{20E9A651-C927-4B6B-B3A3-2AFF8378C624}" srcOrd="0" destOrd="0" presId="urn:microsoft.com/office/officeart/2005/8/layout/orgChart1"/>
-    <dgm:cxn modelId="{41676155-D5DE-4DDF-91BD-032E45EF1C4D}" type="presOf" srcId="{F70DC5A4-A879-4178-B8D5-26964C3F0E5A}" destId="{B4BED6B4-B2A7-4165-B351-9794906583EE}" srcOrd="0" destOrd="0" presId="urn:microsoft.com/office/officeart/2005/8/layout/orgChart1"/>
-    <dgm:cxn modelId="{A664AF56-CED0-4164-B0A1-46900773F592}" type="presOf" srcId="{7CB525ED-3404-43B9-917D-6C9C9899599C}" destId="{BF58ED0E-6428-4E57-AAE1-B3BDE3523922}" srcOrd="0" destOrd="0" presId="urn:microsoft.com/office/officeart/2005/8/layout/orgChart1"/>
+    <dgm:cxn modelId="{0E4A29DB-4E3A-4621-AF4C-09B14DEEC13F}" type="presOf" srcId="{9A076CAA-1C8C-41BB-B928-85F7659434BF}" destId="{B3A37682-90BB-47F4-9A08-6DCC295949FF}" srcOrd="0" destOrd="0" presId="urn:microsoft.com/office/officeart/2005/8/layout/orgChart1"/>
+    <dgm:cxn modelId="{22745402-3321-4565-ABD4-FE108D44C219}" type="presOf" srcId="{DA3B046A-0468-4FA8-895B-43220CA319F8}" destId="{27456F1C-2EC1-4E48-83BA-3116963D1038}" srcOrd="0" destOrd="0" presId="urn:microsoft.com/office/officeart/2005/8/layout/orgChart1"/>
+    <dgm:cxn modelId="{30156DB1-FE27-4741-823C-9F2148F28ACC}" type="presOf" srcId="{424D71EA-0493-445D-A6D1-FF313D3A2D6E}" destId="{5C2C0E63-CB47-465E-AE33-E1603D7A9E79}" srcOrd="1" destOrd="0" presId="urn:microsoft.com/office/officeart/2005/8/layout/orgChart1"/>
+    <dgm:cxn modelId="{6A475AC6-FE0D-4E63-B87E-D71114723FAE}" type="presOf" srcId="{878CD373-4660-49A3-9811-963BB8324985}" destId="{7B4BB816-02D5-4A31-95AD-F4C5D4EE881F}" srcOrd="0" destOrd="0" presId="urn:microsoft.com/office/officeart/2005/8/layout/orgChart1"/>
     <dgm:cxn modelId="{53A14AAC-41A2-419D-BA2D-C2FC6D445913}" srcId="{864B8023-143E-4943-A065-2C8C71C778D2}" destId="{536EC114-44A7-459F-A158-ADEF4F8093EF}" srcOrd="0" destOrd="0" parTransId="{6AFC8CF2-8A8B-4D42-9D79-C0FF009BF8D8}" sibTransId="{FE4C9B15-F2E6-4E16-829D-D8C3DCCCB62D}"/>
-    <dgm:cxn modelId="{23222C60-6ABA-4F1E-ACC2-D170FA61C950}" type="presOf" srcId="{536EC114-44A7-459F-A158-ADEF4F8093EF}" destId="{8DF60B3E-0BB5-4FA6-9AB6-8D574A102249}" srcOrd="1" destOrd="0" presId="urn:microsoft.com/office/officeart/2005/8/layout/orgChart1"/>
-    <dgm:cxn modelId="{70BE03CF-5625-486C-9257-38B0D869AC95}" type="presOf" srcId="{3AD95E81-27BB-4F6B-ABEC-6E65AB329E03}" destId="{D3871E18-EE7A-461D-B49C-BA4F49C11564}" srcOrd="1" destOrd="0" presId="urn:microsoft.com/office/officeart/2005/8/layout/orgChart1"/>
-    <dgm:cxn modelId="{FFF8B347-C0D9-4AB9-8DDE-92867C1B1080}" type="presOf" srcId="{7EC877FB-8E90-4BC0-ACA8-7EAB4A121366}" destId="{034343C7-091F-4457-8249-FA5294CE7A23}" srcOrd="0" destOrd="0" presId="urn:microsoft.com/office/officeart/2005/8/layout/orgChart1"/>
-    <dgm:cxn modelId="{E8930188-D61C-4018-97FA-2E41D4AF9E1E}" type="presOf" srcId="{3AD95E81-27BB-4F6B-ABEC-6E65AB329E03}" destId="{A7A318F8-DBFA-4070-B188-45B4C6416BBA}" srcOrd="0" destOrd="0" presId="urn:microsoft.com/office/officeart/2005/8/layout/orgChart1"/>
-    <dgm:cxn modelId="{12F7D833-4987-449E-8C6D-1EC7A2C19348}" type="presOf" srcId="{4614DFF7-03A6-464F-9A3B-18DF41025077}" destId="{033EA9A0-9FBA-48F7-B9D4-C8602B679B5B}" srcOrd="0" destOrd="0" presId="urn:microsoft.com/office/officeart/2005/8/layout/orgChart1"/>
+    <dgm:cxn modelId="{80068011-59AE-4BBE-AC45-99DF46FFA7AD}" type="presOf" srcId="{1760AA3B-7404-4CB0-BB37-099E76F840BA}" destId="{090DF259-4AF8-4DE0-8B93-E002B4279F5B}" srcOrd="0" destOrd="0" presId="urn:microsoft.com/office/officeart/2005/8/layout/orgChart1"/>
+    <dgm:cxn modelId="{63345FBF-EF8C-4126-B007-364C771D201C}" type="presOf" srcId="{622A12E8-0D3B-479C-8B8F-16D08C62D518}" destId="{93435B09-ABF6-4072-8745-143D47FC8DD3}" srcOrd="0" destOrd="0" presId="urn:microsoft.com/office/officeart/2005/8/layout/orgChart1"/>
+    <dgm:cxn modelId="{EFF35121-350F-4CF4-B017-32180C697B14}" type="presOf" srcId="{50301FE5-0A59-4667-98C3-C63F7BB9D745}" destId="{E0D647EC-3247-44B2-AD5D-087527AE2071}" srcOrd="0" destOrd="0" presId="urn:microsoft.com/office/officeart/2005/8/layout/orgChart1"/>
+    <dgm:cxn modelId="{27D94A48-683D-4905-9C7E-BC4C1C02D5B0}" type="presOf" srcId="{AADBECAE-0508-4E19-B4A0-2C0FE283678B}" destId="{D0D9BC0E-77EC-44E0-8FE0-39D233A1CBE5}" srcOrd="1" destOrd="0" presId="urn:microsoft.com/office/officeart/2005/8/layout/orgChart1"/>
+    <dgm:cxn modelId="{8333E50F-B152-4457-B7AF-6B989C79B9AF}" type="presOf" srcId="{64EEBB9E-AE5B-43AF-BEAD-84F5BB26BE81}" destId="{20E9A651-C927-4B6B-B3A3-2AFF8378C624}" srcOrd="0" destOrd="0" presId="urn:microsoft.com/office/officeart/2005/8/layout/orgChart1"/>
+    <dgm:cxn modelId="{ED1BA5A7-044B-4856-B442-8B7084B55219}" type="presOf" srcId="{CCD54D39-E674-433C-AAEB-5279423A9FFF}" destId="{DAB9ADB2-F9CD-4BF5-9541-9085CA9DF1F2}" srcOrd="0" destOrd="0" presId="urn:microsoft.com/office/officeart/2005/8/layout/orgChart1"/>
+    <dgm:cxn modelId="{44A25945-D45B-44BE-AC30-5DCD1214A86C}" type="presOf" srcId="{13B90B72-3D43-43B6-B0C5-C39B274EEEC8}" destId="{C51D8E3D-6E1A-484F-AE5D-DF2345C1C863}" srcOrd="0" destOrd="0" presId="urn:microsoft.com/office/officeart/2005/8/layout/orgChart1"/>
+    <dgm:cxn modelId="{5F13D7CA-20CC-4D53-84FF-7B0510822C18}" type="presOf" srcId="{4FA2FCAD-B411-43A5-BD88-891E38A72E1D}" destId="{C6D09E56-3658-4F96-9F1B-883AA6A2B727}" srcOrd="0" destOrd="0" presId="urn:microsoft.com/office/officeart/2005/8/layout/orgChart1"/>
+    <dgm:cxn modelId="{09AB6AFB-08E4-4F42-B640-B1AC7579CEB9}" type="presOf" srcId="{7CB525ED-3404-43B9-917D-6C9C9899599C}" destId="{BF58ED0E-6428-4E57-AAE1-B3BDE3523922}" srcOrd="0" destOrd="0" presId="urn:microsoft.com/office/officeart/2005/8/layout/orgChart1"/>
     <dgm:cxn modelId="{4BB50946-84CB-4494-A84B-C2FA2A087EF0}" srcId="{864B8023-143E-4943-A065-2C8C71C778D2}" destId="{F29E987F-3F47-4BCA-A988-A6175A24752A}" srcOrd="1" destOrd="0" parTransId="{667A4C05-3380-4DEF-A45E-F60DFB355D39}" sibTransId="{B52ECBD1-E809-4520-84C5-DFFB7CA520D9}"/>
-    <dgm:cxn modelId="{AC1DD798-9F3B-44ED-BC64-13EC92FF71C2}" type="presOf" srcId="{5F0CA69A-6E7D-450A-9188-7140918AB08C}" destId="{5DDB5F2B-A0A5-4445-8069-CB46682AB020}" srcOrd="0" destOrd="0" presId="urn:microsoft.com/office/officeart/2005/8/layout/orgChart1"/>
-    <dgm:cxn modelId="{CE9DE91E-A636-4E3C-B903-017A8A5555CD}" type="presOf" srcId="{AADBECAE-0508-4E19-B4A0-2C0FE283678B}" destId="{5B2A8B4A-CD2A-49ED-A9BE-3C87340F467B}" srcOrd="0" destOrd="0" presId="urn:microsoft.com/office/officeart/2005/8/layout/orgChart1"/>
+    <dgm:cxn modelId="{5C4AE6BF-1B11-4255-9F2A-03BF7F717D02}" type="presOf" srcId="{AADBECAE-0508-4E19-B4A0-2C0FE283678B}" destId="{5B2A8B4A-CD2A-49ED-A9BE-3C87340F467B}" srcOrd="0" destOrd="0" presId="urn:microsoft.com/office/officeart/2005/8/layout/orgChart1"/>
     <dgm:cxn modelId="{71856905-498D-4508-976E-3252DE970F33}" srcId="{0A15AFF0-AD27-41A0-94CC-709FFA22F4A7}" destId="{424D71EA-0493-445D-A6D1-FF313D3A2D6E}" srcOrd="0" destOrd="0" parTransId="{64EEBB9E-AE5B-43AF-BEAD-84F5BB26BE81}" sibTransId="{5C615F7A-C657-4733-AADE-0C60C619FC74}"/>
-    <dgm:cxn modelId="{9476FE54-F83A-4A0A-ADCD-F26C106B3739}" type="presOf" srcId="{DA3B046A-0468-4FA8-895B-43220CA319F8}" destId="{27456F1C-2EC1-4E48-83BA-3116963D1038}" srcOrd="0" destOrd="0" presId="urn:microsoft.com/office/officeart/2005/8/layout/orgChart1"/>
-    <dgm:cxn modelId="{296653A9-BC09-4B0B-91CC-D0732DA5499C}" type="presOf" srcId="{557F889D-7B40-49D9-BDE1-364C50CDA102}" destId="{403C636C-1AD9-47A3-8FF5-596FD6AB4E00}" srcOrd="0" destOrd="0" presId="urn:microsoft.com/office/officeart/2005/8/layout/orgChart1"/>
+    <dgm:cxn modelId="{71C6E074-0DEE-44ED-9634-402429CE8515}" type="presOf" srcId="{575186B2-D4C5-4F98-BAD9-E2155A1D8938}" destId="{AF170006-C691-4C3B-8B68-FD9617080C4B}" srcOrd="0" destOrd="0" presId="urn:microsoft.com/office/officeart/2005/8/layout/orgChart1"/>
+    <dgm:cxn modelId="{1162BD32-34C1-43FA-9C2F-A869C9CA3740}" type="presOf" srcId="{3AD95E81-27BB-4F6B-ABEC-6E65AB329E03}" destId="{A7A318F8-DBFA-4070-B188-45B4C6416BBA}" srcOrd="0" destOrd="0" presId="urn:microsoft.com/office/officeart/2005/8/layout/orgChart1"/>
     <dgm:cxn modelId="{0D32299E-8908-46D9-A125-946AB28EC627}" srcId="{702E27E6-909C-40A9-83C9-3D68F849A1B8}" destId="{AADBECAE-0508-4E19-B4A0-2C0FE283678B}" srcOrd="2" destOrd="0" parTransId="{BCFB8175-F6D5-4A9B-BD5D-7311D968BE3C}" sibTransId="{93ECA2A0-1F55-4EFC-91C4-1D5DDBB3B4D8}"/>
-    <dgm:cxn modelId="{43EC574B-4183-4A93-9F69-D0E126630EAA}" type="presOf" srcId="{CA61FAFA-FDAD-4DF1-880F-540CC86BF05F}" destId="{2B85E99C-7A78-4E2F-BB1B-B172B43FDA01}" srcOrd="0" destOrd="0" presId="urn:microsoft.com/office/officeart/2005/8/layout/orgChart1"/>
     <dgm:cxn modelId="{C7ED3463-C9FF-4500-BCA8-25C1C6A3B45E}" srcId="{702E27E6-909C-40A9-83C9-3D68F849A1B8}" destId="{2363E87B-82F0-4067-A634-C0EFFF5C5499}" srcOrd="1" destOrd="0" parTransId="{F70DC5A4-A879-4178-B8D5-26964C3F0E5A}" sibTransId="{C7C949B1-2DE4-4EB4-A4A9-7EA0FF1298C2}"/>
     <dgm:cxn modelId="{1D310302-C993-4854-9C44-9DFC0FA8339D}" srcId="{6C5ADF0C-CED6-4349-A909-BC4757B0F82B}" destId="{864B8023-143E-4943-A065-2C8C71C778D2}" srcOrd="2" destOrd="0" parTransId="{B7E4F40F-8E8D-41C7-8CBA-F5BF76827BC1}" sibTransId="{A7C80737-E218-4AAA-9F09-641E16F1E9B5}"/>
-    <dgm:cxn modelId="{169D4026-7895-46BD-8141-4C6E7FD59ABE}" type="presOf" srcId="{885F2991-40C5-46C4-9B9D-C3BCE169252B}" destId="{91C7E182-F79D-4166-8D1B-5128AF0B8CF9}" srcOrd="1" destOrd="0" presId="urn:microsoft.com/office/officeart/2005/8/layout/orgChart1"/>
-    <dgm:cxn modelId="{23B3C113-1A37-47FE-9385-EABC948A4184}" type="presOf" srcId="{7EC877FB-8E90-4BC0-ACA8-7EAB4A121366}" destId="{705D3AB3-53D4-4518-BAB8-425DD50AAE58}" srcOrd="1" destOrd="0" presId="urn:microsoft.com/office/officeart/2005/8/layout/orgChart1"/>
-    <dgm:cxn modelId="{A6D37123-790D-42F1-8707-56BBBD873EB9}" type="presOf" srcId="{424D71EA-0493-445D-A6D1-FF313D3A2D6E}" destId="{74ED8BA5-1187-4901-BB9C-D1B9192D3B84}" srcOrd="0" destOrd="0" presId="urn:microsoft.com/office/officeart/2005/8/layout/orgChart1"/>
     <dgm:cxn modelId="{AD67A3D7-2CF2-4CEA-BAD8-E9CC545B649E}" srcId="{536EC114-44A7-459F-A158-ADEF4F8093EF}" destId="{4FA2FCAD-B411-43A5-BD88-891E38A72E1D}" srcOrd="3" destOrd="0" parTransId="{9A076CAA-1C8C-41BB-B928-85F7659434BF}" sibTransId="{F3924BF3-A6CA-439C-8E0D-16AAB5D42CE4}"/>
-    <dgm:cxn modelId="{336EC0C1-ECCA-4B62-B9BB-BB158BD7A78B}" type="presOf" srcId="{0A15AFF0-AD27-41A0-94CC-709FFA22F4A7}" destId="{8A085D8C-B3FB-48C7-802C-2E3E152BE0F9}" srcOrd="0" destOrd="0" presId="urn:microsoft.com/office/officeart/2005/8/layout/orgChart1"/>
-    <dgm:cxn modelId="{D5712771-576E-467E-9595-9D6C5318D43A}" type="presOf" srcId="{DE063D7B-44B0-4600-BE33-9D4AE71E8FFA}" destId="{F72A4475-316C-43C9-B4A2-EE6D25A0F609}" srcOrd="0" destOrd="0" presId="urn:microsoft.com/office/officeart/2005/8/layout/orgChart1"/>
-    <dgm:cxn modelId="{E69AEA2A-8EB4-47FF-8988-162075528CC0}" type="presOf" srcId="{0AE64D7B-3CFD-4907-9798-DFF31DA39E61}" destId="{047D908F-6C4F-489F-A2D7-18E87CB5C1BD}" srcOrd="1" destOrd="0" presId="urn:microsoft.com/office/officeart/2005/8/layout/orgChart1"/>
     <dgm:cxn modelId="{4BEF89D1-7547-4E81-8083-A561AE966E2E}" srcId="{01C87228-3044-4EE2-9385-1F4E86FA82CD}" destId="{3AD95E81-27BB-4F6B-ABEC-6E65AB329E03}" srcOrd="0" destOrd="0" parTransId="{77EE1BEB-0868-4B9A-BF29-345ECFDD36EF}" sibTransId="{0C61CD14-2B96-40A8-B479-044EE3693DEF}"/>
-    <dgm:cxn modelId="{8C2D5CD0-A49B-4AF8-9556-F07A86BD5508}" type="presOf" srcId="{BCFB8175-F6D5-4A9B-BD5D-7311D968BE3C}" destId="{C957B00E-D8D0-4727-9868-68DA85D08B2E}" srcOrd="0" destOrd="0" presId="urn:microsoft.com/office/officeart/2005/8/layout/orgChart1"/>
-    <dgm:cxn modelId="{4AFDD4A2-DF71-46CC-A996-E943F062AF3F}" type="presOf" srcId="{8C74E6CD-29C5-4F71-80A7-531433C3EF93}" destId="{504302AA-2D1F-43BF-868E-4284A5BDE998}" srcOrd="1" destOrd="0" presId="urn:microsoft.com/office/officeart/2005/8/layout/orgChart1"/>
-    <dgm:cxn modelId="{B0D44DDD-C2D3-46EE-9D21-E2284CC19835}" type="presOf" srcId="{0BD9F8BD-8B1C-45B2-8953-C460224B6097}" destId="{D3B7CE7B-0AEF-4929-8A20-82EECE001950}" srcOrd="0" destOrd="0" presId="urn:microsoft.com/office/officeart/2005/8/layout/orgChart1"/>
-    <dgm:cxn modelId="{F16DA679-C24C-4A84-9C0F-AC17A812F052}" type="presOf" srcId="{7348DD2D-1F04-4E68-91C6-E54C1908C382}" destId="{4A727000-F147-4A90-82EE-41D2EDE7A4AD}" srcOrd="0" destOrd="0" presId="urn:microsoft.com/office/officeart/2005/8/layout/orgChart1"/>
+    <dgm:cxn modelId="{27054A16-9059-43A2-8A49-76547B06F2C2}" type="presOf" srcId="{9809FFD2-2049-46E9-90BF-55C2E0E5BE68}" destId="{D7F71AD8-03DC-494A-BF8C-177C2E40C1F3}" srcOrd="1" destOrd="0" presId="urn:microsoft.com/office/officeart/2005/8/layout/orgChart1"/>
+    <dgm:cxn modelId="{35C69458-48A5-426D-8A67-3D65BD0C29DB}" type="presOf" srcId="{B6912443-49E3-4A73-A496-582DEBEC5ACF}" destId="{A576422A-85AF-40AF-82E0-0D046393CD97}" srcOrd="1" destOrd="0" presId="urn:microsoft.com/office/officeart/2005/8/layout/orgChart1"/>
     <dgm:cxn modelId="{A1D0CFB3-26CB-412E-A2EA-E834119AE1AA}" srcId="{536EC114-44A7-459F-A158-ADEF4F8093EF}" destId="{7CB525ED-3404-43B9-917D-6C9C9899599C}" srcOrd="1" destOrd="0" parTransId="{DA3B046A-0468-4FA8-895B-43220CA319F8}" sibTransId="{0B07CAD5-9755-4E7A-9F8A-06EAFBAACFBD}"/>
-    <dgm:cxn modelId="{7AAF5014-FF06-4B83-BBF4-A87745F720C4}" type="presParOf" srcId="{93435B09-ABF6-4072-8745-143D47FC8DD3}" destId="{4DD57DDF-26BC-4C91-B848-5EF484F72547}" srcOrd="0" destOrd="0" presId="urn:microsoft.com/office/officeart/2005/8/layout/orgChart1"/>
-    <dgm:cxn modelId="{17B13DF3-7F42-48A7-A579-140E14E742A7}" type="presParOf" srcId="{4DD57DDF-26BC-4C91-B848-5EF484F72547}" destId="{C7D01E0A-3395-4D39-9741-3569CF99E1AB}" srcOrd="0" destOrd="0" presId="urn:microsoft.com/office/officeart/2005/8/layout/orgChart1"/>
-    <dgm:cxn modelId="{C8288F74-9C88-42F6-8517-C4D9622026F3}" type="presParOf" srcId="{C7D01E0A-3395-4D39-9741-3569CF99E1AB}" destId="{DAB63D16-AAB5-4E6E-AF80-CFD8C9A74760}" srcOrd="0" destOrd="0" presId="urn:microsoft.com/office/officeart/2005/8/layout/orgChart1"/>
-    <dgm:cxn modelId="{8561E292-05E3-450C-B5AB-2EE2A914984D}" type="presParOf" srcId="{C7D01E0A-3395-4D39-9741-3569CF99E1AB}" destId="{E315E2A9-B432-4A6F-BB40-25F5DC1DD061}" srcOrd="1" destOrd="0" presId="urn:microsoft.com/office/officeart/2005/8/layout/orgChart1"/>
-    <dgm:cxn modelId="{342A323D-BA58-47CE-BE2B-C39648D7D111}" type="presParOf" srcId="{4DD57DDF-26BC-4C91-B848-5EF484F72547}" destId="{1CD6F841-D9F6-4383-833D-A33E4D3FA74F}" srcOrd="1" destOrd="0" presId="urn:microsoft.com/office/officeart/2005/8/layout/orgChart1"/>
-    <dgm:cxn modelId="{24286DB3-64D4-4B3C-9263-F0026CF520B3}" type="presParOf" srcId="{1CD6F841-D9F6-4383-833D-A33E4D3FA74F}" destId="{D08C6A86-10CA-4C76-A67F-05D1CCD70689}" srcOrd="0" destOrd="0" presId="urn:microsoft.com/office/officeart/2005/8/layout/orgChart1"/>
-    <dgm:cxn modelId="{93D03F39-BFFF-40BB-A132-488F9B572348}" type="presParOf" srcId="{1CD6F841-D9F6-4383-833D-A33E4D3FA74F}" destId="{953BB567-B03D-4A00-A968-91827F78A902}" srcOrd="1" destOrd="0" presId="urn:microsoft.com/office/officeart/2005/8/layout/orgChart1"/>
-    <dgm:cxn modelId="{8841AD96-5E98-4A78-8188-A21785862081}" type="presParOf" srcId="{953BB567-B03D-4A00-A968-91827F78A902}" destId="{B927EAD7-DA90-45ED-8AEF-C8C861CEF5FE}" srcOrd="0" destOrd="0" presId="urn:microsoft.com/office/officeart/2005/8/layout/orgChart1"/>
-    <dgm:cxn modelId="{62909948-2120-4C69-95F2-B136288B0718}" type="presParOf" srcId="{B927EAD7-DA90-45ED-8AEF-C8C861CEF5FE}" destId="{646196EA-5082-43B9-8BA9-AB88A2DAD89C}" srcOrd="0" destOrd="0" presId="urn:microsoft.com/office/officeart/2005/8/layout/orgChart1"/>
-    <dgm:cxn modelId="{069498F8-2ED2-499D-8940-2598A07A7839}" type="presParOf" srcId="{B927EAD7-DA90-45ED-8AEF-C8C861CEF5FE}" destId="{F7500EE1-4F54-4593-A5DE-2398E55393EF}" srcOrd="1" destOrd="0" presId="urn:microsoft.com/office/officeart/2005/8/layout/orgChart1"/>
-    <dgm:cxn modelId="{3DFDFADB-48D7-49E5-A681-6F59AEE99B15}" type="presParOf" srcId="{953BB567-B03D-4A00-A968-91827F78A902}" destId="{F9F86595-8141-4783-93DE-D55DBF5DA5D8}" srcOrd="1" destOrd="0" presId="urn:microsoft.com/office/officeart/2005/8/layout/orgChart1"/>
-    <dgm:cxn modelId="{DF496D19-4E83-433B-BEF5-DD0384B008DD}" type="presParOf" srcId="{F9F86595-8141-4783-93DE-D55DBF5DA5D8}" destId="{395C8854-5716-4FA2-B748-28444C2C68A2}" srcOrd="0" destOrd="0" presId="urn:microsoft.com/office/officeart/2005/8/layout/orgChart1"/>
-    <dgm:cxn modelId="{326484CF-819C-4695-A9DA-1F17650E70D8}" type="presParOf" srcId="{F9F86595-8141-4783-93DE-D55DBF5DA5D8}" destId="{C8FCFF15-5F72-4C7F-945C-54AD652278E6}" srcOrd="1" destOrd="0" presId="urn:microsoft.com/office/officeart/2005/8/layout/orgChart1"/>
-    <dgm:cxn modelId="{424D02B4-53B3-4987-A8B0-8A6392AE38C4}" type="presParOf" srcId="{C8FCFF15-5F72-4C7F-945C-54AD652278E6}" destId="{E95E1525-B71B-4F3F-B123-13B26928CE85}" srcOrd="0" destOrd="0" presId="urn:microsoft.com/office/officeart/2005/8/layout/orgChart1"/>
-    <dgm:cxn modelId="{66263A5D-7BB2-4A15-B3FA-50706CC70D26}" type="presParOf" srcId="{E95E1525-B71B-4F3F-B123-13B26928CE85}" destId="{090DF259-4AF8-4DE0-8B93-E002B4279F5B}" srcOrd="0" destOrd="0" presId="urn:microsoft.com/office/officeart/2005/8/layout/orgChart1"/>
-    <dgm:cxn modelId="{4211BE78-C313-4DCD-8F0A-82F87A9342F7}" type="presParOf" srcId="{E95E1525-B71B-4F3F-B123-13B26928CE85}" destId="{20C4E7BA-9892-4C92-91A2-88D3F0F3B122}" srcOrd="1" destOrd="0" presId="urn:microsoft.com/office/officeart/2005/8/layout/orgChart1"/>
-    <dgm:cxn modelId="{B7BCF9B7-C658-4579-B668-DED07755B33C}" type="presParOf" srcId="{C8FCFF15-5F72-4C7F-945C-54AD652278E6}" destId="{F8FED24D-DB57-4DA0-B9EA-2B892CEF2CCA}" srcOrd="1" destOrd="0" presId="urn:microsoft.com/office/officeart/2005/8/layout/orgChart1"/>
-    <dgm:cxn modelId="{5ACDA8EC-346B-42BB-B997-671258EB0466}" type="presParOf" srcId="{C8FCFF15-5F72-4C7F-945C-54AD652278E6}" destId="{49DA642C-79F1-4235-8000-7CA412D13E27}" srcOrd="2" destOrd="0" presId="urn:microsoft.com/office/officeart/2005/8/layout/orgChart1"/>
-    <dgm:cxn modelId="{9BB53B2F-B525-4F4B-89DB-FD2DAF10E525}" type="presParOf" srcId="{F9F86595-8141-4783-93DE-D55DBF5DA5D8}" destId="{B4BED6B4-B2A7-4165-B351-9794906583EE}" srcOrd="2" destOrd="0" presId="urn:microsoft.com/office/officeart/2005/8/layout/orgChart1"/>
-    <dgm:cxn modelId="{5931D543-6FE2-4DBD-A211-636E8B7AF77F}" type="presParOf" srcId="{F9F86595-8141-4783-93DE-D55DBF5DA5D8}" destId="{1F44896E-1C7C-4352-A417-D7F464B29926}" srcOrd="3" destOrd="0" presId="urn:microsoft.com/office/officeart/2005/8/layout/orgChart1"/>
-    <dgm:cxn modelId="{12F71395-CBAE-4911-9DA5-DB71B5FC2130}" type="presParOf" srcId="{1F44896E-1C7C-4352-A417-D7F464B29926}" destId="{107CDDCB-F013-4132-96C3-ECCBBFCDC0A2}" srcOrd="0" destOrd="0" presId="urn:microsoft.com/office/officeart/2005/8/layout/orgChart1"/>
-    <dgm:cxn modelId="{0F95180F-FCEF-4E82-BAED-D029840920D8}" type="presParOf" srcId="{107CDDCB-F013-4132-96C3-ECCBBFCDC0A2}" destId="{469862CD-3CB9-4A18-9E3E-96BAF14A1171}" srcOrd="0" destOrd="0" presId="urn:microsoft.com/office/officeart/2005/8/layout/orgChart1"/>
-    <dgm:cxn modelId="{758634AD-C991-45A0-B02F-31FD65D48704}" type="presParOf" srcId="{107CDDCB-F013-4132-96C3-ECCBBFCDC0A2}" destId="{E3F0AEEE-485F-4698-9E21-82B77BBF0B4B}" srcOrd="1" destOrd="0" presId="urn:microsoft.com/office/officeart/2005/8/layout/orgChart1"/>
-    <dgm:cxn modelId="{92706CAE-5B4F-4EBE-BE5A-B6B3E0A6F442}" type="presParOf" srcId="{1F44896E-1C7C-4352-A417-D7F464B29926}" destId="{55F17750-FB76-43A9-BECB-927E40819D7C}" srcOrd="1" destOrd="0" presId="urn:microsoft.com/office/officeart/2005/8/layout/orgChart1"/>
-    <dgm:cxn modelId="{C14150D2-F2D6-41C1-97CF-0CBC944DBC39}" type="presParOf" srcId="{1F44896E-1C7C-4352-A417-D7F464B29926}" destId="{572FDC99-6C17-4F80-B8A2-ADBC74410164}" srcOrd="2" destOrd="0" presId="urn:microsoft.com/office/officeart/2005/8/layout/orgChart1"/>
-    <dgm:cxn modelId="{DC323867-583F-4484-9ECC-A32A2A29E42F}" type="presParOf" srcId="{F9F86595-8141-4783-93DE-D55DBF5DA5D8}" destId="{C957B00E-D8D0-4727-9868-68DA85D08B2E}" srcOrd="4" destOrd="0" presId="urn:microsoft.com/office/officeart/2005/8/layout/orgChart1"/>
-    <dgm:cxn modelId="{556DCA43-C291-41E8-B6BA-E45CA4528D0D}" type="presParOf" srcId="{F9F86595-8141-4783-93DE-D55DBF5DA5D8}" destId="{756FCACD-5CBD-4A5E-9D17-F9FBABB31FEE}" srcOrd="5" destOrd="0" presId="urn:microsoft.com/office/officeart/2005/8/layout/orgChart1"/>
-    <dgm:cxn modelId="{E75211B9-B802-4D64-BB18-38A6ED5836E8}" type="presParOf" srcId="{756FCACD-5CBD-4A5E-9D17-F9FBABB31FEE}" destId="{E39FAD1B-AF7C-4849-94D4-2EC281D36181}" srcOrd="0" destOrd="0" presId="urn:microsoft.com/office/officeart/2005/8/layout/orgChart1"/>
-    <dgm:cxn modelId="{3A9A7558-5923-4BEB-BB7D-7A49D7F2B81B}" type="presParOf" srcId="{E39FAD1B-AF7C-4849-94D4-2EC281D36181}" destId="{5B2A8B4A-CD2A-49ED-A9BE-3C87340F467B}" srcOrd="0" destOrd="0" presId="urn:microsoft.com/office/officeart/2005/8/layout/orgChart1"/>
-    <dgm:cxn modelId="{13B86CB2-087F-4EA4-A32E-70D322D63E67}" type="presParOf" srcId="{E39FAD1B-AF7C-4849-94D4-2EC281D36181}" destId="{D0D9BC0E-77EC-44E0-8FE0-39D233A1CBE5}" srcOrd="1" destOrd="0" presId="urn:microsoft.com/office/officeart/2005/8/layout/orgChart1"/>
-    <dgm:cxn modelId="{FBE2BC23-E489-4437-978F-DB8B6A466F98}" type="presParOf" srcId="{756FCACD-5CBD-4A5E-9D17-F9FBABB31FEE}" destId="{0AA6C16F-E8CD-4E24-A186-BE2F425A099E}" srcOrd="1" destOrd="0" presId="urn:microsoft.com/office/officeart/2005/8/layout/orgChart1"/>
-    <dgm:cxn modelId="{065CC8DA-2FB7-4510-8514-7CF1733AC99D}" type="presParOf" srcId="{756FCACD-5CBD-4A5E-9D17-F9FBABB31FEE}" destId="{1D5424E3-D3DF-4E8F-AE7A-A5B4193FB6BE}" srcOrd="2" destOrd="0" presId="urn:microsoft.com/office/officeart/2005/8/layout/orgChart1"/>
-    <dgm:cxn modelId="{ADA71F1C-386D-4A83-8D68-9145A9E06561}" type="presParOf" srcId="{953BB567-B03D-4A00-A968-91827F78A902}" destId="{6FD36375-3D1E-4BAF-A6DB-3203505545AB}" srcOrd="2" destOrd="0" presId="urn:microsoft.com/office/officeart/2005/8/layout/orgChart1"/>
-    <dgm:cxn modelId="{1C938127-FB64-43F5-A5C8-F2F9DD69591A}" type="presParOf" srcId="{1CD6F841-D9F6-4383-833D-A33E4D3FA74F}" destId="{D8CAB3AD-FD1B-4AD3-A81C-8C66DD145D37}" srcOrd="2" destOrd="0" presId="urn:microsoft.com/office/officeart/2005/8/layout/orgChart1"/>
-    <dgm:cxn modelId="{F7E746DC-7A30-445F-9210-CA13FCC3D77C}" type="presParOf" srcId="{1CD6F841-D9F6-4383-833D-A33E4D3FA74F}" destId="{1B108C9E-7C77-4F5B-A888-8DFFE6881790}" srcOrd="3" destOrd="0" presId="urn:microsoft.com/office/officeart/2005/8/layout/orgChart1"/>
-    <dgm:cxn modelId="{086872E2-83BE-4669-AAD6-495BE429CD4A}" type="presParOf" srcId="{1B108C9E-7C77-4F5B-A888-8DFFE6881790}" destId="{5EF6CD38-1567-4ADE-A5EF-AF9F9E52EA28}" srcOrd="0" destOrd="0" presId="urn:microsoft.com/office/officeart/2005/8/layout/orgChart1"/>
-    <dgm:cxn modelId="{74CBD186-7D54-4649-9BF4-CCF57643C6D8}" type="presParOf" srcId="{5EF6CD38-1567-4ADE-A5EF-AF9F9E52EA28}" destId="{5DDB5F2B-A0A5-4445-8069-CB46682AB020}" srcOrd="0" destOrd="0" presId="urn:microsoft.com/office/officeart/2005/8/layout/orgChart1"/>
-    <dgm:cxn modelId="{B04237D2-13D9-43DA-8C30-02B58033F11E}" type="presParOf" srcId="{5EF6CD38-1567-4ADE-A5EF-AF9F9E52EA28}" destId="{988F8AFC-340D-47EE-93DB-CDCE3B522BBD}" srcOrd="1" destOrd="0" presId="urn:microsoft.com/office/officeart/2005/8/layout/orgChart1"/>
-    <dgm:cxn modelId="{240E8618-9051-4929-A2F3-A88F04903E53}" type="presParOf" srcId="{1B108C9E-7C77-4F5B-A888-8DFFE6881790}" destId="{50127C8E-1788-4841-95BF-9EC13F301316}" srcOrd="1" destOrd="0" presId="urn:microsoft.com/office/officeart/2005/8/layout/orgChart1"/>
-    <dgm:cxn modelId="{46CE6C52-79AA-43C8-A13A-E464217C1458}" type="presParOf" srcId="{50127C8E-1788-4841-95BF-9EC13F301316}" destId="{367E865B-2393-485C-B0F2-C34B2C735BC4}" srcOrd="0" destOrd="0" presId="urn:microsoft.com/office/officeart/2005/8/layout/orgChart1"/>
-    <dgm:cxn modelId="{8596CD1B-783C-408D-9BC4-F8219DAD57EE}" type="presParOf" srcId="{50127C8E-1788-4841-95BF-9EC13F301316}" destId="{1BB47CF9-041D-4BF3-BD20-E9980E7F116A}" srcOrd="1" destOrd="0" presId="urn:microsoft.com/office/officeart/2005/8/layout/orgChart1"/>
-    <dgm:cxn modelId="{0DB8C81F-2454-4102-A886-7CB40AFA7F19}" type="presParOf" srcId="{1BB47CF9-041D-4BF3-BD20-E9980E7F116A}" destId="{26A2FC74-209B-4623-92E6-98C7601100AB}" srcOrd="0" destOrd="0" presId="urn:microsoft.com/office/officeart/2005/8/layout/orgChart1"/>
-    <dgm:cxn modelId="{3C1CE73D-6BFA-460A-B75A-9344BD1577AC}" type="presParOf" srcId="{26A2FC74-209B-4623-92E6-98C7601100AB}" destId="{E4A8D810-F40B-4C41-9B59-F1AF7EB023D0}" srcOrd="0" destOrd="0" presId="urn:microsoft.com/office/officeart/2005/8/layout/orgChart1"/>
-    <dgm:cxn modelId="{00465311-401C-4035-94B6-E3D0522BCF35}" type="presParOf" srcId="{26A2FC74-209B-4623-92E6-98C7601100AB}" destId="{91C7E182-F79D-4166-8D1B-5128AF0B8CF9}" srcOrd="1" destOrd="0" presId="urn:microsoft.com/office/officeart/2005/8/layout/orgChart1"/>
-    <dgm:cxn modelId="{EEDDAC78-204C-4498-9F10-3FC7D166B254}" type="presParOf" srcId="{1BB47CF9-041D-4BF3-BD20-E9980E7F116A}" destId="{76F0B647-4487-4757-BDDE-2086D2D7EDD7}" srcOrd="1" destOrd="0" presId="urn:microsoft.com/office/officeart/2005/8/layout/orgChart1"/>
-    <dgm:cxn modelId="{4D511087-9409-45C4-8945-D3F20CD9D78A}" type="presParOf" srcId="{1BB47CF9-041D-4BF3-BD20-E9980E7F116A}" destId="{C66FF586-BD6A-456C-879B-B274B016DEC4}" srcOrd="2" destOrd="0" presId="urn:microsoft.com/office/officeart/2005/8/layout/orgChart1"/>
-    <dgm:cxn modelId="{18991E4C-0010-4384-8439-F1C5C003D4E6}" type="presParOf" srcId="{50127C8E-1788-4841-95BF-9EC13F301316}" destId="{6202260C-BFAD-460D-886F-4C73E8E53193}" srcOrd="2" destOrd="0" presId="urn:microsoft.com/office/officeart/2005/8/layout/orgChart1"/>
-    <dgm:cxn modelId="{8D1C6D7E-23BD-4AD4-B81F-B7447CB60B6B}" type="presParOf" srcId="{50127C8E-1788-4841-95BF-9EC13F301316}" destId="{325FD81C-D653-458C-9C81-CD947F4CDFB4}" srcOrd="3" destOrd="0" presId="urn:microsoft.com/office/officeart/2005/8/layout/orgChart1"/>
-    <dgm:cxn modelId="{879F9020-1C05-4A91-87CA-C816281EC485}" type="presParOf" srcId="{325FD81C-D653-458C-9C81-CD947F4CDFB4}" destId="{E5790B5A-9AF2-4345-9D65-426A1FA9FE30}" srcOrd="0" destOrd="0" presId="urn:microsoft.com/office/officeart/2005/8/layout/orgChart1"/>
-    <dgm:cxn modelId="{C7746583-7AF8-4616-B724-0C925927E7C8}" type="presParOf" srcId="{E5790B5A-9AF2-4345-9D65-426A1FA9FE30}" destId="{2B85E99C-7A78-4E2F-BB1B-B172B43FDA01}" srcOrd="0" destOrd="0" presId="urn:microsoft.com/office/officeart/2005/8/layout/orgChart1"/>
-    <dgm:cxn modelId="{7315A81E-A8EC-4547-B8C7-F70F83FEB1A0}" type="presParOf" srcId="{E5790B5A-9AF2-4345-9D65-426A1FA9FE30}" destId="{F90DDFC3-31CF-40B4-B74B-064DA76C3BA3}" srcOrd="1" destOrd="0" presId="urn:microsoft.com/office/officeart/2005/8/layout/orgChart1"/>
-    <dgm:cxn modelId="{A51A04A1-53F3-4FF3-9EEA-B45EF19CB208}" type="presParOf" srcId="{325FD81C-D653-458C-9C81-CD947F4CDFB4}" destId="{E93B9BD4-A968-4278-A8BA-C200F4EA656B}" srcOrd="1" destOrd="0" presId="urn:microsoft.com/office/officeart/2005/8/layout/orgChart1"/>
-    <dgm:cxn modelId="{ECC07F03-B7B7-422C-9523-31973927B43E}" type="presParOf" srcId="{325FD81C-D653-458C-9C81-CD947F4CDFB4}" destId="{0AA83339-362C-4A36-A53A-134E408D341A}" srcOrd="2" destOrd="0" presId="urn:microsoft.com/office/officeart/2005/8/layout/orgChart1"/>
-    <dgm:cxn modelId="{F5E8E1AB-393D-40DB-93FC-554A66E9A4F7}" type="presParOf" srcId="{50127C8E-1788-4841-95BF-9EC13F301316}" destId="{D49E6676-4A80-4ECF-B16E-BF2D35D1BF89}" srcOrd="4" destOrd="0" presId="urn:microsoft.com/office/officeart/2005/8/layout/orgChart1"/>
-    <dgm:cxn modelId="{0068EC4C-1F99-422B-8343-B0B124F6F830}" type="presParOf" srcId="{50127C8E-1788-4841-95BF-9EC13F301316}" destId="{DED4ED95-7CA6-4CAF-BA21-116698B2AED5}" srcOrd="5" destOrd="0" presId="urn:microsoft.com/office/officeart/2005/8/layout/orgChart1"/>
-    <dgm:cxn modelId="{374E4111-5BC7-43B6-AD9B-6510A78CB460}" type="presParOf" srcId="{DED4ED95-7CA6-4CAF-BA21-116698B2AED5}" destId="{61F29C93-68AC-413F-8BBA-6627233A1EA8}" srcOrd="0" destOrd="0" presId="urn:microsoft.com/office/officeart/2005/8/layout/orgChart1"/>
-    <dgm:cxn modelId="{7A4E97D2-1CB1-44BF-B78D-03818B9938CD}" type="presParOf" srcId="{61F29C93-68AC-413F-8BBA-6627233A1EA8}" destId="{05BE8F70-984D-459F-BC68-356A1B4A978B}" srcOrd="0" destOrd="0" presId="urn:microsoft.com/office/officeart/2005/8/layout/orgChart1"/>
-    <dgm:cxn modelId="{72DFCA90-0001-4FAF-B8E8-B0ADD8BE15DC}" type="presParOf" srcId="{61F29C93-68AC-413F-8BBA-6627233A1EA8}" destId="{A576422A-85AF-40AF-82E0-0D046393CD97}" srcOrd="1" destOrd="0" presId="urn:microsoft.com/office/officeart/2005/8/layout/orgChart1"/>
-    <dgm:cxn modelId="{F5DBB73E-581B-4875-B0FD-C9C7CB50BAB3}" type="presParOf" srcId="{DED4ED95-7CA6-4CAF-BA21-116698B2AED5}" destId="{47AF58F4-EDF8-494A-8FC8-41CCEC6412E8}" srcOrd="1" destOrd="0" presId="urn:microsoft.com/office/officeart/2005/8/layout/orgChart1"/>
-    <dgm:cxn modelId="{A61823E8-4189-4C7B-B97E-10DBCD0B50F5}" type="presParOf" srcId="{DED4ED95-7CA6-4CAF-BA21-116698B2AED5}" destId="{8BD58313-61FF-4574-9B42-A838B98A5239}" srcOrd="2" destOrd="0" presId="urn:microsoft.com/office/officeart/2005/8/layout/orgChart1"/>
-    <dgm:cxn modelId="{3B720B07-5425-4F3F-AD1C-DE968A7A26BE}" type="presParOf" srcId="{1B108C9E-7C77-4F5B-A888-8DFFE6881790}" destId="{FC9FF086-EEA2-426D-BFAE-9CB635E51658}" srcOrd="2" destOrd="0" presId="urn:microsoft.com/office/officeart/2005/8/layout/orgChart1"/>
-    <dgm:cxn modelId="{D174358E-787F-4153-A17B-315F2CEC89AD}" type="presParOf" srcId="{1CD6F841-D9F6-4383-833D-A33E4D3FA74F}" destId="{19B92B73-32BB-49C8-9562-A55948A293F1}" srcOrd="4" destOrd="0" presId="urn:microsoft.com/office/officeart/2005/8/layout/orgChart1"/>
-    <dgm:cxn modelId="{12221692-E6C3-4139-8E29-B11410B2D012}" type="presParOf" srcId="{1CD6F841-D9F6-4383-833D-A33E4D3FA74F}" destId="{BC80C43D-A5B8-46E5-A9D4-E0AED7CBDC3E}" srcOrd="5" destOrd="0" presId="urn:microsoft.com/office/officeart/2005/8/layout/orgChart1"/>
-    <dgm:cxn modelId="{22CEF4FE-2DC3-46F0-B712-3EB4D750B9FC}" type="presParOf" srcId="{BC80C43D-A5B8-46E5-A9D4-E0AED7CBDC3E}" destId="{45705B1B-D8A0-43C6-BDB7-A882D6220D7A}" srcOrd="0" destOrd="0" presId="urn:microsoft.com/office/officeart/2005/8/layout/orgChart1"/>
-    <dgm:cxn modelId="{3C84E5C4-E22A-4292-AA0F-6BE91C5D73A7}" type="presParOf" srcId="{45705B1B-D8A0-43C6-BDB7-A882D6220D7A}" destId="{9F05CE5F-34CB-41ED-9B6D-6BACED5EFD70}" srcOrd="0" destOrd="0" presId="urn:microsoft.com/office/officeart/2005/8/layout/orgChart1"/>
-    <dgm:cxn modelId="{3FFC34B6-5F6A-4C4C-9E64-AA08DCE9422C}" type="presParOf" srcId="{45705B1B-D8A0-43C6-BDB7-A882D6220D7A}" destId="{937F3E93-A8AB-4D05-9FD5-E340F3A6CAE8}" srcOrd="1" destOrd="0" presId="urn:microsoft.com/office/officeart/2005/8/layout/orgChart1"/>
-    <dgm:cxn modelId="{50C4FF3C-E8C1-4FFD-863B-432715ADF437}" type="presParOf" srcId="{BC80C43D-A5B8-46E5-A9D4-E0AED7CBDC3E}" destId="{BFA12ECF-B6D4-495D-BB35-1E20B2C1711E}" srcOrd="1" destOrd="0" presId="urn:microsoft.com/office/officeart/2005/8/layout/orgChart1"/>
-    <dgm:cxn modelId="{B282B998-E7EB-4516-B45F-C23BF620785C}" type="presParOf" srcId="{BFA12ECF-B6D4-495D-BB35-1E20B2C1711E}" destId="{ED75E5D4-567C-4266-A1C2-8C8229394749}" srcOrd="0" destOrd="0" presId="urn:microsoft.com/office/officeart/2005/8/layout/orgChart1"/>
-    <dgm:cxn modelId="{4D2EF1A9-D888-412D-811E-6E484D951648}" type="presParOf" srcId="{BFA12ECF-B6D4-495D-BB35-1E20B2C1711E}" destId="{54D94D2D-CB5E-445F-B023-BBEFDA59A05E}" srcOrd="1" destOrd="0" presId="urn:microsoft.com/office/officeart/2005/8/layout/orgChart1"/>
-    <dgm:cxn modelId="{314601BB-943A-40E7-960B-52BF5F0F4FE1}" type="presParOf" srcId="{54D94D2D-CB5E-445F-B023-BBEFDA59A05E}" destId="{9C2E8035-9C15-47B5-B136-527F6EB66369}" srcOrd="0" destOrd="0" presId="urn:microsoft.com/office/officeart/2005/8/layout/orgChart1"/>
-    <dgm:cxn modelId="{7C5C3CA4-677E-4222-9985-414617D91B94}" type="presParOf" srcId="{9C2E8035-9C15-47B5-B136-527F6EB66369}" destId="{561D5B2A-0096-4418-92BE-2FB3D06667EA}" srcOrd="0" destOrd="0" presId="urn:microsoft.com/office/officeart/2005/8/layout/orgChart1"/>
-    <dgm:cxn modelId="{84D6B713-D8F2-4E05-ACA2-740A55824461}" type="presParOf" srcId="{9C2E8035-9C15-47B5-B136-527F6EB66369}" destId="{8DF60B3E-0BB5-4FA6-9AB6-8D574A102249}" srcOrd="1" destOrd="0" presId="urn:microsoft.com/office/officeart/2005/8/layout/orgChart1"/>
-    <dgm:cxn modelId="{99563E5C-B6B6-4190-B90C-5F470BA0F26E}" type="presParOf" srcId="{54D94D2D-CB5E-445F-B023-BBEFDA59A05E}" destId="{4A365F7C-D074-4382-8359-A9466DB3A31F}" srcOrd="1" destOrd="0" presId="urn:microsoft.com/office/officeart/2005/8/layout/orgChart1"/>
-    <dgm:cxn modelId="{BC14C71A-9785-4434-B90F-EBC5DCC34DD6}" type="presParOf" srcId="{4A365F7C-D074-4382-8359-A9466DB3A31F}" destId="{72DF087B-D3B0-4EF6-9B3D-A8734B42CF70}" srcOrd="0" destOrd="0" presId="urn:microsoft.com/office/officeart/2005/8/layout/orgChart1"/>
-    <dgm:cxn modelId="{F2773199-8A8E-4AF1-8819-04B29DFEA5FF}" type="presParOf" srcId="{4A365F7C-D074-4382-8359-A9466DB3A31F}" destId="{19BA1FC9-A17C-4AEA-B978-052E077B37DB}" srcOrd="1" destOrd="0" presId="urn:microsoft.com/office/officeart/2005/8/layout/orgChart1"/>
-    <dgm:cxn modelId="{A2E9A5A4-F530-42B3-B700-2A78A8616E9F}" type="presParOf" srcId="{19BA1FC9-A17C-4AEA-B978-052E077B37DB}" destId="{29DE4084-3C97-4E27-951D-14780E80243E}" srcOrd="0" destOrd="0" presId="urn:microsoft.com/office/officeart/2005/8/layout/orgChart1"/>
-    <dgm:cxn modelId="{3DDBC39F-D1D2-4F9C-8D4B-46D6D1C57CFE}" type="presParOf" srcId="{29DE4084-3C97-4E27-951D-14780E80243E}" destId="{2EE79E38-D19B-41E3-A678-05C49A072068}" srcOrd="0" destOrd="0" presId="urn:microsoft.com/office/officeart/2005/8/layout/orgChart1"/>
-    <dgm:cxn modelId="{4A2B4ADA-D05A-47BE-9986-4D90577AABF5}" type="presParOf" srcId="{29DE4084-3C97-4E27-951D-14780E80243E}" destId="{504302AA-2D1F-43BF-868E-4284A5BDE998}" srcOrd="1" destOrd="0" presId="urn:microsoft.com/office/officeart/2005/8/layout/orgChart1"/>
-    <dgm:cxn modelId="{EAE41754-BF98-475E-8DB0-3BF03D6DF649}" type="presParOf" srcId="{19BA1FC9-A17C-4AEA-B978-052E077B37DB}" destId="{B94DDB12-5B9C-4D25-A80C-017A4B893899}" srcOrd="1" destOrd="0" presId="urn:microsoft.com/office/officeart/2005/8/layout/orgChart1"/>
-    <dgm:cxn modelId="{71620630-F867-45C8-AB45-BA1D3F23FE44}" type="presParOf" srcId="{19BA1FC9-A17C-4AEA-B978-052E077B37DB}" destId="{F2CEF0A0-873A-4C11-AC43-B79FC0892AA4}" srcOrd="2" destOrd="0" presId="urn:microsoft.com/office/officeart/2005/8/layout/orgChart1"/>
-    <dgm:cxn modelId="{9BA32133-121F-4E21-8700-282A7392945C}" type="presParOf" srcId="{4A365F7C-D074-4382-8359-A9466DB3A31F}" destId="{27456F1C-2EC1-4E48-83BA-3116963D1038}" srcOrd="2" destOrd="0" presId="urn:microsoft.com/office/officeart/2005/8/layout/orgChart1"/>
-    <dgm:cxn modelId="{878A6AE8-3568-463E-B365-649426F4B6D9}" type="presParOf" srcId="{4A365F7C-D074-4382-8359-A9466DB3A31F}" destId="{7C61AD3F-0EF1-49E6-B7AA-E432DD12DAEC}" srcOrd="3" destOrd="0" presId="urn:microsoft.com/office/officeart/2005/8/layout/orgChart1"/>
-    <dgm:cxn modelId="{3306B561-B94C-4EF9-9428-2C0FB7123F61}" type="presParOf" srcId="{7C61AD3F-0EF1-49E6-B7AA-E432DD12DAEC}" destId="{5C30DE81-6769-4C36-B317-81B48FFF372A}" srcOrd="0" destOrd="0" presId="urn:microsoft.com/office/officeart/2005/8/layout/orgChart1"/>
-    <dgm:cxn modelId="{A64A4B72-34BB-4E8B-9608-13B4499371D3}" type="presParOf" srcId="{5C30DE81-6769-4C36-B317-81B48FFF372A}" destId="{BF58ED0E-6428-4E57-AAE1-B3BDE3523922}" srcOrd="0" destOrd="0" presId="urn:microsoft.com/office/officeart/2005/8/layout/orgChart1"/>
-    <dgm:cxn modelId="{9E40F373-51FA-4604-BC77-6207C2EDFA84}" type="presParOf" srcId="{5C30DE81-6769-4C36-B317-81B48FFF372A}" destId="{E634CF05-4D99-4AE1-BA5C-C4A163E86764}" srcOrd="1" destOrd="0" presId="urn:microsoft.com/office/officeart/2005/8/layout/orgChart1"/>
-    <dgm:cxn modelId="{93F923A9-1CF3-4551-9593-3A6B53E2610F}" type="presParOf" srcId="{7C61AD3F-0EF1-49E6-B7AA-E432DD12DAEC}" destId="{50C2AD60-0CFC-477F-956F-941C11704C3B}" srcOrd="1" destOrd="0" presId="urn:microsoft.com/office/officeart/2005/8/layout/orgChart1"/>
-    <dgm:cxn modelId="{A7483BEE-4111-43F7-9D50-208080CF5891}" type="presParOf" srcId="{7C61AD3F-0EF1-49E6-B7AA-E432DD12DAEC}" destId="{58E54403-56AC-45D4-8F11-E330F934BA14}" srcOrd="2" destOrd="0" presId="urn:microsoft.com/office/officeart/2005/8/layout/orgChart1"/>
-    <dgm:cxn modelId="{D27EDF42-2D97-4EB7-AFA2-043DE97CDA58}" type="presParOf" srcId="{4A365F7C-D074-4382-8359-A9466DB3A31F}" destId="{FDEA0EAC-7ABD-4CF3-AAF3-85FA4EC9514D}" srcOrd="4" destOrd="0" presId="urn:microsoft.com/office/officeart/2005/8/layout/orgChart1"/>
-    <dgm:cxn modelId="{D1B2D57A-C735-42C8-AD38-3BA2FE5948CE}" type="presParOf" srcId="{4A365F7C-D074-4382-8359-A9466DB3A31F}" destId="{ED994309-DA87-43DF-B246-6EFD998455BB}" srcOrd="5" destOrd="0" presId="urn:microsoft.com/office/officeart/2005/8/layout/orgChart1"/>
-    <dgm:cxn modelId="{3C444AF0-A878-487F-9585-0C237C4CF27E}" type="presParOf" srcId="{ED994309-DA87-43DF-B246-6EFD998455BB}" destId="{9EBA60A4-AF89-4CF1-B249-143CEE667B91}" srcOrd="0" destOrd="0" presId="urn:microsoft.com/office/officeart/2005/8/layout/orgChart1"/>
-    <dgm:cxn modelId="{AE75C224-3B44-49B3-8807-55DF4A1A0B27}" type="presParOf" srcId="{9EBA60A4-AF89-4CF1-B249-143CEE667B91}" destId="{F72A4475-316C-43C9-B4A2-EE6D25A0F609}" srcOrd="0" destOrd="0" presId="urn:microsoft.com/office/officeart/2005/8/layout/orgChart1"/>
-    <dgm:cxn modelId="{1E9622C1-0E99-4F58-A736-F4C0570DC8A1}" type="presParOf" srcId="{9EBA60A4-AF89-4CF1-B249-143CEE667B91}" destId="{F42905A8-F381-4218-8907-4489BCB8E454}" srcOrd="1" destOrd="0" presId="urn:microsoft.com/office/officeart/2005/8/layout/orgChart1"/>
-    <dgm:cxn modelId="{A7525070-1C6E-4520-9EAF-E5435A9DF6D2}" type="presParOf" srcId="{ED994309-DA87-43DF-B246-6EFD998455BB}" destId="{B6E1F29C-27CC-44B2-AE56-F34192C925CE}" srcOrd="1" destOrd="0" presId="urn:microsoft.com/office/officeart/2005/8/layout/orgChart1"/>
-    <dgm:cxn modelId="{36CBB1EC-D66A-486D-BECC-213739CAB431}" type="presParOf" srcId="{ED994309-DA87-43DF-B246-6EFD998455BB}" destId="{1188874F-8EB1-4B2C-923B-F570555E4466}" srcOrd="2" destOrd="0" presId="urn:microsoft.com/office/officeart/2005/8/layout/orgChart1"/>
-    <dgm:cxn modelId="{63ACC43B-31ED-4E13-A076-E44443464E8F}" type="presParOf" srcId="{4A365F7C-D074-4382-8359-A9466DB3A31F}" destId="{B3A37682-90BB-47F4-9A08-6DCC295949FF}" srcOrd="6" destOrd="0" presId="urn:microsoft.com/office/officeart/2005/8/layout/orgChart1"/>
-    <dgm:cxn modelId="{ED9C08A6-D296-4AB5-BB8B-AF421EE7756B}" type="presParOf" srcId="{4A365F7C-D074-4382-8359-A9466DB3A31F}" destId="{76832A4C-0C83-4B5C-961A-57A349BE8142}" srcOrd="7" destOrd="0" presId="urn:microsoft.com/office/officeart/2005/8/layout/orgChart1"/>
-    <dgm:cxn modelId="{29D4DFD4-C439-496B-81E7-F01FFF771081}" type="presParOf" srcId="{76832A4C-0C83-4B5C-961A-57A349BE8142}" destId="{3E38E222-D18F-439D-B2B5-00C3A84FE4B5}" srcOrd="0" destOrd="0" presId="urn:microsoft.com/office/officeart/2005/8/layout/orgChart1"/>
-    <dgm:cxn modelId="{567932A7-36A8-4D5D-8522-55606569CB09}" type="presParOf" srcId="{3E38E222-D18F-439D-B2B5-00C3A84FE4B5}" destId="{C6D09E56-3658-4F96-9F1B-883AA6A2B727}" srcOrd="0" destOrd="0" presId="urn:microsoft.com/office/officeart/2005/8/layout/orgChart1"/>
-    <dgm:cxn modelId="{3B53537A-B951-4101-9335-CF85ECCBFFE2}" type="presParOf" srcId="{3E38E222-D18F-439D-B2B5-00C3A84FE4B5}" destId="{BA12D6E3-0634-48E4-8682-16EE67E7308B}" srcOrd="1" destOrd="0" presId="urn:microsoft.com/office/officeart/2005/8/layout/orgChart1"/>
-    <dgm:cxn modelId="{34B4C060-3178-4CB3-8A1C-6EDF3E015525}" type="presParOf" srcId="{76832A4C-0C83-4B5C-961A-57A349BE8142}" destId="{4EBC0973-A4B0-4142-958E-7AB0A5C47013}" srcOrd="1" destOrd="0" presId="urn:microsoft.com/office/officeart/2005/8/layout/orgChart1"/>
-    <dgm:cxn modelId="{00633B23-D6C7-45C1-AF23-5F4BF5F8AC27}" type="presParOf" srcId="{76832A4C-0C83-4B5C-961A-57A349BE8142}" destId="{F946F90A-E9A1-4D3F-90CC-10F4E8C7691C}" srcOrd="2" destOrd="0" presId="urn:microsoft.com/office/officeart/2005/8/layout/orgChart1"/>
-    <dgm:cxn modelId="{65342961-8FB7-4AA5-A1F7-F7D970B7F8FC}" type="presParOf" srcId="{54D94D2D-CB5E-445F-B023-BBEFDA59A05E}" destId="{F14663A4-88ED-4B9F-B9E1-B76DD33CD1D4}" srcOrd="2" destOrd="0" presId="urn:microsoft.com/office/officeart/2005/8/layout/orgChart1"/>
-    <dgm:cxn modelId="{B183047C-ADEB-449B-A976-0F924D0DDFF4}" type="presParOf" srcId="{BFA12ECF-B6D4-495D-BB35-1E20B2C1711E}" destId="{20351E29-61C3-4E0F-9234-E798CAC2A9BD}" srcOrd="2" destOrd="0" presId="urn:microsoft.com/office/officeart/2005/8/layout/orgChart1"/>
-    <dgm:cxn modelId="{367471BB-7F82-4038-9D91-0D0D38E9F309}" type="presParOf" srcId="{BFA12ECF-B6D4-495D-BB35-1E20B2C1711E}" destId="{6792A890-59AB-419E-9787-A62F69AD0BB4}" srcOrd="3" destOrd="0" presId="urn:microsoft.com/office/officeart/2005/8/layout/orgChart1"/>
-    <dgm:cxn modelId="{E3D4F07D-DFAD-4FEC-9496-6BF6BCFF30E2}" type="presParOf" srcId="{6792A890-59AB-419E-9787-A62F69AD0BB4}" destId="{674013D5-F28A-4253-8719-54F161314583}" srcOrd="0" destOrd="0" presId="urn:microsoft.com/office/officeart/2005/8/layout/orgChart1"/>
-    <dgm:cxn modelId="{9B720F74-AE42-4A93-A6CD-4623C83C036C}" type="presParOf" srcId="{674013D5-F28A-4253-8719-54F161314583}" destId="{B19CB693-9FE1-4FA2-9C7A-5F2EE6D18688}" srcOrd="0" destOrd="0" presId="urn:microsoft.com/office/officeart/2005/8/layout/orgChart1"/>
-    <dgm:cxn modelId="{44E4A232-4FBA-4A9A-81EB-B094A7DE4F6C}" type="presParOf" srcId="{674013D5-F28A-4253-8719-54F161314583}" destId="{F453B8A6-AEC4-4B7D-9658-2F9DC17B25AE}" srcOrd="1" destOrd="0" presId="urn:microsoft.com/office/officeart/2005/8/layout/orgChart1"/>
-    <dgm:cxn modelId="{5249008D-8AD9-4F83-89D8-21441CA6EA4E}" type="presParOf" srcId="{6792A890-59AB-419E-9787-A62F69AD0BB4}" destId="{E9C6824B-04C8-4CB4-B9CD-92C45C81AB6D}" srcOrd="1" destOrd="0" presId="urn:microsoft.com/office/officeart/2005/8/layout/orgChart1"/>
-    <dgm:cxn modelId="{BAA761EA-FD08-44AD-A3BB-EFFD20166BCE}" type="presParOf" srcId="{E9C6824B-04C8-4CB4-B9CD-92C45C81AB6D}" destId="{E0D647EC-3247-44B2-AD5D-087527AE2071}" srcOrd="0" destOrd="0" presId="urn:microsoft.com/office/officeart/2005/8/layout/orgChart1"/>
-    <dgm:cxn modelId="{29464771-C163-4D47-B8DA-28E53C4B2A7F}" type="presParOf" srcId="{E9C6824B-04C8-4CB4-B9CD-92C45C81AB6D}" destId="{E362CEB2-2B55-4F5D-8A53-BCFB31BE2F36}" srcOrd="1" destOrd="0" presId="urn:microsoft.com/office/officeart/2005/8/layout/orgChart1"/>
-    <dgm:cxn modelId="{0C816C02-1659-461B-8A06-F65AC3DA36FA}" type="presParOf" srcId="{E362CEB2-2B55-4F5D-8A53-BCFB31BE2F36}" destId="{007260E2-8679-4D78-8236-925FE0BDD923}" srcOrd="0" destOrd="0" presId="urn:microsoft.com/office/officeart/2005/8/layout/orgChart1"/>
-    <dgm:cxn modelId="{3B5C9753-75F3-4AB8-B80E-F1A12223EEF0}" type="presParOf" srcId="{007260E2-8679-4D78-8236-925FE0BDD923}" destId="{55DAC4FF-078E-4628-A2EF-AA4743530C26}" srcOrd="0" destOrd="0" presId="urn:microsoft.com/office/officeart/2005/8/layout/orgChart1"/>
-    <dgm:cxn modelId="{50D23FBC-4603-48D0-B5AB-AECFC05F360B}" type="presParOf" srcId="{007260E2-8679-4D78-8236-925FE0BDD923}" destId="{E158B302-9932-4088-9636-4524CA7CA8C7}" srcOrd="1" destOrd="0" presId="urn:microsoft.com/office/officeart/2005/8/layout/orgChart1"/>
-    <dgm:cxn modelId="{072ABE05-C08D-4653-BE22-02FB5F4C0E18}" type="presParOf" srcId="{E362CEB2-2B55-4F5D-8A53-BCFB31BE2F36}" destId="{905B3075-06E5-4E86-985B-2060ACEA4076}" srcOrd="1" destOrd="0" presId="urn:microsoft.com/office/officeart/2005/8/layout/orgChart1"/>
-    <dgm:cxn modelId="{CF392B11-BE02-4710-9C97-2137110C4F41}" type="presParOf" srcId="{E362CEB2-2B55-4F5D-8A53-BCFB31BE2F36}" destId="{D798015B-D296-4948-B5CA-F2700E6DEADA}" srcOrd="2" destOrd="0" presId="urn:microsoft.com/office/officeart/2005/8/layout/orgChart1"/>
-    <dgm:cxn modelId="{643477A2-21BF-4720-B5CD-669B81E6088D}" type="presParOf" srcId="{E9C6824B-04C8-4CB4-B9CD-92C45C81AB6D}" destId="{53671FCB-914E-47FB-9498-9877C7A84E8D}" srcOrd="2" destOrd="0" presId="urn:microsoft.com/office/officeart/2005/8/layout/orgChart1"/>
-    <dgm:cxn modelId="{0A1792D6-CE4C-45E9-8E2B-D3E055981ECD}" type="presParOf" srcId="{E9C6824B-04C8-4CB4-B9CD-92C45C81AB6D}" destId="{56510306-35EE-4D36-9639-7DC7D4385595}" srcOrd="3" destOrd="0" presId="urn:microsoft.com/office/officeart/2005/8/layout/orgChart1"/>
-    <dgm:cxn modelId="{67E5431A-0C35-4CA9-B137-CE40CB2CD2ED}" type="presParOf" srcId="{56510306-35EE-4D36-9639-7DC7D4385595}" destId="{10EAA13B-2433-4822-99B3-FDED1E409866}" srcOrd="0" destOrd="0" presId="urn:microsoft.com/office/officeart/2005/8/layout/orgChart1"/>
-    <dgm:cxn modelId="{1F6F5C53-4FE0-4332-B85A-547AC22D6DAA}" type="presParOf" srcId="{10EAA13B-2433-4822-99B3-FDED1E409866}" destId="{91BA9976-C51D-4D30-9285-1B4A66F68351}" srcOrd="0" destOrd="0" presId="urn:microsoft.com/office/officeart/2005/8/layout/orgChart1"/>
-    <dgm:cxn modelId="{14C9D17D-4395-4061-9428-9FC2F483B86D}" type="presParOf" srcId="{10EAA13B-2433-4822-99B3-FDED1E409866}" destId="{71B479E5-2E86-47DD-B42F-3AB1E8DF1D11}" srcOrd="1" destOrd="0" presId="urn:microsoft.com/office/officeart/2005/8/layout/orgChart1"/>
-    <dgm:cxn modelId="{F818ADCD-3509-4C17-8456-69166D8F3A23}" type="presParOf" srcId="{56510306-35EE-4D36-9639-7DC7D4385595}" destId="{3EFC1E8F-E114-4061-9B72-E0B31B78A034}" srcOrd="1" destOrd="0" presId="urn:microsoft.com/office/officeart/2005/8/layout/orgChart1"/>
-    <dgm:cxn modelId="{9DD1B641-8DF2-4B79-9B1F-A20AE72DA300}" type="presParOf" srcId="{56510306-35EE-4D36-9639-7DC7D4385595}" destId="{3BFE4998-3D4A-413B-84A7-9FCE1145B306}" srcOrd="2" destOrd="0" presId="urn:microsoft.com/office/officeart/2005/8/layout/orgChart1"/>
-    <dgm:cxn modelId="{EC87F7FE-8569-4F5E-9E36-10A36F552A8E}" type="presParOf" srcId="{E9C6824B-04C8-4CB4-B9CD-92C45C81AB6D}" destId="{4A727000-F147-4A90-82EE-41D2EDE7A4AD}" srcOrd="4" destOrd="0" presId="urn:microsoft.com/office/officeart/2005/8/layout/orgChart1"/>
-    <dgm:cxn modelId="{1ACC2FB2-A692-45B3-B16A-C166026D36AD}" type="presParOf" srcId="{E9C6824B-04C8-4CB4-B9CD-92C45C81AB6D}" destId="{5C05B2C1-FC7F-43A7-9476-F8CAD4B43EB1}" srcOrd="5" destOrd="0" presId="urn:microsoft.com/office/officeart/2005/8/layout/orgChart1"/>
-    <dgm:cxn modelId="{6CF0484F-D383-43A8-A29B-9F97DAC9E524}" type="presParOf" srcId="{5C05B2C1-FC7F-43A7-9476-F8CAD4B43EB1}" destId="{16C21C4B-905E-4794-89A9-72179E264A2D}" srcOrd="0" destOrd="0" presId="urn:microsoft.com/office/officeart/2005/8/layout/orgChart1"/>
-    <dgm:cxn modelId="{A5C4FAD5-DF9A-4BC0-BA84-0E27D5F6C900}" type="presParOf" srcId="{16C21C4B-905E-4794-89A9-72179E264A2D}" destId="{DAB9ADB2-F9CD-4BF5-9541-9085CA9DF1F2}" srcOrd="0" destOrd="0" presId="urn:microsoft.com/office/officeart/2005/8/layout/orgChart1"/>
-    <dgm:cxn modelId="{DE8F635D-FFF3-4B8F-81E7-E490A556E91A}" type="presParOf" srcId="{16C21C4B-905E-4794-89A9-72179E264A2D}" destId="{07E31504-69CD-476A-9BD3-3B7016352EDD}" srcOrd="1" destOrd="0" presId="urn:microsoft.com/office/officeart/2005/8/layout/orgChart1"/>
-    <dgm:cxn modelId="{BF269D98-38C0-48B4-B187-2DA98BD44797}" type="presParOf" srcId="{5C05B2C1-FC7F-43A7-9476-F8CAD4B43EB1}" destId="{C4C85E8C-4E55-4763-BCB0-CCE7BEE17DE6}" srcOrd="1" destOrd="0" presId="urn:microsoft.com/office/officeart/2005/8/layout/orgChart1"/>
-    <dgm:cxn modelId="{586A31F5-2D56-468F-9B0B-A8B2719D6628}" type="presParOf" srcId="{5C05B2C1-FC7F-43A7-9476-F8CAD4B43EB1}" destId="{BCF8916C-93E8-49AE-857A-3252DEDC9E02}" srcOrd="2" destOrd="0" presId="urn:microsoft.com/office/officeart/2005/8/layout/orgChart1"/>
-    <dgm:cxn modelId="{F631226B-A386-4000-8BE2-6C3A8DADDBD9}" type="presParOf" srcId="{E9C6824B-04C8-4CB4-B9CD-92C45C81AB6D}" destId="{7B4BB816-02D5-4A31-95AD-F4C5D4EE881F}" srcOrd="6" destOrd="0" presId="urn:microsoft.com/office/officeart/2005/8/layout/orgChart1"/>
-    <dgm:cxn modelId="{0B9E2CC5-DB81-4363-B610-C32DB2151DA6}" type="presParOf" srcId="{E9C6824B-04C8-4CB4-B9CD-92C45C81AB6D}" destId="{CCDF5E28-ABB1-43B4-B367-BF5BD841627E}" srcOrd="7" destOrd="0" presId="urn:microsoft.com/office/officeart/2005/8/layout/orgChart1"/>
-    <dgm:cxn modelId="{39A0E07B-6859-451E-BA7D-E35268DBCAEF}" type="presParOf" srcId="{CCDF5E28-ABB1-43B4-B367-BF5BD841627E}" destId="{EDCA8B0D-AE01-4DBD-B405-365EFEA2C4AA}" srcOrd="0" destOrd="0" presId="urn:microsoft.com/office/officeart/2005/8/layout/orgChart1"/>
-    <dgm:cxn modelId="{237D7109-0B7D-4C21-AE1B-5A2B274CB10B}" type="presParOf" srcId="{EDCA8B0D-AE01-4DBD-B405-365EFEA2C4AA}" destId="{D3B7CE7B-0AEF-4929-8A20-82EECE001950}" srcOrd="0" destOrd="0" presId="urn:microsoft.com/office/officeart/2005/8/layout/orgChart1"/>
-    <dgm:cxn modelId="{03C476DF-90F2-4EBE-B253-CD1E490E8A68}" type="presParOf" srcId="{EDCA8B0D-AE01-4DBD-B405-365EFEA2C4AA}" destId="{38D8FC17-BC35-455A-8D8D-4E4ECBAE9CA1}" srcOrd="1" destOrd="0" presId="urn:microsoft.com/office/officeart/2005/8/layout/orgChart1"/>
-    <dgm:cxn modelId="{F4024974-8736-4F99-8A2E-81020A916B74}" type="presParOf" srcId="{CCDF5E28-ABB1-43B4-B367-BF5BD841627E}" destId="{77FB4C55-1CF5-4FDF-A7DE-1A0CAE5F5041}" srcOrd="1" destOrd="0" presId="urn:microsoft.com/office/officeart/2005/8/layout/orgChart1"/>
-    <dgm:cxn modelId="{21AB33F5-1001-4EA4-8A6C-FAD449A3E790}" type="presParOf" srcId="{CCDF5E28-ABB1-43B4-B367-BF5BD841627E}" destId="{AA6AA1AD-5512-4BE6-9061-25965F1AEF98}" srcOrd="2" destOrd="0" presId="urn:microsoft.com/office/officeart/2005/8/layout/orgChart1"/>
-    <dgm:cxn modelId="{DD01CF09-FD2A-4553-BBF8-226B278A4DD2}" type="presParOf" srcId="{6792A890-59AB-419E-9787-A62F69AD0BB4}" destId="{0885FB8F-6116-4084-AD41-CAC06304CE6E}" srcOrd="2" destOrd="0" presId="urn:microsoft.com/office/officeart/2005/8/layout/orgChart1"/>
-    <dgm:cxn modelId="{4B1C5035-F248-4EE0-B71E-D55688A34A45}" type="presParOf" srcId="{BC80C43D-A5B8-46E5-A9D4-E0AED7CBDC3E}" destId="{51D0B27C-8D45-443B-BFFC-FC5F2D0E2971}" srcOrd="2" destOrd="0" presId="urn:microsoft.com/office/officeart/2005/8/layout/orgChart1"/>
-    <dgm:cxn modelId="{F2CB30B6-C9E3-429F-A402-67140AF26227}" type="presParOf" srcId="{1CD6F841-D9F6-4383-833D-A33E4D3FA74F}" destId="{C092AA78-91B0-42C5-89D1-980011F1CEFA}" srcOrd="6" destOrd="0" presId="urn:microsoft.com/office/officeart/2005/8/layout/orgChart1"/>
-    <dgm:cxn modelId="{AA71233E-49B4-455C-8A13-7A319D135AE0}" type="presParOf" srcId="{1CD6F841-D9F6-4383-833D-A33E4D3FA74F}" destId="{1F3DC17F-7752-4F1E-8CF7-99FB7833139B}" srcOrd="7" destOrd="0" presId="urn:microsoft.com/office/officeart/2005/8/layout/orgChart1"/>
-    <dgm:cxn modelId="{C5ADB978-2263-4BA5-8EAA-433289298C73}" type="presParOf" srcId="{1F3DC17F-7752-4F1E-8CF7-99FB7833139B}" destId="{889B3135-05D0-4FB0-AFC2-E510124B5F1A}" srcOrd="0" destOrd="0" presId="urn:microsoft.com/office/officeart/2005/8/layout/orgChart1"/>
-    <dgm:cxn modelId="{A943E60A-8B9D-49A5-B13B-1EBEB50424D0}" type="presParOf" srcId="{889B3135-05D0-4FB0-AFC2-E510124B5F1A}" destId="{8A085D8C-B3FB-48C7-802C-2E3E152BE0F9}" srcOrd="0" destOrd="0" presId="urn:microsoft.com/office/officeart/2005/8/layout/orgChart1"/>
-    <dgm:cxn modelId="{9CED09F8-F8EE-4133-B717-10B5361DAFE4}" type="presParOf" srcId="{889B3135-05D0-4FB0-AFC2-E510124B5F1A}" destId="{1AB32E43-3480-4FDD-B6B4-94474CA3EB4A}" srcOrd="1" destOrd="0" presId="urn:microsoft.com/office/officeart/2005/8/layout/orgChart1"/>
-    <dgm:cxn modelId="{4AEA7B4F-E9D5-4DA7-819B-08B79CA4EC87}" type="presParOf" srcId="{1F3DC17F-7752-4F1E-8CF7-99FB7833139B}" destId="{B845CEAA-9402-41DA-8149-EBAB71E10E55}" srcOrd="1" destOrd="0" presId="urn:microsoft.com/office/officeart/2005/8/layout/orgChart1"/>
-    <dgm:cxn modelId="{C6C55687-8268-4277-97F5-95A8D14762EB}" type="presParOf" srcId="{B845CEAA-9402-41DA-8149-EBAB71E10E55}" destId="{20E9A651-C927-4B6B-B3A3-2AFF8378C624}" srcOrd="0" destOrd="0" presId="urn:microsoft.com/office/officeart/2005/8/layout/orgChart1"/>
-    <dgm:cxn modelId="{82B7830C-2968-49A2-901F-CE3BDCB27B65}" type="presParOf" srcId="{B845CEAA-9402-41DA-8149-EBAB71E10E55}" destId="{9EB47165-427D-4E04-B217-75F8DC94499B}" srcOrd="1" destOrd="0" presId="urn:microsoft.com/office/officeart/2005/8/layout/orgChart1"/>
-    <dgm:cxn modelId="{E88E002D-61D3-4171-866A-FB7C129705CD}" type="presParOf" srcId="{9EB47165-427D-4E04-B217-75F8DC94499B}" destId="{2AC09837-8C42-4397-A885-67BDC19DABF4}" srcOrd="0" destOrd="0" presId="urn:microsoft.com/office/officeart/2005/8/layout/orgChart1"/>
-    <dgm:cxn modelId="{698CC3E4-64A0-4780-B992-2A1BAFFBA55F}" type="presParOf" srcId="{2AC09837-8C42-4397-A885-67BDC19DABF4}" destId="{74ED8BA5-1187-4901-BB9C-D1B9192D3B84}" srcOrd="0" destOrd="0" presId="urn:microsoft.com/office/officeart/2005/8/layout/orgChart1"/>
-    <dgm:cxn modelId="{8A3F7965-189A-4572-8FC0-4C24C9CBDA9A}" type="presParOf" srcId="{2AC09837-8C42-4397-A885-67BDC19DABF4}" destId="{5C2C0E63-CB47-465E-AE33-E1603D7A9E79}" srcOrd="1" destOrd="0" presId="urn:microsoft.com/office/officeart/2005/8/layout/orgChart1"/>
-    <dgm:cxn modelId="{B0CF1E0F-09BD-4DD1-B4CE-6209D5963D0D}" type="presParOf" srcId="{9EB47165-427D-4E04-B217-75F8DC94499B}" destId="{A38E4863-2E2B-4A0B-96AB-45DF918DF2BD}" srcOrd="1" destOrd="0" presId="urn:microsoft.com/office/officeart/2005/8/layout/orgChart1"/>
-    <dgm:cxn modelId="{998C5E96-0DA9-4DA8-81BA-A9955EF6F62E}" type="presParOf" srcId="{9EB47165-427D-4E04-B217-75F8DC94499B}" destId="{91E53877-DE89-4B65-B1DC-E81AADFDA454}" srcOrd="2" destOrd="0" presId="urn:microsoft.com/office/officeart/2005/8/layout/orgChart1"/>
-    <dgm:cxn modelId="{4C6B4FFF-71AE-41A9-B684-35B07BEFAA5F}" type="presParOf" srcId="{B845CEAA-9402-41DA-8149-EBAB71E10E55}" destId="{14E2128F-6000-4D70-A938-33C4BD7BAFEB}" srcOrd="2" destOrd="0" presId="urn:microsoft.com/office/officeart/2005/8/layout/orgChart1"/>
-    <dgm:cxn modelId="{15F91AC9-94DA-4E17-925C-3ECC4804B7B5}" type="presParOf" srcId="{B845CEAA-9402-41DA-8149-EBAB71E10E55}" destId="{6D630F5E-AFC1-4C42-9EB0-331D9B109072}" srcOrd="3" destOrd="0" presId="urn:microsoft.com/office/officeart/2005/8/layout/orgChart1"/>
-    <dgm:cxn modelId="{EA47B126-BC0D-4C66-A2DE-9375C91D2364}" type="presParOf" srcId="{6D630F5E-AFC1-4C42-9EB0-331D9B109072}" destId="{9C429EB8-E992-4E0C-A18A-D0BD573894B0}" srcOrd="0" destOrd="0" presId="urn:microsoft.com/office/officeart/2005/8/layout/orgChart1"/>
-    <dgm:cxn modelId="{7336B65B-EBD9-4E3F-B533-2A7DD56B1DA8}" type="presParOf" srcId="{9C429EB8-E992-4E0C-A18A-D0BD573894B0}" destId="{D2292419-6879-450D-B771-B08ED1D1E5BD}" srcOrd="0" destOrd="0" presId="urn:microsoft.com/office/officeart/2005/8/layout/orgChart1"/>
-    <dgm:cxn modelId="{5EBC6DD4-F7E8-463C-BAEA-478D640FCF9D}" type="presParOf" srcId="{9C429EB8-E992-4E0C-A18A-D0BD573894B0}" destId="{034B8FC1-FFBF-452E-8E4E-1CC2E0ABBBD4}" srcOrd="1" destOrd="0" presId="urn:microsoft.com/office/officeart/2005/8/layout/orgChart1"/>
-    <dgm:cxn modelId="{56624DFA-BF1D-42FB-B9C3-2743EE65B56B}" type="presParOf" srcId="{6D630F5E-AFC1-4C42-9EB0-331D9B109072}" destId="{DA5D2907-1489-40D9-9E0E-B13CB175EB3E}" srcOrd="1" destOrd="0" presId="urn:microsoft.com/office/officeart/2005/8/layout/orgChart1"/>
-    <dgm:cxn modelId="{5E738EAE-2E05-40B7-911C-8D8800928A94}" type="presParOf" srcId="{6D630F5E-AFC1-4C42-9EB0-331D9B109072}" destId="{A257474C-3CD1-4A52-B0B2-73A906FBC16C}" srcOrd="2" destOrd="0" presId="urn:microsoft.com/office/officeart/2005/8/layout/orgChart1"/>
-    <dgm:cxn modelId="{69B2FF31-0709-40AD-A5F3-9609EFE27A15}" type="presParOf" srcId="{B845CEAA-9402-41DA-8149-EBAB71E10E55}" destId="{C51D8E3D-6E1A-484F-AE5D-DF2345C1C863}" srcOrd="4" destOrd="0" presId="urn:microsoft.com/office/officeart/2005/8/layout/orgChart1"/>
-    <dgm:cxn modelId="{EEC96325-01A8-4996-95C2-12D646528E51}" type="presParOf" srcId="{B845CEAA-9402-41DA-8149-EBAB71E10E55}" destId="{62274FEC-310E-483A-8B71-E7BDD6E288E9}" srcOrd="5" destOrd="0" presId="urn:microsoft.com/office/officeart/2005/8/layout/orgChart1"/>
-    <dgm:cxn modelId="{73AF962A-E367-41D4-9D71-3F4125526D51}" type="presParOf" srcId="{62274FEC-310E-483A-8B71-E7BDD6E288E9}" destId="{A4BDB57C-861A-46CA-B009-DF7EB6DAAC0B}" srcOrd="0" destOrd="0" presId="urn:microsoft.com/office/officeart/2005/8/layout/orgChart1"/>
-    <dgm:cxn modelId="{CC4790DE-B428-4224-A277-C891E8AAB351}" type="presParOf" srcId="{A4BDB57C-861A-46CA-B009-DF7EB6DAAC0B}" destId="{9C537B50-29E4-4D0E-8F91-CD654732E8E0}" srcOrd="0" destOrd="0" presId="urn:microsoft.com/office/officeart/2005/8/layout/orgChart1"/>
-    <dgm:cxn modelId="{929100CB-EABA-4545-A28F-B9B7146948E3}" type="presParOf" srcId="{A4BDB57C-861A-46CA-B009-DF7EB6DAAC0B}" destId="{D7F71AD8-03DC-494A-BF8C-177C2E40C1F3}" srcOrd="1" destOrd="0" presId="urn:microsoft.com/office/officeart/2005/8/layout/orgChart1"/>
-    <dgm:cxn modelId="{6D59B5A4-5337-4CBF-9F8B-43BFE0267A49}" type="presParOf" srcId="{62274FEC-310E-483A-8B71-E7BDD6E288E9}" destId="{632AA09F-48FF-45F3-9051-75DCEA2A70DA}" srcOrd="1" destOrd="0" presId="urn:microsoft.com/office/officeart/2005/8/layout/orgChart1"/>
-    <dgm:cxn modelId="{AD5FF608-9BAB-4C54-B6F6-D10A93457A74}" type="presParOf" srcId="{62274FEC-310E-483A-8B71-E7BDD6E288E9}" destId="{3A6706CA-B9AC-470E-8206-11280BFECDFD}" srcOrd="2" destOrd="0" presId="urn:microsoft.com/office/officeart/2005/8/layout/orgChart1"/>
-    <dgm:cxn modelId="{DF745A6F-77B0-4EDE-8A90-1483E06909F0}" type="presParOf" srcId="{B845CEAA-9402-41DA-8149-EBAB71E10E55}" destId="{5C8BD308-822B-46CF-934D-D54D1B236AE5}" srcOrd="6" destOrd="0" presId="urn:microsoft.com/office/officeart/2005/8/layout/orgChart1"/>
-    <dgm:cxn modelId="{75393779-B729-4885-B49A-030D8A15F350}" type="presParOf" srcId="{B845CEAA-9402-41DA-8149-EBAB71E10E55}" destId="{AE78F69A-9BDD-46FB-9EF6-E873AC63A78E}" srcOrd="7" destOrd="0" presId="urn:microsoft.com/office/officeart/2005/8/layout/orgChart1"/>
-    <dgm:cxn modelId="{95550E34-10E7-444C-9B88-E9A4B5585F71}" type="presParOf" srcId="{AE78F69A-9BDD-46FB-9EF6-E873AC63A78E}" destId="{2E01BE07-D7AE-4C67-B24C-A67EDC6BC24D}" srcOrd="0" destOrd="0" presId="urn:microsoft.com/office/officeart/2005/8/layout/orgChart1"/>
-    <dgm:cxn modelId="{273A1359-3BE6-4C53-8C55-534B92A1A4EB}" type="presParOf" srcId="{2E01BE07-D7AE-4C67-B24C-A67EDC6BC24D}" destId="{3AE85EF5-A722-4E65-B490-8F49892F3609}" srcOrd="0" destOrd="0" presId="urn:microsoft.com/office/officeart/2005/8/layout/orgChart1"/>
-    <dgm:cxn modelId="{66BFDA6B-F0D6-49F3-BC82-498495AA3986}" type="presParOf" srcId="{2E01BE07-D7AE-4C67-B24C-A67EDC6BC24D}" destId="{047D908F-6C4F-489F-A2D7-18E87CB5C1BD}" srcOrd="1" destOrd="0" presId="urn:microsoft.com/office/officeart/2005/8/layout/orgChart1"/>
-    <dgm:cxn modelId="{36D2848D-6EA1-4D60-9321-2B1128351B8E}" type="presParOf" srcId="{AE78F69A-9BDD-46FB-9EF6-E873AC63A78E}" destId="{E2BFCFEC-3A62-4FFB-A9D7-B429FF82FD3E}" srcOrd="1" destOrd="0" presId="urn:microsoft.com/office/officeart/2005/8/layout/orgChart1"/>
-    <dgm:cxn modelId="{5BCE4D74-58F9-44E3-9191-7572CC7F71E0}" type="presParOf" srcId="{AE78F69A-9BDD-46FB-9EF6-E873AC63A78E}" destId="{F94F7415-6A69-40F7-9FF1-5F0C5B3685AD}" srcOrd="2" destOrd="0" presId="urn:microsoft.com/office/officeart/2005/8/layout/orgChart1"/>
-    <dgm:cxn modelId="{64EE69D1-B0D0-4F0A-A1E5-94C465305718}" type="presParOf" srcId="{1F3DC17F-7752-4F1E-8CF7-99FB7833139B}" destId="{91C2DCF2-FDAD-448A-843B-A5628CBBB325}" srcOrd="2" destOrd="0" presId="urn:microsoft.com/office/officeart/2005/8/layout/orgChart1"/>
-    <dgm:cxn modelId="{091A4D4A-AA95-4207-A506-3E61C72859E0}" type="presParOf" srcId="{1CD6F841-D9F6-4383-833D-A33E4D3FA74F}" destId="{AF170006-C691-4C3B-8B68-FD9617080C4B}" srcOrd="8" destOrd="0" presId="urn:microsoft.com/office/officeart/2005/8/layout/orgChart1"/>
-    <dgm:cxn modelId="{893810E8-47A6-417B-8BA4-F9E97C5A95F4}" type="presParOf" srcId="{1CD6F841-D9F6-4383-833D-A33E4D3FA74F}" destId="{88B605CD-0323-412B-8E80-F76851F46521}" srcOrd="9" destOrd="0" presId="urn:microsoft.com/office/officeart/2005/8/layout/orgChart1"/>
-    <dgm:cxn modelId="{2FA63EB0-9022-48CB-928E-DC593A479365}" type="presParOf" srcId="{88B605CD-0323-412B-8E80-F76851F46521}" destId="{A7BFEEF2-CB26-4F5A-BF03-F13EA861D2D0}" srcOrd="0" destOrd="0" presId="urn:microsoft.com/office/officeart/2005/8/layout/orgChart1"/>
-    <dgm:cxn modelId="{4B632186-7AFC-413F-B242-3DD8E6F0B855}" type="presParOf" srcId="{A7BFEEF2-CB26-4F5A-BF03-F13EA861D2D0}" destId="{2A5251F0-3026-4695-B9BD-8A761AFA5536}" srcOrd="0" destOrd="0" presId="urn:microsoft.com/office/officeart/2005/8/layout/orgChart1"/>
-    <dgm:cxn modelId="{24CB54C8-DF1F-4BB8-91E5-54C4EA4816AF}" type="presParOf" srcId="{A7BFEEF2-CB26-4F5A-BF03-F13EA861D2D0}" destId="{D8AFADCF-5D6B-4E73-A1FE-E7BA9CBB8B3F}" srcOrd="1" destOrd="0" presId="urn:microsoft.com/office/officeart/2005/8/layout/orgChart1"/>
-    <dgm:cxn modelId="{B024334B-0A32-441D-9DE9-6F99A3E13280}" type="presParOf" srcId="{88B605CD-0323-412B-8E80-F76851F46521}" destId="{8F9C212D-5792-47D0-AF28-56E4D16EED38}" srcOrd="1" destOrd="0" presId="urn:microsoft.com/office/officeart/2005/8/layout/orgChart1"/>
-    <dgm:cxn modelId="{1E725C1D-4078-4157-AEE7-045500657C9C}" type="presParOf" srcId="{8F9C212D-5792-47D0-AF28-56E4D16EED38}" destId="{AABD0162-ED5A-4F65-986F-2D35D3909148}" srcOrd="0" destOrd="0" presId="urn:microsoft.com/office/officeart/2005/8/layout/orgChart1"/>
-    <dgm:cxn modelId="{4230E02A-9874-405E-92A5-47412F3DAE4A}" type="presParOf" srcId="{8F9C212D-5792-47D0-AF28-56E4D16EED38}" destId="{164D357C-8F66-4D04-A781-5D1FB6BCC99D}" srcOrd="1" destOrd="0" presId="urn:microsoft.com/office/officeart/2005/8/layout/orgChart1"/>
-    <dgm:cxn modelId="{82371F13-006E-47D5-B607-410B6A5F8459}" type="presParOf" srcId="{164D357C-8F66-4D04-A781-5D1FB6BCC99D}" destId="{2BCCCC60-D815-4694-A906-C510AEB21FA7}" srcOrd="0" destOrd="0" presId="urn:microsoft.com/office/officeart/2005/8/layout/orgChart1"/>
-    <dgm:cxn modelId="{095F2A9D-FFF1-4C1E-91D7-531FF1A48726}" type="presParOf" srcId="{2BCCCC60-D815-4694-A906-C510AEB21FA7}" destId="{033EA9A0-9FBA-48F7-B9D4-C8602B679B5B}" srcOrd="0" destOrd="0" presId="urn:microsoft.com/office/officeart/2005/8/layout/orgChart1"/>
-    <dgm:cxn modelId="{D8AEE062-4F24-48E1-B448-C036E944A08C}" type="presParOf" srcId="{2BCCCC60-D815-4694-A906-C510AEB21FA7}" destId="{B09BA027-7FB9-493C-84A2-B32AB97BEA7D}" srcOrd="1" destOrd="0" presId="urn:microsoft.com/office/officeart/2005/8/layout/orgChart1"/>
-    <dgm:cxn modelId="{68A01F49-ADD7-49C0-86AC-97AE512B76BC}" type="presParOf" srcId="{164D357C-8F66-4D04-A781-5D1FB6BCC99D}" destId="{C803558E-2485-456F-ABEF-2620183922DB}" srcOrd="1" destOrd="0" presId="urn:microsoft.com/office/officeart/2005/8/layout/orgChart1"/>
-    <dgm:cxn modelId="{3C3C50DA-AF22-4C50-B938-E675829E9B0E}" type="presParOf" srcId="{164D357C-8F66-4D04-A781-5D1FB6BCC99D}" destId="{8CBBC5E5-2B20-4FCD-9041-BEC1E6F53D36}" srcOrd="2" destOrd="0" presId="urn:microsoft.com/office/officeart/2005/8/layout/orgChart1"/>
-    <dgm:cxn modelId="{0A05EEDD-537D-411C-9340-9A32C43A7191}" type="presParOf" srcId="{8F9C212D-5792-47D0-AF28-56E4D16EED38}" destId="{DAAB20D9-89DC-4FF0-BEE6-2CBB2F40DCC2}" srcOrd="2" destOrd="0" presId="urn:microsoft.com/office/officeart/2005/8/layout/orgChart1"/>
-    <dgm:cxn modelId="{6F2FF467-2F9C-456C-ABE6-566D650E8B96}" type="presParOf" srcId="{8F9C212D-5792-47D0-AF28-56E4D16EED38}" destId="{44CA5B24-4D31-40D6-91A7-6F813FB3CBDE}" srcOrd="3" destOrd="0" presId="urn:microsoft.com/office/officeart/2005/8/layout/orgChart1"/>
-    <dgm:cxn modelId="{9EEAFB7A-E25C-4E85-B38A-E0C7CD3B1A22}" type="presParOf" srcId="{44CA5B24-4D31-40D6-91A7-6F813FB3CBDE}" destId="{3F61A01A-2CBB-4C09-B79F-5C03A3BD9068}" srcOrd="0" destOrd="0" presId="urn:microsoft.com/office/officeart/2005/8/layout/orgChart1"/>
-    <dgm:cxn modelId="{379F5711-7C50-4448-9824-A09B854E207D}" type="presParOf" srcId="{3F61A01A-2CBB-4C09-B79F-5C03A3BD9068}" destId="{0C191927-4F5F-4179-BDDA-A2B55E4D1AB0}" srcOrd="0" destOrd="0" presId="urn:microsoft.com/office/officeart/2005/8/layout/orgChart1"/>
-    <dgm:cxn modelId="{B83ACB70-0497-4BA4-90E1-8F07B64F4DB2}" type="presParOf" srcId="{3F61A01A-2CBB-4C09-B79F-5C03A3BD9068}" destId="{EE481BFD-C0B9-41BF-B958-EDB438183034}" srcOrd="1" destOrd="0" presId="urn:microsoft.com/office/officeart/2005/8/layout/orgChart1"/>
-    <dgm:cxn modelId="{3B9DB58B-2843-46EE-A588-8EA37E291A62}" type="presParOf" srcId="{44CA5B24-4D31-40D6-91A7-6F813FB3CBDE}" destId="{8FB0688A-E796-4BDB-9061-1FA833D0716A}" srcOrd="1" destOrd="0" presId="urn:microsoft.com/office/officeart/2005/8/layout/orgChart1"/>
-    <dgm:cxn modelId="{7E303AE9-F8AA-4A40-B2ED-605602326B8E}" type="presParOf" srcId="{44CA5B24-4D31-40D6-91A7-6F813FB3CBDE}" destId="{0CECCC44-9B61-464A-BA54-8BE41369C343}" srcOrd="2" destOrd="0" presId="urn:microsoft.com/office/officeart/2005/8/layout/orgChart1"/>
-    <dgm:cxn modelId="{9A234BE9-8290-4036-AE13-1F0E62612E85}" type="presParOf" srcId="{88B605CD-0323-412B-8E80-F76851F46521}" destId="{4EB1CB4A-F46F-4DB3-AE07-A930EBE91B6A}" srcOrd="2" destOrd="0" presId="urn:microsoft.com/office/officeart/2005/8/layout/orgChart1"/>
-    <dgm:cxn modelId="{E7C79A50-8D66-4430-BC68-4EBA392A4481}" type="presParOf" srcId="{1CD6F841-D9F6-4383-833D-A33E4D3FA74F}" destId="{F0115E4D-04B6-47A9-8448-81CD5D62F6B3}" srcOrd="10" destOrd="0" presId="urn:microsoft.com/office/officeart/2005/8/layout/orgChart1"/>
-    <dgm:cxn modelId="{2DB5DD46-E402-4E45-9986-192D8DC49F04}" type="presParOf" srcId="{1CD6F841-D9F6-4383-833D-A33E4D3FA74F}" destId="{735CB738-76D3-419E-BFC3-E93753B22DD7}" srcOrd="11" destOrd="0" presId="urn:microsoft.com/office/officeart/2005/8/layout/orgChart1"/>
-    <dgm:cxn modelId="{E58149F2-13F0-492E-BEB5-31284655AE91}" type="presParOf" srcId="{735CB738-76D3-419E-BFC3-E93753B22DD7}" destId="{AC4FF43E-1948-4A89-9EEC-19EB84901B44}" srcOrd="0" destOrd="0" presId="urn:microsoft.com/office/officeart/2005/8/layout/orgChart1"/>
-    <dgm:cxn modelId="{2F2F77D9-C866-423C-A863-72B576CF451B}" type="presParOf" srcId="{AC4FF43E-1948-4A89-9EEC-19EB84901B44}" destId="{0E2C5E5F-6FBB-42BC-8143-859CCC9897A1}" srcOrd="0" destOrd="0" presId="urn:microsoft.com/office/officeart/2005/8/layout/orgChart1"/>
-    <dgm:cxn modelId="{FFDD4524-987B-45B2-B326-2DB16E1C279D}" type="presParOf" srcId="{AC4FF43E-1948-4A89-9EEC-19EB84901B44}" destId="{D194E4D3-EC91-4854-9829-23748A90368B}" srcOrd="1" destOrd="0" presId="urn:microsoft.com/office/officeart/2005/8/layout/orgChart1"/>
-    <dgm:cxn modelId="{89B3F751-BF03-4B45-8C88-65EE21B0D689}" type="presParOf" srcId="{735CB738-76D3-419E-BFC3-E93753B22DD7}" destId="{543E7305-2390-4E4A-BD88-3C1E44CE26DD}" srcOrd="1" destOrd="0" presId="urn:microsoft.com/office/officeart/2005/8/layout/orgChart1"/>
-    <dgm:cxn modelId="{D841AC51-4182-484D-A56E-EE8DCC092336}" type="presParOf" srcId="{543E7305-2390-4E4A-BD88-3C1E44CE26DD}" destId="{7DCB335F-6191-4ED5-ACE8-7BE6C9F31001}" srcOrd="0" destOrd="0" presId="urn:microsoft.com/office/officeart/2005/8/layout/orgChart1"/>
-    <dgm:cxn modelId="{0BC74894-8D36-4CC1-9070-68F8F24F411F}" type="presParOf" srcId="{543E7305-2390-4E4A-BD88-3C1E44CE26DD}" destId="{1DAC31B2-2AFC-4488-8F78-BAA6236C3C00}" srcOrd="1" destOrd="0" presId="urn:microsoft.com/office/officeart/2005/8/layout/orgChart1"/>
-    <dgm:cxn modelId="{8B2AE427-8786-43F6-9C5D-ACFE7AA66CE8}" type="presParOf" srcId="{1DAC31B2-2AFC-4488-8F78-BAA6236C3C00}" destId="{0CE1DCEE-066A-4242-81E5-0554B5A5FF8D}" srcOrd="0" destOrd="0" presId="urn:microsoft.com/office/officeart/2005/8/layout/orgChart1"/>
-    <dgm:cxn modelId="{6F3463BC-C222-452D-9EEE-C87067668899}" type="presParOf" srcId="{0CE1DCEE-066A-4242-81E5-0554B5A5FF8D}" destId="{A7A318F8-DBFA-4070-B188-45B4C6416BBA}" srcOrd="0" destOrd="0" presId="urn:microsoft.com/office/officeart/2005/8/layout/orgChart1"/>
-    <dgm:cxn modelId="{57672BF2-3E5C-47DC-AC30-DA5239E0EEEF}" type="presParOf" srcId="{0CE1DCEE-066A-4242-81E5-0554B5A5FF8D}" destId="{D3871E18-EE7A-461D-B49C-BA4F49C11564}" srcOrd="1" destOrd="0" presId="urn:microsoft.com/office/officeart/2005/8/layout/orgChart1"/>
-    <dgm:cxn modelId="{BCEC51A8-7304-4E32-845F-7BCD327DDEBE}" type="presParOf" srcId="{1DAC31B2-2AFC-4488-8F78-BAA6236C3C00}" destId="{150EC778-C739-414B-8ADB-4D19D056B06E}" srcOrd="1" destOrd="0" presId="urn:microsoft.com/office/officeart/2005/8/layout/orgChart1"/>
-    <dgm:cxn modelId="{CC9F5DF8-D827-4441-906B-69EB496912C7}" type="presParOf" srcId="{1DAC31B2-2AFC-4488-8F78-BAA6236C3C00}" destId="{A83FB96D-44FC-49A9-8059-66774AE1471B}" srcOrd="2" destOrd="0" presId="urn:microsoft.com/office/officeart/2005/8/layout/orgChart1"/>
-    <dgm:cxn modelId="{F2A75507-54E8-42C4-B293-336E948449B4}" type="presParOf" srcId="{543E7305-2390-4E4A-BD88-3C1E44CE26DD}" destId="{403C636C-1AD9-47A3-8FF5-596FD6AB4E00}" srcOrd="2" destOrd="0" presId="urn:microsoft.com/office/officeart/2005/8/layout/orgChart1"/>
-    <dgm:cxn modelId="{E70627B1-7572-4C23-AAF2-1994B4808998}" type="presParOf" srcId="{543E7305-2390-4E4A-BD88-3C1E44CE26DD}" destId="{60FE316A-4FC8-434F-85B0-8911EDD91D5F}" srcOrd="3" destOrd="0" presId="urn:microsoft.com/office/officeart/2005/8/layout/orgChart1"/>
-    <dgm:cxn modelId="{C066EF8B-6A6A-41CE-9CC6-651E49731E33}" type="presParOf" srcId="{60FE316A-4FC8-434F-85B0-8911EDD91D5F}" destId="{91D4158D-2393-445F-9BCC-9F6F1E67A562}" srcOrd="0" destOrd="0" presId="urn:microsoft.com/office/officeart/2005/8/layout/orgChart1"/>
-    <dgm:cxn modelId="{188EB15A-0018-4280-A12D-FA22E20E154A}" type="presParOf" srcId="{91D4158D-2393-445F-9BCC-9F6F1E67A562}" destId="{034343C7-091F-4457-8249-FA5294CE7A23}" srcOrd="0" destOrd="0" presId="urn:microsoft.com/office/officeart/2005/8/layout/orgChart1"/>
-    <dgm:cxn modelId="{866D00FB-F40F-4D4F-827B-8564071AAE02}" type="presParOf" srcId="{91D4158D-2393-445F-9BCC-9F6F1E67A562}" destId="{705D3AB3-53D4-4518-BAB8-425DD50AAE58}" srcOrd="1" destOrd="0" presId="urn:microsoft.com/office/officeart/2005/8/layout/orgChart1"/>
-    <dgm:cxn modelId="{D83EB01E-5079-4A8A-BB43-DA234973BA2A}" type="presParOf" srcId="{60FE316A-4FC8-434F-85B0-8911EDD91D5F}" destId="{8F41ACF3-5D54-4408-8C97-C1DDBB2037CB}" srcOrd="1" destOrd="0" presId="urn:microsoft.com/office/officeart/2005/8/layout/orgChart1"/>
-    <dgm:cxn modelId="{D69EC7ED-C0B7-4516-B5EC-727195923822}" type="presParOf" srcId="{60FE316A-4FC8-434F-85B0-8911EDD91D5F}" destId="{D15D97E5-C7CF-4F88-ADC6-03097B20C262}" srcOrd="2" destOrd="0" presId="urn:microsoft.com/office/officeart/2005/8/layout/orgChart1"/>
-    <dgm:cxn modelId="{048C5BDD-87BD-42D7-B8EA-4C8C0489A220}" type="presParOf" srcId="{735CB738-76D3-419E-BFC3-E93753B22DD7}" destId="{B0CCD0E6-1A37-46A5-9AF8-B6C9E5F3095C}" srcOrd="2" destOrd="0" presId="urn:microsoft.com/office/officeart/2005/8/layout/orgChart1"/>
-    <dgm:cxn modelId="{E9694BBC-B908-4AF1-BF7E-BC7611EC63DE}" type="presParOf" srcId="{4DD57DDF-26BC-4C91-B848-5EF484F72547}" destId="{E97EB53C-7AEC-4E4B-9A57-9EA4CC51F606}" srcOrd="2" destOrd="0" presId="urn:microsoft.com/office/officeart/2005/8/layout/orgChart1"/>
+    <dgm:cxn modelId="{9ABF5F3D-9202-4FED-9ED8-86BE2A9380C5}" type="presOf" srcId="{D9DC5A02-D719-4616-8DFE-E3274C7A2CC5}" destId="{2A5251F0-3026-4695-B9BD-8A761AFA5536}" srcOrd="0" destOrd="0" presId="urn:microsoft.com/office/officeart/2005/8/layout/orgChart1"/>
+    <dgm:cxn modelId="{4D0889F2-9622-4ADB-B05C-6E229410AA2C}" type="presOf" srcId="{01C87228-3044-4EE2-9385-1F4E86FA82CD}" destId="{D194E4D3-EC91-4854-9829-23748A90368B}" srcOrd="1" destOrd="0" presId="urn:microsoft.com/office/officeart/2005/8/layout/orgChart1"/>
+    <dgm:cxn modelId="{F8F4B8E6-A10C-4D42-AEE1-7CB39AEA9A8D}" type="presParOf" srcId="{93435B09-ABF6-4072-8745-143D47FC8DD3}" destId="{4DD57DDF-26BC-4C91-B848-5EF484F72547}" srcOrd="0" destOrd="0" presId="urn:microsoft.com/office/officeart/2005/8/layout/orgChart1"/>
+    <dgm:cxn modelId="{C6FC817A-B5E7-4242-8A31-22581B32F084}" type="presParOf" srcId="{4DD57DDF-26BC-4C91-B848-5EF484F72547}" destId="{C7D01E0A-3395-4D39-9741-3569CF99E1AB}" srcOrd="0" destOrd="0" presId="urn:microsoft.com/office/officeart/2005/8/layout/orgChart1"/>
+    <dgm:cxn modelId="{B42ABB00-4E9B-43C0-94D7-8464D58EA1A5}" type="presParOf" srcId="{C7D01E0A-3395-4D39-9741-3569CF99E1AB}" destId="{DAB63D16-AAB5-4E6E-AF80-CFD8C9A74760}" srcOrd="0" destOrd="0" presId="urn:microsoft.com/office/officeart/2005/8/layout/orgChart1"/>
+    <dgm:cxn modelId="{FEF426AB-867F-4D26-AD23-9F6D4515E468}" type="presParOf" srcId="{C7D01E0A-3395-4D39-9741-3569CF99E1AB}" destId="{E315E2A9-B432-4A6F-BB40-25F5DC1DD061}" srcOrd="1" destOrd="0" presId="urn:microsoft.com/office/officeart/2005/8/layout/orgChart1"/>
+    <dgm:cxn modelId="{03F6A026-D356-4A52-80FD-3C8DEBFC0C69}" type="presParOf" srcId="{4DD57DDF-26BC-4C91-B848-5EF484F72547}" destId="{1CD6F841-D9F6-4383-833D-A33E4D3FA74F}" srcOrd="1" destOrd="0" presId="urn:microsoft.com/office/officeart/2005/8/layout/orgChart1"/>
+    <dgm:cxn modelId="{8411161B-107B-4730-BF75-3C05377360F9}" type="presParOf" srcId="{1CD6F841-D9F6-4383-833D-A33E4D3FA74F}" destId="{D08C6A86-10CA-4C76-A67F-05D1CCD70689}" srcOrd="0" destOrd="0" presId="urn:microsoft.com/office/officeart/2005/8/layout/orgChart1"/>
+    <dgm:cxn modelId="{8F0C8EE5-9D40-4DCE-8031-D6CAE42C080C}" type="presParOf" srcId="{1CD6F841-D9F6-4383-833D-A33E4D3FA74F}" destId="{953BB567-B03D-4A00-A968-91827F78A902}" srcOrd="1" destOrd="0" presId="urn:microsoft.com/office/officeart/2005/8/layout/orgChart1"/>
+    <dgm:cxn modelId="{C1194B23-F1CB-4FF6-B0CF-F3B2875B37C3}" type="presParOf" srcId="{953BB567-B03D-4A00-A968-91827F78A902}" destId="{B927EAD7-DA90-45ED-8AEF-C8C861CEF5FE}" srcOrd="0" destOrd="0" presId="urn:microsoft.com/office/officeart/2005/8/layout/orgChart1"/>
+    <dgm:cxn modelId="{3F461F19-5EDB-46C3-A7E4-0E7186206CCC}" type="presParOf" srcId="{B927EAD7-DA90-45ED-8AEF-C8C861CEF5FE}" destId="{646196EA-5082-43B9-8BA9-AB88A2DAD89C}" srcOrd="0" destOrd="0" presId="urn:microsoft.com/office/officeart/2005/8/layout/orgChart1"/>
+    <dgm:cxn modelId="{F5015A0C-CA55-48B6-8A01-07B3406C11EB}" type="presParOf" srcId="{B927EAD7-DA90-45ED-8AEF-C8C861CEF5FE}" destId="{F7500EE1-4F54-4593-A5DE-2398E55393EF}" srcOrd="1" destOrd="0" presId="urn:microsoft.com/office/officeart/2005/8/layout/orgChart1"/>
+    <dgm:cxn modelId="{F3F16A52-C6B2-409C-94BA-DCDB5730EA2A}" type="presParOf" srcId="{953BB567-B03D-4A00-A968-91827F78A902}" destId="{F9F86595-8141-4783-93DE-D55DBF5DA5D8}" srcOrd="1" destOrd="0" presId="urn:microsoft.com/office/officeart/2005/8/layout/orgChart1"/>
+    <dgm:cxn modelId="{55F99A5C-0650-4272-9900-ACF270B64302}" type="presParOf" srcId="{F9F86595-8141-4783-93DE-D55DBF5DA5D8}" destId="{395C8854-5716-4FA2-B748-28444C2C68A2}" srcOrd="0" destOrd="0" presId="urn:microsoft.com/office/officeart/2005/8/layout/orgChart1"/>
+    <dgm:cxn modelId="{A71C6F64-C9A4-4FB9-A308-03A5F2E9B5CF}" type="presParOf" srcId="{F9F86595-8141-4783-93DE-D55DBF5DA5D8}" destId="{C8FCFF15-5F72-4C7F-945C-54AD652278E6}" srcOrd="1" destOrd="0" presId="urn:microsoft.com/office/officeart/2005/8/layout/orgChart1"/>
+    <dgm:cxn modelId="{63898009-8951-40DB-9FE8-527B68409084}" type="presParOf" srcId="{C8FCFF15-5F72-4C7F-945C-54AD652278E6}" destId="{E95E1525-B71B-4F3F-B123-13B26928CE85}" srcOrd="0" destOrd="0" presId="urn:microsoft.com/office/officeart/2005/8/layout/orgChart1"/>
+    <dgm:cxn modelId="{BA14DCAC-9A7F-4776-9F5F-C5AF2216AEE9}" type="presParOf" srcId="{E95E1525-B71B-4F3F-B123-13B26928CE85}" destId="{090DF259-4AF8-4DE0-8B93-E002B4279F5B}" srcOrd="0" destOrd="0" presId="urn:microsoft.com/office/officeart/2005/8/layout/orgChart1"/>
+    <dgm:cxn modelId="{84497258-4580-400B-93FF-92EBFFF8194F}" type="presParOf" srcId="{E95E1525-B71B-4F3F-B123-13B26928CE85}" destId="{20C4E7BA-9892-4C92-91A2-88D3F0F3B122}" srcOrd="1" destOrd="0" presId="urn:microsoft.com/office/officeart/2005/8/layout/orgChart1"/>
+    <dgm:cxn modelId="{E9D84078-9B2F-406D-A86B-495F91117111}" type="presParOf" srcId="{C8FCFF15-5F72-4C7F-945C-54AD652278E6}" destId="{F8FED24D-DB57-4DA0-B9EA-2B892CEF2CCA}" srcOrd="1" destOrd="0" presId="urn:microsoft.com/office/officeart/2005/8/layout/orgChart1"/>
+    <dgm:cxn modelId="{1FEE6C0C-7E4E-4B81-B69F-9D6237F1781D}" type="presParOf" srcId="{C8FCFF15-5F72-4C7F-945C-54AD652278E6}" destId="{49DA642C-79F1-4235-8000-7CA412D13E27}" srcOrd="2" destOrd="0" presId="urn:microsoft.com/office/officeart/2005/8/layout/orgChart1"/>
+    <dgm:cxn modelId="{C7776BA1-DB03-44B1-8DBF-A91CB57DB078}" type="presParOf" srcId="{F9F86595-8141-4783-93DE-D55DBF5DA5D8}" destId="{B4BED6B4-B2A7-4165-B351-9794906583EE}" srcOrd="2" destOrd="0" presId="urn:microsoft.com/office/officeart/2005/8/layout/orgChart1"/>
+    <dgm:cxn modelId="{8B5F1326-0D57-4F75-831B-3831A26EE26C}" type="presParOf" srcId="{F9F86595-8141-4783-93DE-D55DBF5DA5D8}" destId="{1F44896E-1C7C-4352-A417-D7F464B29926}" srcOrd="3" destOrd="0" presId="urn:microsoft.com/office/officeart/2005/8/layout/orgChart1"/>
+    <dgm:cxn modelId="{C53FBC0E-E904-4022-BD4E-2974E39B9734}" type="presParOf" srcId="{1F44896E-1C7C-4352-A417-D7F464B29926}" destId="{107CDDCB-F013-4132-96C3-ECCBBFCDC0A2}" srcOrd="0" destOrd="0" presId="urn:microsoft.com/office/officeart/2005/8/layout/orgChart1"/>
+    <dgm:cxn modelId="{270E501E-C43C-44E0-B953-3756FC0F1AD4}" type="presParOf" srcId="{107CDDCB-F013-4132-96C3-ECCBBFCDC0A2}" destId="{469862CD-3CB9-4A18-9E3E-96BAF14A1171}" srcOrd="0" destOrd="0" presId="urn:microsoft.com/office/officeart/2005/8/layout/orgChart1"/>
+    <dgm:cxn modelId="{204623FE-DFA5-4B4A-97B1-D7489D684C08}" type="presParOf" srcId="{107CDDCB-F013-4132-96C3-ECCBBFCDC0A2}" destId="{E3F0AEEE-485F-4698-9E21-82B77BBF0B4B}" srcOrd="1" destOrd="0" presId="urn:microsoft.com/office/officeart/2005/8/layout/orgChart1"/>
+    <dgm:cxn modelId="{6A9D0D49-6D73-481D-A70E-7C0F35464B62}" type="presParOf" srcId="{1F44896E-1C7C-4352-A417-D7F464B29926}" destId="{55F17750-FB76-43A9-BECB-927E40819D7C}" srcOrd="1" destOrd="0" presId="urn:microsoft.com/office/officeart/2005/8/layout/orgChart1"/>
+    <dgm:cxn modelId="{EDEF1153-22BE-438C-B5C9-3A931FA27B64}" type="presParOf" srcId="{1F44896E-1C7C-4352-A417-D7F464B29926}" destId="{572FDC99-6C17-4F80-B8A2-ADBC74410164}" srcOrd="2" destOrd="0" presId="urn:microsoft.com/office/officeart/2005/8/layout/orgChart1"/>
+    <dgm:cxn modelId="{C99EBD7A-A91C-41BA-9994-5D5CFAEEBE00}" type="presParOf" srcId="{F9F86595-8141-4783-93DE-D55DBF5DA5D8}" destId="{C957B00E-D8D0-4727-9868-68DA85D08B2E}" srcOrd="4" destOrd="0" presId="urn:microsoft.com/office/officeart/2005/8/layout/orgChart1"/>
+    <dgm:cxn modelId="{B4EF1764-09C3-4846-BFDE-5B85609B7DF0}" type="presParOf" srcId="{F9F86595-8141-4783-93DE-D55DBF5DA5D8}" destId="{756FCACD-5CBD-4A5E-9D17-F9FBABB31FEE}" srcOrd="5" destOrd="0" presId="urn:microsoft.com/office/officeart/2005/8/layout/orgChart1"/>
+    <dgm:cxn modelId="{89946BB6-AE44-4FEC-9354-4CF86E795014}" type="presParOf" srcId="{756FCACD-5CBD-4A5E-9D17-F9FBABB31FEE}" destId="{E39FAD1B-AF7C-4849-94D4-2EC281D36181}" srcOrd="0" destOrd="0" presId="urn:microsoft.com/office/officeart/2005/8/layout/orgChart1"/>
+    <dgm:cxn modelId="{FFE8199B-D927-4AD5-9627-DF18AECC9EF9}" type="presParOf" srcId="{E39FAD1B-AF7C-4849-94D4-2EC281D36181}" destId="{5B2A8B4A-CD2A-49ED-A9BE-3C87340F467B}" srcOrd="0" destOrd="0" presId="urn:microsoft.com/office/officeart/2005/8/layout/orgChart1"/>
+    <dgm:cxn modelId="{A14A1F1C-8D66-4984-AE04-5AA7B5CF5FD8}" type="presParOf" srcId="{E39FAD1B-AF7C-4849-94D4-2EC281D36181}" destId="{D0D9BC0E-77EC-44E0-8FE0-39D233A1CBE5}" srcOrd="1" destOrd="0" presId="urn:microsoft.com/office/officeart/2005/8/layout/orgChart1"/>
+    <dgm:cxn modelId="{15725968-4DCC-4D42-A819-7243B23D1FD8}" type="presParOf" srcId="{756FCACD-5CBD-4A5E-9D17-F9FBABB31FEE}" destId="{0AA6C16F-E8CD-4E24-A186-BE2F425A099E}" srcOrd="1" destOrd="0" presId="urn:microsoft.com/office/officeart/2005/8/layout/orgChart1"/>
+    <dgm:cxn modelId="{3BD30F43-3245-4129-8CD8-6CC5EF192EAD}" type="presParOf" srcId="{756FCACD-5CBD-4A5E-9D17-F9FBABB31FEE}" destId="{1D5424E3-D3DF-4E8F-AE7A-A5B4193FB6BE}" srcOrd="2" destOrd="0" presId="urn:microsoft.com/office/officeart/2005/8/layout/orgChart1"/>
+    <dgm:cxn modelId="{878F2220-CDE6-405E-A8E7-FFBAC0EEDA44}" type="presParOf" srcId="{953BB567-B03D-4A00-A968-91827F78A902}" destId="{6FD36375-3D1E-4BAF-A6DB-3203505545AB}" srcOrd="2" destOrd="0" presId="urn:microsoft.com/office/officeart/2005/8/layout/orgChart1"/>
+    <dgm:cxn modelId="{37816090-A627-49CF-AFE4-88DD416A7F25}" type="presParOf" srcId="{1CD6F841-D9F6-4383-833D-A33E4D3FA74F}" destId="{D8CAB3AD-FD1B-4AD3-A81C-8C66DD145D37}" srcOrd="2" destOrd="0" presId="urn:microsoft.com/office/officeart/2005/8/layout/orgChart1"/>
+    <dgm:cxn modelId="{A790B29C-9F1E-40A6-BD23-61B08CC07F6E}" type="presParOf" srcId="{1CD6F841-D9F6-4383-833D-A33E4D3FA74F}" destId="{1B108C9E-7C77-4F5B-A888-8DFFE6881790}" srcOrd="3" destOrd="0" presId="urn:microsoft.com/office/officeart/2005/8/layout/orgChart1"/>
+    <dgm:cxn modelId="{F729B863-3DA0-4D17-9F2D-00C74808943C}" type="presParOf" srcId="{1B108C9E-7C77-4F5B-A888-8DFFE6881790}" destId="{5EF6CD38-1567-4ADE-A5EF-AF9F9E52EA28}" srcOrd="0" destOrd="0" presId="urn:microsoft.com/office/officeart/2005/8/layout/orgChart1"/>
+    <dgm:cxn modelId="{AD9EA1CA-41C7-4E7F-A92B-723EB42796E3}" type="presParOf" srcId="{5EF6CD38-1567-4ADE-A5EF-AF9F9E52EA28}" destId="{5DDB5F2B-A0A5-4445-8069-CB46682AB020}" srcOrd="0" destOrd="0" presId="urn:microsoft.com/office/officeart/2005/8/layout/orgChart1"/>
+    <dgm:cxn modelId="{02666649-07EA-42B3-8A53-D87B81A45AD6}" type="presParOf" srcId="{5EF6CD38-1567-4ADE-A5EF-AF9F9E52EA28}" destId="{988F8AFC-340D-47EE-93DB-CDCE3B522BBD}" srcOrd="1" destOrd="0" presId="urn:microsoft.com/office/officeart/2005/8/layout/orgChart1"/>
+    <dgm:cxn modelId="{C656A80B-5A83-48A1-9D28-88D26D4E3EB3}" type="presParOf" srcId="{1B108C9E-7C77-4F5B-A888-8DFFE6881790}" destId="{50127C8E-1788-4841-95BF-9EC13F301316}" srcOrd="1" destOrd="0" presId="urn:microsoft.com/office/officeart/2005/8/layout/orgChart1"/>
+    <dgm:cxn modelId="{ADEE3707-E65C-4D55-8268-17D97EAAEDE5}" type="presParOf" srcId="{50127C8E-1788-4841-95BF-9EC13F301316}" destId="{367E865B-2393-485C-B0F2-C34B2C735BC4}" srcOrd="0" destOrd="0" presId="urn:microsoft.com/office/officeart/2005/8/layout/orgChart1"/>
+    <dgm:cxn modelId="{DE914BC3-221B-4056-A4DF-7CF11EAF60B6}" type="presParOf" srcId="{50127C8E-1788-4841-95BF-9EC13F301316}" destId="{1BB47CF9-041D-4BF3-BD20-E9980E7F116A}" srcOrd="1" destOrd="0" presId="urn:microsoft.com/office/officeart/2005/8/layout/orgChart1"/>
+    <dgm:cxn modelId="{BF9014D7-5B88-4054-8BB8-6659BB1AD4A1}" type="presParOf" srcId="{1BB47CF9-041D-4BF3-BD20-E9980E7F116A}" destId="{26A2FC74-209B-4623-92E6-98C7601100AB}" srcOrd="0" destOrd="0" presId="urn:microsoft.com/office/officeart/2005/8/layout/orgChart1"/>
+    <dgm:cxn modelId="{A3819DF7-BB6F-4430-8938-10A60192106B}" type="presParOf" srcId="{26A2FC74-209B-4623-92E6-98C7601100AB}" destId="{E4A8D810-F40B-4C41-9B59-F1AF7EB023D0}" srcOrd="0" destOrd="0" presId="urn:microsoft.com/office/officeart/2005/8/layout/orgChart1"/>
+    <dgm:cxn modelId="{F00A70F2-B498-45F0-A765-A43F1D34547E}" type="presParOf" srcId="{26A2FC74-209B-4623-92E6-98C7601100AB}" destId="{91C7E182-F79D-4166-8D1B-5128AF0B8CF9}" srcOrd="1" destOrd="0" presId="urn:microsoft.com/office/officeart/2005/8/layout/orgChart1"/>
+    <dgm:cxn modelId="{D888EFAA-FC7F-408C-9F21-DC5F3A71D5F8}" type="presParOf" srcId="{1BB47CF9-041D-4BF3-BD20-E9980E7F116A}" destId="{76F0B647-4487-4757-BDDE-2086D2D7EDD7}" srcOrd="1" destOrd="0" presId="urn:microsoft.com/office/officeart/2005/8/layout/orgChart1"/>
+    <dgm:cxn modelId="{9DE32CEB-0A81-4F6A-A036-735DE6DEBE41}" type="presParOf" srcId="{1BB47CF9-041D-4BF3-BD20-E9980E7F116A}" destId="{C66FF586-BD6A-456C-879B-B274B016DEC4}" srcOrd="2" destOrd="0" presId="urn:microsoft.com/office/officeart/2005/8/layout/orgChart1"/>
+    <dgm:cxn modelId="{FB565F94-50FD-43AA-8464-3B9D0B8E42E5}" type="presParOf" srcId="{50127C8E-1788-4841-95BF-9EC13F301316}" destId="{6202260C-BFAD-460D-886F-4C73E8E53193}" srcOrd="2" destOrd="0" presId="urn:microsoft.com/office/officeart/2005/8/layout/orgChart1"/>
+    <dgm:cxn modelId="{E2CF7BC1-0235-45A6-940F-FE4F300DC492}" type="presParOf" srcId="{50127C8E-1788-4841-95BF-9EC13F301316}" destId="{325FD81C-D653-458C-9C81-CD947F4CDFB4}" srcOrd="3" destOrd="0" presId="urn:microsoft.com/office/officeart/2005/8/layout/orgChart1"/>
+    <dgm:cxn modelId="{C5696A59-9A5F-4C38-8F64-364226F802BC}" type="presParOf" srcId="{325FD81C-D653-458C-9C81-CD947F4CDFB4}" destId="{E5790B5A-9AF2-4345-9D65-426A1FA9FE30}" srcOrd="0" destOrd="0" presId="urn:microsoft.com/office/officeart/2005/8/layout/orgChart1"/>
+    <dgm:cxn modelId="{2730B6A2-48C2-47EB-A1D8-3E65F75D3829}" type="presParOf" srcId="{E5790B5A-9AF2-4345-9D65-426A1FA9FE30}" destId="{2B85E99C-7A78-4E2F-BB1B-B172B43FDA01}" srcOrd="0" destOrd="0" presId="urn:microsoft.com/office/officeart/2005/8/layout/orgChart1"/>
+    <dgm:cxn modelId="{7016B0B9-78D1-401F-88FF-B4731C9114CF}" type="presParOf" srcId="{E5790B5A-9AF2-4345-9D65-426A1FA9FE30}" destId="{F90DDFC3-31CF-40B4-B74B-064DA76C3BA3}" srcOrd="1" destOrd="0" presId="urn:microsoft.com/office/officeart/2005/8/layout/orgChart1"/>
+    <dgm:cxn modelId="{EDF47316-81D7-466D-9819-C4EDB2246610}" type="presParOf" srcId="{325FD81C-D653-458C-9C81-CD947F4CDFB4}" destId="{E93B9BD4-A968-4278-A8BA-C200F4EA656B}" srcOrd="1" destOrd="0" presId="urn:microsoft.com/office/officeart/2005/8/layout/orgChart1"/>
+    <dgm:cxn modelId="{63BD96FC-7A00-4D19-96D7-48EA2F03326A}" type="presParOf" srcId="{325FD81C-D653-458C-9C81-CD947F4CDFB4}" destId="{0AA83339-362C-4A36-A53A-134E408D341A}" srcOrd="2" destOrd="0" presId="urn:microsoft.com/office/officeart/2005/8/layout/orgChart1"/>
+    <dgm:cxn modelId="{61F1B427-B41A-4074-B31B-86BDA395E24C}" type="presParOf" srcId="{50127C8E-1788-4841-95BF-9EC13F301316}" destId="{D49E6676-4A80-4ECF-B16E-BF2D35D1BF89}" srcOrd="4" destOrd="0" presId="urn:microsoft.com/office/officeart/2005/8/layout/orgChart1"/>
+    <dgm:cxn modelId="{433586A5-2EAB-466E-9DF2-9F385EC382CC}" type="presParOf" srcId="{50127C8E-1788-4841-95BF-9EC13F301316}" destId="{DED4ED95-7CA6-4CAF-BA21-116698B2AED5}" srcOrd="5" destOrd="0" presId="urn:microsoft.com/office/officeart/2005/8/layout/orgChart1"/>
+    <dgm:cxn modelId="{165F10BA-5106-4007-BF9E-855E75D3FA91}" type="presParOf" srcId="{DED4ED95-7CA6-4CAF-BA21-116698B2AED5}" destId="{61F29C93-68AC-413F-8BBA-6627233A1EA8}" srcOrd="0" destOrd="0" presId="urn:microsoft.com/office/officeart/2005/8/layout/orgChart1"/>
+    <dgm:cxn modelId="{7A684E4A-F4D2-4C6A-B509-19AAD21F3797}" type="presParOf" srcId="{61F29C93-68AC-413F-8BBA-6627233A1EA8}" destId="{05BE8F70-984D-459F-BC68-356A1B4A978B}" srcOrd="0" destOrd="0" presId="urn:microsoft.com/office/officeart/2005/8/layout/orgChart1"/>
+    <dgm:cxn modelId="{D15C45C2-202E-423A-A52F-C2D09CD66AD8}" type="presParOf" srcId="{61F29C93-68AC-413F-8BBA-6627233A1EA8}" destId="{A576422A-85AF-40AF-82E0-0D046393CD97}" srcOrd="1" destOrd="0" presId="urn:microsoft.com/office/officeart/2005/8/layout/orgChart1"/>
+    <dgm:cxn modelId="{E8857EC2-BE54-4373-A317-0A926AE7C5CC}" type="presParOf" srcId="{DED4ED95-7CA6-4CAF-BA21-116698B2AED5}" destId="{47AF58F4-EDF8-494A-8FC8-41CCEC6412E8}" srcOrd="1" destOrd="0" presId="urn:microsoft.com/office/officeart/2005/8/layout/orgChart1"/>
+    <dgm:cxn modelId="{1E883222-D309-42C8-8A66-D4C494929D63}" type="presParOf" srcId="{DED4ED95-7CA6-4CAF-BA21-116698B2AED5}" destId="{8BD58313-61FF-4574-9B42-A838B98A5239}" srcOrd="2" destOrd="0" presId="urn:microsoft.com/office/officeart/2005/8/layout/orgChart1"/>
+    <dgm:cxn modelId="{6DBAFF32-1D02-4D1A-A140-E7C063D7283E}" type="presParOf" srcId="{1B108C9E-7C77-4F5B-A888-8DFFE6881790}" destId="{FC9FF086-EEA2-426D-BFAE-9CB635E51658}" srcOrd="2" destOrd="0" presId="urn:microsoft.com/office/officeart/2005/8/layout/orgChart1"/>
+    <dgm:cxn modelId="{808C1814-7921-4E3E-A7AB-10C026F101C3}" type="presParOf" srcId="{1CD6F841-D9F6-4383-833D-A33E4D3FA74F}" destId="{19B92B73-32BB-49C8-9562-A55948A293F1}" srcOrd="4" destOrd="0" presId="urn:microsoft.com/office/officeart/2005/8/layout/orgChart1"/>
+    <dgm:cxn modelId="{2A11EB97-A598-4197-B52E-7CB8CBA469DD}" type="presParOf" srcId="{1CD6F841-D9F6-4383-833D-A33E4D3FA74F}" destId="{BC80C43D-A5B8-46E5-A9D4-E0AED7CBDC3E}" srcOrd="5" destOrd="0" presId="urn:microsoft.com/office/officeart/2005/8/layout/orgChart1"/>
+    <dgm:cxn modelId="{0EDF5790-2501-480C-AA2D-0E084A513840}" type="presParOf" srcId="{BC80C43D-A5B8-46E5-A9D4-E0AED7CBDC3E}" destId="{45705B1B-D8A0-43C6-BDB7-A882D6220D7A}" srcOrd="0" destOrd="0" presId="urn:microsoft.com/office/officeart/2005/8/layout/orgChart1"/>
+    <dgm:cxn modelId="{0FC1991B-0611-4CFB-90E8-58FEA1FC5EB6}" type="presParOf" srcId="{45705B1B-D8A0-43C6-BDB7-A882D6220D7A}" destId="{9F05CE5F-34CB-41ED-9B6D-6BACED5EFD70}" srcOrd="0" destOrd="0" presId="urn:microsoft.com/office/officeart/2005/8/layout/orgChart1"/>
+    <dgm:cxn modelId="{24EFB78D-FC2E-4121-A39D-D701EF6D583E}" type="presParOf" srcId="{45705B1B-D8A0-43C6-BDB7-A882D6220D7A}" destId="{937F3E93-A8AB-4D05-9FD5-E340F3A6CAE8}" srcOrd="1" destOrd="0" presId="urn:microsoft.com/office/officeart/2005/8/layout/orgChart1"/>
+    <dgm:cxn modelId="{D0C38F1D-B298-4F1F-B895-FD6FD6D98782}" type="presParOf" srcId="{BC80C43D-A5B8-46E5-A9D4-E0AED7CBDC3E}" destId="{BFA12ECF-B6D4-495D-BB35-1E20B2C1711E}" srcOrd="1" destOrd="0" presId="urn:microsoft.com/office/officeart/2005/8/layout/orgChart1"/>
+    <dgm:cxn modelId="{E239BE87-2A34-4605-8D06-C6B3A8E17C91}" type="presParOf" srcId="{BFA12ECF-B6D4-495D-BB35-1E20B2C1711E}" destId="{ED75E5D4-567C-4266-A1C2-8C8229394749}" srcOrd="0" destOrd="0" presId="urn:microsoft.com/office/officeart/2005/8/layout/orgChart1"/>
+    <dgm:cxn modelId="{1AC7F560-6F33-4A0A-897A-1A4033C0DC68}" type="presParOf" srcId="{BFA12ECF-B6D4-495D-BB35-1E20B2C1711E}" destId="{54D94D2D-CB5E-445F-B023-BBEFDA59A05E}" srcOrd="1" destOrd="0" presId="urn:microsoft.com/office/officeart/2005/8/layout/orgChart1"/>
+    <dgm:cxn modelId="{4A5F0505-DEA8-4E72-B9A1-A2C14EE0A90B}" type="presParOf" srcId="{54D94D2D-CB5E-445F-B023-BBEFDA59A05E}" destId="{9C2E8035-9C15-47B5-B136-527F6EB66369}" srcOrd="0" destOrd="0" presId="urn:microsoft.com/office/officeart/2005/8/layout/orgChart1"/>
+    <dgm:cxn modelId="{7E8750D7-7BDA-425C-8DBF-7FE8CF73D81B}" type="presParOf" srcId="{9C2E8035-9C15-47B5-B136-527F6EB66369}" destId="{561D5B2A-0096-4418-92BE-2FB3D06667EA}" srcOrd="0" destOrd="0" presId="urn:microsoft.com/office/officeart/2005/8/layout/orgChart1"/>
+    <dgm:cxn modelId="{124FA743-D684-44A2-B07D-B4B82FF543EB}" type="presParOf" srcId="{9C2E8035-9C15-47B5-B136-527F6EB66369}" destId="{8DF60B3E-0BB5-4FA6-9AB6-8D574A102249}" srcOrd="1" destOrd="0" presId="urn:microsoft.com/office/officeart/2005/8/layout/orgChart1"/>
+    <dgm:cxn modelId="{5AE49C45-1A07-44CC-A0A7-BED1EC3AA4EA}" type="presParOf" srcId="{54D94D2D-CB5E-445F-B023-BBEFDA59A05E}" destId="{4A365F7C-D074-4382-8359-A9466DB3A31F}" srcOrd="1" destOrd="0" presId="urn:microsoft.com/office/officeart/2005/8/layout/orgChart1"/>
+    <dgm:cxn modelId="{1DBD9C0A-6776-48DF-81DE-2B81AB5EBF0D}" type="presParOf" srcId="{4A365F7C-D074-4382-8359-A9466DB3A31F}" destId="{72DF087B-D3B0-4EF6-9B3D-A8734B42CF70}" srcOrd="0" destOrd="0" presId="urn:microsoft.com/office/officeart/2005/8/layout/orgChart1"/>
+    <dgm:cxn modelId="{2C0A4F3F-4011-4888-827A-B0541FDFD8F8}" type="presParOf" srcId="{4A365F7C-D074-4382-8359-A9466DB3A31F}" destId="{19BA1FC9-A17C-4AEA-B978-052E077B37DB}" srcOrd="1" destOrd="0" presId="urn:microsoft.com/office/officeart/2005/8/layout/orgChart1"/>
+    <dgm:cxn modelId="{7AE203AF-F5D4-41AA-B510-C14A9ADBBABD}" type="presParOf" srcId="{19BA1FC9-A17C-4AEA-B978-052E077B37DB}" destId="{29DE4084-3C97-4E27-951D-14780E80243E}" srcOrd="0" destOrd="0" presId="urn:microsoft.com/office/officeart/2005/8/layout/orgChart1"/>
+    <dgm:cxn modelId="{CD52529F-40B0-4DF0-8290-64A68DDE9844}" type="presParOf" srcId="{29DE4084-3C97-4E27-951D-14780E80243E}" destId="{2EE79E38-D19B-41E3-A678-05C49A072068}" srcOrd="0" destOrd="0" presId="urn:microsoft.com/office/officeart/2005/8/layout/orgChart1"/>
+    <dgm:cxn modelId="{74C6B7A7-13C2-4614-AC7D-6CEAA82FA68A}" type="presParOf" srcId="{29DE4084-3C97-4E27-951D-14780E80243E}" destId="{504302AA-2D1F-43BF-868E-4284A5BDE998}" srcOrd="1" destOrd="0" presId="urn:microsoft.com/office/officeart/2005/8/layout/orgChart1"/>
+    <dgm:cxn modelId="{9D328603-EAC2-48EA-9001-8B9B8E8A21C2}" type="presParOf" srcId="{19BA1FC9-A17C-4AEA-B978-052E077B37DB}" destId="{B94DDB12-5B9C-4D25-A80C-017A4B893899}" srcOrd="1" destOrd="0" presId="urn:microsoft.com/office/officeart/2005/8/layout/orgChart1"/>
+    <dgm:cxn modelId="{B09AC72F-4FB0-428C-8E81-B6223D950262}" type="presParOf" srcId="{19BA1FC9-A17C-4AEA-B978-052E077B37DB}" destId="{F2CEF0A0-873A-4C11-AC43-B79FC0892AA4}" srcOrd="2" destOrd="0" presId="urn:microsoft.com/office/officeart/2005/8/layout/orgChart1"/>
+    <dgm:cxn modelId="{F0888B8D-CA4E-497A-864F-905EF6F7629D}" type="presParOf" srcId="{4A365F7C-D074-4382-8359-A9466DB3A31F}" destId="{27456F1C-2EC1-4E48-83BA-3116963D1038}" srcOrd="2" destOrd="0" presId="urn:microsoft.com/office/officeart/2005/8/layout/orgChart1"/>
+    <dgm:cxn modelId="{17AD107B-A0F9-418D-8895-1AA335CD2115}" type="presParOf" srcId="{4A365F7C-D074-4382-8359-A9466DB3A31F}" destId="{7C61AD3F-0EF1-49E6-B7AA-E432DD12DAEC}" srcOrd="3" destOrd="0" presId="urn:microsoft.com/office/officeart/2005/8/layout/orgChart1"/>
+    <dgm:cxn modelId="{0AB6BDEB-9782-4B7E-B246-0613B7F7F1C5}" type="presParOf" srcId="{7C61AD3F-0EF1-49E6-B7AA-E432DD12DAEC}" destId="{5C30DE81-6769-4C36-B317-81B48FFF372A}" srcOrd="0" destOrd="0" presId="urn:microsoft.com/office/officeart/2005/8/layout/orgChart1"/>
+    <dgm:cxn modelId="{0A6B137C-F292-4433-AA1E-42E1B2AD3AFD}" type="presParOf" srcId="{5C30DE81-6769-4C36-B317-81B48FFF372A}" destId="{BF58ED0E-6428-4E57-AAE1-B3BDE3523922}" srcOrd="0" destOrd="0" presId="urn:microsoft.com/office/officeart/2005/8/layout/orgChart1"/>
+    <dgm:cxn modelId="{C1408793-0F16-4FA4-82DF-27882BDFC23A}" type="presParOf" srcId="{5C30DE81-6769-4C36-B317-81B48FFF372A}" destId="{E634CF05-4D99-4AE1-BA5C-C4A163E86764}" srcOrd="1" destOrd="0" presId="urn:microsoft.com/office/officeart/2005/8/layout/orgChart1"/>
+    <dgm:cxn modelId="{136F5DCF-43B9-42EE-A4F3-4B6757086B24}" type="presParOf" srcId="{7C61AD3F-0EF1-49E6-B7AA-E432DD12DAEC}" destId="{50C2AD60-0CFC-477F-956F-941C11704C3B}" srcOrd="1" destOrd="0" presId="urn:microsoft.com/office/officeart/2005/8/layout/orgChart1"/>
+    <dgm:cxn modelId="{7AABBD14-E11B-4A28-B1E7-03E574546DCE}" type="presParOf" srcId="{7C61AD3F-0EF1-49E6-B7AA-E432DD12DAEC}" destId="{58E54403-56AC-45D4-8F11-E330F934BA14}" srcOrd="2" destOrd="0" presId="urn:microsoft.com/office/officeart/2005/8/layout/orgChart1"/>
+    <dgm:cxn modelId="{7384F58B-0D17-419E-AED6-E8B2DAA0C04F}" type="presParOf" srcId="{4A365F7C-D074-4382-8359-A9466DB3A31F}" destId="{FDEA0EAC-7ABD-4CF3-AAF3-85FA4EC9514D}" srcOrd="4" destOrd="0" presId="urn:microsoft.com/office/officeart/2005/8/layout/orgChart1"/>
+    <dgm:cxn modelId="{10698908-8D5C-4F8A-9B49-69229487A38F}" type="presParOf" srcId="{4A365F7C-D074-4382-8359-A9466DB3A31F}" destId="{ED994309-DA87-43DF-B246-6EFD998455BB}" srcOrd="5" destOrd="0" presId="urn:microsoft.com/office/officeart/2005/8/layout/orgChart1"/>
+    <dgm:cxn modelId="{FCCC8E1E-BA94-49D6-BC3E-E1A382CB6E63}" type="presParOf" srcId="{ED994309-DA87-43DF-B246-6EFD998455BB}" destId="{9EBA60A4-AF89-4CF1-B249-143CEE667B91}" srcOrd="0" destOrd="0" presId="urn:microsoft.com/office/officeart/2005/8/layout/orgChart1"/>
+    <dgm:cxn modelId="{D3EEE5ED-7724-4F27-944E-723A74BD5CE0}" type="presParOf" srcId="{9EBA60A4-AF89-4CF1-B249-143CEE667B91}" destId="{F72A4475-316C-43C9-B4A2-EE6D25A0F609}" srcOrd="0" destOrd="0" presId="urn:microsoft.com/office/officeart/2005/8/layout/orgChart1"/>
+    <dgm:cxn modelId="{6685C07F-033E-4F3D-ABD3-BF8EDE026537}" type="presParOf" srcId="{9EBA60A4-AF89-4CF1-B249-143CEE667B91}" destId="{F42905A8-F381-4218-8907-4489BCB8E454}" srcOrd="1" destOrd="0" presId="urn:microsoft.com/office/officeart/2005/8/layout/orgChart1"/>
+    <dgm:cxn modelId="{1E5BB602-124D-4E0F-9C49-41ED7E1BA342}" type="presParOf" srcId="{ED994309-DA87-43DF-B246-6EFD998455BB}" destId="{B6E1F29C-27CC-44B2-AE56-F34192C925CE}" srcOrd="1" destOrd="0" presId="urn:microsoft.com/office/officeart/2005/8/layout/orgChart1"/>
+    <dgm:cxn modelId="{5D501242-DB6C-4B1E-99D3-3E2B01AD07A2}" type="presParOf" srcId="{ED994309-DA87-43DF-B246-6EFD998455BB}" destId="{1188874F-8EB1-4B2C-923B-F570555E4466}" srcOrd="2" destOrd="0" presId="urn:microsoft.com/office/officeart/2005/8/layout/orgChart1"/>
+    <dgm:cxn modelId="{59B33916-3A23-433D-831F-8A9F7E2F917D}" type="presParOf" srcId="{4A365F7C-D074-4382-8359-A9466DB3A31F}" destId="{B3A37682-90BB-47F4-9A08-6DCC295949FF}" srcOrd="6" destOrd="0" presId="urn:microsoft.com/office/officeart/2005/8/layout/orgChart1"/>
+    <dgm:cxn modelId="{5031C23A-1B2D-4A89-86C1-BA9ABCC335F6}" type="presParOf" srcId="{4A365F7C-D074-4382-8359-A9466DB3A31F}" destId="{76832A4C-0C83-4B5C-961A-57A349BE8142}" srcOrd="7" destOrd="0" presId="urn:microsoft.com/office/officeart/2005/8/layout/orgChart1"/>
+    <dgm:cxn modelId="{2A923CCC-973B-4DE8-B43A-E307B404D9B4}" type="presParOf" srcId="{76832A4C-0C83-4B5C-961A-57A349BE8142}" destId="{3E38E222-D18F-439D-B2B5-00C3A84FE4B5}" srcOrd="0" destOrd="0" presId="urn:microsoft.com/office/officeart/2005/8/layout/orgChart1"/>
+    <dgm:cxn modelId="{F90580F8-5B76-4B0C-820A-229549297279}" type="presParOf" srcId="{3E38E222-D18F-439D-B2B5-00C3A84FE4B5}" destId="{C6D09E56-3658-4F96-9F1B-883AA6A2B727}" srcOrd="0" destOrd="0" presId="urn:microsoft.com/office/officeart/2005/8/layout/orgChart1"/>
+    <dgm:cxn modelId="{1AE3076F-9163-4EEC-BA47-FC0F5E65A76B}" type="presParOf" srcId="{3E38E222-D18F-439D-B2B5-00C3A84FE4B5}" destId="{BA12D6E3-0634-48E4-8682-16EE67E7308B}" srcOrd="1" destOrd="0" presId="urn:microsoft.com/office/officeart/2005/8/layout/orgChart1"/>
+    <dgm:cxn modelId="{A74367A3-7638-40F2-8C61-26E2BF87B354}" type="presParOf" srcId="{76832A4C-0C83-4B5C-961A-57A349BE8142}" destId="{4EBC0973-A4B0-4142-958E-7AB0A5C47013}" srcOrd="1" destOrd="0" presId="urn:microsoft.com/office/officeart/2005/8/layout/orgChart1"/>
+    <dgm:cxn modelId="{6C75A1DB-3224-4136-9653-D508E45D16E6}" type="presParOf" srcId="{76832A4C-0C83-4B5C-961A-57A349BE8142}" destId="{F946F90A-E9A1-4D3F-90CC-10F4E8C7691C}" srcOrd="2" destOrd="0" presId="urn:microsoft.com/office/officeart/2005/8/layout/orgChart1"/>
+    <dgm:cxn modelId="{C6977E02-4542-48CB-A9DB-A59E8CCCF4E3}" type="presParOf" srcId="{54D94D2D-CB5E-445F-B023-BBEFDA59A05E}" destId="{F14663A4-88ED-4B9F-B9E1-B76DD33CD1D4}" srcOrd="2" destOrd="0" presId="urn:microsoft.com/office/officeart/2005/8/layout/orgChart1"/>
+    <dgm:cxn modelId="{CD368F37-7EC8-4159-814F-5BF81709D85F}" type="presParOf" srcId="{BFA12ECF-B6D4-495D-BB35-1E20B2C1711E}" destId="{20351E29-61C3-4E0F-9234-E798CAC2A9BD}" srcOrd="2" destOrd="0" presId="urn:microsoft.com/office/officeart/2005/8/layout/orgChart1"/>
+    <dgm:cxn modelId="{B348C283-0EDB-45B9-9664-2E910C7D3A51}" type="presParOf" srcId="{BFA12ECF-B6D4-495D-BB35-1E20B2C1711E}" destId="{6792A890-59AB-419E-9787-A62F69AD0BB4}" srcOrd="3" destOrd="0" presId="urn:microsoft.com/office/officeart/2005/8/layout/orgChart1"/>
+    <dgm:cxn modelId="{1BED2A77-DC72-4A2B-B90C-0B499938A8E8}" type="presParOf" srcId="{6792A890-59AB-419E-9787-A62F69AD0BB4}" destId="{674013D5-F28A-4253-8719-54F161314583}" srcOrd="0" destOrd="0" presId="urn:microsoft.com/office/officeart/2005/8/layout/orgChart1"/>
+    <dgm:cxn modelId="{C08A16B3-C12C-4CED-8B37-0F959F88F329}" type="presParOf" srcId="{674013D5-F28A-4253-8719-54F161314583}" destId="{B19CB693-9FE1-4FA2-9C7A-5F2EE6D18688}" srcOrd="0" destOrd="0" presId="urn:microsoft.com/office/officeart/2005/8/layout/orgChart1"/>
+    <dgm:cxn modelId="{E3767DA7-7B2B-48B5-ABDD-97CBC56E4829}" type="presParOf" srcId="{674013D5-F28A-4253-8719-54F161314583}" destId="{F453B8A6-AEC4-4B7D-9658-2F9DC17B25AE}" srcOrd="1" destOrd="0" presId="urn:microsoft.com/office/officeart/2005/8/layout/orgChart1"/>
+    <dgm:cxn modelId="{B914B271-61AD-4682-876B-D4F4D5B8B42A}" type="presParOf" srcId="{6792A890-59AB-419E-9787-A62F69AD0BB4}" destId="{E9C6824B-04C8-4CB4-B9CD-92C45C81AB6D}" srcOrd="1" destOrd="0" presId="urn:microsoft.com/office/officeart/2005/8/layout/orgChart1"/>
+    <dgm:cxn modelId="{49A34C4C-3D5C-47B5-A47D-0F892EB533DF}" type="presParOf" srcId="{E9C6824B-04C8-4CB4-B9CD-92C45C81AB6D}" destId="{E0D647EC-3247-44B2-AD5D-087527AE2071}" srcOrd="0" destOrd="0" presId="urn:microsoft.com/office/officeart/2005/8/layout/orgChart1"/>
+    <dgm:cxn modelId="{1D4A12B2-0C92-4003-82C3-9DC3214B4B3C}" type="presParOf" srcId="{E9C6824B-04C8-4CB4-B9CD-92C45C81AB6D}" destId="{E362CEB2-2B55-4F5D-8A53-BCFB31BE2F36}" srcOrd="1" destOrd="0" presId="urn:microsoft.com/office/officeart/2005/8/layout/orgChart1"/>
+    <dgm:cxn modelId="{11643111-55E7-4F38-82E4-59182E95BE72}" type="presParOf" srcId="{E362CEB2-2B55-4F5D-8A53-BCFB31BE2F36}" destId="{007260E2-8679-4D78-8236-925FE0BDD923}" srcOrd="0" destOrd="0" presId="urn:microsoft.com/office/officeart/2005/8/layout/orgChart1"/>
+    <dgm:cxn modelId="{D43F86D4-804C-4B19-9443-BDFE6494C649}" type="presParOf" srcId="{007260E2-8679-4D78-8236-925FE0BDD923}" destId="{55DAC4FF-078E-4628-A2EF-AA4743530C26}" srcOrd="0" destOrd="0" presId="urn:microsoft.com/office/officeart/2005/8/layout/orgChart1"/>
+    <dgm:cxn modelId="{44546CDC-2D83-423E-9F1A-9DCB03F494AD}" type="presParOf" srcId="{007260E2-8679-4D78-8236-925FE0BDD923}" destId="{E158B302-9932-4088-9636-4524CA7CA8C7}" srcOrd="1" destOrd="0" presId="urn:microsoft.com/office/officeart/2005/8/layout/orgChart1"/>
+    <dgm:cxn modelId="{A299A9C2-A227-4A2F-A3C6-8336D3283DD3}" type="presParOf" srcId="{E362CEB2-2B55-4F5D-8A53-BCFB31BE2F36}" destId="{905B3075-06E5-4E86-985B-2060ACEA4076}" srcOrd="1" destOrd="0" presId="urn:microsoft.com/office/officeart/2005/8/layout/orgChart1"/>
+    <dgm:cxn modelId="{29B9ADD3-A806-431D-A417-A571A88792A2}" type="presParOf" srcId="{E362CEB2-2B55-4F5D-8A53-BCFB31BE2F36}" destId="{D798015B-D296-4948-B5CA-F2700E6DEADA}" srcOrd="2" destOrd="0" presId="urn:microsoft.com/office/officeart/2005/8/layout/orgChart1"/>
+    <dgm:cxn modelId="{3232874F-BA99-43CE-B66B-0392075A67B4}" type="presParOf" srcId="{E9C6824B-04C8-4CB4-B9CD-92C45C81AB6D}" destId="{53671FCB-914E-47FB-9498-9877C7A84E8D}" srcOrd="2" destOrd="0" presId="urn:microsoft.com/office/officeart/2005/8/layout/orgChart1"/>
+    <dgm:cxn modelId="{84B5FB47-952C-45E8-8CC4-9C50C5C63EA3}" type="presParOf" srcId="{E9C6824B-04C8-4CB4-B9CD-92C45C81AB6D}" destId="{56510306-35EE-4D36-9639-7DC7D4385595}" srcOrd="3" destOrd="0" presId="urn:microsoft.com/office/officeart/2005/8/layout/orgChart1"/>
+    <dgm:cxn modelId="{EF99C06B-6C8A-4C89-A84D-E8E28E99B052}" type="presParOf" srcId="{56510306-35EE-4D36-9639-7DC7D4385595}" destId="{10EAA13B-2433-4822-99B3-FDED1E409866}" srcOrd="0" destOrd="0" presId="urn:microsoft.com/office/officeart/2005/8/layout/orgChart1"/>
+    <dgm:cxn modelId="{1EE48BA0-B69E-4354-BA03-4B8217575B01}" type="presParOf" srcId="{10EAA13B-2433-4822-99B3-FDED1E409866}" destId="{91BA9976-C51D-4D30-9285-1B4A66F68351}" srcOrd="0" destOrd="0" presId="urn:microsoft.com/office/officeart/2005/8/layout/orgChart1"/>
+    <dgm:cxn modelId="{1030357F-D77F-4E85-9F30-9AEB20E02505}" type="presParOf" srcId="{10EAA13B-2433-4822-99B3-FDED1E409866}" destId="{71B479E5-2E86-47DD-B42F-3AB1E8DF1D11}" srcOrd="1" destOrd="0" presId="urn:microsoft.com/office/officeart/2005/8/layout/orgChart1"/>
+    <dgm:cxn modelId="{12A75A51-72D4-4DB1-9BD0-2A0206099870}" type="presParOf" srcId="{56510306-35EE-4D36-9639-7DC7D4385595}" destId="{3EFC1E8F-E114-4061-9B72-E0B31B78A034}" srcOrd="1" destOrd="0" presId="urn:microsoft.com/office/officeart/2005/8/layout/orgChart1"/>
+    <dgm:cxn modelId="{BEE71CBF-F0A7-4FA1-BF3E-CFBF2AC32DC5}" type="presParOf" srcId="{56510306-35EE-4D36-9639-7DC7D4385595}" destId="{3BFE4998-3D4A-413B-84A7-9FCE1145B306}" srcOrd="2" destOrd="0" presId="urn:microsoft.com/office/officeart/2005/8/layout/orgChart1"/>
+    <dgm:cxn modelId="{FA1A02FA-85FD-4D20-A646-626895A66C46}" type="presParOf" srcId="{E9C6824B-04C8-4CB4-B9CD-92C45C81AB6D}" destId="{4A727000-F147-4A90-82EE-41D2EDE7A4AD}" srcOrd="4" destOrd="0" presId="urn:microsoft.com/office/officeart/2005/8/layout/orgChart1"/>
+    <dgm:cxn modelId="{37DB8EA4-BF55-41A8-A129-5B83894FD689}" type="presParOf" srcId="{E9C6824B-04C8-4CB4-B9CD-92C45C81AB6D}" destId="{5C05B2C1-FC7F-43A7-9476-F8CAD4B43EB1}" srcOrd="5" destOrd="0" presId="urn:microsoft.com/office/officeart/2005/8/layout/orgChart1"/>
+    <dgm:cxn modelId="{32505B94-9A24-46F8-84E3-ADDC73423119}" type="presParOf" srcId="{5C05B2C1-FC7F-43A7-9476-F8CAD4B43EB1}" destId="{16C21C4B-905E-4794-89A9-72179E264A2D}" srcOrd="0" destOrd="0" presId="urn:microsoft.com/office/officeart/2005/8/layout/orgChart1"/>
+    <dgm:cxn modelId="{FC710E10-31AD-4699-BA35-9A8C7C95A993}" type="presParOf" srcId="{16C21C4B-905E-4794-89A9-72179E264A2D}" destId="{DAB9ADB2-F9CD-4BF5-9541-9085CA9DF1F2}" srcOrd="0" destOrd="0" presId="urn:microsoft.com/office/officeart/2005/8/layout/orgChart1"/>
+    <dgm:cxn modelId="{92B93D2A-314F-4FC4-A335-6E59A1AB597F}" type="presParOf" srcId="{16C21C4B-905E-4794-89A9-72179E264A2D}" destId="{07E31504-69CD-476A-9BD3-3B7016352EDD}" srcOrd="1" destOrd="0" presId="urn:microsoft.com/office/officeart/2005/8/layout/orgChart1"/>
+    <dgm:cxn modelId="{2E6BFE50-0FB4-4DA3-A9E6-956FB0FEFF83}" type="presParOf" srcId="{5C05B2C1-FC7F-43A7-9476-F8CAD4B43EB1}" destId="{C4C85E8C-4E55-4763-BCB0-CCE7BEE17DE6}" srcOrd="1" destOrd="0" presId="urn:microsoft.com/office/officeart/2005/8/layout/orgChart1"/>
+    <dgm:cxn modelId="{FC7140E5-4EB2-422C-AFC4-CE3EE11012B9}" type="presParOf" srcId="{5C05B2C1-FC7F-43A7-9476-F8CAD4B43EB1}" destId="{BCF8916C-93E8-49AE-857A-3252DEDC9E02}" srcOrd="2" destOrd="0" presId="urn:microsoft.com/office/officeart/2005/8/layout/orgChart1"/>
+    <dgm:cxn modelId="{A8E43550-120E-4812-A2FB-BE064C867B93}" type="presParOf" srcId="{E9C6824B-04C8-4CB4-B9CD-92C45C81AB6D}" destId="{7B4BB816-02D5-4A31-95AD-F4C5D4EE881F}" srcOrd="6" destOrd="0" presId="urn:microsoft.com/office/officeart/2005/8/layout/orgChart1"/>
+    <dgm:cxn modelId="{F94BFA78-F339-425C-8056-6C56FFFFD8A8}" type="presParOf" srcId="{E9C6824B-04C8-4CB4-B9CD-92C45C81AB6D}" destId="{CCDF5E28-ABB1-43B4-B367-BF5BD841627E}" srcOrd="7" destOrd="0" presId="urn:microsoft.com/office/officeart/2005/8/layout/orgChart1"/>
+    <dgm:cxn modelId="{4C590969-0E50-447A-8417-0C4F36C891ED}" type="presParOf" srcId="{CCDF5E28-ABB1-43B4-B367-BF5BD841627E}" destId="{EDCA8B0D-AE01-4DBD-B405-365EFEA2C4AA}" srcOrd="0" destOrd="0" presId="urn:microsoft.com/office/officeart/2005/8/layout/orgChart1"/>
+    <dgm:cxn modelId="{C1BE5801-84FC-403D-B7BB-8DD24A374DFD}" type="presParOf" srcId="{EDCA8B0D-AE01-4DBD-B405-365EFEA2C4AA}" destId="{D3B7CE7B-0AEF-4929-8A20-82EECE001950}" srcOrd="0" destOrd="0" presId="urn:microsoft.com/office/officeart/2005/8/layout/orgChart1"/>
+    <dgm:cxn modelId="{A96F0CE2-3E0A-4871-B162-6E9854A4EC86}" type="presParOf" srcId="{EDCA8B0D-AE01-4DBD-B405-365EFEA2C4AA}" destId="{38D8FC17-BC35-455A-8D8D-4E4ECBAE9CA1}" srcOrd="1" destOrd="0" presId="urn:microsoft.com/office/officeart/2005/8/layout/orgChart1"/>
+    <dgm:cxn modelId="{987CBB9B-FF57-4A80-9EF4-7A18061D86D7}" type="presParOf" srcId="{CCDF5E28-ABB1-43B4-B367-BF5BD841627E}" destId="{77FB4C55-1CF5-4FDF-A7DE-1A0CAE5F5041}" srcOrd="1" destOrd="0" presId="urn:microsoft.com/office/officeart/2005/8/layout/orgChart1"/>
+    <dgm:cxn modelId="{759E666D-8126-4D6F-BD4A-4972CE60B869}" type="presParOf" srcId="{CCDF5E28-ABB1-43B4-B367-BF5BD841627E}" destId="{AA6AA1AD-5512-4BE6-9061-25965F1AEF98}" srcOrd="2" destOrd="0" presId="urn:microsoft.com/office/officeart/2005/8/layout/orgChart1"/>
+    <dgm:cxn modelId="{56DC57CC-20F1-4A89-B984-1CC4669AC9A8}" type="presParOf" srcId="{6792A890-59AB-419E-9787-A62F69AD0BB4}" destId="{0885FB8F-6116-4084-AD41-CAC06304CE6E}" srcOrd="2" destOrd="0" presId="urn:microsoft.com/office/officeart/2005/8/layout/orgChart1"/>
+    <dgm:cxn modelId="{32D3BEF3-2DF7-4618-8182-844C58C130DC}" type="presParOf" srcId="{BC80C43D-A5B8-46E5-A9D4-E0AED7CBDC3E}" destId="{51D0B27C-8D45-443B-BFFC-FC5F2D0E2971}" srcOrd="2" destOrd="0" presId="urn:microsoft.com/office/officeart/2005/8/layout/orgChart1"/>
+    <dgm:cxn modelId="{7A373272-03D7-4132-8056-2A7C822338C9}" type="presParOf" srcId="{1CD6F841-D9F6-4383-833D-A33E4D3FA74F}" destId="{C092AA78-91B0-42C5-89D1-980011F1CEFA}" srcOrd="6" destOrd="0" presId="urn:microsoft.com/office/officeart/2005/8/layout/orgChart1"/>
+    <dgm:cxn modelId="{FA149615-C67A-4E9F-867D-94E29C8A56B1}" type="presParOf" srcId="{1CD6F841-D9F6-4383-833D-A33E4D3FA74F}" destId="{1F3DC17F-7752-4F1E-8CF7-99FB7833139B}" srcOrd="7" destOrd="0" presId="urn:microsoft.com/office/officeart/2005/8/layout/orgChart1"/>
+    <dgm:cxn modelId="{7FE43E85-3774-4A66-97D9-5BB91CCFA70D}" type="presParOf" srcId="{1F3DC17F-7752-4F1E-8CF7-99FB7833139B}" destId="{889B3135-05D0-4FB0-AFC2-E510124B5F1A}" srcOrd="0" destOrd="0" presId="urn:microsoft.com/office/officeart/2005/8/layout/orgChart1"/>
+    <dgm:cxn modelId="{1230ED55-3A4A-4433-92F3-F90722CB448D}" type="presParOf" srcId="{889B3135-05D0-4FB0-AFC2-E510124B5F1A}" destId="{8A085D8C-B3FB-48C7-802C-2E3E152BE0F9}" srcOrd="0" destOrd="0" presId="urn:microsoft.com/office/officeart/2005/8/layout/orgChart1"/>
+    <dgm:cxn modelId="{86E0F753-0FA7-424B-9FEE-BD82ACCA0A7B}" type="presParOf" srcId="{889B3135-05D0-4FB0-AFC2-E510124B5F1A}" destId="{1AB32E43-3480-4FDD-B6B4-94474CA3EB4A}" srcOrd="1" destOrd="0" presId="urn:microsoft.com/office/officeart/2005/8/layout/orgChart1"/>
+    <dgm:cxn modelId="{EFFAE6D8-B00B-444F-936C-1F20991B6D19}" type="presParOf" srcId="{1F3DC17F-7752-4F1E-8CF7-99FB7833139B}" destId="{B845CEAA-9402-41DA-8149-EBAB71E10E55}" srcOrd="1" destOrd="0" presId="urn:microsoft.com/office/officeart/2005/8/layout/orgChart1"/>
+    <dgm:cxn modelId="{D6BF7209-F8F0-4E11-AEED-5780B62E33FF}" type="presParOf" srcId="{B845CEAA-9402-41DA-8149-EBAB71E10E55}" destId="{20E9A651-C927-4B6B-B3A3-2AFF8378C624}" srcOrd="0" destOrd="0" presId="urn:microsoft.com/office/officeart/2005/8/layout/orgChart1"/>
+    <dgm:cxn modelId="{8F907636-5D06-4C33-92A3-3EBA50938F20}" type="presParOf" srcId="{B845CEAA-9402-41DA-8149-EBAB71E10E55}" destId="{9EB47165-427D-4E04-B217-75F8DC94499B}" srcOrd="1" destOrd="0" presId="urn:microsoft.com/office/officeart/2005/8/layout/orgChart1"/>
+    <dgm:cxn modelId="{49A60281-F5AC-4F85-A24B-C671B3D958C4}" type="presParOf" srcId="{9EB47165-427D-4E04-B217-75F8DC94499B}" destId="{2AC09837-8C42-4397-A885-67BDC19DABF4}" srcOrd="0" destOrd="0" presId="urn:microsoft.com/office/officeart/2005/8/layout/orgChart1"/>
+    <dgm:cxn modelId="{3D9A9497-B929-4513-888B-46122F709CFC}" type="presParOf" srcId="{2AC09837-8C42-4397-A885-67BDC19DABF4}" destId="{74ED8BA5-1187-4901-BB9C-D1B9192D3B84}" srcOrd="0" destOrd="0" presId="urn:microsoft.com/office/officeart/2005/8/layout/orgChart1"/>
+    <dgm:cxn modelId="{B16F0D94-010D-4656-81AC-C19D1BA108AA}" type="presParOf" srcId="{2AC09837-8C42-4397-A885-67BDC19DABF4}" destId="{5C2C0E63-CB47-465E-AE33-E1603D7A9E79}" srcOrd="1" destOrd="0" presId="urn:microsoft.com/office/officeart/2005/8/layout/orgChart1"/>
+    <dgm:cxn modelId="{A32771FF-FA65-4C5A-9D93-B7F51BD7AFEA}" type="presParOf" srcId="{9EB47165-427D-4E04-B217-75F8DC94499B}" destId="{A38E4863-2E2B-4A0B-96AB-45DF918DF2BD}" srcOrd="1" destOrd="0" presId="urn:microsoft.com/office/officeart/2005/8/layout/orgChart1"/>
+    <dgm:cxn modelId="{E6A76D97-3205-4A62-9115-BFDE6842DB49}" type="presParOf" srcId="{9EB47165-427D-4E04-B217-75F8DC94499B}" destId="{91E53877-DE89-4B65-B1DC-E81AADFDA454}" srcOrd="2" destOrd="0" presId="urn:microsoft.com/office/officeart/2005/8/layout/orgChart1"/>
+    <dgm:cxn modelId="{606AA81D-D286-4015-AB79-F51BF35ACCF3}" type="presParOf" srcId="{B845CEAA-9402-41DA-8149-EBAB71E10E55}" destId="{14E2128F-6000-4D70-A938-33C4BD7BAFEB}" srcOrd="2" destOrd="0" presId="urn:microsoft.com/office/officeart/2005/8/layout/orgChart1"/>
+    <dgm:cxn modelId="{3E71B671-D1F9-4B69-A727-E13659729C17}" type="presParOf" srcId="{B845CEAA-9402-41DA-8149-EBAB71E10E55}" destId="{6D630F5E-AFC1-4C42-9EB0-331D9B109072}" srcOrd="3" destOrd="0" presId="urn:microsoft.com/office/officeart/2005/8/layout/orgChart1"/>
+    <dgm:cxn modelId="{0464D619-D9F3-4CCD-AC36-E294A97AE048}" type="presParOf" srcId="{6D630F5E-AFC1-4C42-9EB0-331D9B109072}" destId="{9C429EB8-E992-4E0C-A18A-D0BD573894B0}" srcOrd="0" destOrd="0" presId="urn:microsoft.com/office/officeart/2005/8/layout/orgChart1"/>
+    <dgm:cxn modelId="{ACD2BA93-897C-4E34-A78B-1A6205B69EA2}" type="presParOf" srcId="{9C429EB8-E992-4E0C-A18A-D0BD573894B0}" destId="{D2292419-6879-450D-B771-B08ED1D1E5BD}" srcOrd="0" destOrd="0" presId="urn:microsoft.com/office/officeart/2005/8/layout/orgChart1"/>
+    <dgm:cxn modelId="{7C683E78-1F76-478C-A570-3DDD244B0085}" type="presParOf" srcId="{9C429EB8-E992-4E0C-A18A-D0BD573894B0}" destId="{034B8FC1-FFBF-452E-8E4E-1CC2E0ABBBD4}" srcOrd="1" destOrd="0" presId="urn:microsoft.com/office/officeart/2005/8/layout/orgChart1"/>
+    <dgm:cxn modelId="{824BC0A4-8DCA-43DB-BF49-93EAE750E92D}" type="presParOf" srcId="{6D630F5E-AFC1-4C42-9EB0-331D9B109072}" destId="{DA5D2907-1489-40D9-9E0E-B13CB175EB3E}" srcOrd="1" destOrd="0" presId="urn:microsoft.com/office/officeart/2005/8/layout/orgChart1"/>
+    <dgm:cxn modelId="{52AB4ABB-60FF-4E34-9F36-CE119A604769}" type="presParOf" srcId="{6D630F5E-AFC1-4C42-9EB0-331D9B109072}" destId="{A257474C-3CD1-4A52-B0B2-73A906FBC16C}" srcOrd="2" destOrd="0" presId="urn:microsoft.com/office/officeart/2005/8/layout/orgChart1"/>
+    <dgm:cxn modelId="{15FE253C-CA69-4651-94C5-19597E06B6DE}" type="presParOf" srcId="{B845CEAA-9402-41DA-8149-EBAB71E10E55}" destId="{C51D8E3D-6E1A-484F-AE5D-DF2345C1C863}" srcOrd="4" destOrd="0" presId="urn:microsoft.com/office/officeart/2005/8/layout/orgChart1"/>
+    <dgm:cxn modelId="{C1FF8ED9-AF5B-4D6F-A663-6E60B1C33EF1}" type="presParOf" srcId="{B845CEAA-9402-41DA-8149-EBAB71E10E55}" destId="{62274FEC-310E-483A-8B71-E7BDD6E288E9}" srcOrd="5" destOrd="0" presId="urn:microsoft.com/office/officeart/2005/8/layout/orgChart1"/>
+    <dgm:cxn modelId="{B59A9AB2-CF8E-49AB-9A94-70F9E513A842}" type="presParOf" srcId="{62274FEC-310E-483A-8B71-E7BDD6E288E9}" destId="{A4BDB57C-861A-46CA-B009-DF7EB6DAAC0B}" srcOrd="0" destOrd="0" presId="urn:microsoft.com/office/officeart/2005/8/layout/orgChart1"/>
+    <dgm:cxn modelId="{198E18A2-7115-4269-9D75-A7C50E9DB587}" type="presParOf" srcId="{A4BDB57C-861A-46CA-B009-DF7EB6DAAC0B}" destId="{9C537B50-29E4-4D0E-8F91-CD654732E8E0}" srcOrd="0" destOrd="0" presId="urn:microsoft.com/office/officeart/2005/8/layout/orgChart1"/>
+    <dgm:cxn modelId="{2E58E585-504C-4879-B7D1-2ABEBD85C343}" type="presParOf" srcId="{A4BDB57C-861A-46CA-B009-DF7EB6DAAC0B}" destId="{D7F71AD8-03DC-494A-BF8C-177C2E40C1F3}" srcOrd="1" destOrd="0" presId="urn:microsoft.com/office/officeart/2005/8/layout/orgChart1"/>
+    <dgm:cxn modelId="{43B5DAB5-6418-4386-8DCF-7BD00F1F8805}" type="presParOf" srcId="{62274FEC-310E-483A-8B71-E7BDD6E288E9}" destId="{632AA09F-48FF-45F3-9051-75DCEA2A70DA}" srcOrd="1" destOrd="0" presId="urn:microsoft.com/office/officeart/2005/8/layout/orgChart1"/>
+    <dgm:cxn modelId="{05B6FF19-1B9E-4476-9065-DCB68DDDD750}" type="presParOf" srcId="{62274FEC-310E-483A-8B71-E7BDD6E288E9}" destId="{3A6706CA-B9AC-470E-8206-11280BFECDFD}" srcOrd="2" destOrd="0" presId="urn:microsoft.com/office/officeart/2005/8/layout/orgChart1"/>
+    <dgm:cxn modelId="{704ADD2C-B9FB-4D0E-8530-0BDF329EB143}" type="presParOf" srcId="{B845CEAA-9402-41DA-8149-EBAB71E10E55}" destId="{5C8BD308-822B-46CF-934D-D54D1B236AE5}" srcOrd="6" destOrd="0" presId="urn:microsoft.com/office/officeart/2005/8/layout/orgChart1"/>
+    <dgm:cxn modelId="{BB6262FE-A663-4EE1-92AF-D2931963CCFD}" type="presParOf" srcId="{B845CEAA-9402-41DA-8149-EBAB71E10E55}" destId="{AE78F69A-9BDD-46FB-9EF6-E873AC63A78E}" srcOrd="7" destOrd="0" presId="urn:microsoft.com/office/officeart/2005/8/layout/orgChart1"/>
+    <dgm:cxn modelId="{421052B4-9D4B-41E1-9BEF-F50270D539D5}" type="presParOf" srcId="{AE78F69A-9BDD-46FB-9EF6-E873AC63A78E}" destId="{2E01BE07-D7AE-4C67-B24C-A67EDC6BC24D}" srcOrd="0" destOrd="0" presId="urn:microsoft.com/office/officeart/2005/8/layout/orgChart1"/>
+    <dgm:cxn modelId="{7DD13B04-2FF8-417D-AFF7-43C56024E2A8}" type="presParOf" srcId="{2E01BE07-D7AE-4C67-B24C-A67EDC6BC24D}" destId="{3AE85EF5-A722-4E65-B490-8F49892F3609}" srcOrd="0" destOrd="0" presId="urn:microsoft.com/office/officeart/2005/8/layout/orgChart1"/>
+    <dgm:cxn modelId="{5EAF5BA9-7238-4FE6-9FA1-B26D48E98804}" type="presParOf" srcId="{2E01BE07-D7AE-4C67-B24C-A67EDC6BC24D}" destId="{047D908F-6C4F-489F-A2D7-18E87CB5C1BD}" srcOrd="1" destOrd="0" presId="urn:microsoft.com/office/officeart/2005/8/layout/orgChart1"/>
+    <dgm:cxn modelId="{B75113E3-C50A-4BCC-BDA4-99BAEE3A0D46}" type="presParOf" srcId="{AE78F69A-9BDD-46FB-9EF6-E873AC63A78E}" destId="{E2BFCFEC-3A62-4FFB-A9D7-B429FF82FD3E}" srcOrd="1" destOrd="0" presId="urn:microsoft.com/office/officeart/2005/8/layout/orgChart1"/>
+    <dgm:cxn modelId="{B592296E-843E-408D-80EA-8ED715126A55}" type="presParOf" srcId="{AE78F69A-9BDD-46FB-9EF6-E873AC63A78E}" destId="{F94F7415-6A69-40F7-9FF1-5F0C5B3685AD}" srcOrd="2" destOrd="0" presId="urn:microsoft.com/office/officeart/2005/8/layout/orgChart1"/>
+    <dgm:cxn modelId="{EBF34937-7798-43FF-9E63-C196D8454BFC}" type="presParOf" srcId="{1F3DC17F-7752-4F1E-8CF7-99FB7833139B}" destId="{91C2DCF2-FDAD-448A-843B-A5628CBBB325}" srcOrd="2" destOrd="0" presId="urn:microsoft.com/office/officeart/2005/8/layout/orgChart1"/>
+    <dgm:cxn modelId="{D8D54727-8D44-41E2-98E3-7F3AC881E91D}" type="presParOf" srcId="{1CD6F841-D9F6-4383-833D-A33E4D3FA74F}" destId="{AF170006-C691-4C3B-8B68-FD9617080C4B}" srcOrd="8" destOrd="0" presId="urn:microsoft.com/office/officeart/2005/8/layout/orgChart1"/>
+    <dgm:cxn modelId="{564B85D9-5BB4-47C1-8725-D5F69DE1C71E}" type="presParOf" srcId="{1CD6F841-D9F6-4383-833D-A33E4D3FA74F}" destId="{88B605CD-0323-412B-8E80-F76851F46521}" srcOrd="9" destOrd="0" presId="urn:microsoft.com/office/officeart/2005/8/layout/orgChart1"/>
+    <dgm:cxn modelId="{BAAC5D79-3D8E-444D-BE63-FD5273091FF9}" type="presParOf" srcId="{88B605CD-0323-412B-8E80-F76851F46521}" destId="{A7BFEEF2-CB26-4F5A-BF03-F13EA861D2D0}" srcOrd="0" destOrd="0" presId="urn:microsoft.com/office/officeart/2005/8/layout/orgChart1"/>
+    <dgm:cxn modelId="{35111079-83FF-4D69-BE3C-433FA9A53DEA}" type="presParOf" srcId="{A7BFEEF2-CB26-4F5A-BF03-F13EA861D2D0}" destId="{2A5251F0-3026-4695-B9BD-8A761AFA5536}" srcOrd="0" destOrd="0" presId="urn:microsoft.com/office/officeart/2005/8/layout/orgChart1"/>
+    <dgm:cxn modelId="{D389FBF0-41BB-4497-9119-362DF8743780}" type="presParOf" srcId="{A7BFEEF2-CB26-4F5A-BF03-F13EA861D2D0}" destId="{D8AFADCF-5D6B-4E73-A1FE-E7BA9CBB8B3F}" srcOrd="1" destOrd="0" presId="urn:microsoft.com/office/officeart/2005/8/layout/orgChart1"/>
+    <dgm:cxn modelId="{6A5785BF-5BC6-4DFC-811C-248CAE818A4C}" type="presParOf" srcId="{88B605CD-0323-412B-8E80-F76851F46521}" destId="{8F9C212D-5792-47D0-AF28-56E4D16EED38}" srcOrd="1" destOrd="0" presId="urn:microsoft.com/office/officeart/2005/8/layout/orgChart1"/>
+    <dgm:cxn modelId="{5E256635-26CD-4E45-A747-51EAEA296A7A}" type="presParOf" srcId="{8F9C212D-5792-47D0-AF28-56E4D16EED38}" destId="{AABD0162-ED5A-4F65-986F-2D35D3909148}" srcOrd="0" destOrd="0" presId="urn:microsoft.com/office/officeart/2005/8/layout/orgChart1"/>
+    <dgm:cxn modelId="{8E42BB29-CB6B-4AED-BF05-3F5A8EFC91F4}" type="presParOf" srcId="{8F9C212D-5792-47D0-AF28-56E4D16EED38}" destId="{164D357C-8F66-4D04-A781-5D1FB6BCC99D}" srcOrd="1" destOrd="0" presId="urn:microsoft.com/office/officeart/2005/8/layout/orgChart1"/>
+    <dgm:cxn modelId="{9ED0691F-DA22-48BC-BFD3-F381E7777AEF}" type="presParOf" srcId="{164D357C-8F66-4D04-A781-5D1FB6BCC99D}" destId="{2BCCCC60-D815-4694-A906-C510AEB21FA7}" srcOrd="0" destOrd="0" presId="urn:microsoft.com/office/officeart/2005/8/layout/orgChart1"/>
+    <dgm:cxn modelId="{47E44830-1AA9-4601-819E-CE8BFC51F06E}" type="presParOf" srcId="{2BCCCC60-D815-4694-A906-C510AEB21FA7}" destId="{033EA9A0-9FBA-48F7-B9D4-C8602B679B5B}" srcOrd="0" destOrd="0" presId="urn:microsoft.com/office/officeart/2005/8/layout/orgChart1"/>
+    <dgm:cxn modelId="{116703A4-4C4D-4652-8A36-DC4F93DD57DF}" type="presParOf" srcId="{2BCCCC60-D815-4694-A906-C510AEB21FA7}" destId="{B09BA027-7FB9-493C-84A2-B32AB97BEA7D}" srcOrd="1" destOrd="0" presId="urn:microsoft.com/office/officeart/2005/8/layout/orgChart1"/>
+    <dgm:cxn modelId="{EBB06E7D-D031-4A99-8A31-77304EAA6BD2}" type="presParOf" srcId="{164D357C-8F66-4D04-A781-5D1FB6BCC99D}" destId="{C803558E-2485-456F-ABEF-2620183922DB}" srcOrd="1" destOrd="0" presId="urn:microsoft.com/office/officeart/2005/8/layout/orgChart1"/>
+    <dgm:cxn modelId="{474FDA1D-7701-466E-A585-11D92C821504}" type="presParOf" srcId="{164D357C-8F66-4D04-A781-5D1FB6BCC99D}" destId="{8CBBC5E5-2B20-4FCD-9041-BEC1E6F53D36}" srcOrd="2" destOrd="0" presId="urn:microsoft.com/office/officeart/2005/8/layout/orgChart1"/>
+    <dgm:cxn modelId="{EF392ADE-383F-4F4C-B299-34AE926BBC42}" type="presParOf" srcId="{8F9C212D-5792-47D0-AF28-56E4D16EED38}" destId="{DAAB20D9-89DC-4FF0-BEE6-2CBB2F40DCC2}" srcOrd="2" destOrd="0" presId="urn:microsoft.com/office/officeart/2005/8/layout/orgChart1"/>
+    <dgm:cxn modelId="{5835B20F-9DCB-47D5-87A3-8608B490343F}" type="presParOf" srcId="{8F9C212D-5792-47D0-AF28-56E4D16EED38}" destId="{44CA5B24-4D31-40D6-91A7-6F813FB3CBDE}" srcOrd="3" destOrd="0" presId="urn:microsoft.com/office/officeart/2005/8/layout/orgChart1"/>
+    <dgm:cxn modelId="{72CCA1BA-8710-4D7D-BB9A-A314275D25DD}" type="presParOf" srcId="{44CA5B24-4D31-40D6-91A7-6F813FB3CBDE}" destId="{3F61A01A-2CBB-4C09-B79F-5C03A3BD9068}" srcOrd="0" destOrd="0" presId="urn:microsoft.com/office/officeart/2005/8/layout/orgChart1"/>
+    <dgm:cxn modelId="{2F53E394-C00F-4B7C-B2F7-429A1E323BAA}" type="presParOf" srcId="{3F61A01A-2CBB-4C09-B79F-5C03A3BD9068}" destId="{0C191927-4F5F-4179-BDDA-A2B55E4D1AB0}" srcOrd="0" destOrd="0" presId="urn:microsoft.com/office/officeart/2005/8/layout/orgChart1"/>
+    <dgm:cxn modelId="{AE13A05D-8EDA-416D-9202-753C3B3CA7A4}" type="presParOf" srcId="{3F61A01A-2CBB-4C09-B79F-5C03A3BD9068}" destId="{EE481BFD-C0B9-41BF-B958-EDB438183034}" srcOrd="1" destOrd="0" presId="urn:microsoft.com/office/officeart/2005/8/layout/orgChart1"/>
+    <dgm:cxn modelId="{A3F64226-1054-4E58-84CE-BC537143CFE0}" type="presParOf" srcId="{44CA5B24-4D31-40D6-91A7-6F813FB3CBDE}" destId="{8FB0688A-E796-4BDB-9061-1FA833D0716A}" srcOrd="1" destOrd="0" presId="urn:microsoft.com/office/officeart/2005/8/layout/orgChart1"/>
+    <dgm:cxn modelId="{2C38BE99-9C4B-4FC1-850A-CBE3EBD6FE2E}" type="presParOf" srcId="{44CA5B24-4D31-40D6-91A7-6F813FB3CBDE}" destId="{0CECCC44-9B61-464A-BA54-8BE41369C343}" srcOrd="2" destOrd="0" presId="urn:microsoft.com/office/officeart/2005/8/layout/orgChart1"/>
+    <dgm:cxn modelId="{4A139485-A4BF-4C0A-981F-45F498E3A8A7}" type="presParOf" srcId="{88B605CD-0323-412B-8E80-F76851F46521}" destId="{4EB1CB4A-F46F-4DB3-AE07-A930EBE91B6A}" srcOrd="2" destOrd="0" presId="urn:microsoft.com/office/officeart/2005/8/layout/orgChart1"/>
+    <dgm:cxn modelId="{F4CFA5F7-743D-4C45-8CF7-10A024A90106}" type="presParOf" srcId="{1CD6F841-D9F6-4383-833D-A33E4D3FA74F}" destId="{F0115E4D-04B6-47A9-8448-81CD5D62F6B3}" srcOrd="10" destOrd="0" presId="urn:microsoft.com/office/officeart/2005/8/layout/orgChart1"/>
+    <dgm:cxn modelId="{0DCD4015-3B02-4AF7-B190-E6CD0AF2CE99}" type="presParOf" srcId="{1CD6F841-D9F6-4383-833D-A33E4D3FA74F}" destId="{735CB738-76D3-419E-BFC3-E93753B22DD7}" srcOrd="11" destOrd="0" presId="urn:microsoft.com/office/officeart/2005/8/layout/orgChart1"/>
+    <dgm:cxn modelId="{B08F31D8-5DAE-405C-A862-6D688584EFAF}" type="presParOf" srcId="{735CB738-76D3-419E-BFC3-E93753B22DD7}" destId="{AC4FF43E-1948-4A89-9EEC-19EB84901B44}" srcOrd="0" destOrd="0" presId="urn:microsoft.com/office/officeart/2005/8/layout/orgChart1"/>
+    <dgm:cxn modelId="{433E47F9-646C-4C39-8576-73158B24D961}" type="presParOf" srcId="{AC4FF43E-1948-4A89-9EEC-19EB84901B44}" destId="{0E2C5E5F-6FBB-42BC-8143-859CCC9897A1}" srcOrd="0" destOrd="0" presId="urn:microsoft.com/office/officeart/2005/8/layout/orgChart1"/>
+    <dgm:cxn modelId="{147911E7-3E01-4B80-B406-8EE5BF2B29D9}" type="presParOf" srcId="{AC4FF43E-1948-4A89-9EEC-19EB84901B44}" destId="{D194E4D3-EC91-4854-9829-23748A90368B}" srcOrd="1" destOrd="0" presId="urn:microsoft.com/office/officeart/2005/8/layout/orgChart1"/>
+    <dgm:cxn modelId="{91E27061-C5DF-4035-8021-448B751FCEE4}" type="presParOf" srcId="{735CB738-76D3-419E-BFC3-E93753B22DD7}" destId="{543E7305-2390-4E4A-BD88-3C1E44CE26DD}" srcOrd="1" destOrd="0" presId="urn:microsoft.com/office/officeart/2005/8/layout/orgChart1"/>
+    <dgm:cxn modelId="{77E0AA35-49E9-4556-AD53-4D8C667B1248}" type="presParOf" srcId="{543E7305-2390-4E4A-BD88-3C1E44CE26DD}" destId="{7DCB335F-6191-4ED5-ACE8-7BE6C9F31001}" srcOrd="0" destOrd="0" presId="urn:microsoft.com/office/officeart/2005/8/layout/orgChart1"/>
+    <dgm:cxn modelId="{D888207F-72B9-44D5-AF96-F16B5F576B82}" type="presParOf" srcId="{543E7305-2390-4E4A-BD88-3C1E44CE26DD}" destId="{1DAC31B2-2AFC-4488-8F78-BAA6236C3C00}" srcOrd="1" destOrd="0" presId="urn:microsoft.com/office/officeart/2005/8/layout/orgChart1"/>
+    <dgm:cxn modelId="{D21FD61D-652E-4217-9F9F-C0BE532A86B4}" type="presParOf" srcId="{1DAC31B2-2AFC-4488-8F78-BAA6236C3C00}" destId="{0CE1DCEE-066A-4242-81E5-0554B5A5FF8D}" srcOrd="0" destOrd="0" presId="urn:microsoft.com/office/officeart/2005/8/layout/orgChart1"/>
+    <dgm:cxn modelId="{D2C7A95E-5599-471E-A4A2-4545E4BEC319}" type="presParOf" srcId="{0CE1DCEE-066A-4242-81E5-0554B5A5FF8D}" destId="{A7A318F8-DBFA-4070-B188-45B4C6416BBA}" srcOrd="0" destOrd="0" presId="urn:microsoft.com/office/officeart/2005/8/layout/orgChart1"/>
+    <dgm:cxn modelId="{24F30AA4-A333-45AE-8089-C9E4F9744EC9}" type="presParOf" srcId="{0CE1DCEE-066A-4242-81E5-0554B5A5FF8D}" destId="{D3871E18-EE7A-461D-B49C-BA4F49C11564}" srcOrd="1" destOrd="0" presId="urn:microsoft.com/office/officeart/2005/8/layout/orgChart1"/>
+    <dgm:cxn modelId="{D67B25C3-EB13-41CA-A072-7D3D656AEE49}" type="presParOf" srcId="{1DAC31B2-2AFC-4488-8F78-BAA6236C3C00}" destId="{150EC778-C739-414B-8ADB-4D19D056B06E}" srcOrd="1" destOrd="0" presId="urn:microsoft.com/office/officeart/2005/8/layout/orgChart1"/>
+    <dgm:cxn modelId="{F1877BD8-CCA3-47A9-A07D-63664B3641F3}" type="presParOf" srcId="{1DAC31B2-2AFC-4488-8F78-BAA6236C3C00}" destId="{A83FB96D-44FC-49A9-8059-66774AE1471B}" srcOrd="2" destOrd="0" presId="urn:microsoft.com/office/officeart/2005/8/layout/orgChart1"/>
+    <dgm:cxn modelId="{3B109AF7-A30D-4325-BC46-8FCD1C8167F8}" type="presParOf" srcId="{543E7305-2390-4E4A-BD88-3C1E44CE26DD}" destId="{403C636C-1AD9-47A3-8FF5-596FD6AB4E00}" srcOrd="2" destOrd="0" presId="urn:microsoft.com/office/officeart/2005/8/layout/orgChart1"/>
+    <dgm:cxn modelId="{608F4400-5EDA-4BF0-A6FA-C602FA3C362C}" type="presParOf" srcId="{543E7305-2390-4E4A-BD88-3C1E44CE26DD}" destId="{60FE316A-4FC8-434F-85B0-8911EDD91D5F}" srcOrd="3" destOrd="0" presId="urn:microsoft.com/office/officeart/2005/8/layout/orgChart1"/>
+    <dgm:cxn modelId="{767FAEAD-9612-4BA4-8F46-9F4B2D7C6768}" type="presParOf" srcId="{60FE316A-4FC8-434F-85B0-8911EDD91D5F}" destId="{91D4158D-2393-445F-9BCC-9F6F1E67A562}" srcOrd="0" destOrd="0" presId="urn:microsoft.com/office/officeart/2005/8/layout/orgChart1"/>
+    <dgm:cxn modelId="{38D2E377-42C0-4EC4-8D7E-7299E65DB4CE}" type="presParOf" srcId="{91D4158D-2393-445F-9BCC-9F6F1E67A562}" destId="{034343C7-091F-4457-8249-FA5294CE7A23}" srcOrd="0" destOrd="0" presId="urn:microsoft.com/office/officeart/2005/8/layout/orgChart1"/>
+    <dgm:cxn modelId="{610FD0F1-9259-4A3B-ACB4-44F767C4573A}" type="presParOf" srcId="{91D4158D-2393-445F-9BCC-9F6F1E67A562}" destId="{705D3AB3-53D4-4518-BAB8-425DD50AAE58}" srcOrd="1" destOrd="0" presId="urn:microsoft.com/office/officeart/2005/8/layout/orgChart1"/>
+    <dgm:cxn modelId="{CAB96C90-D98E-45D4-819C-3ACEC813A85F}" type="presParOf" srcId="{60FE316A-4FC8-434F-85B0-8911EDD91D5F}" destId="{8F41ACF3-5D54-4408-8C97-C1DDBB2037CB}" srcOrd="1" destOrd="0" presId="urn:microsoft.com/office/officeart/2005/8/layout/orgChart1"/>
+    <dgm:cxn modelId="{31070C30-0D57-46BE-8131-3B86439E78CA}" type="presParOf" srcId="{60FE316A-4FC8-434F-85B0-8911EDD91D5F}" destId="{D15D97E5-C7CF-4F88-ADC6-03097B20C262}" srcOrd="2" destOrd="0" presId="urn:microsoft.com/office/officeart/2005/8/layout/orgChart1"/>
+    <dgm:cxn modelId="{D9A8A0B0-4771-4319-87B1-51D079AB203E}" type="presParOf" srcId="{735CB738-76D3-419E-BFC3-E93753B22DD7}" destId="{B0CCD0E6-1A37-46A5-9AF8-B6C9E5F3095C}" srcOrd="2" destOrd="0" presId="urn:microsoft.com/office/officeart/2005/8/layout/orgChart1"/>
+    <dgm:cxn modelId="{45FA8211-CFBE-4FF4-AC30-87077A9C66B3}" type="presParOf" srcId="{4DD57DDF-26BC-4C91-B848-5EF484F72547}" destId="{E97EB53C-7AEC-4E4B-9A57-9EA4CC51F606}" srcOrd="2" destOrd="0" presId="urn:microsoft.com/office/officeart/2005/8/layout/orgChart1"/>
   </dgm:cxnLst>
   <dgm:bg/>
   <dgm:whole/>
   <dgm:extLst>
     <a:ext uri="http://schemas.microsoft.com/office/drawing/2008/diagram">
-      <dsp:dataModelExt xmlns:dsp="http://schemas.microsoft.com/office/drawing/2008/diagram" relId="rId23" minVer="http://schemas.openxmlformats.org/drawingml/2006/diagram"/>
+      <dsp:dataModelExt xmlns:dsp="http://schemas.microsoft.com/office/drawing/2008/diagram" relId="rId22" minVer="http://schemas.openxmlformats.org/drawingml/2006/diagram"/>
     </a:ext>
   </dgm:extLst>
 </dgm:dataModel>
@@ -46212,7 +45885,7 @@
   <a:extraClrSchemeLst/>
   <a:extLst>
     <a:ext uri="{05A4C25C-085E-4340-85A3-A5531E510DB2}">
-      <thm15:themeFamily xmlns:thm15="http://schemas.microsoft.com/office/thememl/2012/main" xmlns="" name="Office Theme" id="{62F939B6-93AF-4DB8-9C6B-D6C7DFDC589F}" vid="{4A3C46E8-61CC-4603-A589-7422A47A8E4A}"/>
+      <thm15:themeFamily xmlns:thm15="http://schemas.microsoft.com/office/thememl/2012/main" name="Office Theme" id="{62F939B6-93AF-4DB8-9C6B-D6C7DFDC589F}" vid="{4A3C46E8-61CC-4603-A589-7422A47A8E4A}"/>
     </a:ext>
   </a:extLst>
 </a:theme>
@@ -46223,7 +45896,7 @@
 </file>
 
 <file path=customXml/itemProps1.xml><?xml version="1.0" encoding="utf-8"?>
-<ds:datastoreItem xmlns:ds="http://schemas.openxmlformats.org/officeDocument/2006/customXml" ds:itemID="{DEB6667E-6D45-4955-B0DA-977365D094DE}">
+<ds:datastoreItem xmlns:ds="http://schemas.openxmlformats.org/officeDocument/2006/customXml" ds:itemID="{A247F4EF-9CAD-42A9-A299-1A6DE52CA7E0}">
   <ds:schemaRefs>
     <ds:schemaRef ds:uri="http://schemas.openxmlformats.org/officeDocument/2006/bibliography"/>
   </ds:schemaRefs>

</xml_diff>